<commit_message>
Test commit to tesk document syncing
</commit_message>
<xml_diff>
--- a/ДокументацияНаДипломенПроект.docx
+++ b/ДокументацияНаДипломенПроект.docx
@@ -305,29 +305,27 @@
           <w:szCs w:val="28"/>
           <w:lang w:val="bg-BG"/>
         </w:rPr>
-        <w:t xml:space="preserve"> </w:t>
-      </w:r>
-      <w:r>
-        <w:rPr>
-          <w:rFonts w:ascii="Times New Roman" w:hAnsi="Times New Roman" w:cs="Times New Roman"/>
-          <w:b/>
-          <w:bCs/>
+        <w:t xml:space="preserve"> Ръководител консултант: </w:t>
+      </w:r>
+    </w:p>
+    <w:p>
+      <w:pPr>
+        <w:rPr>
+          <w:rFonts w:ascii="Times New Roman" w:hAnsi="Times New Roman" w:cs="Times New Roman"/>
           <w:sz w:val="28"/>
           <w:szCs w:val="28"/>
           <w:lang w:val="bg-BG"/>
         </w:rPr>
-        <w:t xml:space="preserve">Ръководител консултант: </w:t>
-      </w:r>
-    </w:p>
-    <w:p>
-      <w:pPr>
+      </w:pPr>
+      <w:r>
         <w:rPr>
           <w:rFonts w:ascii="Times New Roman" w:hAnsi="Times New Roman" w:cs="Times New Roman"/>
           <w:sz w:val="28"/>
           <w:szCs w:val="28"/>
           <w:lang w:val="bg-BG"/>
         </w:rPr>
-      </w:pPr>
+        <w:t>Виктор Божидаров Зашев</w:t>
+      </w:r>
       <w:r>
         <w:rPr>
           <w:rFonts w:ascii="Times New Roman" w:hAnsi="Times New Roman" w:cs="Times New Roman"/>
@@ -335,34 +333,35 @@
           <w:szCs w:val="28"/>
           <w:lang w:val="bg-BG"/>
         </w:rPr>
-        <w:t>Виктор Божидаров Зашев</w:t>
+        <w:t xml:space="preserve">                           </w:t>
       </w:r>
       <w:r>
         <w:rPr>
           <w:rFonts w:ascii="Times New Roman" w:hAnsi="Times New Roman" w:cs="Times New Roman"/>
           <w:sz w:val="28"/>
           <w:szCs w:val="28"/>
-          <w:lang w:val="bg-BG"/>
-        </w:rPr>
-        <w:t xml:space="preserve">                           </w:t>
+        </w:rPr>
+        <w:t xml:space="preserve">           </w:t>
       </w:r>
       <w:r>
         <w:rPr>
           <w:rFonts w:ascii="Times New Roman" w:hAnsi="Times New Roman" w:cs="Times New Roman"/>
           <w:sz w:val="28"/>
           <w:szCs w:val="28"/>
-        </w:rPr>
-        <w:t xml:space="preserve">           </w:t>
-      </w:r>
-      <w:r>
+          <w:lang w:val="bg-BG"/>
+        </w:rPr>
+        <w:t xml:space="preserve"> д-р. Янислав  Картелов</w:t>
+      </w:r>
+    </w:p>
+    <w:p>
+      <w:pPr>
         <w:rPr>
           <w:rFonts w:ascii="Times New Roman" w:hAnsi="Times New Roman" w:cs="Times New Roman"/>
           <w:sz w:val="28"/>
           <w:szCs w:val="28"/>
           <w:lang w:val="bg-BG"/>
         </w:rPr>
-        <w:t xml:space="preserve"> </w:t>
-      </w:r>
+      </w:pPr>
       <w:r>
         <w:rPr>
           <w:rFonts w:ascii="Times New Roman" w:hAnsi="Times New Roman" w:cs="Times New Roman"/>
@@ -370,17 +369,18 @@
           <w:szCs w:val="28"/>
           <w:lang w:val="bg-BG"/>
         </w:rPr>
-        <w:t>д-р. Янислав</w:t>
-      </w:r>
-      <w:r>
+        <w:t>Професия: Системен програмист</w:t>
+      </w:r>
+    </w:p>
+    <w:p>
+      <w:pPr>
         <w:rPr>
           <w:rFonts w:ascii="Times New Roman" w:hAnsi="Times New Roman" w:cs="Times New Roman"/>
           <w:sz w:val="28"/>
           <w:szCs w:val="28"/>
           <w:lang w:val="bg-BG"/>
         </w:rPr>
-        <w:t xml:space="preserve">  </w:t>
-      </w:r>
+      </w:pPr>
       <w:r>
         <w:rPr>
           <w:rFonts w:ascii="Times New Roman" w:hAnsi="Times New Roman" w:cs="Times New Roman"/>
@@ -388,44 +388,6 @@
           <w:szCs w:val="28"/>
           <w:lang w:val="bg-BG"/>
         </w:rPr>
-        <w:t>Картелов</w:t>
-      </w:r>
-    </w:p>
-    <w:p>
-      <w:pPr>
-        <w:rPr>
-          <w:rFonts w:ascii="Times New Roman" w:hAnsi="Times New Roman" w:cs="Times New Roman"/>
-          <w:sz w:val="28"/>
-          <w:szCs w:val="28"/>
-          <w:lang w:val="bg-BG"/>
-        </w:rPr>
-      </w:pPr>
-      <w:r>
-        <w:rPr>
-          <w:rFonts w:ascii="Times New Roman" w:hAnsi="Times New Roman" w:cs="Times New Roman"/>
-          <w:sz w:val="28"/>
-          <w:szCs w:val="28"/>
-          <w:lang w:val="bg-BG"/>
-        </w:rPr>
-        <w:t>Професия: Системен програмист</w:t>
-      </w:r>
-    </w:p>
-    <w:p>
-      <w:pPr>
-        <w:rPr>
-          <w:rFonts w:ascii="Times New Roman" w:hAnsi="Times New Roman" w:cs="Times New Roman"/>
-          <w:sz w:val="28"/>
-          <w:szCs w:val="28"/>
-          <w:lang w:val="bg-BG"/>
-        </w:rPr>
-      </w:pPr>
-      <w:r>
-        <w:rPr>
-          <w:rFonts w:ascii="Times New Roman" w:hAnsi="Times New Roman" w:cs="Times New Roman"/>
-          <w:sz w:val="28"/>
-          <w:szCs w:val="28"/>
-          <w:lang w:val="bg-BG"/>
-        </w:rPr>
         <w:t>Специалност: Системно програмиране</w:t>
       </w:r>
     </w:p>
@@ -953,6 +915,14 @@
     </w:p>
     <w:sdt>
       <w:sdtPr>
+        <w:rPr>
+          <w:rFonts w:asciiTheme="minorHAnsi" w:eastAsiaTheme="minorHAnsi" w:hAnsiTheme="minorHAnsi" w:cstheme="minorBidi"/>
+          <w:color w:val="auto"/>
+          <w:kern w:val="2"/>
+          <w:sz w:val="22"/>
+          <w:szCs w:val="22"/>
+          <w14:ligatures w14:val="standardContextual"/>
+        </w:rPr>
         <w:id w:val="-1484924841"/>
         <w:docPartObj>
           <w:docPartGallery w:val="Table of Contents"/>
@@ -961,15 +931,9 @@
       </w:sdtPr>
       <w:sdtEndPr>
         <w:rPr>
-          <w:rFonts w:asciiTheme="minorHAnsi" w:eastAsiaTheme="minorHAnsi" w:hAnsiTheme="minorHAnsi" w:cstheme="minorBidi"/>
           <w:b/>
           <w:bCs/>
           <w:noProof/>
-          <w:color w:val="auto"/>
-          <w:kern w:val="2"/>
-          <w:sz w:val="22"/>
-          <w:szCs w:val="22"/>
-          <w14:ligatures w14:val="standardContextual"/>
         </w:rPr>
       </w:sdtEndPr>
       <w:sdtContent>
@@ -2701,9 +2665,16 @@
           <w:rFonts w:ascii="Times New Roman" w:hAnsi="Times New Roman" w:cs="Times New Roman"/>
           <w:sz w:val="24"/>
           <w:szCs w:val="24"/>
-          <w:lang w:val="bg-BG"/>
-        </w:rPr>
-      </w:pPr>
+        </w:rPr>
+      </w:pPr>
+      <w:r>
+        <w:rPr>
+          <w:rFonts w:ascii="Times New Roman" w:hAnsi="Times New Roman" w:cs="Times New Roman"/>
+          <w:sz w:val="24"/>
+          <w:szCs w:val="24"/>
+        </w:rPr>
+        <w:t>test</w:t>
+      </w:r>
     </w:p>
     <w:p>
       <w:pPr>
@@ -7279,6 +7250,7 @@
   <w:style w:type="character" w:default="1" w:styleId="DefaultParagraphFont">
     <w:name w:val="Default Paragraph Font"/>
     <w:uiPriority w:val="1"/>
+    <w:semiHidden/>
     <w:unhideWhenUsed/>
   </w:style>
   <w:style w:type="table" w:default="1" w:styleId="TableNormal">

</xml_diff>

<commit_message>
doc work, added unit and .net descriptions
</commit_message>
<xml_diff>
--- a/ДокументацияНаДипломенПроект.docx
+++ b/ДокументацияНаДипломенПроект.docx
@@ -303,36 +303,8 @@
           <w:sz w:val="28"/>
           <w:szCs w:val="28"/>
         </w:rPr>
-        <w:t xml:space="preserve"> </w:t>
-      </w:r>
-      <w:proofErr w:type="spellStart"/>
-      <w:r>
-        <w:rPr>
-          <w:rFonts w:cs="Times New Roman"/>
-          <w:sz w:val="28"/>
-          <w:szCs w:val="28"/>
-        </w:rPr>
-        <w:t>д-р.</w:t>
-      </w:r>
-      <w:proofErr w:type="spellEnd"/>
-      <w:r>
-        <w:rPr>
-          <w:rFonts w:cs="Times New Roman"/>
-          <w:sz w:val="28"/>
-          <w:szCs w:val="28"/>
-        </w:rPr>
-        <w:t xml:space="preserve"> Янислав  </w:t>
-      </w:r>
-      <w:proofErr w:type="spellStart"/>
-      <w:r>
-        <w:rPr>
-          <w:rFonts w:cs="Times New Roman"/>
-          <w:sz w:val="28"/>
-          <w:szCs w:val="28"/>
-        </w:rPr>
-        <w:t>Картелов</w:t>
-      </w:r>
-      <w:proofErr w:type="spellEnd"/>
+        <w:t xml:space="preserve"> д-р. Янислав  Картелов</w:t>
+      </w:r>
     </w:p>
     <w:p>
       <w:pPr>
@@ -5242,14 +5214,7 @@
                 <w:rFonts w:cs="Times New Roman"/>
                 <w:webHidden/>
               </w:rPr>
-              <w:t>4</w:t>
-            </w:r>
-            <w:r>
-              <w:rPr>
-                <w:rFonts w:cs="Times New Roman"/>
-                <w:webHidden/>
-              </w:rPr>
-              <w:t>1</w:t>
+              <w:t>41</w:t>
             </w:r>
             <w:r>
               <w:rPr>
@@ -5555,43 +5520,7 @@
           <w:color w:val="FF0000"/>
           <w:szCs w:val="24"/>
         </w:rPr>
-        <w:t xml:space="preserve">Шрифт: </w:t>
-      </w:r>
-      <w:proofErr w:type="spellStart"/>
-      <w:r>
-        <w:rPr>
-          <w:rFonts w:cs="Times New Roman"/>
-          <w:color w:val="FF0000"/>
-          <w:szCs w:val="24"/>
-        </w:rPr>
-        <w:t>Times</w:t>
-      </w:r>
-      <w:proofErr w:type="spellEnd"/>
-      <w:r>
-        <w:rPr>
-          <w:rFonts w:cs="Times New Roman"/>
-          <w:color w:val="FF0000"/>
-          <w:szCs w:val="24"/>
-        </w:rPr>
-        <w:t xml:space="preserve"> New </w:t>
-      </w:r>
-      <w:proofErr w:type="spellStart"/>
-      <w:r>
-        <w:rPr>
-          <w:rFonts w:cs="Times New Roman"/>
-          <w:color w:val="FF0000"/>
-          <w:szCs w:val="24"/>
-        </w:rPr>
-        <w:t>Roman</w:t>
-      </w:r>
-      <w:proofErr w:type="spellEnd"/>
-      <w:r>
-        <w:rPr>
-          <w:rFonts w:cs="Times New Roman"/>
-          <w:color w:val="FF0000"/>
-          <w:szCs w:val="24"/>
-        </w:rPr>
-        <w:t>, размер 12</w:t>
+        <w:t>Шрифт: Times New Roman, размер 12</w:t>
       </w:r>
     </w:p>
     <w:p>
@@ -6184,13 +6113,6 @@
     </w:p>
     <w:p>
       <w:pPr>
-        <w:rPr>
-          <w:rFonts w:cs="Times New Roman"/>
-        </w:rPr>
-      </w:pPr>
-    </w:p>
-    <w:p>
-      <w:pPr>
         <w:pStyle w:val="Heading2"/>
         <w:rPr>
           <w:rFonts w:ascii="Times New Roman" w:hAnsi="Times New Roman" w:cs="Times New Roman"/>
@@ -6326,21 +6248,19 @@
       </w:r>
     </w:p>
     <w:p>
-      <w:pPr>
-        <w:tabs>
-          <w:tab w:val="left" w:pos="1551"/>
-        </w:tabs>
-        <w:rPr>
-          <w:rFonts w:cs="Times New Roman"/>
-          <w:szCs w:val="24"/>
-        </w:rPr>
-      </w:pPr>
-      <w:r>
-        <w:rPr>
-          <w:rFonts w:cs="Times New Roman"/>
-          <w:szCs w:val="24"/>
-        </w:rPr>
-        <w:t>В допълнение, системата ще предлага образователни ресурси за настоящи и бъдещи стопани, включително информация за правилната грижа за различни видове домашни любимци, ветеринарни съвети и препоръки за адаптация на животното в новата му среда. По този начин проектът не само ще улесни процеса на размяна на домашни любимци, но и ще насърчи отговорното им отглеждане и осиновяване.</w:t>
+      <w:r>
+        <w:t xml:space="preserve">Потребител без регистрация ще има достъп само до основната информация за </w:t>
+      </w:r>
+      <w:r>
+        <w:t>няколко животни търсещи си дом в неговия град</w:t>
+      </w:r>
+      <w:r>
+        <w:t>.</w:t>
+      </w:r>
+    </w:p>
+    <w:p>
+      <w:r>
+        <w:t>Дизайнът на сайта трябва да е адаптивен и да изглежда еднакво добре на различни устройства.</w:t>
       </w:r>
     </w:p>
     <w:p>
@@ -6624,23 +6544,7 @@
             <w:rFonts w:cs="Times New Roman"/>
             <w:szCs w:val="24"/>
           </w:rPr>
-          <w:t>Източ</w:t>
-        </w:r>
-        <w:r>
-          <w:rPr>
-            <w:rStyle w:val="Hyperlink"/>
-            <w:rFonts w:cs="Times New Roman"/>
-            <w:szCs w:val="24"/>
-          </w:rPr>
-          <w:t>н</w:t>
-        </w:r>
-        <w:r>
-          <w:rPr>
-            <w:rStyle w:val="Hyperlink"/>
-            <w:rFonts w:cs="Times New Roman"/>
-            <w:szCs w:val="24"/>
-          </w:rPr>
-          <w:t>ик 3.</w:t>
+          <w:t>Източник 3.</w:t>
         </w:r>
       </w:hyperlink>
     </w:p>
@@ -6902,15 +6806,7 @@
       </w:r>
       <w:r>
         <w:br/>
-        <w:t xml:space="preserve">Потребителите ще могат да се регистрират и управляват своите профили чрез въвеждане на потребителско име и парола. Автентикацията е осъществена изцяло чрез вътрешни механизми и не включва възможност за влизане чрез </w:t>
-      </w:r>
-      <w:proofErr w:type="spellStart"/>
-      <w:r>
-        <w:t>Google</w:t>
-      </w:r>
-      <w:proofErr w:type="spellEnd"/>
-      <w:r>
-        <w:t xml:space="preserve"> или други</w:t>
+        <w:t>Потребителите ще могат да се регистрират и управляват своите профили чрез въвеждане на потребителско име и парола. Автентикацията е осъществена изцяло чрез вътрешни механизми и не включва възможност за влизане чрез Google или други</w:t>
       </w:r>
       <w:r>
         <w:rPr>
@@ -7157,6 +7053,15 @@
       <w:bookmarkEnd w:id="6"/>
     </w:p>
     <w:p>
+      <w:r>
+        <w:t xml:space="preserve">Технологията .NET 8 представлява последната итерация от универсалната платформа на Microsoft, официално пусната през ноември 2023 г. като издание с дългосрочна поддръжка (LTS). Тази версия носи редица подобрения в производителността, оптимизацията на паметта и интеграцията с облачни услуги, като позволява създаването на високоефективни, кросплатформени приложения, способни да работят стабилно на различни хардуерни архитектури, включително ARM64. Сред функционалностите на .NET 8 са усъвършенствани минимални API, подобрена поддръжка за асинхронно програмиране и по-интуитивен синтаксис за работа с данни чрез LINQ, което значително намалява времето за изпълнение на приложенията. Допълнително, силната интеграция с популярни инструменти за разработка като Visual Studio и Visual Studio Code предоставя на разработчиците богат набор от библиотеки и ресурси, улесняващи бързото и ефективно разработване на софтуер. В сравнение с други езици за програмиране, .NET 8 се отличава със своята стабилност, мащабируемост и богат набор от вградени функции за сигурност, които гарантират надеждност дори при големи, критични приложения. Със своя модерен и доказан </w:t>
+      </w:r>
+      <w:r>
+        <w:lastRenderedPageBreak/>
+        <w:t>подход, .NET 8 предлага значителни предимства пред конкурентните технологии, като осигурява ефективно и мащабируемо решение за съвременната разработка, подкрепено от обширна общност и дългосрочна поддръжка.</w:t>
+      </w:r>
+    </w:p>
+    <w:p>
       <w:pPr>
         <w:pStyle w:val="Heading3"/>
         <w:rPr>
@@ -7171,614 +7076,185 @@
           <w:sz w:val="40"/>
           <w:szCs w:val="40"/>
         </w:rPr>
-        <w:t xml:space="preserve">4.2 </w:t>
-      </w:r>
-      <w:proofErr w:type="spellStart"/>
-      <w:r>
+        <w:t>4.2 Visual Studio 2022</w:t>
+      </w:r>
+    </w:p>
+    <w:p>
+      <w:pPr>
+        <w:rPr>
+          <w:rFonts w:asciiTheme="minorHAnsi" w:hAnsiTheme="minorHAnsi"/>
+          <w:szCs w:val="24"/>
+        </w:rPr>
+      </w:pPr>
+      <w:r>
+        <w:rPr>
+          <w:szCs w:val="24"/>
+        </w:rPr>
+        <w:t>Visual Studio 2022 е най-новата версия на средата за разработка (Integrated Development Environment или IDE), разработена от Microsoft. Тя представлява цялостен набор от инструменти и услуги за разработка, които позволяват на разработчиците да създават широк спектър от приложения, включително настолни, уеб, мобилни, игрови и базирани в облака приложения. Средата поддържа над 36 езика за програмиране, сред които: C#, C++, F#,  JavaScript, HTML, CSS, XML, Python и много други, както и множество инструменти като Code Editor и Debugger, Nuget Packages, Git, IntelliCode – (интелигентна система за предложения за дописване на код), инструменти за качествен автоматично генериран код, Server Explorer и други. Visual Studio има както платени версии (Professional и Enterprise), така и безплатна пълна версия (Community).</w:t>
+      </w:r>
+    </w:p>
+    <w:p>
+      <w:pPr>
+        <w:pStyle w:val="Heading3"/>
         <w:rPr>
           <w:rFonts w:cs="Times New Roman"/>
           <w:sz w:val="40"/>
           <w:szCs w:val="40"/>
         </w:rPr>
-        <w:t>Visual</w:t>
-      </w:r>
-      <w:proofErr w:type="spellEnd"/>
+      </w:pPr>
       <w:r>
         <w:rPr>
           <w:rFonts w:cs="Times New Roman"/>
           <w:sz w:val="40"/>
           <w:szCs w:val="40"/>
         </w:rPr>
-        <w:t xml:space="preserve"> </w:t>
-      </w:r>
-      <w:proofErr w:type="spellStart"/>
-      <w:r>
+        <w:t>4.3 C#</w:t>
+      </w:r>
+    </w:p>
+    <w:p>
+      <w:r>
+        <w:t>C# е модерен, обектно-ориентиран език за програмиране, разработен от Microsoft. От началото си през 2002 г. бързо се превръща в един от най-популярните езици за програмиране, използвани за разработване на настолни приложения за Windows, уеб приложения, мобилни приложения, игри и др. C# е силно типизиран език, което означава, че всички променливи трябва да бъдат декларирани с определен тип данни. Важна характеристика е така нареченият garbage-collector, чрез който системата за изпълнение автоматично управлява паметта вместо разработчиците, като освобождава обекти, които вече не са необходими</w:t>
+      </w:r>
+      <w:r>
+        <w:rPr>
+          <w:sz w:val="23"/>
+        </w:rPr>
+        <w:t>. Във връзка с проекта, C# е подходящ избор заради възможността за писане на асинхронен код, който ще позволи по-добра и по-бърза работа на приложението, което ще доведе и до по-добро потребителско изживяване.</w:t>
+      </w:r>
+    </w:p>
+    <w:p/>
+    <w:p>
+      <w:pPr>
+        <w:pStyle w:val="Heading3"/>
         <w:rPr>
           <w:rFonts w:cs="Times New Roman"/>
           <w:sz w:val="40"/>
           <w:szCs w:val="40"/>
         </w:rPr>
-        <w:t>Studio</w:t>
-      </w:r>
-      <w:proofErr w:type="spellEnd"/>
+      </w:pPr>
       <w:r>
         <w:rPr>
           <w:rFonts w:cs="Times New Roman"/>
           <w:sz w:val="40"/>
           <w:szCs w:val="40"/>
         </w:rPr>
-        <w:t xml:space="preserve"> 2022</w:t>
-      </w:r>
-    </w:p>
-    <w:p>
-      <w:pPr>
-        <w:rPr>
-          <w:rFonts w:asciiTheme="minorHAnsi" w:hAnsiTheme="minorHAnsi"/>
-          <w:szCs w:val="24"/>
-        </w:rPr>
-      </w:pPr>
-      <w:proofErr w:type="spellStart"/>
-      <w:r>
-        <w:rPr>
-          <w:szCs w:val="24"/>
-        </w:rPr>
-        <w:t>Visual</w:t>
-      </w:r>
-      <w:proofErr w:type="spellEnd"/>
-      <w:r>
-        <w:rPr>
-          <w:szCs w:val="24"/>
-        </w:rPr>
-        <w:t xml:space="preserve"> </w:t>
-      </w:r>
-      <w:proofErr w:type="spellStart"/>
-      <w:r>
-        <w:rPr>
-          <w:szCs w:val="24"/>
-        </w:rPr>
-        <w:t>Studio</w:t>
-      </w:r>
-      <w:proofErr w:type="spellEnd"/>
-      <w:r>
-        <w:rPr>
-          <w:szCs w:val="24"/>
-        </w:rPr>
-        <w:t xml:space="preserve"> 2022 е най-новата версия на средата за разработка (</w:t>
-      </w:r>
-      <w:proofErr w:type="spellStart"/>
-      <w:r>
-        <w:rPr>
-          <w:szCs w:val="24"/>
-        </w:rPr>
-        <w:t>Integrated</w:t>
-      </w:r>
-      <w:proofErr w:type="spellEnd"/>
-      <w:r>
-        <w:rPr>
-          <w:szCs w:val="24"/>
-        </w:rPr>
-        <w:t xml:space="preserve"> Development </w:t>
-      </w:r>
-      <w:proofErr w:type="spellStart"/>
-      <w:r>
-        <w:rPr>
-          <w:szCs w:val="24"/>
-        </w:rPr>
-        <w:t>Environment</w:t>
-      </w:r>
-      <w:proofErr w:type="spellEnd"/>
-      <w:r>
-        <w:rPr>
-          <w:szCs w:val="24"/>
-        </w:rPr>
-        <w:t xml:space="preserve"> или IDE), разработена от Microsoft. Тя представлява цялостен набор от инструменти и услуги за разработка, които позволяват на разработчиците да създават широк спектър от приложения, включително настолни, уеб, мобилни, игрови и базирани в облака приложения. Средата поддържа над 36 езика за програмиране, сред които: C#, C++, F#,  </w:t>
-      </w:r>
-      <w:proofErr w:type="spellStart"/>
-      <w:r>
-        <w:rPr>
-          <w:szCs w:val="24"/>
-        </w:rPr>
-        <w:t>JavaScript</w:t>
-      </w:r>
-      <w:proofErr w:type="spellEnd"/>
-      <w:r>
-        <w:rPr>
-          <w:szCs w:val="24"/>
-        </w:rPr>
-        <w:t xml:space="preserve">, HTML, CSS, XML, Python и много други, както и множество инструменти като </w:t>
-      </w:r>
-      <w:proofErr w:type="spellStart"/>
-      <w:r>
-        <w:rPr>
-          <w:szCs w:val="24"/>
-        </w:rPr>
-        <w:t>Code</w:t>
-      </w:r>
-      <w:proofErr w:type="spellEnd"/>
-      <w:r>
-        <w:rPr>
-          <w:szCs w:val="24"/>
-        </w:rPr>
-        <w:t xml:space="preserve"> </w:t>
-      </w:r>
-      <w:proofErr w:type="spellStart"/>
-      <w:r>
-        <w:rPr>
-          <w:szCs w:val="24"/>
-        </w:rPr>
-        <w:t>Editor</w:t>
-      </w:r>
-      <w:proofErr w:type="spellEnd"/>
-      <w:r>
-        <w:rPr>
-          <w:szCs w:val="24"/>
-        </w:rPr>
-        <w:t xml:space="preserve"> и </w:t>
-      </w:r>
-      <w:proofErr w:type="spellStart"/>
-      <w:r>
-        <w:rPr>
-          <w:szCs w:val="24"/>
-        </w:rPr>
-        <w:t>Debugger</w:t>
-      </w:r>
-      <w:proofErr w:type="spellEnd"/>
-      <w:r>
-        <w:rPr>
-          <w:szCs w:val="24"/>
-        </w:rPr>
-        <w:t xml:space="preserve">, Nuget Packages, Git, IntelliCode – (интелигентна система за предложения за дописване на код), инструменти за качествен автоматично генериран код, Server Explorer и други. </w:t>
-      </w:r>
-      <w:proofErr w:type="spellStart"/>
-      <w:r>
-        <w:rPr>
-          <w:szCs w:val="24"/>
-        </w:rPr>
-        <w:t>Visual</w:t>
-      </w:r>
-      <w:proofErr w:type="spellEnd"/>
-      <w:r>
-        <w:rPr>
-          <w:szCs w:val="24"/>
-        </w:rPr>
-        <w:t xml:space="preserve"> </w:t>
-      </w:r>
-      <w:proofErr w:type="spellStart"/>
-      <w:r>
-        <w:rPr>
-          <w:szCs w:val="24"/>
-        </w:rPr>
-        <w:t>Studio</w:t>
-      </w:r>
-      <w:proofErr w:type="spellEnd"/>
-      <w:r>
-        <w:rPr>
-          <w:szCs w:val="24"/>
-        </w:rPr>
-        <w:t xml:space="preserve"> има както платени версии (Professional и Enterprise), така и безплатна пълна версия (Community).</w:t>
-      </w:r>
-    </w:p>
-    <w:p>
-      <w:pPr>
-        <w:pStyle w:val="Heading3"/>
+        <w:t>4.4 ASP</w:t>
+      </w:r>
+      <w:r>
         <w:rPr>
           <w:rFonts w:cs="Times New Roman"/>
           <w:sz w:val="40"/>
           <w:szCs w:val="40"/>
         </w:rPr>
-      </w:pPr>
-      <w:r>
+        <w:t>.NET CORE</w:t>
+      </w:r>
+    </w:p>
+    <w:p>
+      <w:pPr>
+        <w:rPr>
+          <w:rFonts w:cs="Times New Roman"/>
+          <w:color w:val="000000"/>
+          <w:kern w:val="0"/>
+          <w:szCs w:val="24"/>
+        </w:rPr>
+      </w:pPr>
+      <w:r>
+        <w:rPr>
+          <w:szCs w:val="24"/>
+        </w:rPr>
+        <w:t>ASP.NET е web application framework, разработен от Microsoft, който позволява на разработчиците да създават динамични, интерактивни, мащабируеми, надеждни и сигурни уеб приложения и уебсайтове. ASP.NET се основава на .NET Framework и поддържа широк набор от езици за програмиране, включително C#. Поддържа и редица модели за програмиране, включително Web Forms, MVC (Model-View-Controller) и Web API. В комбинация с други решения на Microsoft като SignalR и Identity Core чрез ASP.NЕТ може да се създаде стабилно уеб приложение със система за акаунти и роли на различните потребители. ASP.NЕТ</w:t>
+      </w:r>
+      <w:r>
+        <w:rPr>
+          <w:rFonts w:cs="Times New Roman"/>
+          <w:color w:val="000000"/>
+          <w:kern w:val="0"/>
+          <w:szCs w:val="24"/>
+        </w:rPr>
+        <w:t xml:space="preserve"> може да се комбинира с front-end framework, различен от тези на Microsoft, като Angular, ReactJS и други. </w:t>
+      </w:r>
+    </w:p>
+    <w:p>
+      <w:pPr>
+        <w:rPr>
+          <w:rFonts w:cs="Times New Roman"/>
+          <w:color w:val="000000"/>
+          <w:kern w:val="0"/>
+          <w:szCs w:val="24"/>
+        </w:rPr>
+      </w:pPr>
+      <w:r>
+        <w:rPr>
+          <w:rFonts w:cs="Times New Roman"/>
+          <w:color w:val="000000"/>
+          <w:kern w:val="0"/>
+          <w:szCs w:val="24"/>
+        </w:rPr>
+        <w:t xml:space="preserve"> ASP.NET е една от най-популярните технологии за web development и през 2022г. постига около 37% пазарен дял, като едновременно с това приблизително 32% от уеб приложенията днес използват ASP.NET.  Заради предимствата си пред подобни технологии като Django и Angular.js, ASP.NET е подходящ за този проект и ще даде възможност за създаване на Blazor Server проект.</w:t>
+      </w:r>
+    </w:p>
+    <w:p/>
+    <w:p>
+      <w:pPr>
+        <w:pStyle w:val="Heading3"/>
         <w:rPr>
           <w:rFonts w:cs="Times New Roman"/>
           <w:sz w:val="40"/>
           <w:szCs w:val="40"/>
         </w:rPr>
-        <w:lastRenderedPageBreak/>
-        <w:t>4.3 C#</w:t>
-      </w:r>
-    </w:p>
-    <w:p>
-      <w:r>
-        <w:t xml:space="preserve">C# е модерен, обектно-ориентиран език за програмиране, разработен от Microsoft. От началото си през 2002 г. бързо се превръща в един от най-популярните езици за програмиране, използвани за разработване на настолни приложения за Windows, уеб приложения, мобилни приложения, игри и др. C# е силно типизиран език, което означава, че всички променливи трябва да бъдат декларирани с определен тип данни. Важна характеристика е така нареченият </w:t>
-      </w:r>
-      <w:proofErr w:type="spellStart"/>
-      <w:r>
-        <w:t>garbage-collector</w:t>
-      </w:r>
-      <w:proofErr w:type="spellEnd"/>
-      <w:r>
-        <w:t>, чрез който системата за изпълнение автоматично управлява паметта вместо разработчиците, като освобождава обекти, които вече не са необходими</w:t>
-      </w:r>
-      <w:r>
-        <w:rPr>
-          <w:sz w:val="23"/>
-        </w:rPr>
-        <w:t>. Във връзка с проекта, C# е подходящ избор заради възможността за писане на асинхронен код, който ще позволи по-добра и по-бърза работа на приложението, което ще доведе и до по-добро потребителско изживяване.</w:t>
-      </w:r>
-    </w:p>
-    <w:p/>
-    <w:p>
-      <w:pPr>
-        <w:pStyle w:val="Heading3"/>
+      </w:pPr>
+      <w:r>
         <w:rPr>
           <w:rFonts w:cs="Times New Roman"/>
           <w:sz w:val="40"/>
           <w:szCs w:val="40"/>
         </w:rPr>
-      </w:pPr>
-      <w:r>
+        <w:t>4.5 MSSQL Server</w:t>
+      </w:r>
+    </w:p>
+    <w:p>
+      <w:pPr>
+        <w:rPr>
+          <w:sz w:val="28"/>
+          <w:szCs w:val="24"/>
+        </w:rPr>
+      </w:pPr>
+      <w:r>
+        <w:rPr>
+          <w:szCs w:val="24"/>
+        </w:rPr>
+        <w:t xml:space="preserve">MSSQL е вид релационна база данни, базирана на SQL (Structured Query Language).   При релационните бази данни група от обекти се пази в таблица, като всеки ред съответства на даден обект, а всяка колона </w:t>
+      </w:r>
+      <w:r>
+        <w:rPr>
+          <w:szCs w:val="24"/>
+        </w:rPr>
+        <w:softHyphen/>
+        <w:t>– на характеристиките му. MSSQL Server осигурява достъпност, мащабируемост, сигурност и производителност. Той поддържа различни типове данни, включително текст, изображения и XML, и осигурява поддръжка на сложни заявки, обработка на транзакции и съхранение на данни. В комбинация с технология като Entity Framework MSSQL Server ни позволява да запазваме информацията за обектите си в релационна база данни без да се налага да пишем ръчно SQL заявки.</w:t>
+      </w:r>
+    </w:p>
+    <w:p/>
+    <w:p>
+      <w:pPr>
+        <w:pStyle w:val="Heading3"/>
         <w:rPr>
           <w:rFonts w:cs="Times New Roman"/>
           <w:sz w:val="40"/>
           <w:szCs w:val="40"/>
         </w:rPr>
-        <w:t>4.4 ASP</w:t>
-      </w:r>
+      </w:pPr>
       <w:r>
         <w:rPr>
           <w:rFonts w:cs="Times New Roman"/>
           <w:sz w:val="40"/>
           <w:szCs w:val="40"/>
         </w:rPr>
-        <w:t>.NET CORE</w:t>
-      </w:r>
-    </w:p>
-    <w:p>
-      <w:pPr>
-        <w:rPr>
-          <w:rFonts w:cs="Times New Roman"/>
-          <w:color w:val="000000"/>
-          <w:kern w:val="0"/>
-          <w:szCs w:val="24"/>
-        </w:rPr>
-      </w:pPr>
-      <w:r>
-        <w:rPr>
-          <w:szCs w:val="24"/>
-        </w:rPr>
-        <w:t xml:space="preserve">ASP.NET е </w:t>
-      </w:r>
-      <w:proofErr w:type="spellStart"/>
-      <w:r>
-        <w:rPr>
-          <w:szCs w:val="24"/>
-        </w:rPr>
-        <w:t>web</w:t>
-      </w:r>
-      <w:proofErr w:type="spellEnd"/>
-      <w:r>
-        <w:rPr>
-          <w:szCs w:val="24"/>
-        </w:rPr>
-        <w:t xml:space="preserve"> </w:t>
-      </w:r>
-      <w:proofErr w:type="spellStart"/>
-      <w:r>
-        <w:rPr>
-          <w:szCs w:val="24"/>
-        </w:rPr>
-        <w:t>application</w:t>
-      </w:r>
-      <w:proofErr w:type="spellEnd"/>
-      <w:r>
-        <w:rPr>
-          <w:szCs w:val="24"/>
-        </w:rPr>
-        <w:t xml:space="preserve"> </w:t>
-      </w:r>
-      <w:proofErr w:type="spellStart"/>
-      <w:r>
-        <w:rPr>
-          <w:szCs w:val="24"/>
-        </w:rPr>
-        <w:t>framework</w:t>
-      </w:r>
-      <w:proofErr w:type="spellEnd"/>
-      <w:r>
-        <w:rPr>
-          <w:szCs w:val="24"/>
-        </w:rPr>
-        <w:t xml:space="preserve">, разработен от Microsoft, който позволява на разработчиците да създават динамични, интерактивни, </w:t>
-      </w:r>
-      <w:proofErr w:type="spellStart"/>
-      <w:r>
-        <w:rPr>
-          <w:szCs w:val="24"/>
-        </w:rPr>
-        <w:t>мащабируеми</w:t>
-      </w:r>
-      <w:proofErr w:type="spellEnd"/>
-      <w:r>
-        <w:rPr>
-          <w:szCs w:val="24"/>
-        </w:rPr>
-        <w:t xml:space="preserve">, надеждни и сигурни уеб приложения и уебсайтове. ASP.NET се основава на .NET Framework и поддържа широк набор от езици за програмиране, включително C#. Поддържа и редица модели за програмиране, включително </w:t>
-      </w:r>
-      <w:proofErr w:type="spellStart"/>
-      <w:r>
-        <w:rPr>
-          <w:szCs w:val="24"/>
-        </w:rPr>
-        <w:t>Web</w:t>
-      </w:r>
-      <w:proofErr w:type="spellEnd"/>
-      <w:r>
-        <w:rPr>
-          <w:szCs w:val="24"/>
-        </w:rPr>
-        <w:t xml:space="preserve"> </w:t>
-      </w:r>
-      <w:proofErr w:type="spellStart"/>
-      <w:r>
-        <w:rPr>
-          <w:szCs w:val="24"/>
-        </w:rPr>
-        <w:t>Forms</w:t>
-      </w:r>
-      <w:proofErr w:type="spellEnd"/>
-      <w:r>
-        <w:rPr>
-          <w:szCs w:val="24"/>
-        </w:rPr>
-        <w:t>, MVC (</w:t>
-      </w:r>
-      <w:proofErr w:type="spellStart"/>
-      <w:r>
-        <w:rPr>
-          <w:szCs w:val="24"/>
-        </w:rPr>
-        <w:t>Model-View-Controller</w:t>
-      </w:r>
-      <w:proofErr w:type="spellEnd"/>
-      <w:r>
-        <w:rPr>
-          <w:szCs w:val="24"/>
-        </w:rPr>
-        <w:t xml:space="preserve">) и </w:t>
-      </w:r>
-      <w:proofErr w:type="spellStart"/>
-      <w:r>
-        <w:rPr>
-          <w:szCs w:val="24"/>
-        </w:rPr>
-        <w:t>Web</w:t>
-      </w:r>
-      <w:proofErr w:type="spellEnd"/>
-      <w:r>
-        <w:rPr>
-          <w:szCs w:val="24"/>
-        </w:rPr>
-        <w:t xml:space="preserve"> API. В комбинация с други решения на Microsoft като </w:t>
-      </w:r>
-      <w:proofErr w:type="spellStart"/>
-      <w:r>
-        <w:rPr>
-          <w:szCs w:val="24"/>
-        </w:rPr>
-        <w:t>SignalR</w:t>
-      </w:r>
-      <w:proofErr w:type="spellEnd"/>
-      <w:r>
-        <w:rPr>
-          <w:szCs w:val="24"/>
-        </w:rPr>
-        <w:t xml:space="preserve"> и </w:t>
-      </w:r>
-      <w:proofErr w:type="spellStart"/>
-      <w:r>
-        <w:rPr>
-          <w:szCs w:val="24"/>
-        </w:rPr>
-        <w:t>Identity</w:t>
-      </w:r>
-      <w:proofErr w:type="spellEnd"/>
-      <w:r>
-        <w:rPr>
-          <w:szCs w:val="24"/>
-        </w:rPr>
-        <w:t xml:space="preserve"> </w:t>
-      </w:r>
-      <w:proofErr w:type="spellStart"/>
-      <w:r>
-        <w:rPr>
-          <w:szCs w:val="24"/>
-        </w:rPr>
-        <w:t>Core</w:t>
-      </w:r>
-      <w:proofErr w:type="spellEnd"/>
-      <w:r>
-        <w:rPr>
-          <w:szCs w:val="24"/>
-        </w:rPr>
-        <w:t xml:space="preserve"> чрез ASP.NЕТ може да се създаде стабилно уеб приложение със система за акаунти и роли на различните потребители. ASP.NЕТ</w:t>
-      </w:r>
-      <w:r>
-        <w:rPr>
-          <w:rFonts w:cs="Times New Roman"/>
-          <w:color w:val="000000"/>
-          <w:kern w:val="0"/>
-          <w:szCs w:val="24"/>
-        </w:rPr>
-        <w:t xml:space="preserve"> може да се комбинира с </w:t>
-      </w:r>
-      <w:proofErr w:type="spellStart"/>
-      <w:r>
-        <w:rPr>
-          <w:rFonts w:cs="Times New Roman"/>
-          <w:color w:val="000000"/>
-          <w:kern w:val="0"/>
-          <w:szCs w:val="24"/>
-        </w:rPr>
-        <w:t>front-end</w:t>
-      </w:r>
-      <w:proofErr w:type="spellEnd"/>
-      <w:r>
-        <w:rPr>
-          <w:rFonts w:cs="Times New Roman"/>
-          <w:color w:val="000000"/>
-          <w:kern w:val="0"/>
-          <w:szCs w:val="24"/>
-        </w:rPr>
-        <w:t xml:space="preserve"> </w:t>
-      </w:r>
-      <w:proofErr w:type="spellStart"/>
-      <w:r>
-        <w:rPr>
-          <w:rFonts w:cs="Times New Roman"/>
-          <w:color w:val="000000"/>
-          <w:kern w:val="0"/>
-          <w:szCs w:val="24"/>
-        </w:rPr>
-        <w:t>framework</w:t>
-      </w:r>
-      <w:proofErr w:type="spellEnd"/>
-      <w:r>
-        <w:rPr>
-          <w:rFonts w:cs="Times New Roman"/>
-          <w:color w:val="000000"/>
-          <w:kern w:val="0"/>
-          <w:szCs w:val="24"/>
-        </w:rPr>
-        <w:t xml:space="preserve">, различен от тези на Microsoft, като </w:t>
-      </w:r>
-      <w:proofErr w:type="spellStart"/>
-      <w:r>
-        <w:rPr>
-          <w:rFonts w:cs="Times New Roman"/>
-          <w:color w:val="000000"/>
-          <w:kern w:val="0"/>
-          <w:szCs w:val="24"/>
-        </w:rPr>
-        <w:t>Angular</w:t>
-      </w:r>
-      <w:proofErr w:type="spellEnd"/>
-      <w:r>
-        <w:rPr>
-          <w:rFonts w:cs="Times New Roman"/>
-          <w:color w:val="000000"/>
-          <w:kern w:val="0"/>
-          <w:szCs w:val="24"/>
-        </w:rPr>
-        <w:t xml:space="preserve">, </w:t>
-      </w:r>
-      <w:proofErr w:type="spellStart"/>
-      <w:r>
-        <w:rPr>
-          <w:rFonts w:cs="Times New Roman"/>
-          <w:color w:val="000000"/>
-          <w:kern w:val="0"/>
-          <w:szCs w:val="24"/>
-        </w:rPr>
-        <w:t>ReactJS</w:t>
-      </w:r>
-      <w:proofErr w:type="spellEnd"/>
-      <w:r>
-        <w:rPr>
-          <w:rFonts w:cs="Times New Roman"/>
-          <w:color w:val="000000"/>
-          <w:kern w:val="0"/>
-          <w:szCs w:val="24"/>
-        </w:rPr>
-        <w:t xml:space="preserve"> и други. </w:t>
-      </w:r>
-    </w:p>
-    <w:p>
-      <w:pPr>
-        <w:rPr>
-          <w:rFonts w:cs="Times New Roman"/>
-          <w:color w:val="000000"/>
-          <w:kern w:val="0"/>
-          <w:szCs w:val="24"/>
-        </w:rPr>
-      </w:pPr>
-      <w:r>
-        <w:rPr>
-          <w:rFonts w:cs="Times New Roman"/>
-          <w:color w:val="000000"/>
-          <w:kern w:val="0"/>
-          <w:szCs w:val="24"/>
-        </w:rPr>
-        <w:t xml:space="preserve"> ASP.NET е една от най-популярните технологии за </w:t>
-      </w:r>
-      <w:proofErr w:type="spellStart"/>
-      <w:r>
-        <w:rPr>
-          <w:rFonts w:cs="Times New Roman"/>
-          <w:color w:val="000000"/>
-          <w:kern w:val="0"/>
-          <w:szCs w:val="24"/>
-        </w:rPr>
-        <w:t>web</w:t>
-      </w:r>
-      <w:proofErr w:type="spellEnd"/>
-      <w:r>
-        <w:rPr>
-          <w:rFonts w:cs="Times New Roman"/>
-          <w:color w:val="000000"/>
-          <w:kern w:val="0"/>
-          <w:szCs w:val="24"/>
-        </w:rPr>
-        <w:t xml:space="preserve"> </w:t>
-      </w:r>
-      <w:proofErr w:type="spellStart"/>
-      <w:r>
-        <w:rPr>
-          <w:rFonts w:cs="Times New Roman"/>
-          <w:color w:val="000000"/>
-          <w:kern w:val="0"/>
-          <w:szCs w:val="24"/>
-        </w:rPr>
-        <w:t>development</w:t>
-      </w:r>
-      <w:proofErr w:type="spellEnd"/>
-      <w:r>
-        <w:rPr>
-          <w:rFonts w:cs="Times New Roman"/>
-          <w:color w:val="000000"/>
-          <w:kern w:val="0"/>
-          <w:szCs w:val="24"/>
-        </w:rPr>
-        <w:t xml:space="preserve"> и през 2022г. постига около 37% пазарен дял, като едновременно с това приблизително 32% от уеб приложенията днес използват ASP.NET.  Заради предимствата си пред подобни технологии като </w:t>
-      </w:r>
-      <w:proofErr w:type="spellStart"/>
-      <w:r>
-        <w:rPr>
-          <w:rFonts w:cs="Times New Roman"/>
-          <w:color w:val="000000"/>
-          <w:kern w:val="0"/>
-          <w:szCs w:val="24"/>
-        </w:rPr>
-        <w:t>Django</w:t>
-      </w:r>
-      <w:proofErr w:type="spellEnd"/>
-      <w:r>
-        <w:rPr>
-          <w:rFonts w:cs="Times New Roman"/>
-          <w:color w:val="000000"/>
-          <w:kern w:val="0"/>
-          <w:szCs w:val="24"/>
-        </w:rPr>
-        <w:t xml:space="preserve"> и Angular.js, ASP.NET е подходящ за този проект и ще даде възможност за създаване на </w:t>
-      </w:r>
-      <w:proofErr w:type="spellStart"/>
-      <w:r>
-        <w:rPr>
-          <w:rFonts w:cs="Times New Roman"/>
-          <w:color w:val="000000"/>
-          <w:kern w:val="0"/>
-          <w:szCs w:val="24"/>
-        </w:rPr>
-        <w:t>Blazor</w:t>
-      </w:r>
-      <w:proofErr w:type="spellEnd"/>
-      <w:r>
-        <w:rPr>
-          <w:rFonts w:cs="Times New Roman"/>
-          <w:color w:val="000000"/>
-          <w:kern w:val="0"/>
-          <w:szCs w:val="24"/>
-        </w:rPr>
-        <w:t xml:space="preserve"> Server проект.</w:t>
+        <w:t>4.6 MSSQL Server Management Studio</w:t>
+      </w:r>
+    </w:p>
+    <w:p>
+      <w:r>
+        <w:t>MSSQL Server Management Studio (SSMS) е инструмент с графичен потребителски интерфейс, който се използва за управление и администриране на бази данни на Microsoft SQL Server. Той позволява на администраторите на бази данни и разработчиците да изпълняват широк кръг от задачи като конфигуриране и наблюдение на сървъри, създаване и управление на бази данни, както и писане и изпълнение на SQL заявки. Той предоставя широк набор от функционални възможности за управление на бази данни на SQL Server, включително:   Query Editor, Object Explore, Activity Monitor, Database Backup and Restore, Integration, Analysis и Reporting Services</w:t>
       </w:r>
     </w:p>
     <w:p/>
@@ -7797,84 +7273,17 @@
           <w:sz w:val="40"/>
           <w:szCs w:val="40"/>
         </w:rPr>
-        <w:t>4.5 MSSQL Server</w:t>
-      </w:r>
-    </w:p>
-    <w:p>
-      <w:pPr>
-        <w:rPr>
-          <w:sz w:val="28"/>
-          <w:szCs w:val="24"/>
-        </w:rPr>
-      </w:pPr>
-      <w:r>
-        <w:rPr>
-          <w:szCs w:val="24"/>
-        </w:rPr>
-        <w:t>MSSQL е вид релационна база данни, базирана на SQL (</w:t>
-      </w:r>
-      <w:proofErr w:type="spellStart"/>
-      <w:r>
-        <w:rPr>
-          <w:szCs w:val="24"/>
-        </w:rPr>
-        <w:t>Structured</w:t>
-      </w:r>
-      <w:proofErr w:type="spellEnd"/>
-      <w:r>
-        <w:rPr>
-          <w:szCs w:val="24"/>
-        </w:rPr>
-        <w:t xml:space="preserve"> </w:t>
-      </w:r>
-      <w:proofErr w:type="spellStart"/>
-      <w:r>
-        <w:rPr>
-          <w:szCs w:val="24"/>
-        </w:rPr>
-        <w:t>Query</w:t>
-      </w:r>
-      <w:proofErr w:type="spellEnd"/>
-      <w:r>
-        <w:rPr>
-          <w:szCs w:val="24"/>
-        </w:rPr>
-        <w:t xml:space="preserve"> </w:t>
-      </w:r>
-      <w:proofErr w:type="spellStart"/>
-      <w:r>
-        <w:rPr>
-          <w:szCs w:val="24"/>
-        </w:rPr>
-        <w:t>Language</w:t>
-      </w:r>
-      <w:proofErr w:type="spellEnd"/>
-      <w:r>
-        <w:rPr>
-          <w:szCs w:val="24"/>
-        </w:rPr>
-        <w:t xml:space="preserve">).   При релационните бази данни група от обекти се пази в таблица, като всеки ред съответства на даден обект, а всяка колона </w:t>
-      </w:r>
-      <w:r>
-        <w:rPr>
-          <w:szCs w:val="24"/>
-        </w:rPr>
-        <w:softHyphen/>
-        <w:t xml:space="preserve">– на характеристиките му. MSSQL Server осигурява достъпност, мащабируемост, сигурност и производителност. Той поддържа различни типове данни, включително текст, изображения и XML, и осигурява поддръжка на сложни заявки, обработка на транзакции и съхранение на данни. В комбинация с технология като </w:t>
-      </w:r>
-      <w:proofErr w:type="spellStart"/>
-      <w:r>
-        <w:rPr>
-          <w:szCs w:val="24"/>
-        </w:rPr>
-        <w:t>Entity</w:t>
-      </w:r>
-      <w:proofErr w:type="spellEnd"/>
-      <w:r>
-        <w:rPr>
-          <w:szCs w:val="24"/>
-        </w:rPr>
-        <w:t xml:space="preserve"> Framework MSSQL Server ни позволява да запазваме информацията за обектите си в релационна база данни без да се налага да пишем ръчно SQL заявки.</w:t>
+        <w:t>4.7 Entity Framework Core</w:t>
+      </w:r>
+    </w:p>
+    <w:p>
+      <w:r>
+        <w:t>ORM (Object-Relational Mapping) технологиите позволяват на разработчиците да пишат код на познат обектно-ориентиран език (като C# или Java), за да взаимодействат с базата данни, без да се налага да пишат директно SQL заявки и така позволяват на разработчиците да се съсредоточат върху бизнес логиката на приложението. В този проект се използва Entity Framework Core (EF Core), който е ORM технология, разработена от Microsoft. EF Core позволява на разработчиците да работят с базата данни, използвайки специфични за областта обекти и LINQ заявки. Той поддържа различни доставчици на бази данни, включително Microsoft SQL Server, MySQL, PostgreSQL, SQLite и други. С негова помощ може да се създават приложения чрез два подхода– Code First и Database First.</w:t>
+      </w:r>
+    </w:p>
+    <w:p>
+      <w:r>
+        <w:t>Проектът е създаден с помощта на EF Core и Code First модела, при който се създават първо класовете, отговарящи на моделите в приложението, след което EF Core създава базата данни заедно с необходимите връзки и ключове по модела, изграден от разработчика с помощта на Data Annotations и наследяване и конфигуриране на DbContext класа.</w:t>
       </w:r>
     </w:p>
     <w:p/>
@@ -7894,369 +7303,110 @@
           <w:szCs w:val="40"/>
         </w:rPr>
         <w:lastRenderedPageBreak/>
-        <w:t xml:space="preserve">4.6 MSSQL Server </w:t>
-      </w:r>
-      <w:proofErr w:type="spellStart"/>
-      <w:r>
+        <w:t>4.8 LINQ</w:t>
+      </w:r>
+    </w:p>
+    <w:p>
+      <w:pPr>
+        <w:spacing w:line="360" w:lineRule="auto"/>
+        <w:jc w:val="both"/>
+        <w:rPr>
+          <w:rFonts w:cs="Times New Roman"/>
+          <w:sz w:val="28"/>
+        </w:rPr>
+      </w:pPr>
+      <w:r>
+        <w:rPr>
+          <w:rFonts w:cs="Times New Roman"/>
+        </w:rPr>
+        <w:t>Language-Integrated Query (LINQ) е името на набор от технологии, базирани на интегрирането на възможностите за заявки директно в езика C #. Традиционно заявките срещу данни се изразяват като прости низове без проверка на типа при време на компилация или поддръжка на IntelliSense. Освен това трябва да научите различен език за заявки за всеки тип източник на данни: SQL бази данни, XML документи, различни уеб услуги и т.н. С LINQ заявката е първокласна езикова конструкция, подобно на класове, методи, събития. Пишете заявки срещу силно типизирани колекции от обекти, като използвате ключови думи на език и познати оператори. LINQ семейството от технологии осигурява последователно изпитание за обекти (LINQ to Objects), релационни бази данни (LINQ до SQL) и XML (LINQ до XML). LINQ поддържа два вида синтаксис на писане на заявки</w:t>
+      </w:r>
+      <w:r>
+        <w:rPr>
+          <w:rFonts w:cs="Times New Roman"/>
+          <w:szCs w:val="24"/>
+        </w:rPr>
+        <w:t xml:space="preserve"> (LINQ Query Syntax) и (LINQ Method Syntax).</w:t>
+      </w:r>
+    </w:p>
+    <w:p/>
+    <w:p>
+      <w:pPr>
+        <w:pStyle w:val="Heading3"/>
         <w:rPr>
           <w:rFonts w:cs="Times New Roman"/>
           <w:sz w:val="40"/>
           <w:szCs w:val="40"/>
         </w:rPr>
-        <w:t>Management</w:t>
-      </w:r>
-      <w:proofErr w:type="spellEnd"/>
+      </w:pPr>
       <w:r>
         <w:rPr>
           <w:rFonts w:cs="Times New Roman"/>
           <w:sz w:val="40"/>
           <w:szCs w:val="40"/>
         </w:rPr>
-        <w:t xml:space="preserve"> </w:t>
-      </w:r>
-      <w:proofErr w:type="spellStart"/>
+        <w:t>4.</w:t>
+      </w:r>
       <w:r>
         <w:rPr>
           <w:rFonts w:cs="Times New Roman"/>
           <w:sz w:val="40"/>
           <w:szCs w:val="40"/>
         </w:rPr>
-        <w:t>Studio</w:t>
-      </w:r>
-      <w:proofErr w:type="spellEnd"/>
-    </w:p>
-    <w:p>
-      <w:r>
-        <w:t xml:space="preserve">MSSQL Server </w:t>
-      </w:r>
-      <w:proofErr w:type="spellStart"/>
-      <w:r>
-        <w:t>Management</w:t>
-      </w:r>
-      <w:proofErr w:type="spellEnd"/>
-      <w:r>
-        <w:t xml:space="preserve"> </w:t>
-      </w:r>
-      <w:proofErr w:type="spellStart"/>
-      <w:r>
-        <w:t>Studio</w:t>
-      </w:r>
-      <w:proofErr w:type="spellEnd"/>
-      <w:r>
-        <w:t xml:space="preserve"> (SSMS) е инструмент с графичен потребителски интерфейс, който се използва за управление и администриране на бази данни на Microsoft SQL Server. Той позволява на администраторите на бази данни и разработчиците да изпълняват широк кръг от задачи като конфигуриране и наблюдение на сървъри, създаване и управление на бази данни, както и писане и изпълнение на SQL заявки. Той предоставя широк набор от функционални възможности за управление на бази данни на SQL Server, включително:   </w:t>
-      </w:r>
-      <w:proofErr w:type="spellStart"/>
-      <w:r>
-        <w:t>Query</w:t>
-      </w:r>
-      <w:proofErr w:type="spellEnd"/>
-      <w:r>
-        <w:t xml:space="preserve"> </w:t>
-      </w:r>
-      <w:proofErr w:type="spellStart"/>
-      <w:r>
-        <w:t>Editor</w:t>
-      </w:r>
-      <w:proofErr w:type="spellEnd"/>
-      <w:r>
-        <w:t xml:space="preserve">, </w:t>
-      </w:r>
-      <w:proofErr w:type="spellStart"/>
-      <w:r>
-        <w:t>Object</w:t>
-      </w:r>
-      <w:proofErr w:type="spellEnd"/>
-      <w:r>
-        <w:t xml:space="preserve"> </w:t>
-      </w:r>
-      <w:proofErr w:type="spellStart"/>
-      <w:r>
-        <w:t>Explore</w:t>
-      </w:r>
-      <w:proofErr w:type="spellEnd"/>
-      <w:r>
-        <w:t xml:space="preserve">, </w:t>
-      </w:r>
-      <w:proofErr w:type="spellStart"/>
-      <w:r>
-        <w:t>Activity</w:t>
-      </w:r>
-      <w:proofErr w:type="spellEnd"/>
-      <w:r>
-        <w:t xml:space="preserve"> </w:t>
-      </w:r>
-      <w:proofErr w:type="spellStart"/>
-      <w:r>
-        <w:t>Monitor</w:t>
-      </w:r>
-      <w:proofErr w:type="spellEnd"/>
-      <w:r>
-        <w:t xml:space="preserve">, </w:t>
-      </w:r>
-      <w:proofErr w:type="spellStart"/>
-      <w:r>
-        <w:t>Database</w:t>
-      </w:r>
-      <w:proofErr w:type="spellEnd"/>
-      <w:r>
-        <w:t xml:space="preserve"> </w:t>
-      </w:r>
-      <w:proofErr w:type="spellStart"/>
-      <w:r>
-        <w:t>Backup</w:t>
-      </w:r>
-      <w:proofErr w:type="spellEnd"/>
-      <w:r>
-        <w:t xml:space="preserve"> </w:t>
-      </w:r>
-      <w:proofErr w:type="spellStart"/>
-      <w:r>
-        <w:t>and</w:t>
-      </w:r>
-      <w:proofErr w:type="spellEnd"/>
-      <w:r>
-        <w:t xml:space="preserve"> </w:t>
-      </w:r>
-      <w:proofErr w:type="spellStart"/>
-      <w:r>
-        <w:t>Restore</w:t>
-      </w:r>
-      <w:proofErr w:type="spellEnd"/>
-      <w:r>
-        <w:t xml:space="preserve">, </w:t>
-      </w:r>
-      <w:proofErr w:type="spellStart"/>
-      <w:r>
-        <w:t>Integration</w:t>
-      </w:r>
-      <w:proofErr w:type="spellEnd"/>
-      <w:r>
-        <w:t xml:space="preserve">, </w:t>
-      </w:r>
-      <w:proofErr w:type="spellStart"/>
-      <w:r>
-        <w:t>Analysis</w:t>
-      </w:r>
-      <w:proofErr w:type="spellEnd"/>
-      <w:r>
-        <w:t xml:space="preserve"> и </w:t>
-      </w:r>
-      <w:proofErr w:type="spellStart"/>
-      <w:r>
-        <w:t>Reporting</w:t>
-      </w:r>
-      <w:proofErr w:type="spellEnd"/>
-      <w:r>
-        <w:t xml:space="preserve"> Services</w:t>
-      </w:r>
-    </w:p>
-    <w:p/>
-    <w:p>
-      <w:pPr>
-        <w:pStyle w:val="Heading3"/>
+        <w:t>9</w:t>
+      </w:r>
+      <w:r>
         <w:rPr>
           <w:rFonts w:cs="Times New Roman"/>
           <w:sz w:val="40"/>
           <w:szCs w:val="40"/>
         </w:rPr>
-      </w:pPr>
-      <w:r>
+        <w:t xml:space="preserve"> ASP.NET Core Identity</w:t>
+      </w:r>
+    </w:p>
+    <w:p>
+      <w:r>
+        <w:t xml:space="preserve">ASP.NET Core Identity е система за управление на потребители, роли и удостоверяване на потребители в ASP.NET  уеб приложения. Тя предоставя  оторизация за контрол на достъпа до различни ресурси и персонализиране на поведението на аутентикацията и оторизацията, за да отговаря на специфичните нужди на приложението. ASP.NET Core Identity поддържа различни методи за удостоверяване, включително локални акаунти, социални влизания (например Facebook, Google) и двуфакторно удостоверяване. Включва също и вградена поддръжка за хеширане и валидиране на пароли, което предотвратява често срещани уязвимости в сигурността. В проекта е използван ASP.NET Core Identity, защото е необходимо да се поддържат и установяват ролите на различните потребители в системата и той прави изграждането на структурата от роли и профили на потребителите по-лесна и изчистена. </w:t>
+      </w:r>
+    </w:p>
+    <w:p/>
+    <w:p>
+      <w:pPr>
+        <w:pStyle w:val="Heading3"/>
         <w:rPr>
           <w:rFonts w:cs="Times New Roman"/>
           <w:sz w:val="40"/>
           <w:szCs w:val="40"/>
         </w:rPr>
-        <w:t xml:space="preserve">4.7 </w:t>
-      </w:r>
-      <w:proofErr w:type="spellStart"/>
+      </w:pPr>
       <w:r>
         <w:rPr>
           <w:rFonts w:cs="Times New Roman"/>
           <w:sz w:val="40"/>
           <w:szCs w:val="40"/>
         </w:rPr>
-        <w:t>Entity</w:t>
-      </w:r>
-      <w:proofErr w:type="spellEnd"/>
+        <w:t>4.</w:t>
+      </w:r>
       <w:r>
         <w:rPr>
           <w:rFonts w:cs="Times New Roman"/>
           <w:sz w:val="40"/>
           <w:szCs w:val="40"/>
         </w:rPr>
-        <w:t xml:space="preserve"> Framework </w:t>
-      </w:r>
-      <w:proofErr w:type="spellStart"/>
+        <w:t>10</w:t>
+      </w:r>
       <w:r>
         <w:rPr>
           <w:rFonts w:cs="Times New Roman"/>
           <w:sz w:val="40"/>
           <w:szCs w:val="40"/>
         </w:rPr>
-        <w:t>Core</w:t>
-      </w:r>
-      <w:proofErr w:type="spellEnd"/>
-    </w:p>
-    <w:p>
-      <w:r>
-        <w:t>ORM (</w:t>
-      </w:r>
-      <w:proofErr w:type="spellStart"/>
-      <w:r>
-        <w:t>Object-Relational</w:t>
-      </w:r>
-      <w:proofErr w:type="spellEnd"/>
-      <w:r>
-        <w:t xml:space="preserve"> </w:t>
-      </w:r>
-      <w:proofErr w:type="spellStart"/>
-      <w:r>
-        <w:t>Mapping</w:t>
-      </w:r>
-      <w:proofErr w:type="spellEnd"/>
-      <w:r>
-        <w:t xml:space="preserve">) технологиите позволяват на разработчиците да пишат код на познат обектно-ориентиран език (като C# или Java), за да взаимодействат с базата данни, без да се налага да пишат директно SQL заявки и така позволяват на разработчиците да се съсредоточат върху бизнес логиката на приложението. В този проект се използва </w:t>
-      </w:r>
-      <w:proofErr w:type="spellStart"/>
-      <w:r>
-        <w:t>Entity</w:t>
-      </w:r>
-      <w:proofErr w:type="spellEnd"/>
-      <w:r>
-        <w:t xml:space="preserve"> Framework </w:t>
-      </w:r>
-      <w:proofErr w:type="spellStart"/>
-      <w:r>
-        <w:t>Core</w:t>
-      </w:r>
-      <w:proofErr w:type="spellEnd"/>
-      <w:r>
-        <w:t xml:space="preserve"> (EF </w:t>
-      </w:r>
-      <w:proofErr w:type="spellStart"/>
-      <w:r>
-        <w:t>Core</w:t>
-      </w:r>
-      <w:proofErr w:type="spellEnd"/>
-      <w:r>
-        <w:t xml:space="preserve">), който е ORM технология, разработена от Microsoft. EF </w:t>
-      </w:r>
-      <w:proofErr w:type="spellStart"/>
-      <w:r>
-        <w:t>Core</w:t>
-      </w:r>
-      <w:proofErr w:type="spellEnd"/>
-      <w:r>
-        <w:t xml:space="preserve"> позволява на разработчиците да работят с базата данни, използвайки специфични за областта обекти и LINQ заявки. Той поддържа различни доставчици на бази данни, включително Microsoft SQL Server, </w:t>
-      </w:r>
-      <w:proofErr w:type="spellStart"/>
-      <w:r>
-        <w:t>MySQL</w:t>
-      </w:r>
-      <w:proofErr w:type="spellEnd"/>
-      <w:r>
-        <w:t xml:space="preserve">, </w:t>
-      </w:r>
-      <w:proofErr w:type="spellStart"/>
-      <w:r>
-        <w:t>PostgreSQL</w:t>
-      </w:r>
-      <w:proofErr w:type="spellEnd"/>
-      <w:r>
-        <w:t xml:space="preserve">, </w:t>
-      </w:r>
-      <w:proofErr w:type="spellStart"/>
-      <w:r>
-        <w:t>SQLite</w:t>
-      </w:r>
-      <w:proofErr w:type="spellEnd"/>
-      <w:r>
-        <w:t xml:space="preserve"> и други. С негова помощ може да се създават приложения чрез два подхода– </w:t>
-      </w:r>
-      <w:proofErr w:type="spellStart"/>
-      <w:r>
-        <w:t>Code</w:t>
-      </w:r>
-      <w:proofErr w:type="spellEnd"/>
-      <w:r>
-        <w:t xml:space="preserve"> </w:t>
-      </w:r>
-      <w:proofErr w:type="spellStart"/>
-      <w:r>
-        <w:t>First</w:t>
-      </w:r>
-      <w:proofErr w:type="spellEnd"/>
-      <w:r>
-        <w:t xml:space="preserve"> и </w:t>
-      </w:r>
-      <w:proofErr w:type="spellStart"/>
-      <w:r>
-        <w:t>Database</w:t>
-      </w:r>
-      <w:proofErr w:type="spellEnd"/>
-      <w:r>
-        <w:t xml:space="preserve"> </w:t>
-      </w:r>
-      <w:proofErr w:type="spellStart"/>
-      <w:r>
-        <w:t>First</w:t>
-      </w:r>
-      <w:proofErr w:type="spellEnd"/>
-      <w:r>
-        <w:t>.</w:t>
-      </w:r>
-    </w:p>
-    <w:p>
-      <w:r>
-        <w:t xml:space="preserve">Проектът е създаден с помощта на EF </w:t>
-      </w:r>
-      <w:proofErr w:type="spellStart"/>
-      <w:r>
-        <w:t>Core</w:t>
-      </w:r>
-      <w:proofErr w:type="spellEnd"/>
-      <w:r>
-        <w:t xml:space="preserve"> и </w:t>
-      </w:r>
-      <w:proofErr w:type="spellStart"/>
-      <w:r>
-        <w:t>Code</w:t>
-      </w:r>
-      <w:proofErr w:type="spellEnd"/>
-      <w:r>
-        <w:t xml:space="preserve"> </w:t>
-      </w:r>
-      <w:proofErr w:type="spellStart"/>
-      <w:r>
-        <w:t>First</w:t>
-      </w:r>
-      <w:proofErr w:type="spellEnd"/>
-      <w:r>
-        <w:t xml:space="preserve"> модела, при който се създават първо класовете, отговарящи на моделите в приложението, след което EF </w:t>
-      </w:r>
-      <w:proofErr w:type="spellStart"/>
-      <w:r>
-        <w:t>Core</w:t>
-      </w:r>
-      <w:proofErr w:type="spellEnd"/>
-      <w:r>
-        <w:t xml:space="preserve"> създава базата данни заедно с необходимите връзки и ключове по модела, изграден от разработчика с помощта на Data </w:t>
-      </w:r>
-      <w:proofErr w:type="spellStart"/>
-      <w:r>
-        <w:t>Annotations</w:t>
-      </w:r>
-      <w:proofErr w:type="spellEnd"/>
-      <w:r>
-        <w:t xml:space="preserve"> и наследяване и конфигуриране на </w:t>
-      </w:r>
-      <w:proofErr w:type="spellStart"/>
-      <w:r>
-        <w:t>DbContext</w:t>
-      </w:r>
-      <w:proofErr w:type="spellEnd"/>
-      <w:r>
-        <w:t xml:space="preserve"> класа.</w:t>
+        <w:t xml:space="preserve"> Уеб браузър</w:t>
+      </w:r>
+    </w:p>
+    <w:p>
+      <w:r>
+        <w:t>Уеб браузърът е приложение, което позволява на потребителите да имат достъп до и да разглеждат уеб страници в интернет. Уеб браузърите предоставят графичен потребителски интерфейс, чрез който потребителите могат да взаимодействат с уеб съдържание, включително текст, изображения, видеоклипове и друга мултимедия. Достъпът до приложенията на Blazor Server, каквото ще е и използваното за проекта, може да се осъществи чрез всеки съвременен уеб браузър, който поддържа JavaScript. Въпреки това, някои по-стари версии на тези браузъри може да не се поддържат напълно или да имат ограничения в производителността при работа с приложенията на Blazor Server. Най-популярните уеб браузъри включват: Google Chrome, Mozilla Firefox, Apple Safari, Brave, Opera и други.</w:t>
       </w:r>
     </w:p>
     <w:p/>
@@ -8275,340 +7425,120 @@
           <w:sz w:val="40"/>
           <w:szCs w:val="40"/>
         </w:rPr>
-        <w:t>4.8 LINQ</w:t>
-      </w:r>
-    </w:p>
-    <w:p>
-      <w:pPr>
-        <w:spacing w:line="360" w:lineRule="auto"/>
-        <w:jc w:val="both"/>
-        <w:rPr>
-          <w:rFonts w:cs="Times New Roman"/>
-          <w:sz w:val="28"/>
-        </w:rPr>
-      </w:pPr>
-      <w:proofErr w:type="spellStart"/>
-      <w:r>
-        <w:rPr>
-          <w:rFonts w:cs="Times New Roman"/>
-        </w:rPr>
-        <w:t>Language-Integrated</w:t>
-      </w:r>
-      <w:proofErr w:type="spellEnd"/>
-      <w:r>
-        <w:rPr>
-          <w:rFonts w:cs="Times New Roman"/>
-        </w:rPr>
-        <w:t xml:space="preserve"> </w:t>
-      </w:r>
-      <w:proofErr w:type="spellStart"/>
-      <w:r>
-        <w:rPr>
-          <w:rFonts w:cs="Times New Roman"/>
-        </w:rPr>
-        <w:t>Query</w:t>
-      </w:r>
-      <w:proofErr w:type="spellEnd"/>
-      <w:r>
-        <w:rPr>
-          <w:rFonts w:cs="Times New Roman"/>
-        </w:rPr>
-        <w:t xml:space="preserve"> (LINQ) е името на набор от технологии, базирани на интегрирането на възможностите за заявки директно в езика C #. Традиционно заявките срещу данни се изразяват като прости низове без проверка на типа при време на компилация или поддръжка на </w:t>
-      </w:r>
-      <w:proofErr w:type="spellStart"/>
-      <w:r>
-        <w:rPr>
-          <w:rFonts w:cs="Times New Roman"/>
-        </w:rPr>
-        <w:t>IntelliSense</w:t>
-      </w:r>
-      <w:proofErr w:type="spellEnd"/>
-      <w:r>
-        <w:rPr>
-          <w:rFonts w:cs="Times New Roman"/>
-        </w:rPr>
-        <w:t xml:space="preserve">. Освен това трябва да научите различен език за заявки за всеки тип източник на данни: SQL бази данни, XML документи, различни уеб услуги и т.н. С LINQ заявката е първокласна езикова конструкция, подобно на класове, методи, събития. Пишете заявки срещу силно типизирани колекции от обекти, като използвате ключови думи на език и познати оператори. LINQ семейството от технологии осигурява последователно изпитание за обекти (LINQ </w:t>
-      </w:r>
-      <w:proofErr w:type="spellStart"/>
-      <w:r>
-        <w:rPr>
-          <w:rFonts w:cs="Times New Roman"/>
-        </w:rPr>
-        <w:t>to</w:t>
-      </w:r>
-      <w:proofErr w:type="spellEnd"/>
-      <w:r>
-        <w:rPr>
-          <w:rFonts w:cs="Times New Roman"/>
-        </w:rPr>
-        <w:t xml:space="preserve"> </w:t>
-      </w:r>
-      <w:proofErr w:type="spellStart"/>
-      <w:r>
-        <w:rPr>
-          <w:rFonts w:cs="Times New Roman"/>
-        </w:rPr>
-        <w:t>Objects</w:t>
-      </w:r>
-      <w:proofErr w:type="spellEnd"/>
-      <w:r>
-        <w:rPr>
-          <w:rFonts w:cs="Times New Roman"/>
-        </w:rPr>
-        <w:t xml:space="preserve">), </w:t>
-      </w:r>
-      <w:r>
-        <w:rPr>
-          <w:rFonts w:cs="Times New Roman"/>
-        </w:rPr>
-        <w:lastRenderedPageBreak/>
-        <w:t>релационни бази данни (LINQ до SQL) и XML (LINQ до XML). LINQ поддържа два вида синтаксис на писане на заявки</w:t>
-      </w:r>
-      <w:r>
-        <w:rPr>
-          <w:rFonts w:cs="Times New Roman"/>
-          <w:szCs w:val="24"/>
-        </w:rPr>
-        <w:t xml:space="preserve"> (LINQ </w:t>
-      </w:r>
-      <w:proofErr w:type="spellStart"/>
-      <w:r>
-        <w:rPr>
-          <w:rFonts w:cs="Times New Roman"/>
-          <w:szCs w:val="24"/>
-        </w:rPr>
-        <w:t>Query</w:t>
-      </w:r>
-      <w:proofErr w:type="spellEnd"/>
-      <w:r>
-        <w:rPr>
-          <w:rFonts w:cs="Times New Roman"/>
-          <w:szCs w:val="24"/>
-        </w:rPr>
-        <w:t xml:space="preserve"> </w:t>
-      </w:r>
-      <w:proofErr w:type="spellStart"/>
-      <w:r>
-        <w:rPr>
-          <w:rFonts w:cs="Times New Roman"/>
-          <w:szCs w:val="24"/>
-        </w:rPr>
-        <w:t>Syntax</w:t>
-      </w:r>
-      <w:proofErr w:type="spellEnd"/>
-      <w:r>
-        <w:rPr>
-          <w:rFonts w:cs="Times New Roman"/>
-          <w:szCs w:val="24"/>
-        </w:rPr>
-        <w:t xml:space="preserve">) и (LINQ </w:t>
-      </w:r>
-      <w:proofErr w:type="spellStart"/>
-      <w:r>
-        <w:rPr>
-          <w:rFonts w:cs="Times New Roman"/>
-          <w:szCs w:val="24"/>
-        </w:rPr>
-        <w:t>Method</w:t>
-      </w:r>
-      <w:proofErr w:type="spellEnd"/>
-      <w:r>
-        <w:rPr>
-          <w:rFonts w:cs="Times New Roman"/>
-          <w:szCs w:val="24"/>
-        </w:rPr>
-        <w:t xml:space="preserve"> </w:t>
-      </w:r>
-      <w:proofErr w:type="spellStart"/>
-      <w:r>
-        <w:rPr>
-          <w:rFonts w:cs="Times New Roman"/>
-          <w:szCs w:val="24"/>
-        </w:rPr>
-        <w:t>Syntax</w:t>
-      </w:r>
-      <w:proofErr w:type="spellEnd"/>
-      <w:r>
-        <w:rPr>
-          <w:rFonts w:cs="Times New Roman"/>
-          <w:szCs w:val="24"/>
-        </w:rPr>
-        <w:t>).</w:t>
-      </w:r>
-    </w:p>
-    <w:p/>
-    <w:p>
-      <w:pPr>
-        <w:pStyle w:val="Heading3"/>
+        <w:t>4.1</w:t>
+      </w:r>
+      <w:r>
         <w:rPr>
           <w:rFonts w:cs="Times New Roman"/>
           <w:sz w:val="40"/>
           <w:szCs w:val="40"/>
         </w:rPr>
-      </w:pPr>
+        <w:t>1</w:t>
+      </w:r>
       <w:r>
         <w:rPr>
           <w:rFonts w:cs="Times New Roman"/>
           <w:sz w:val="40"/>
           <w:szCs w:val="40"/>
         </w:rPr>
-        <w:t>4.</w:t>
-      </w:r>
-      <w:r>
+        <w:t xml:space="preserve"> HTML</w:t>
+      </w:r>
+    </w:p>
+    <w:p>
+      <w:r>
+        <w:t>HTML (Hypertext Markup Language – език за маркиране на хипертекст) се използва за създаване и структуриране на съдържание за уеб. Това е стандартният език, използван за създаване на уеб страници и други документи, които могат да се разглеждат в уеб браузър.</w:t>
+      </w:r>
+    </w:p>
+    <w:p>
+      <w:r>
+        <w:t>HTML е език за маркиране, което означава, че използва тагове за определяне на структурата и съдържанието на дадена уеб страница. Тези тагове се използват за създаване на заглавия, параграфи, списъци, връзки, изображения, форми, таблици и други елементи на уеб страницата. Съдържанието на уебстраницата се определя чрез комбинация от HTML тагове и текст.</w:t>
+      </w:r>
+    </w:p>
+    <w:p>
+      <w:r>
+        <w:t>HTML е в основата на Интернет и е от съществено значение за създаването на уеб страници и други уеб базирани приложения. Той се използва в комбинация с други уеб технологии като CSS и JavaScript за създаване на интерактивни и интересни уеб изживявания.</w:t>
+      </w:r>
+    </w:p>
+    <w:p>
+      <w:r>
+        <w:t>HTML5 е най-новата версия на HTML, която включва нови функции, като поддръжка на мултимедия, нови семантични елементи и подобрена достъпност. HTML5 включва и API(Application Programming Interface) за геолокация, плъзгане и пускане и други усъвършенствани функции, което улеснява разработчиците при създаването на богати и интерактивни уеб приложения.</w:t>
+      </w:r>
+    </w:p>
+    <w:p/>
+    <w:p>
+      <w:pPr>
+        <w:pStyle w:val="Heading3"/>
         <w:rPr>
           <w:rFonts w:cs="Times New Roman"/>
           <w:sz w:val="40"/>
           <w:szCs w:val="40"/>
         </w:rPr>
-        <w:t>9</w:t>
-      </w:r>
+      </w:pPr>
       <w:r>
         <w:rPr>
           <w:rFonts w:cs="Times New Roman"/>
           <w:sz w:val="40"/>
           <w:szCs w:val="40"/>
         </w:rPr>
-        <w:t xml:space="preserve"> ASP.NET </w:t>
-      </w:r>
-      <w:proofErr w:type="spellStart"/>
+        <w:t>4.1</w:t>
+      </w:r>
       <w:r>
         <w:rPr>
           <w:rFonts w:cs="Times New Roman"/>
           <w:sz w:val="40"/>
           <w:szCs w:val="40"/>
         </w:rPr>
-        <w:t>Core</w:t>
-      </w:r>
-      <w:proofErr w:type="spellEnd"/>
+        <w:t>2</w:t>
+      </w:r>
       <w:r>
         <w:rPr>
           <w:rFonts w:cs="Times New Roman"/>
           <w:sz w:val="40"/>
           <w:szCs w:val="40"/>
         </w:rPr>
-        <w:t xml:space="preserve"> </w:t>
-      </w:r>
-      <w:proofErr w:type="spellStart"/>
-      <w:r>
+        <w:t xml:space="preserve"> CSS</w:t>
+      </w:r>
+    </w:p>
+    <w:p>
+      <w:r>
+        <w:t>CSS (Cascading Style Sheets) е език, който се използва за описание на представянето на документ, написан в HTML или XML. Той определя как елементите на HTML да се показват на екрана, в печата или в други медии. CSS отделя представянето на документа от неговото съдържание и дава възможност на разработчиците да контролират оформлението, типографията, цветовете и други визуални аспекти на дадена уеб страница.</w:t>
+      </w:r>
+    </w:p>
+    <w:p>
+      <w:r>
+        <w:t>CSS се използва в комбинация с HTML за създаване на визуално привлекателни и адаптивни уебсайтове. Той позволява на разработчиците да прилагат стилизиране към отделни HTML елементи или към групи от елементи, като използват селектори за насочване към конкретни елементи на страницата. CSS също така позволява създаването на адаптивни дизайни, които регулират оформлението и стила на страницата в зависимост от размера на екрана и ориентацията на устройството, което се използва за разглеждане.</w:t>
+      </w:r>
+    </w:p>
+    <w:p>
+      <w:r>
+        <w:t>CSS се състои от поредица от правила, които определят стилизирането на дадена страница. Всяко правило се състои от селектор, който насочва към HTML елементите, към които ще се прилага стилизирането, и набор от декларации, които определят свойствата на стилизирането и техните стойности. CSS може да се запише в реда на HTML документа, в отделен файл за стилове или да се вгради в един HTML документ.</w:t>
+      </w:r>
+    </w:p>
+    <w:p/>
+    <w:p>
+      <w:pPr>
+        <w:pStyle w:val="Heading3"/>
         <w:rPr>
           <w:rFonts w:cs="Times New Roman"/>
           <w:sz w:val="40"/>
           <w:szCs w:val="40"/>
         </w:rPr>
-        <w:t>Identity</w:t>
-      </w:r>
-      <w:proofErr w:type="spellEnd"/>
-    </w:p>
-    <w:p>
-      <w:r>
-        <w:t xml:space="preserve">ASP.NET </w:t>
-      </w:r>
-      <w:proofErr w:type="spellStart"/>
-      <w:r>
-        <w:t>Core</w:t>
-      </w:r>
-      <w:proofErr w:type="spellEnd"/>
-      <w:r>
-        <w:t xml:space="preserve"> </w:t>
-      </w:r>
-      <w:proofErr w:type="spellStart"/>
-      <w:r>
-        <w:t>Identity</w:t>
-      </w:r>
-      <w:proofErr w:type="spellEnd"/>
-      <w:r>
-        <w:t xml:space="preserve"> е система за управление на потребители, роли и удостоверяване на потребители в ASP.NET  уеб приложения. Тя предоставя  оторизация за контрол на достъпа до различни ресурси и персонализиране на поведението на </w:t>
-      </w:r>
-      <w:proofErr w:type="spellStart"/>
-      <w:r>
-        <w:t>аутентикацията</w:t>
-      </w:r>
-      <w:proofErr w:type="spellEnd"/>
-      <w:r>
-        <w:t xml:space="preserve"> и оторизацията, за да отговаря на специфичните нужди на приложението. ASP.NET </w:t>
-      </w:r>
-      <w:proofErr w:type="spellStart"/>
-      <w:r>
-        <w:t>Core</w:t>
-      </w:r>
-      <w:proofErr w:type="spellEnd"/>
-      <w:r>
-        <w:t xml:space="preserve"> </w:t>
-      </w:r>
-      <w:proofErr w:type="spellStart"/>
-      <w:r>
-        <w:t>Identity</w:t>
-      </w:r>
-      <w:proofErr w:type="spellEnd"/>
-      <w:r>
-        <w:t xml:space="preserve"> поддържа различни методи за удостоверяване, включително локални акаунти, социални влизания (например </w:t>
-      </w:r>
-      <w:proofErr w:type="spellStart"/>
-      <w:r>
-        <w:t>Facebook</w:t>
-      </w:r>
-      <w:proofErr w:type="spellEnd"/>
-      <w:r>
-        <w:t xml:space="preserve">, </w:t>
-      </w:r>
-      <w:proofErr w:type="spellStart"/>
-      <w:r>
-        <w:t>Google</w:t>
-      </w:r>
-      <w:proofErr w:type="spellEnd"/>
-      <w:r>
-        <w:t xml:space="preserve">) и </w:t>
-      </w:r>
-      <w:proofErr w:type="spellStart"/>
-      <w:r>
-        <w:t>двуфакторно</w:t>
-      </w:r>
-      <w:proofErr w:type="spellEnd"/>
-      <w:r>
-        <w:t xml:space="preserve"> удостоверяване. Включва също и вградена поддръжка за </w:t>
-      </w:r>
-      <w:proofErr w:type="spellStart"/>
-      <w:r>
-        <w:t>хеширане</w:t>
-      </w:r>
-      <w:proofErr w:type="spellEnd"/>
-      <w:r>
-        <w:t xml:space="preserve"> и валидиране на пароли, което предотвратява често срещани уязвимости в сигурността. В проекта е използван ASP.NET </w:t>
-      </w:r>
-      <w:proofErr w:type="spellStart"/>
-      <w:r>
-        <w:t>Core</w:t>
-      </w:r>
-      <w:proofErr w:type="spellEnd"/>
-      <w:r>
-        <w:t xml:space="preserve"> </w:t>
-      </w:r>
-      <w:proofErr w:type="spellStart"/>
-      <w:r>
-        <w:t>Identity</w:t>
-      </w:r>
-      <w:proofErr w:type="spellEnd"/>
-      <w:r>
-        <w:t xml:space="preserve">, защото е необходимо да се поддържат и установяват ролите на различните потребители в системата и той прави изграждането на структурата от роли и профили на потребителите по-лесна и изчистена. </w:t>
-      </w:r>
-    </w:p>
-    <w:p/>
-    <w:p>
-      <w:pPr>
-        <w:pStyle w:val="Heading3"/>
+      </w:pPr>
+      <w:r>
         <w:rPr>
           <w:rFonts w:cs="Times New Roman"/>
           <w:sz w:val="40"/>
           <w:szCs w:val="40"/>
         </w:rPr>
-      </w:pPr>
+        <w:t>4.1</w:t>
+      </w:r>
       <w:r>
         <w:rPr>
           <w:rFonts w:cs="Times New Roman"/>
           <w:sz w:val="40"/>
           <w:szCs w:val="40"/>
         </w:rPr>
-        <w:t>4.</w:t>
+        <w:t>3</w:t>
       </w:r>
       <w:r>
         <w:rPr>
@@ -8616,119 +7546,54 @@
           <w:sz w:val="40"/>
           <w:szCs w:val="40"/>
         </w:rPr>
-        <w:t>10</w:t>
-      </w:r>
-      <w:r>
+        <w:t xml:space="preserve"> Javascript</w:t>
+      </w:r>
+    </w:p>
+    <w:p>
+      <w:r>
+        <w:t>JavaScript е популярен език за програмиране от високо ниво, който се използва предимно за създаване на динамични и интерактивни уеб страници. Създаден е през 1995 г. от Брендън Айх по време на работата му в Netscape Communications Corporation.</w:t>
+      </w:r>
+    </w:p>
+    <w:p>
+      <w:r>
+        <w:t>JavaScript е „client side“ скриптов език, което означава, че се изпълнява в уеб браузъра на потребителя, а не на уеб сървър. Често се използва в комбинация с HTML и CSS за добавяне на интерактивност и функционалност към уеб страниците. JavaScript се използва и в „server side“ програмирането, като например в Node.js, популярна среда за изпълнение на JavaScript за изграждане на приложения от страна на сървъра.</w:t>
+      </w:r>
+    </w:p>
+    <w:p>
+      <w:r>
+        <w:t>JavaScript е обектно-ориентиран език, което означава, че позволява на разработчиците да дефинират обекти и техните свойства и методи. Той също така поддържа парадигми на функционалното програмиране, като например функции от по-висок ред и затваряне.</w:t>
+      </w:r>
+    </w:p>
+    <w:p>
+      <w:r>
+        <w:t>JavaScript разполага с широк набор от вградени функции и обекти, като масиви, низове и регулярни изрази, които го превръщат в мощен и гъвкав език за уеб разработка. Той също така разполага с голяма екосистема от библиотеки и рамки на трети страни, като React, Angular и Vue.js, които осигуряват допълнителна функционалност и инструменти за изграждане на сложни уеб приложения.</w:t>
+      </w:r>
+    </w:p>
+    <w:p/>
+    <w:p>
+      <w:pPr>
+        <w:pStyle w:val="Heading3"/>
         <w:rPr>
           <w:rFonts w:cs="Times New Roman"/>
           <w:sz w:val="40"/>
           <w:szCs w:val="40"/>
         </w:rPr>
-        <w:t xml:space="preserve"> Уеб браузър</w:t>
-      </w:r>
-    </w:p>
-    <w:p>
-      <w:r>
-        <w:t xml:space="preserve">Уеб браузърът е приложение, което позволява на потребителите да имат достъп до и да разглеждат уеб страници в интернет. Уеб браузърите предоставят графичен потребителски интерфейс, чрез който потребителите могат да взаимодействат с уеб съдържание, включително текст, изображения, видеоклипове и друга мултимедия. Достъпът до приложенията на </w:t>
-      </w:r>
-      <w:proofErr w:type="spellStart"/>
-      <w:r>
-        <w:t>Blazor</w:t>
-      </w:r>
-      <w:proofErr w:type="spellEnd"/>
-      <w:r>
-        <w:t xml:space="preserve"> Server, каквото ще е и използваното за проекта, може да се осъществи чрез всеки съвременен уеб браузър, който поддържа </w:t>
-      </w:r>
-      <w:proofErr w:type="spellStart"/>
-      <w:r>
-        <w:t>JavaScript</w:t>
-      </w:r>
-      <w:proofErr w:type="spellEnd"/>
-      <w:r>
-        <w:t xml:space="preserve">. Въпреки това, някои по-стари версии на тези браузъри може да не се поддържат напълно или да имат ограничения в производителността при работа с приложенията на </w:t>
-      </w:r>
-      <w:proofErr w:type="spellStart"/>
-      <w:r>
-        <w:t>Blazor</w:t>
-      </w:r>
-      <w:proofErr w:type="spellEnd"/>
-      <w:r>
-        <w:t xml:space="preserve"> Server. Най-популярните уеб браузъри включват: </w:t>
-      </w:r>
-      <w:proofErr w:type="spellStart"/>
-      <w:r>
-        <w:t>Google</w:t>
-      </w:r>
-      <w:proofErr w:type="spellEnd"/>
-      <w:r>
-        <w:t xml:space="preserve"> </w:t>
-      </w:r>
-      <w:proofErr w:type="spellStart"/>
-      <w:r>
-        <w:t>Chrome</w:t>
-      </w:r>
-      <w:proofErr w:type="spellEnd"/>
-      <w:r>
-        <w:t xml:space="preserve">, </w:t>
-      </w:r>
-      <w:proofErr w:type="spellStart"/>
-      <w:r>
-        <w:t>Mozilla</w:t>
-      </w:r>
-      <w:proofErr w:type="spellEnd"/>
-      <w:r>
-        <w:t xml:space="preserve"> </w:t>
-      </w:r>
-      <w:proofErr w:type="spellStart"/>
-      <w:r>
-        <w:t>Firefox</w:t>
-      </w:r>
-      <w:proofErr w:type="spellEnd"/>
-      <w:r>
-        <w:t xml:space="preserve">, Apple </w:t>
-      </w:r>
-      <w:proofErr w:type="spellStart"/>
-      <w:r>
-        <w:t>Safari</w:t>
-      </w:r>
-      <w:proofErr w:type="spellEnd"/>
-      <w:r>
-        <w:t xml:space="preserve">, </w:t>
-      </w:r>
-      <w:proofErr w:type="spellStart"/>
-      <w:r>
-        <w:t>Brave</w:t>
-      </w:r>
-      <w:proofErr w:type="spellEnd"/>
-      <w:r>
-        <w:t xml:space="preserve">, </w:t>
-      </w:r>
-      <w:proofErr w:type="spellStart"/>
-      <w:r>
-        <w:t>Opera</w:t>
-      </w:r>
-      <w:proofErr w:type="spellEnd"/>
-      <w:r>
-        <w:t xml:space="preserve"> и други.</w:t>
-      </w:r>
-    </w:p>
-    <w:p/>
-    <w:p>
-      <w:pPr>
-        <w:pStyle w:val="Heading3"/>
+      </w:pPr>
+      <w:r>
         <w:rPr>
           <w:rFonts w:cs="Times New Roman"/>
           <w:sz w:val="40"/>
           <w:szCs w:val="40"/>
         </w:rPr>
-      </w:pPr>
+        <w:t>4.1</w:t>
+      </w:r>
       <w:r>
         <w:rPr>
           <w:rFonts w:cs="Times New Roman"/>
           <w:sz w:val="40"/>
           <w:szCs w:val="40"/>
         </w:rPr>
-        <w:t>4.1</w:t>
+        <w:t>4</w:t>
       </w:r>
       <w:r>
         <w:rPr>
@@ -8736,111 +7601,54 @@
           <w:sz w:val="40"/>
           <w:szCs w:val="40"/>
         </w:rPr>
-        <w:t>1</w:t>
-      </w:r>
-      <w:r>
+        <w:t xml:space="preserve"> Razor</w:t>
+      </w:r>
+    </w:p>
+    <w:p>
+      <w:r>
+        <w:t>Razor е синтаксис за създаване на динамични уеб страници в ASP.NET Синтаксисът Razor е синтаксис за маркиране, който комбинира HTML и код от страна на сървъра, позволявайки на разработчиците да създават динамични уеб страници, които могат да се изпълняват на сървъра.</w:t>
+      </w:r>
+    </w:p>
+    <w:p>
+      <w:r>
+        <w:t>Razor бива въведен в ASP.NET MVC 3 като алтернатива на традиционния синтаксис на ASP.NET Web Forms. Той е проектиран така, че да бъде прост и интуитивен, позволявайки на разработчиците да пишат чист и поддържан код. Синтаксисът Razor поддържа различни езици за програмиране, включително C#, Visual Basic и F#.</w:t>
+      </w:r>
+    </w:p>
+    <w:p>
+      <w:r>
+        <w:t>Синтаксисът на Razor позволява на разработчиците да вграждат код от страна на сървъра в HTML, като използват символа "@". Този код може да включва C# изрази, оператори и структури за управление, като например if/else оператори и цикли. Синтаксисът на Razor също така предоставя функции като оформления, частични изгледи и компоненти на изгледи, които позволяват на разработчиците да създават многократно използваем и модулен код за своите уеб страници.</w:t>
+      </w:r>
+    </w:p>
+    <w:p>
+      <w:r>
+        <w:t>Едно от основните предимства на Razor е, че позволява на разработчиците да пишат код от страна на сървъра директно в своите HTML маркировки, което улеснява създаването на динамични уеб страници и избягва нуждата от излишни файлове с код. Razor също така осигурява силна проверка на типовете и други функции за безопасност, които помагат за намаляване на грешките и подобряване на цялостното качество на кода.</w:t>
+      </w:r>
+    </w:p>
+    <w:p/>
+    <w:p>
+      <w:pPr>
+        <w:pStyle w:val="Heading3"/>
         <w:rPr>
           <w:rFonts w:cs="Times New Roman"/>
           <w:sz w:val="40"/>
           <w:szCs w:val="40"/>
         </w:rPr>
-        <w:t xml:space="preserve"> HTML</w:t>
-      </w:r>
-    </w:p>
-    <w:p>
-      <w:r>
-        <w:t>HTML (</w:t>
-      </w:r>
-      <w:proofErr w:type="spellStart"/>
-      <w:r>
-        <w:t>Hypertext</w:t>
-      </w:r>
-      <w:proofErr w:type="spellEnd"/>
-      <w:r>
-        <w:t xml:space="preserve"> </w:t>
-      </w:r>
-      <w:proofErr w:type="spellStart"/>
-      <w:r>
-        <w:t>Markup</w:t>
-      </w:r>
-      <w:proofErr w:type="spellEnd"/>
-      <w:r>
-        <w:t xml:space="preserve"> </w:t>
-      </w:r>
-      <w:proofErr w:type="spellStart"/>
-      <w:r>
-        <w:t>Language</w:t>
-      </w:r>
-      <w:proofErr w:type="spellEnd"/>
-      <w:r>
-        <w:t xml:space="preserve"> – език за маркиране на хипертекст) се използва за създаване и структуриране на съдържание за уеб. Това е стандартният език, използван за създаване на уеб страници и други документи, които могат да се разглеждат в уеб браузър.</w:t>
-      </w:r>
-    </w:p>
-    <w:p>
-      <w:r>
-        <w:t>HTML е език за маркиране, което означава, че използва тагове за определяне на структурата и съдържанието на дадена уеб страница. Тези тагове се използват за създаване на заглавия, параграфи, списъци, връзки, изображения, форми, таблици и други елементи на уеб страницата. Съдържанието на уебстраницата се определя чрез комбинация от HTML тагове и текст.</w:t>
-      </w:r>
-    </w:p>
-    <w:p>
-      <w:r>
-        <w:lastRenderedPageBreak/>
-        <w:t xml:space="preserve">HTML е в основата на Интернет и е от съществено значение за създаването на уеб страници и други уеб базирани приложения. Той се използва в комбинация с други уеб технологии като CSS и </w:t>
-      </w:r>
-      <w:proofErr w:type="spellStart"/>
-      <w:r>
-        <w:t>JavaScript</w:t>
-      </w:r>
-      <w:proofErr w:type="spellEnd"/>
-      <w:r>
-        <w:t xml:space="preserve"> за създаване на интерактивни и интересни уеб изживявания.</w:t>
-      </w:r>
-    </w:p>
-    <w:p>
-      <w:r>
-        <w:t>HTML5 е най-новата версия на HTML, която включва нови функции, като поддръжка на мултимедия, нови семантични елементи и подобрена достъпност. HTML5 включва и API(</w:t>
-      </w:r>
-      <w:proofErr w:type="spellStart"/>
-      <w:r>
-        <w:t>Application</w:t>
-      </w:r>
-      <w:proofErr w:type="spellEnd"/>
-      <w:r>
-        <w:t xml:space="preserve"> </w:t>
-      </w:r>
-      <w:proofErr w:type="spellStart"/>
-      <w:r>
-        <w:t>Programming</w:t>
-      </w:r>
-      <w:proofErr w:type="spellEnd"/>
-      <w:r>
-        <w:t xml:space="preserve"> </w:t>
-      </w:r>
-      <w:proofErr w:type="spellStart"/>
-      <w:r>
-        <w:t>Interface</w:t>
-      </w:r>
-      <w:proofErr w:type="spellEnd"/>
-      <w:r>
-        <w:t>) за геолокация, плъзгане и пускане и други усъвършенствани функции, което улеснява разработчиците при създаването на богати и интерактивни уеб приложения.</w:t>
-      </w:r>
-    </w:p>
-    <w:p/>
-    <w:p>
-      <w:pPr>
-        <w:pStyle w:val="Heading3"/>
+      </w:pPr>
+      <w:r>
         <w:rPr>
           <w:rFonts w:cs="Times New Roman"/>
           <w:sz w:val="40"/>
           <w:szCs w:val="40"/>
         </w:rPr>
-      </w:pPr>
+        <w:t>4.1</w:t>
+      </w:r>
       <w:r>
         <w:rPr>
           <w:rFonts w:cs="Times New Roman"/>
           <w:sz w:val="40"/>
           <w:szCs w:val="40"/>
         </w:rPr>
-        <w:t>4.1</w:t>
+        <w:t>5</w:t>
       </w:r>
       <w:r>
         <w:rPr>
@@ -8848,7 +7656,7 @@
           <w:sz w:val="40"/>
           <w:szCs w:val="40"/>
         </w:rPr>
-        <w:t>2</w:t>
+        <w:t xml:space="preserve"> Bootstrap</w:t>
       </w:r>
       <w:r>
         <w:rPr>
@@ -8856,49 +7664,41 @@
           <w:sz w:val="40"/>
           <w:szCs w:val="40"/>
         </w:rPr>
-        <w:t xml:space="preserve"> CSS</w:t>
-      </w:r>
-    </w:p>
-    <w:p>
-      <w:r>
-        <w:t>CSS (</w:t>
-      </w:r>
-      <w:proofErr w:type="spellStart"/>
-      <w:r>
-        <w:t>Cascading</w:t>
-      </w:r>
-      <w:proofErr w:type="spellEnd"/>
-      <w:r>
-        <w:t xml:space="preserve"> </w:t>
-      </w:r>
-      <w:proofErr w:type="spellStart"/>
-      <w:r>
-        <w:t>Style</w:t>
-      </w:r>
-      <w:proofErr w:type="spellEnd"/>
-      <w:r>
-        <w:t xml:space="preserve"> </w:t>
-      </w:r>
-      <w:proofErr w:type="spellStart"/>
-      <w:r>
-        <w:t>Sheets</w:t>
-      </w:r>
-      <w:proofErr w:type="spellEnd"/>
-      <w:r>
-        <w:t>) е език, който се използва за описание на представянето на документ, написан в HTML или XML. Той определя как елементите на HTML да се показват на екрана, в печата или в други медии. CSS отделя представянето на документа от неговото съдържание и дава възможност на разработчиците да контролират оформлението, типографията, цветовете и други визуални аспекти на дадена уеб страница.</w:t>
-      </w:r>
-    </w:p>
-    <w:p>
-      <w:r>
-        <w:t>CSS се използва в комбинация с HTML за създаване на визуално привлекателни и адаптивни уебсайтове. Той позволява на разработчиците да прилагат стилизиране към отделни HTML елементи или към групи от елементи, като използват селектори за насочване към конкретни елементи на страницата. CSS също така позволява създаването на адаптивни дизайни, които регулират оформлението и стила на страницата в зависимост от размера на екрана и ориентацията на устройството, което се използва за разглеждане.</w:t>
-      </w:r>
-    </w:p>
-    <w:p>
-      <w:r>
-        <w:t>CSS се състои от поредица от правила, които определят стилизирането на дадена страница. Всяко правило се състои от селектор, който насочва към HTML елементите, към които ще се прилага стилизирането, и набор от декларации, които определят свойствата на стилизирането и техните стойности. CSS може да се запише в реда на HTML документа, в отделен файл за стилове или да се вгради в един HTML документ.</w:t>
-      </w:r>
-    </w:p>
-    <w:p/>
+        <w:t xml:space="preserve"> Framework</w:t>
+      </w:r>
+    </w:p>
+    <w:p>
+      <w:r>
+        <w:t>Bootstrap е популярна рамка с отворен код, която се използва за създаване на адаптивни уеб проекти, ориентирани към мобилните устройства. Тя е създадена от разработчиците на Twitter Марк Ото и Джейкъб Торнтън и е пусната през 2011 г.</w:t>
+      </w:r>
+    </w:p>
+    <w:p>
+      <w:r>
+        <w:t>Bootstrap предоставя колекция от предварително създадени стилове CSS и компоненти JavaScript, които разработчиците могат да използват за бързо и лесно създаване на уеб страници и уеб приложения. Рамката е проектирана така, че да бъде гъвкава и приспособима, което позволява на разработчиците да създават свои собствени уникални дизайни, като същевременно използват основната функционалност на рамката.</w:t>
+      </w:r>
+    </w:p>
+    <w:p>
+      <w:r>
+        <w:t>Bootstrap включва адаптивна решетъчна система, която позволява на разработчиците да създават оформления, които се адаптират към различни размери на екрана и устройствата. Тя включва също така редица компоненти на потребителския интерфейс, като навигационни менюта, форми, бутони, сигнали и модалности, което улеснява създаването на последователни и визуално привлекателни интерфейси.</w:t>
+      </w:r>
+    </w:p>
+    <w:p>
+      <w:pPr>
+        <w:rPr>
+          <w:rFonts w:cs="Times New Roman"/>
+        </w:rPr>
+      </w:pPr>
+      <w:r>
+        <w:t>Bootstrap е съвместим с всички съвременни уеб браузъри и е проектиран да работи добре с други фронт-енд технологии, като например рамки на JavaScript като React и Angular. Той има голяма и активна общност от разработчици, които допринасят за развитието му и осигуряват поддръжка и ресурси за другите, които го използват.</w:t>
+      </w:r>
+    </w:p>
+    <w:p>
+      <w:pPr>
+        <w:rPr>
+          <w:rFonts w:cs="Times New Roman"/>
+        </w:rPr>
+      </w:pPr>
+    </w:p>
     <w:p>
       <w:pPr>
         <w:pStyle w:val="Heading3"/>
@@ -8914,526 +7714,66 @@
           <w:sz w:val="40"/>
           <w:szCs w:val="40"/>
         </w:rPr>
-        <w:t>4.1</w:t>
-      </w:r>
-      <w:r>
-        <w:rPr>
-          <w:rFonts w:cs="Times New Roman"/>
-          <w:sz w:val="40"/>
-          <w:szCs w:val="40"/>
-        </w:rPr>
-        <w:t>3</w:t>
-      </w:r>
-      <w:r>
-        <w:rPr>
-          <w:rFonts w:cs="Times New Roman"/>
-          <w:sz w:val="40"/>
-          <w:szCs w:val="40"/>
-        </w:rPr>
-        <w:t xml:space="preserve"> </w:t>
-      </w:r>
-      <w:proofErr w:type="spellStart"/>
-      <w:r>
-        <w:rPr>
-          <w:rFonts w:cs="Times New Roman"/>
-          <w:sz w:val="40"/>
-          <w:szCs w:val="40"/>
-        </w:rPr>
-        <w:t>Javascript</w:t>
-      </w:r>
-      <w:proofErr w:type="spellEnd"/>
-    </w:p>
-    <w:p>
-      <w:proofErr w:type="spellStart"/>
-      <w:r>
-        <w:t>JavaScript</w:t>
-      </w:r>
-      <w:proofErr w:type="spellEnd"/>
-      <w:r>
-        <w:t xml:space="preserve"> е популярен език за програмиране от високо ниво, който се използва предимно за създаване на динамични и интерактивни уеб страници. Създаден е през 1995 г. от Брендън </w:t>
-      </w:r>
-      <w:proofErr w:type="spellStart"/>
-      <w:r>
-        <w:t>Айх</w:t>
-      </w:r>
-      <w:proofErr w:type="spellEnd"/>
-      <w:r>
-        <w:t xml:space="preserve"> по време на работата му в </w:t>
-      </w:r>
-      <w:proofErr w:type="spellStart"/>
-      <w:r>
-        <w:t>Netscape</w:t>
-      </w:r>
-      <w:proofErr w:type="spellEnd"/>
-      <w:r>
-        <w:t xml:space="preserve"> </w:t>
-      </w:r>
-      <w:proofErr w:type="spellStart"/>
-      <w:r>
-        <w:t>Communications</w:t>
-      </w:r>
-      <w:proofErr w:type="spellEnd"/>
-      <w:r>
-        <w:t xml:space="preserve"> </w:t>
-      </w:r>
-      <w:proofErr w:type="spellStart"/>
-      <w:r>
-        <w:t>Corporation</w:t>
-      </w:r>
-      <w:proofErr w:type="spellEnd"/>
-      <w:r>
-        <w:t>.</w:t>
-      </w:r>
-    </w:p>
-    <w:p>
-      <w:proofErr w:type="spellStart"/>
-      <w:r>
-        <w:t>JavaScript</w:t>
-      </w:r>
-      <w:proofErr w:type="spellEnd"/>
-      <w:r>
-        <w:t xml:space="preserve"> е „</w:t>
-      </w:r>
-      <w:proofErr w:type="spellStart"/>
-      <w:r>
-        <w:t>client</w:t>
-      </w:r>
-      <w:proofErr w:type="spellEnd"/>
-      <w:r>
-        <w:t xml:space="preserve"> </w:t>
-      </w:r>
-      <w:proofErr w:type="spellStart"/>
-      <w:r>
-        <w:t>side</w:t>
-      </w:r>
-      <w:proofErr w:type="spellEnd"/>
-      <w:r>
-        <w:t xml:space="preserve">“ скриптов език, което означава, че се изпълнява в уеб браузъра на потребителя, а не на уеб сървър. Често се използва в комбинация с HTML и CSS за добавяне на интерактивност и функционалност към уеб страниците. </w:t>
-      </w:r>
-      <w:proofErr w:type="spellStart"/>
-      <w:r>
-        <w:t>JavaScript</w:t>
-      </w:r>
-      <w:proofErr w:type="spellEnd"/>
-      <w:r>
-        <w:t xml:space="preserve"> се използва и в „</w:t>
-      </w:r>
-      <w:proofErr w:type="spellStart"/>
-      <w:r>
-        <w:t>server</w:t>
-      </w:r>
-      <w:proofErr w:type="spellEnd"/>
-      <w:r>
-        <w:t xml:space="preserve"> </w:t>
-      </w:r>
-      <w:proofErr w:type="spellStart"/>
-      <w:r>
-        <w:t>side</w:t>
-      </w:r>
-      <w:proofErr w:type="spellEnd"/>
-      <w:r>
-        <w:t xml:space="preserve">“ програмирането, като например в Node.js, популярна среда за изпълнение на </w:t>
-      </w:r>
-      <w:proofErr w:type="spellStart"/>
-      <w:r>
-        <w:t>JavaScript</w:t>
-      </w:r>
-      <w:proofErr w:type="spellEnd"/>
-      <w:r>
-        <w:t xml:space="preserve"> за изграждане на приложения от страна на сървъра.</w:t>
-      </w:r>
-    </w:p>
-    <w:p>
-      <w:proofErr w:type="spellStart"/>
-      <w:r>
+        <w:t xml:space="preserve">4.16 NUnit </w:t>
+      </w:r>
+    </w:p>
+    <w:p>
+      <w:pPr>
+        <w:rPr>
+          <w:rFonts w:cs="Times New Roman"/>
+        </w:rPr>
+      </w:pPr>
+      <w:r>
+        <w:rPr>
+          <w:rFonts w:cs="Times New Roman"/>
+        </w:rPr>
+        <w:t>UNIT технологията за тестване представлява ключов компонент в съвременната разработка на софтуер, като се фокусира върху изолираното тестване на отделни функционални единици от кода. Този подход, популяризиран още с пускането на JUnit през 2000 г., е възприет като стандарт в различни програмни езици и среди, като предоставя възможност за бързо откриване на дефекти на ниво модул. С помощта на UNIT технологии разработчиците могат да гарантират, че всяка отделна функция или метод работи правилно преди да се интегрират в цялостното приложение.</w:t>
+      </w:r>
+    </w:p>
+    <w:p>
+      <w:pPr>
+        <w:rPr>
+          <w:rFonts w:cs="Times New Roman"/>
+        </w:rPr>
+      </w:pPr>
+      <w:r>
+        <w:rPr>
+          <w:rFonts w:cs="Times New Roman"/>
+        </w:rPr>
+        <w:t>Една от основните функционалности на UNIT технологиите е възможността за автоматизация на тестовите случаи, което позволява бърза и надеждна интеграция в CI/CD (Continuous Integration/Continuous Deployment) процесите. Фреймуъркове като NUnit, xUnit и JUnit предлагат богати възможности – от параметризирани тестове до детайлни отчети за грешки и възможност за използване на mocking библиотеки, които улесняват симулацията на зависими компоненти.</w:t>
+      </w:r>
+    </w:p>
+    <w:p>
+      <w:pPr>
+        <w:rPr>
+          <w:rFonts w:cs="Times New Roman"/>
+        </w:rPr>
+      </w:pPr>
+      <w:r>
+        <w:rPr>
+          <w:rFonts w:cs="Times New Roman"/>
+        </w:rPr>
+        <w:t>Предимствата на UNIT технологиите спрямо други методи за тестване са многобройни. Те предоставят по-прецизни обратни връзки, позволявайки на разработчиците да локализират и отстраняват проблемите в самото начало на разработката, което води до значително намаляване на разходите за поддръжка и подобряване на качеството на кода. В сравнение с интеграционното или системното тестване, UNIT тестовете са по-</w:t>
+      </w:r>
+      <w:r>
+        <w:rPr>
+          <w:rFonts w:cs="Times New Roman"/>
+        </w:rPr>
         <w:lastRenderedPageBreak/>
-        <w:t>JavaScript</w:t>
-      </w:r>
-      <w:proofErr w:type="spellEnd"/>
-      <w:r>
-        <w:t xml:space="preserve"> е обектно-ориентиран език, което означава, че позволява на разработчиците да дефинират обекти и техните свойства и методи. Той също така поддържа парадигми на функционалното програмиране, като например функции от по-висок ред и затваряне.</w:t>
-      </w:r>
-    </w:p>
-    <w:p>
-      <w:proofErr w:type="spellStart"/>
-      <w:r>
-        <w:t>JavaScript</w:t>
-      </w:r>
-      <w:proofErr w:type="spellEnd"/>
-      <w:r>
-        <w:t xml:space="preserve"> разполага с широк набор от вградени функции и обекти, като масиви, низове и регулярни изрази, които го превръщат в мощен и гъвкав език за уеб разработка. Той също така разполага с голяма екосистема от библиотеки и рамки на трети страни, като </w:t>
-      </w:r>
-      <w:proofErr w:type="spellStart"/>
-      <w:r>
-        <w:t>React</w:t>
-      </w:r>
-      <w:proofErr w:type="spellEnd"/>
-      <w:r>
-        <w:t xml:space="preserve">, </w:t>
-      </w:r>
-      <w:proofErr w:type="spellStart"/>
-      <w:r>
-        <w:t>Angular</w:t>
-      </w:r>
-      <w:proofErr w:type="spellEnd"/>
-      <w:r>
-        <w:t xml:space="preserve"> и Vue.js, които осигуряват допълнителна функционалност и инструменти за изграждане на сложни уеб приложения.</w:t>
-      </w:r>
-    </w:p>
-    <w:p/>
-    <w:p>
-      <w:pPr>
-        <w:pStyle w:val="Heading3"/>
-        <w:rPr>
-          <w:rFonts w:cs="Times New Roman"/>
-          <w:sz w:val="40"/>
-          <w:szCs w:val="40"/>
-        </w:rPr>
-      </w:pPr>
-      <w:r>
-        <w:rPr>
-          <w:rFonts w:cs="Times New Roman"/>
-          <w:sz w:val="40"/>
-          <w:szCs w:val="40"/>
-        </w:rPr>
-        <w:t>4.1</w:t>
-      </w:r>
-      <w:r>
-        <w:rPr>
-          <w:rFonts w:cs="Times New Roman"/>
-          <w:sz w:val="40"/>
-          <w:szCs w:val="40"/>
-        </w:rPr>
-        <w:t>4</w:t>
-      </w:r>
-      <w:r>
-        <w:rPr>
-          <w:rFonts w:cs="Times New Roman"/>
-          <w:sz w:val="40"/>
-          <w:szCs w:val="40"/>
-        </w:rPr>
-        <w:t xml:space="preserve"> </w:t>
-      </w:r>
-      <w:proofErr w:type="spellStart"/>
-      <w:r>
-        <w:rPr>
-          <w:rFonts w:cs="Times New Roman"/>
-          <w:sz w:val="40"/>
-          <w:szCs w:val="40"/>
-        </w:rPr>
-        <w:t>Razor</w:t>
-      </w:r>
-      <w:proofErr w:type="spellEnd"/>
-    </w:p>
-    <w:p>
-      <w:proofErr w:type="spellStart"/>
-      <w:r>
-        <w:t>Razor</w:t>
-      </w:r>
-      <w:proofErr w:type="spellEnd"/>
-      <w:r>
-        <w:t xml:space="preserve"> е синтаксис за създаване на динамични уеб страници в ASP.NET Синтаксисът </w:t>
-      </w:r>
-      <w:proofErr w:type="spellStart"/>
-      <w:r>
-        <w:t>Razor</w:t>
-      </w:r>
-      <w:proofErr w:type="spellEnd"/>
-      <w:r>
-        <w:t xml:space="preserve"> е синтаксис за маркиране, който комбинира HTML и код от страна на сървъра, позволявайки на разработчиците да създават динамични уеб страници, които могат да се изпълняват на сървъра.</w:t>
-      </w:r>
-    </w:p>
-    <w:p>
-      <w:proofErr w:type="spellStart"/>
-      <w:r>
-        <w:t>Razor</w:t>
-      </w:r>
-      <w:proofErr w:type="spellEnd"/>
-      <w:r>
-        <w:t xml:space="preserve"> бива въведен в ASP.NET MVC 3 като алтернатива на традиционния синтаксис на ASP.NET </w:t>
-      </w:r>
-      <w:proofErr w:type="spellStart"/>
-      <w:r>
-        <w:t>Web</w:t>
-      </w:r>
-      <w:proofErr w:type="spellEnd"/>
-      <w:r>
-        <w:t xml:space="preserve"> </w:t>
-      </w:r>
-      <w:proofErr w:type="spellStart"/>
-      <w:r>
-        <w:t>Forms</w:t>
-      </w:r>
-      <w:proofErr w:type="spellEnd"/>
-      <w:r>
-        <w:t xml:space="preserve">. Той е проектиран така, че да бъде прост и интуитивен, позволявайки на разработчиците да пишат чист и поддържан код. Синтаксисът </w:t>
-      </w:r>
-      <w:proofErr w:type="spellStart"/>
-      <w:r>
-        <w:t>Razor</w:t>
-      </w:r>
-      <w:proofErr w:type="spellEnd"/>
-      <w:r>
-        <w:t xml:space="preserve"> поддържа различни езици за програмиране, включително C#, </w:t>
-      </w:r>
-      <w:proofErr w:type="spellStart"/>
-      <w:r>
-        <w:t>Visual</w:t>
-      </w:r>
-      <w:proofErr w:type="spellEnd"/>
-      <w:r>
-        <w:t xml:space="preserve"> </w:t>
-      </w:r>
-      <w:proofErr w:type="spellStart"/>
-      <w:r>
-        <w:t>Basic</w:t>
-      </w:r>
-      <w:proofErr w:type="spellEnd"/>
-      <w:r>
-        <w:t xml:space="preserve"> и F#.</w:t>
-      </w:r>
-    </w:p>
-    <w:p>
-      <w:r>
-        <w:t xml:space="preserve">Синтаксисът на </w:t>
-      </w:r>
-      <w:proofErr w:type="spellStart"/>
-      <w:r>
-        <w:t>Razor</w:t>
-      </w:r>
-      <w:proofErr w:type="spellEnd"/>
-      <w:r>
-        <w:t xml:space="preserve"> позволява на разработчиците да вграждат код от страна на сървъра в HTML, като използват символа "@". Този код може да включва C# изрази, оператори и структури за управление, като например </w:t>
-      </w:r>
-      <w:proofErr w:type="spellStart"/>
-      <w:r>
-        <w:t>if</w:t>
-      </w:r>
-      <w:proofErr w:type="spellEnd"/>
-      <w:r>
-        <w:t>/</w:t>
-      </w:r>
-      <w:proofErr w:type="spellStart"/>
-      <w:r>
-        <w:t>else</w:t>
-      </w:r>
-      <w:proofErr w:type="spellEnd"/>
-      <w:r>
-        <w:t xml:space="preserve"> оператори и цикли. Синтаксисът на </w:t>
-      </w:r>
-      <w:proofErr w:type="spellStart"/>
-      <w:r>
-        <w:t>Razor</w:t>
-      </w:r>
-      <w:proofErr w:type="spellEnd"/>
-      <w:r>
-        <w:t xml:space="preserve"> също така предоставя функции като оформления, частични изгледи и компоненти на изгледи, които позволяват на разработчиците да създават многократно използваем и модулен код за своите уеб страници.</w:t>
-      </w:r>
-    </w:p>
-    <w:p>
-      <w:r>
-        <w:t xml:space="preserve">Едно от основните предимства на </w:t>
-      </w:r>
-      <w:proofErr w:type="spellStart"/>
-      <w:r>
-        <w:t>Razor</w:t>
-      </w:r>
-      <w:proofErr w:type="spellEnd"/>
-      <w:r>
-        <w:t xml:space="preserve"> е, че позволява на разработчиците да пишат код от страна на сървъра директно в своите HTML маркировки, което улеснява създаването на динамични уеб страници и избягва нуждата от излишни файлове с код. </w:t>
-      </w:r>
-      <w:proofErr w:type="spellStart"/>
-      <w:r>
-        <w:t>Razor</w:t>
-      </w:r>
-      <w:proofErr w:type="spellEnd"/>
-      <w:r>
-        <w:t xml:space="preserve"> също така осигурява силна проверка на типовете и други функции за безопасност, които помагат за намаляване на грешките и подобряване на цялостното качество на кода.</w:t>
-      </w:r>
-    </w:p>
-    <w:p/>
-    <w:p>
-      <w:pPr>
-        <w:pStyle w:val="Heading3"/>
-        <w:rPr>
-          <w:rFonts w:cs="Times New Roman"/>
-          <w:sz w:val="40"/>
-          <w:szCs w:val="40"/>
-        </w:rPr>
-      </w:pPr>
-      <w:r>
-        <w:rPr>
-          <w:rFonts w:cs="Times New Roman"/>
-          <w:sz w:val="40"/>
-          <w:szCs w:val="40"/>
-        </w:rPr>
-        <w:t>4.1</w:t>
-      </w:r>
-      <w:r>
-        <w:rPr>
-          <w:rFonts w:cs="Times New Roman"/>
-          <w:sz w:val="40"/>
-          <w:szCs w:val="40"/>
-        </w:rPr>
-        <w:t>5</w:t>
-      </w:r>
-      <w:r>
-        <w:rPr>
-          <w:rFonts w:cs="Times New Roman"/>
-          <w:sz w:val="40"/>
-          <w:szCs w:val="40"/>
-        </w:rPr>
-        <w:t xml:space="preserve"> </w:t>
-      </w:r>
-      <w:proofErr w:type="spellStart"/>
-      <w:r>
-        <w:rPr>
-          <w:rFonts w:cs="Times New Roman"/>
-          <w:sz w:val="40"/>
-          <w:szCs w:val="40"/>
-        </w:rPr>
-        <w:t>Bootstrap</w:t>
-      </w:r>
-      <w:proofErr w:type="spellEnd"/>
-      <w:r>
-        <w:rPr>
-          <w:rFonts w:cs="Times New Roman"/>
-          <w:sz w:val="40"/>
-          <w:szCs w:val="40"/>
-        </w:rPr>
-        <w:t xml:space="preserve"> Framework</w:t>
-      </w:r>
-    </w:p>
-    <w:p>
-      <w:proofErr w:type="spellStart"/>
-      <w:r>
-        <w:t>Bootstrap</w:t>
-      </w:r>
-      <w:proofErr w:type="spellEnd"/>
-      <w:r>
-        <w:t xml:space="preserve"> е популярна рамка с отворен код, която се използва за създаване на адаптивни уеб проекти, ориентирани към мобилните устройства. Тя е създадена от разработчиците на </w:t>
-      </w:r>
-      <w:proofErr w:type="spellStart"/>
-      <w:r>
-        <w:t>Twitter</w:t>
-      </w:r>
-      <w:proofErr w:type="spellEnd"/>
-      <w:r>
-        <w:t xml:space="preserve"> Марк Ото и Джейкъб Торнтън и е пусната през 2011 г.</w:t>
-      </w:r>
-    </w:p>
-    <w:p>
-      <w:proofErr w:type="spellStart"/>
-      <w:r>
-        <w:t>Bootstrap</w:t>
-      </w:r>
-      <w:proofErr w:type="spellEnd"/>
-      <w:r>
-        <w:t xml:space="preserve"> предоставя колекция от предварително създадени стилове CSS и компоненти </w:t>
-      </w:r>
-      <w:proofErr w:type="spellStart"/>
-      <w:r>
-        <w:t>JavaScript</w:t>
-      </w:r>
-      <w:proofErr w:type="spellEnd"/>
-      <w:r>
-        <w:t xml:space="preserve">, които разработчиците могат да използват за бързо и лесно създаване на уеб страници и уеб приложения. Рамката е проектирана така, че да бъде гъвкава и приспособима, което позволява на разработчиците да създават свои собствени </w:t>
-      </w:r>
-      <w:r>
-        <w:lastRenderedPageBreak/>
-        <w:t>уникални дизайни, като същевременно използват основната функционалност на рамката.</w:t>
-      </w:r>
-    </w:p>
-    <w:p>
-      <w:proofErr w:type="spellStart"/>
-      <w:r>
-        <w:t>Bootstrap</w:t>
-      </w:r>
-      <w:proofErr w:type="spellEnd"/>
-      <w:r>
-        <w:t xml:space="preserve"> включва адаптивна решетъчна система, която позволява на разработчиците да създават оформления, които се адаптират към различни размери на екрана и устройствата. Тя включва също така редица компоненти на потребителския интерфейс, като навигационни менюта, форми, бутони, сигнали и модалности, което улеснява създаването на последователни и визуално привлекателни интерфейси.</w:t>
-      </w:r>
-    </w:p>
-    <w:p>
-      <w:pPr>
-        <w:rPr>
-          <w:rFonts w:cs="Times New Roman"/>
-        </w:rPr>
-      </w:pPr>
-      <w:proofErr w:type="spellStart"/>
-      <w:r>
-        <w:t>Bootstrap</w:t>
-      </w:r>
-      <w:proofErr w:type="spellEnd"/>
-      <w:r>
-        <w:t xml:space="preserve"> е съвместим с всички съвременни уеб браузъри и е проектиран да работи добре с други фронт-енд технологии, като например рамки на </w:t>
-      </w:r>
-      <w:proofErr w:type="spellStart"/>
-      <w:r>
-        <w:t>JavaScript</w:t>
-      </w:r>
-      <w:proofErr w:type="spellEnd"/>
-      <w:r>
-        <w:t xml:space="preserve"> като </w:t>
-      </w:r>
-      <w:proofErr w:type="spellStart"/>
-      <w:r>
-        <w:t>React</w:t>
-      </w:r>
-      <w:proofErr w:type="spellEnd"/>
-      <w:r>
-        <w:t xml:space="preserve"> и </w:t>
-      </w:r>
-      <w:proofErr w:type="spellStart"/>
-      <w:r>
-        <w:t>Angular</w:t>
-      </w:r>
-      <w:proofErr w:type="spellEnd"/>
-      <w:r>
-        <w:t>. Той има голяма и активна общност от разработчици, които допринасят за развитието му и осигуряват поддръжка и ресурси за другите, които го използват.</w:t>
-      </w:r>
-    </w:p>
-    <w:p>
-      <w:pPr>
-        <w:rPr>
-          <w:rFonts w:cs="Times New Roman"/>
-        </w:rPr>
-      </w:pPr>
-    </w:p>
-    <w:p>
-      <w:pPr>
-        <w:pStyle w:val="Heading3"/>
-        <w:rPr>
-          <w:rFonts w:cs="Times New Roman"/>
-          <w:sz w:val="40"/>
-          <w:szCs w:val="40"/>
-        </w:rPr>
-      </w:pPr>
-      <w:r>
-        <w:rPr>
-          <w:rFonts w:cs="Times New Roman"/>
-          <w:sz w:val="40"/>
-          <w:szCs w:val="40"/>
-        </w:rPr>
-        <w:t xml:space="preserve">4.16 </w:t>
-      </w:r>
-      <w:proofErr w:type="spellStart"/>
-      <w:r>
-        <w:rPr>
-          <w:rFonts w:cs="Times New Roman"/>
-          <w:sz w:val="40"/>
-          <w:szCs w:val="40"/>
-        </w:rPr>
-        <w:t>NUnit</w:t>
-      </w:r>
-      <w:proofErr w:type="spellEnd"/>
-      <w:r>
-        <w:rPr>
-          <w:rFonts w:cs="Times New Roman"/>
-          <w:sz w:val="40"/>
-          <w:szCs w:val="40"/>
-        </w:rPr>
-        <w:t xml:space="preserve"> </w:t>
+        <w:t xml:space="preserve">бързи, по-лесно поддържани и се изпълняват независимо от външни системи, което ги прави незаменими в динамичните среди на </w:t>
+      </w:r>
+      <w:r>
+        <w:rPr>
+          <w:rFonts w:cs="Times New Roman"/>
+          <w:lang w:val="en-US"/>
+        </w:rPr>
+        <w:t>A</w:t>
+      </w:r>
+      <w:r>
+        <w:rPr>
+          <w:rFonts w:cs="Times New Roman"/>
+        </w:rPr>
+        <w:t>gile и DevOps методологиите.</w:t>
       </w:r>
     </w:p>
     <w:p>
@@ -9696,6 +8036,7 @@
         <w:rPr>
           <w:rFonts w:cs="Times New Roman"/>
           <w:szCs w:val="24"/>
+          <w:lang w:val="en-US"/>
         </w:rPr>
       </w:pPr>
       <w:r>
@@ -9704,6 +8045,24 @@
           <w:szCs w:val="24"/>
         </w:rPr>
         <w:t>бизнеса и потребителите.</w:t>
+      </w:r>
+    </w:p>
+    <w:p>
+      <w:pPr>
+        <w:tabs>
+          <w:tab w:val="left" w:pos="1551"/>
+        </w:tabs>
+        <w:rPr>
+          <w:rFonts w:cs="Times New Roman"/>
+          <w:szCs w:val="24"/>
+        </w:rPr>
+      </w:pPr>
+      <w:r>
+        <w:rPr>
+          <w:rFonts w:cs="Times New Roman"/>
+          <w:szCs w:val="24"/>
+        </w:rPr>
+        <w:t>Добави точка, че няма да се иска да се вземе печалба от сайта. Само чрез реклами ще се поддържа хостинга и т.н.</w:t>
       </w:r>
     </w:p>
     <w:p>
@@ -9890,17 +8249,9 @@
           <w:sz w:val="36"/>
           <w:szCs w:val="36"/>
         </w:rPr>
-        <w:t xml:space="preserve">6.1.1 Data </w:t>
-      </w:r>
-      <w:proofErr w:type="spellStart"/>
-      <w:r>
-        <w:rPr>
-          <w:sz w:val="36"/>
-          <w:szCs w:val="36"/>
-        </w:rPr>
-        <w:t>Layer</w:t>
-      </w:r>
-      <w:proofErr w:type="spellEnd"/>
+        <w:lastRenderedPageBreak/>
+        <w:t>6.1.1 Data Layer</w:t>
+      </w:r>
     </w:p>
     <w:p>
       <w:pPr>
@@ -9914,7 +8265,6 @@
           <w:szCs w:val="32"/>
         </w:rPr>
       </w:pPr>
-      <w:proofErr w:type="spellStart"/>
       <w:r>
         <w:rPr>
           <w:sz w:val="32"/>
@@ -9922,7 +8272,6 @@
         </w:rPr>
         <w:t>Moдели</w:t>
       </w:r>
-      <w:proofErr w:type="spellEnd"/>
     </w:p>
     <w:p>
       <w:pPr>
@@ -9936,7 +8285,6 @@
           <w:szCs w:val="28"/>
         </w:rPr>
       </w:pPr>
-      <w:proofErr w:type="spellStart"/>
       <w:r>
         <w:rPr>
           <w:sz w:val="28"/>
@@ -9944,7 +8292,6 @@
         </w:rPr>
         <w:t>ЕnumExtensions</w:t>
       </w:r>
-      <w:proofErr w:type="spellEnd"/>
     </w:p>
     <w:p>
       <w:pPr>
@@ -9958,7 +8305,6 @@
           <w:szCs w:val="28"/>
         </w:rPr>
       </w:pPr>
-      <w:proofErr w:type="spellStart"/>
       <w:r>
         <w:rPr>
           <w:sz w:val="28"/>
@@ -9966,7 +8312,6 @@
         </w:rPr>
         <w:t>GenderEnum</w:t>
       </w:r>
-      <w:proofErr w:type="spellEnd"/>
     </w:p>
     <w:p>
       <w:pPr>
@@ -10000,7 +8345,6 @@
           <w:szCs w:val="28"/>
         </w:rPr>
       </w:pPr>
-      <w:proofErr w:type="spellStart"/>
       <w:r>
         <w:rPr>
           <w:sz w:val="28"/>
@@ -10008,7 +8352,6 @@
         </w:rPr>
         <w:t>PetAgeEnum</w:t>
       </w:r>
-      <w:proofErr w:type="spellEnd"/>
     </w:p>
     <w:p>
       <w:pPr>
@@ -10022,7 +8365,6 @@
           <w:szCs w:val="28"/>
         </w:rPr>
       </w:pPr>
-      <w:proofErr w:type="spellStart"/>
       <w:r>
         <w:rPr>
           <w:sz w:val="28"/>
@@ -10030,7 +8372,6 @@
         </w:rPr>
         <w:t>PetTypeEnum</w:t>
       </w:r>
-      <w:proofErr w:type="spellEnd"/>
     </w:p>
     <w:p>
       <w:pPr>
@@ -10044,7 +8385,6 @@
           <w:szCs w:val="28"/>
         </w:rPr>
       </w:pPr>
-      <w:proofErr w:type="spellStart"/>
       <w:r>
         <w:rPr>
           <w:sz w:val="28"/>
@@ -10052,7 +8392,6 @@
         </w:rPr>
         <w:t>PublicOffer</w:t>
       </w:r>
-      <w:proofErr w:type="spellEnd"/>
     </w:p>
     <w:p>
       <w:pPr>
@@ -10066,7 +8405,6 @@
           <w:szCs w:val="28"/>
         </w:rPr>
       </w:pPr>
-      <w:proofErr w:type="spellStart"/>
       <w:r>
         <w:rPr>
           <w:sz w:val="28"/>
@@ -10074,7 +8412,6 @@
         </w:rPr>
         <w:t>RoleEum</w:t>
       </w:r>
-      <w:proofErr w:type="spellEnd"/>
     </w:p>
     <w:p>
       <w:pPr>
@@ -10088,7 +8425,6 @@
           <w:szCs w:val="28"/>
         </w:rPr>
       </w:pPr>
-      <w:proofErr w:type="spellStart"/>
       <w:r>
         <w:rPr>
           <w:sz w:val="28"/>
@@ -10096,7 +8432,6 @@
         </w:rPr>
         <w:t>SelectOption</w:t>
       </w:r>
-      <w:proofErr w:type="spellEnd"/>
     </w:p>
     <w:p>
       <w:pPr>
@@ -10110,7 +8445,6 @@
           <w:szCs w:val="28"/>
         </w:rPr>
       </w:pPr>
-      <w:proofErr w:type="spellStart"/>
       <w:r>
         <w:rPr>
           <w:sz w:val="28"/>
@@ -10118,7 +8452,6 @@
         </w:rPr>
         <w:t>Town</w:t>
       </w:r>
-      <w:proofErr w:type="spellEnd"/>
     </w:p>
     <w:p>
       <w:pPr>
@@ -10132,7 +8465,6 @@
           <w:szCs w:val="28"/>
         </w:rPr>
       </w:pPr>
-      <w:proofErr w:type="spellStart"/>
       <w:r>
         <w:rPr>
           <w:sz w:val="28"/>
@@ -10140,7 +8472,6 @@
         </w:rPr>
         <w:t>User</w:t>
       </w:r>
-      <w:proofErr w:type="spellEnd"/>
     </w:p>
     <w:p>
       <w:pPr>
@@ -10154,7 +8485,6 @@
           <w:szCs w:val="28"/>
         </w:rPr>
       </w:pPr>
-      <w:proofErr w:type="spellStart"/>
       <w:r>
         <w:rPr>
           <w:sz w:val="28"/>
@@ -10162,7 +8492,6 @@
         </w:rPr>
         <w:t>UserRequest</w:t>
       </w:r>
-      <w:proofErr w:type="spellEnd"/>
     </w:p>
     <w:p/>
     <w:p>
@@ -10197,7 +8526,6 @@
           <w:szCs w:val="28"/>
         </w:rPr>
       </w:pPr>
-      <w:proofErr w:type="spellStart"/>
       <w:r>
         <w:rPr>
           <w:sz w:val="28"/>
@@ -10205,7 +8533,6 @@
         </w:rPr>
         <w:t>IDbWithNav</w:t>
       </w:r>
-      <w:proofErr w:type="spellEnd"/>
     </w:p>
     <w:p>
       <w:pPr>
@@ -10219,7 +8546,6 @@
           <w:szCs w:val="28"/>
         </w:rPr>
       </w:pPr>
-      <w:proofErr w:type="spellStart"/>
       <w:r>
         <w:rPr>
           <w:sz w:val="28"/>
@@ -10227,7 +8553,6 @@
         </w:rPr>
         <w:t>IDbWithoutNav</w:t>
       </w:r>
-      <w:proofErr w:type="spellEnd"/>
     </w:p>
     <w:p>
       <w:pPr>
@@ -10241,7 +8566,6 @@
           <w:szCs w:val="28"/>
         </w:rPr>
       </w:pPr>
-      <w:proofErr w:type="spellStart"/>
       <w:r>
         <w:rPr>
           <w:sz w:val="28"/>
@@ -10249,7 +8573,6 @@
         </w:rPr>
         <w:t>PetDbContext</w:t>
       </w:r>
-      <w:proofErr w:type="spellEnd"/>
     </w:p>
     <w:p>
       <w:pPr>
@@ -10263,7 +8586,6 @@
           <w:szCs w:val="28"/>
         </w:rPr>
       </w:pPr>
-      <w:proofErr w:type="spellStart"/>
       <w:r>
         <w:rPr>
           <w:sz w:val="28"/>
@@ -10271,7 +8593,6 @@
         </w:rPr>
         <w:t>PublicOfferDbContext</w:t>
       </w:r>
-      <w:proofErr w:type="spellEnd"/>
     </w:p>
     <w:p>
       <w:pPr>
@@ -10285,7 +8606,6 @@
           <w:szCs w:val="28"/>
         </w:rPr>
       </w:pPr>
-      <w:proofErr w:type="spellStart"/>
       <w:r>
         <w:rPr>
           <w:sz w:val="28"/>
@@ -10293,7 +8613,6 @@
         </w:rPr>
         <w:t>TownDbContext</w:t>
       </w:r>
-      <w:proofErr w:type="spellEnd"/>
     </w:p>
     <w:p>
       <w:pPr>
@@ -10307,7 +8626,6 @@
           <w:szCs w:val="28"/>
         </w:rPr>
       </w:pPr>
-      <w:proofErr w:type="spellStart"/>
       <w:r>
         <w:rPr>
           <w:sz w:val="28"/>
@@ -10315,7 +8633,6 @@
         </w:rPr>
         <w:t>UserDbContext</w:t>
       </w:r>
-      <w:proofErr w:type="spellEnd"/>
     </w:p>
     <w:p>
       <w:pPr>
@@ -10329,7 +8646,6 @@
           <w:szCs w:val="28"/>
         </w:rPr>
       </w:pPr>
-      <w:proofErr w:type="spellStart"/>
       <w:r>
         <w:rPr>
           <w:sz w:val="28"/>
@@ -10337,7 +8653,6 @@
         </w:rPr>
         <w:t>UserRequestsDbContext</w:t>
       </w:r>
-      <w:proofErr w:type="spellEnd"/>
     </w:p>
     <w:p>
       <w:pPr>
@@ -10351,7 +8666,6 @@
           <w:szCs w:val="28"/>
         </w:rPr>
       </w:pPr>
-      <w:proofErr w:type="spellStart"/>
       <w:r>
         <w:rPr>
           <w:sz w:val="28"/>
@@ -10359,7 +8673,6 @@
         </w:rPr>
         <w:t>ConnectionString</w:t>
       </w:r>
-      <w:proofErr w:type="spellEnd"/>
     </w:p>
     <w:p>
       <w:pPr>
@@ -10373,7 +8686,6 @@
           <w:szCs w:val="28"/>
         </w:rPr>
       </w:pPr>
-      <w:proofErr w:type="spellStart"/>
       <w:r>
         <w:rPr>
           <w:sz w:val="28"/>
@@ -10381,7 +8693,6 @@
         </w:rPr>
         <w:t>PetExchangeDbContext</w:t>
       </w:r>
-      <w:proofErr w:type="spellEnd"/>
     </w:p>
     <w:p/>
     <w:p>
@@ -10397,34 +8708,8 @@
           <w:sz w:val="36"/>
           <w:szCs w:val="36"/>
         </w:rPr>
-        <w:lastRenderedPageBreak/>
-        <w:t xml:space="preserve">6.1.2 </w:t>
-      </w:r>
-      <w:proofErr w:type="spellStart"/>
-      <w:r>
-        <w:rPr>
-          <w:sz w:val="36"/>
-          <w:szCs w:val="36"/>
-        </w:rPr>
-        <w:t>Business</w:t>
-      </w:r>
-      <w:proofErr w:type="spellEnd"/>
-      <w:r>
-        <w:rPr>
-          <w:sz w:val="36"/>
-          <w:szCs w:val="36"/>
-        </w:rPr>
-        <w:t xml:space="preserve"> </w:t>
-      </w:r>
-      <w:proofErr w:type="spellStart"/>
-      <w:r>
-        <w:rPr>
-          <w:sz w:val="36"/>
-          <w:szCs w:val="36"/>
-        </w:rPr>
-        <w:t>Layer</w:t>
-      </w:r>
-      <w:proofErr w:type="spellEnd"/>
+        <w:t>6.1.2 Business Layer</w:t>
+      </w:r>
     </w:p>
     <w:p>
       <w:pPr>
@@ -10434,11 +8719,9 @@
           <w:numId w:val="18"/>
         </w:numPr>
       </w:pPr>
-      <w:proofErr w:type="spellStart"/>
       <w:r>
         <w:t>PetService</w:t>
       </w:r>
-      <w:proofErr w:type="spellEnd"/>
     </w:p>
     <w:p>
       <w:pPr>
@@ -10448,11 +8731,9 @@
           <w:numId w:val="18"/>
         </w:numPr>
       </w:pPr>
-      <w:proofErr w:type="spellStart"/>
       <w:r>
         <w:t>PublicOfferService</w:t>
       </w:r>
-      <w:proofErr w:type="spellEnd"/>
     </w:p>
     <w:p>
       <w:pPr>
@@ -10462,11 +8743,9 @@
           <w:numId w:val="18"/>
         </w:numPr>
       </w:pPr>
-      <w:proofErr w:type="spellStart"/>
       <w:r>
         <w:t>TownService</w:t>
       </w:r>
-      <w:proofErr w:type="spellEnd"/>
     </w:p>
     <w:p>
       <w:pPr>
@@ -10476,11 +8755,9 @@
           <w:numId w:val="18"/>
         </w:numPr>
       </w:pPr>
-      <w:proofErr w:type="spellStart"/>
       <w:r>
         <w:t>UserRequestsService</w:t>
       </w:r>
-      <w:proofErr w:type="spellEnd"/>
     </w:p>
     <w:p>
       <w:pPr>
@@ -10490,11 +8767,9 @@
           <w:numId w:val="18"/>
         </w:numPr>
       </w:pPr>
-      <w:proofErr w:type="spellStart"/>
       <w:r>
         <w:t>UserService</w:t>
       </w:r>
-      <w:proofErr w:type="spellEnd"/>
     </w:p>
     <w:p/>
     <w:p>
@@ -10510,33 +8785,8 @@
           <w:sz w:val="36"/>
           <w:szCs w:val="36"/>
         </w:rPr>
-        <w:t xml:space="preserve">6.1.3 </w:t>
-      </w:r>
-      <w:proofErr w:type="spellStart"/>
-      <w:r>
-        <w:rPr>
-          <w:sz w:val="36"/>
-          <w:szCs w:val="36"/>
-        </w:rPr>
-        <w:t>Test</w:t>
-      </w:r>
-      <w:proofErr w:type="spellEnd"/>
-      <w:r>
-        <w:rPr>
-          <w:sz w:val="36"/>
-          <w:szCs w:val="36"/>
-        </w:rPr>
-        <w:t xml:space="preserve"> </w:t>
-      </w:r>
-      <w:proofErr w:type="spellStart"/>
-      <w:r>
-        <w:rPr>
-          <w:sz w:val="36"/>
-          <w:szCs w:val="36"/>
-        </w:rPr>
-        <w:t>Layer</w:t>
-      </w:r>
-      <w:proofErr w:type="spellEnd"/>
+        <w:t>6.1.3 Test Layer</w:t>
+      </w:r>
     </w:p>
     <w:p>
       <w:r>
@@ -10552,6 +8802,7 @@
         </w:numPr>
       </w:pPr>
       <w:r>
+        <w:lastRenderedPageBreak/>
         <w:t>Пример за тестов мениджър</w:t>
       </w:r>
     </w:p>
@@ -10577,33 +8828,8 @@
           <w:sz w:val="36"/>
           <w:szCs w:val="36"/>
         </w:rPr>
-        <w:t>6.1.4 ASP.NET MVC (</w:t>
-      </w:r>
-      <w:proofErr w:type="spellStart"/>
-      <w:r>
-        <w:rPr>
-          <w:sz w:val="36"/>
-          <w:szCs w:val="36"/>
-        </w:rPr>
-        <w:t>Presentation</w:t>
-      </w:r>
-      <w:proofErr w:type="spellEnd"/>
-      <w:r>
-        <w:rPr>
-          <w:sz w:val="36"/>
-          <w:szCs w:val="36"/>
-        </w:rPr>
-        <w:t xml:space="preserve"> </w:t>
-      </w:r>
-      <w:proofErr w:type="spellStart"/>
-      <w:r>
-        <w:rPr>
-          <w:sz w:val="36"/>
-          <w:szCs w:val="36"/>
-        </w:rPr>
-        <w:t>Layer</w:t>
-      </w:r>
-      <w:proofErr w:type="spellEnd"/>
+        <w:t>6.1.4 ASP.NET MVC (Presentation Layer</w:t>
+      </w:r>
       <w:r>
         <w:t>)</w:t>
       </w:r>
@@ -10696,55 +8922,7 @@
           <w:rFonts w:cs="Times New Roman"/>
           <w:szCs w:val="24"/>
         </w:rPr>
-        <w:t xml:space="preserve">Примери са </w:t>
-      </w:r>
-      <w:proofErr w:type="spellStart"/>
-      <w:r>
-        <w:rPr>
-          <w:rFonts w:cs="Times New Roman"/>
-          <w:szCs w:val="24"/>
-        </w:rPr>
-        <w:t>MySQL</w:t>
-      </w:r>
-      <w:proofErr w:type="spellEnd"/>
-      <w:r>
-        <w:rPr>
-          <w:rFonts w:cs="Times New Roman"/>
-          <w:szCs w:val="24"/>
-        </w:rPr>
-        <w:t xml:space="preserve">, </w:t>
-      </w:r>
-      <w:proofErr w:type="spellStart"/>
-      <w:r>
-        <w:rPr>
-          <w:rFonts w:cs="Times New Roman"/>
-          <w:szCs w:val="24"/>
-        </w:rPr>
-        <w:t>PostgreSQL</w:t>
-      </w:r>
-      <w:proofErr w:type="spellEnd"/>
-      <w:r>
-        <w:rPr>
-          <w:rFonts w:cs="Times New Roman"/>
-          <w:szCs w:val="24"/>
-        </w:rPr>
-        <w:t xml:space="preserve">, </w:t>
-      </w:r>
-      <w:proofErr w:type="spellStart"/>
-      <w:r>
-        <w:rPr>
-          <w:rFonts w:cs="Times New Roman"/>
-          <w:szCs w:val="24"/>
-        </w:rPr>
-        <w:t>Oracle</w:t>
-      </w:r>
-      <w:proofErr w:type="spellEnd"/>
-      <w:r>
-        <w:rPr>
-          <w:rFonts w:cs="Times New Roman"/>
-          <w:szCs w:val="24"/>
-        </w:rPr>
-        <w:t>, Microsoft SQL Server и</w:t>
+        <w:t>Примери са MySQL, PostgreSQL, Oracle, Microsoft SQL Server и</w:t>
       </w:r>
     </w:p>
     <w:p>
@@ -11120,6 +9298,7 @@
           <w:szCs w:val="40"/>
           <w:lang w:val="en-US"/>
         </w:rPr>
+        <w:lastRenderedPageBreak/>
         <w:t>8.</w:t>
       </w:r>
       <w:r>
@@ -11249,34 +9428,26 @@
           <w:szCs w:val="40"/>
           <w:lang w:val="en-US"/>
         </w:rPr>
-        <w:t>3</w:t>
+        <w:t xml:space="preserve">3 </w:t>
       </w:r>
       <w:r>
         <w:rPr>
           <w:sz w:val="40"/>
           <w:szCs w:val="40"/>
+        </w:rPr>
+        <w:t>Тестова документация</w:t>
+      </w:r>
+    </w:p>
+    <w:p>
+      <w:pPr>
+        <w:tabs>
+          <w:tab w:val="left" w:pos="1551"/>
+        </w:tabs>
+        <w:rPr>
+          <w:rFonts w:cs="Times New Roman"/>
+          <w:szCs w:val="24"/>
           <w:lang w:val="en-US"/>
         </w:rPr>
-        <w:t xml:space="preserve"> </w:t>
-      </w:r>
-      <w:r>
-        <w:rPr>
-          <w:sz w:val="40"/>
-          <w:szCs w:val="40"/>
-        </w:rPr>
-        <w:t>Тестова документация</w:t>
-      </w:r>
-    </w:p>
-    <w:p>
-      <w:pPr>
-        <w:tabs>
-          <w:tab w:val="left" w:pos="1551"/>
-        </w:tabs>
-        <w:rPr>
-          <w:rFonts w:cs="Times New Roman"/>
-          <w:szCs w:val="24"/>
-          <w:lang w:val="en-US"/>
-        </w:rPr>
       </w:pPr>
     </w:p>
     <w:p>
@@ -11326,50 +9497,25 @@
           <w:rFonts w:cs="Times New Roman"/>
           <w:szCs w:val="24"/>
         </w:rPr>
-        <w:t xml:space="preserve"> Резултати от тестовете: Доклад за проведените тестове, включително грешки и корекции. Грешки при </w:t>
-      </w:r>
-      <w:proofErr w:type="spellStart"/>
-      <w:r>
-        <w:rPr>
-          <w:rFonts w:cs="Times New Roman"/>
-          <w:szCs w:val="24"/>
-        </w:rPr>
-        <w:t>круда</w:t>
-      </w:r>
-      <w:proofErr w:type="spellEnd"/>
-    </w:p>
-    <w:p>
-      <w:pPr>
-        <w:tabs>
-          <w:tab w:val="left" w:pos="1551"/>
-        </w:tabs>
-        <w:rPr>
-          <w:rFonts w:cs="Times New Roman"/>
-          <w:szCs w:val="24"/>
-        </w:rPr>
-      </w:pPr>
-      <w:r>
-        <w:rPr>
-          <w:rFonts w:cs="Times New Roman"/>
-          <w:szCs w:val="24"/>
-        </w:rPr>
-        <w:t xml:space="preserve">За тестване на </w:t>
-      </w:r>
-      <w:proofErr w:type="spellStart"/>
-      <w:r>
-        <w:rPr>
-          <w:rFonts w:cs="Times New Roman"/>
-          <w:szCs w:val="24"/>
-        </w:rPr>
-        <w:t>фронтенд</w:t>
-      </w:r>
-      <w:proofErr w:type="spellEnd"/>
-      <w:r>
-        <w:rPr>
-          <w:rFonts w:cs="Times New Roman"/>
-          <w:szCs w:val="24"/>
-        </w:rPr>
-        <w:t xml:space="preserve"> съм ползвам ръчни тестове</w:t>
+        <w:t xml:space="preserve"> Резултати от тестовете: Доклад за проведените тестове, включително грешки и корекции. Грешки при круда</w:t>
+      </w:r>
+    </w:p>
+    <w:p>
+      <w:pPr>
+        <w:tabs>
+          <w:tab w:val="left" w:pos="1551"/>
+        </w:tabs>
+        <w:rPr>
+          <w:rFonts w:cs="Times New Roman"/>
+          <w:szCs w:val="24"/>
+        </w:rPr>
+      </w:pPr>
+      <w:r>
+        <w:rPr>
+          <w:rFonts w:cs="Times New Roman"/>
+          <w:szCs w:val="24"/>
+        </w:rPr>
+        <w:t>За тестване на фронтенд съм ползвам ръчни тестове</w:t>
       </w:r>
     </w:p>
     <w:p>
@@ -12224,6 +10370,7 @@
           <w:bCs/>
           <w:szCs w:val="24"/>
         </w:rPr>
+        <w:lastRenderedPageBreak/>
         <w:t>Източници използвани за проучването</w:t>
       </w:r>
     </w:p>
@@ -12854,7 +11001,6 @@
           <w:szCs w:val="24"/>
         </w:rPr>
       </w:pPr>
-      <w:proofErr w:type="spellStart"/>
       <w:r>
         <w:rPr>
           <w:rFonts w:cs="Times New Roman"/>
@@ -12862,7 +11008,6 @@
         </w:rPr>
         <w:t>Notes</w:t>
       </w:r>
-      <w:proofErr w:type="spellEnd"/>
     </w:p>
     <w:p>
       <w:pPr>
@@ -13554,6 +11699,7 @@
     </w:pPr>
     <w:r>
       <w:rPr>
+        <w:noProof/>
         <w:u w:val="single"/>
       </w:rPr>
       <w:drawing>
@@ -13640,23 +11786,7 @@
         <w:i/>
         <w:iCs/>
       </w:rPr>
-      <w:t>4001 Пловдив, ул. „Чемшир” № 11, e-</w:t>
-    </w:r>
-    <w:proofErr w:type="spellStart"/>
-    <w:r>
-      <w:rPr>
-        <w:i/>
-        <w:iCs/>
-      </w:rPr>
-      <w:t>mail</w:t>
-    </w:r>
-    <w:proofErr w:type="spellEnd"/>
-    <w:r>
-      <w:rPr>
-        <w:i/>
-        <w:iCs/>
-      </w:rPr>
-      <w:t>: omg@omg-bg.com, www.omg-bg.com</w:t>
+      <w:t>4001 Пловдив, ул. „Чемшир” № 11, e-mail: omg@omg-bg.com, www.omg-bg.com</w:t>
     </w:r>
   </w:p>
 </w:hdr>

</xml_diff>

<commit_message>
added some used literature, added todo tasks for tomorrow to finish the seeding of the data base
</commit_message>
<xml_diff>
--- a/ДокументацияНаДипломенПроект.docx
+++ b/ДокументацияНаДипломенПроект.docx
@@ -6558,23 +6558,7 @@
             <w:rFonts w:cs="Times New Roman"/>
             <w:szCs w:val="24"/>
           </w:rPr>
-          <w:t>Изто</w:t>
-        </w:r>
-        <w:r>
-          <w:rPr>
-            <w:rStyle w:val="Hyperlink"/>
-            <w:rFonts w:cs="Times New Roman"/>
-            <w:szCs w:val="24"/>
-          </w:rPr>
-          <w:t>ч</w:t>
-        </w:r>
-        <w:r>
-          <w:rPr>
-            <w:rStyle w:val="Hyperlink"/>
-            <w:rFonts w:cs="Times New Roman"/>
-            <w:szCs w:val="24"/>
-          </w:rPr>
-          <w:t>ник 1.</w:t>
+          <w:t>Източник 1.</w:t>
         </w:r>
       </w:hyperlink>
     </w:p>
@@ -9755,6 +9739,7 @@
       </w:pPr>
       <w:r>
         <w:rPr>
+          <w:noProof/>
           <w:lang w:val="en-US"/>
         </w:rPr>
         <w:drawing>
@@ -11618,22 +11603,11 @@
     </w:p>
     <w:p>
       <w:pPr>
-        <w:spacing w:line="360" w:lineRule="auto"/>
-        <w:jc w:val="both"/>
-        <w:rPr>
-          <w:rFonts w:cs="Times New Roman"/>
-        </w:rPr>
-      </w:pPr>
-    </w:p>
-    <w:p>
-      <w:pPr>
         <w:pStyle w:val="ListParagraph"/>
         <w:numPr>
-          <w:ilvl w:val="1"/>
-          <w:numId w:val="21"/>
+          <w:ilvl w:val="0"/>
+          <w:numId w:val="37"/>
         </w:numPr>
-        <w:spacing w:line="360" w:lineRule="auto"/>
-        <w:jc w:val="both"/>
         <w:rPr>
           <w:rStyle w:val="Hyperlink"/>
           <w:szCs w:val="28"/>
@@ -11654,8 +11628,8 @@
       <w:pPr>
         <w:pStyle w:val="ListParagraph"/>
         <w:numPr>
-          <w:ilvl w:val="1"/>
-          <w:numId w:val="21"/>
+          <w:ilvl w:val="0"/>
+          <w:numId w:val="37"/>
         </w:numPr>
         <w:spacing w:line="360" w:lineRule="auto"/>
         <w:jc w:val="both"/>
@@ -11674,8 +11648,8 @@
       <w:pPr>
         <w:pStyle w:val="ListParagraph"/>
         <w:numPr>
-          <w:ilvl w:val="1"/>
-          <w:numId w:val="21"/>
+          <w:ilvl w:val="0"/>
+          <w:numId w:val="37"/>
         </w:numPr>
         <w:spacing w:line="360" w:lineRule="auto"/>
         <w:jc w:val="both"/>
@@ -11695,8 +11669,8 @@
       <w:pPr>
         <w:pStyle w:val="ListParagraph"/>
         <w:numPr>
-          <w:ilvl w:val="1"/>
-          <w:numId w:val="21"/>
+          <w:ilvl w:val="0"/>
+          <w:numId w:val="37"/>
         </w:numPr>
         <w:spacing w:line="360" w:lineRule="auto"/>
         <w:jc w:val="both"/>
@@ -11716,8 +11690,8 @@
       <w:pPr>
         <w:pStyle w:val="ListParagraph"/>
         <w:numPr>
-          <w:ilvl w:val="1"/>
-          <w:numId w:val="21"/>
+          <w:ilvl w:val="0"/>
+          <w:numId w:val="37"/>
         </w:numPr>
         <w:spacing w:line="360" w:lineRule="auto"/>
         <w:jc w:val="both"/>
@@ -11735,8 +11709,8 @@
       <w:pPr>
         <w:pStyle w:val="ListParagraph"/>
         <w:numPr>
-          <w:ilvl w:val="1"/>
-          <w:numId w:val="21"/>
+          <w:ilvl w:val="0"/>
+          <w:numId w:val="37"/>
         </w:numPr>
         <w:spacing w:line="360" w:lineRule="auto"/>
         <w:jc w:val="both"/>
@@ -11753,6 +11727,124 @@
     <w:p>
       <w:pPr>
         <w:pStyle w:val="ListParagraph"/>
+        <w:widowControl w:val="0"/>
+        <w:numPr>
+          <w:ilvl w:val="0"/>
+          <w:numId w:val="37"/>
+        </w:numPr>
+        <w:spacing w:after="0" w:line="360" w:lineRule="auto"/>
+        <w:rPr>
+          <w:rFonts w:eastAsia="Times New Roman" w:cs="Times New Roman"/>
+          <w:color w:val="000000"/>
+          <w:szCs w:val="24"/>
+        </w:rPr>
+      </w:pPr>
+      <w:hyperlink r:id="rId16" w:history="1">
+        <w:r>
+          <w:rPr>
+            <w:rStyle w:val="Hyperlink"/>
+            <w:rFonts w:eastAsia="Times New Roman" w:cs="Times New Roman"/>
+            <w:szCs w:val="24"/>
+          </w:rPr>
+          <w:t>https://www.codecademy.com/learn/learn-c-sharp</w:t>
+        </w:r>
+      </w:hyperlink>
+    </w:p>
+    <w:p>
+      <w:pPr>
+        <w:pStyle w:val="ListParagraph"/>
+        <w:widowControl w:val="0"/>
+        <w:numPr>
+          <w:ilvl w:val="0"/>
+          <w:numId w:val="37"/>
+        </w:numPr>
+        <w:spacing w:line="360" w:lineRule="auto"/>
+        <w:rPr>
+          <w:rFonts w:eastAsia="Times New Roman" w:cs="Times New Roman"/>
+          <w:color w:val="000000"/>
+          <w:szCs w:val="24"/>
+        </w:rPr>
+      </w:pPr>
+      <w:hyperlink r:id="rId17" w:history="1">
+        <w:r>
+          <w:rPr>
+            <w:rStyle w:val="Hyperlink"/>
+            <w:rFonts w:eastAsia="Times New Roman" w:cs="Times New Roman"/>
+            <w:szCs w:val="24"/>
+          </w:rPr>
+          <w:t>https://html.w3school.bg</w:t>
+        </w:r>
+      </w:hyperlink>
+    </w:p>
+    <w:p>
+      <w:pPr>
+        <w:spacing w:line="360" w:lineRule="auto"/>
+        <w:jc w:val="both"/>
+        <w:rPr>
+          <w:lang w:val="en-US"/>
+        </w:rPr>
+      </w:pPr>
+    </w:p>
+    <w:p>
+      <w:pPr>
+        <w:pStyle w:val="ListParagraph"/>
+        <w:widowControl w:val="0"/>
+        <w:numPr>
+          <w:ilvl w:val="0"/>
+          <w:numId w:val="29"/>
+        </w:numPr>
+        <w:spacing w:line="240" w:lineRule="auto"/>
+        <w:rPr>
+          <w:rFonts w:eastAsia="Times New Roman" w:cs="Times New Roman"/>
+          <w:color w:val="000000"/>
+          <w:szCs w:val="24"/>
+        </w:rPr>
+      </w:pPr>
+      <w:r>
+        <w:rPr>
+          <w:rFonts w:eastAsia="Times New Roman" w:cs="Times New Roman"/>
+          <w:color w:val="000000"/>
+          <w:szCs w:val="24"/>
+        </w:rPr>
+        <w:t>Учебник по информационни технологии 12 клас, модул 3, Уеб дизайн, издателство Домино</w:t>
+      </w:r>
+    </w:p>
+    <w:p>
+      <w:pPr>
+        <w:pStyle w:val="ListParagraph"/>
+        <w:widowControl w:val="0"/>
+        <w:numPr>
+          <w:ilvl w:val="0"/>
+          <w:numId w:val="29"/>
+        </w:numPr>
+        <w:spacing w:line="240" w:lineRule="auto"/>
+        <w:rPr>
+          <w:rFonts w:eastAsia="Times New Roman" w:cs="Times New Roman"/>
+          <w:color w:val="000000"/>
+          <w:szCs w:val="24"/>
+        </w:rPr>
+      </w:pPr>
+      <w:r>
+        <w:rPr>
+          <w:rFonts w:eastAsia="Times New Roman" w:cs="Times New Roman"/>
+          <w:color w:val="000000"/>
+          <w:szCs w:val="24"/>
+        </w:rPr>
+        <w:t>Учебник по Информатика за 12. клас – профилирана подготовка МОДУЛ 4: Програмиране на информационни системи, издателство Изкуства</w:t>
+      </w:r>
+    </w:p>
+    <w:p>
+      <w:pPr>
+        <w:spacing w:line="360" w:lineRule="auto"/>
+        <w:jc w:val="both"/>
+        <w:rPr>
+          <w:lang w:val="en-US"/>
+        </w:rPr>
+      </w:pPr>
+    </w:p>
+    <w:p>
+      <w:pPr>
+        <w:pStyle w:val="ListParagraph"/>
         <w:spacing w:line="360" w:lineRule="auto"/>
         <w:ind w:left="1620"/>
         <w:jc w:val="both"/>
@@ -11925,23 +12017,7 @@
           <w:rFonts w:cs="Times New Roman"/>
           <w:szCs w:val="24"/>
         </w:rPr>
-        <w:t>petb</w:t>
-      </w:r>
-      <w:r>
-        <w:rPr>
-          <w:rStyle w:val="Hyperlink"/>
-          <w:rFonts w:cs="Times New Roman"/>
-          <w:szCs w:val="24"/>
-        </w:rPr>
-        <w:t>u</w:t>
-      </w:r>
-      <w:r>
-        <w:rPr>
-          <w:rStyle w:val="Hyperlink"/>
-          <w:rFonts w:cs="Times New Roman"/>
-          <w:szCs w:val="24"/>
-        </w:rPr>
-        <w:t>ddy.bg</w:t>
+        <w:t>petbuddy.bg</w:t>
       </w:r>
       <w:r>
         <w:rPr>
@@ -12331,7 +12407,6 @@
           <w:rFonts w:cs="Times New Roman"/>
           <w:szCs w:val="24"/>
         </w:rPr>
-        <w:lastRenderedPageBreak/>
         <w:t>Да са номерирани (Приложение 1, Приложение 2 ...). Приложенията съдържат</w:t>
       </w:r>
     </w:p>
@@ -13173,9 +13248,9 @@
       </w:pPr>
     </w:p>
     <w:sectPr>
-      <w:headerReference w:type="default" r:id="rId16"/>
-      <w:footerReference w:type="default" r:id="rId17"/>
-      <w:headerReference w:type="first" r:id="rId18"/>
+      <w:headerReference w:type="default" r:id="rId18"/>
+      <w:footerReference w:type="default" r:id="rId19"/>
+      <w:headerReference w:type="first" r:id="rId20"/>
       <w:pgSz w:w="11906" w:h="16838"/>
       <w:pgMar w:top="1440" w:right="1440" w:bottom="1440" w:left="1440" w:header="720" w:footer="720" w:gutter="0"/>
       <w:cols w:space="720"/>
@@ -13578,126 +13653,40 @@
     </w:lvl>
   </w:abstractNum>
   <w:abstractNum w:abstractNumId="1" w15:restartNumberingAfterBreak="0">
-    <w:nsid w:val="04C3605C"/>
-    <w:multiLevelType w:val="hybridMultilevel"/>
-    <w:tmpl w:val="ACC8187E"/>
-    <w:lvl w:ilvl="0" w:tplc="08090013">
-      <w:start w:val="1"/>
-      <w:numFmt w:val="upperRoman"/>
-      <w:lvlText w:val="%1."/>
-      <w:lvlJc w:val="right"/>
-      <w:pPr>
-        <w:ind w:left="720" w:hanging="360"/>
-      </w:pPr>
-    </w:lvl>
-    <w:lvl w:ilvl="1" w:tplc="08090019" w:tentative="1">
-      <w:start w:val="1"/>
-      <w:numFmt w:val="lowerLetter"/>
-      <w:lvlText w:val="%2."/>
-      <w:lvlJc w:val="left"/>
-      <w:pPr>
-        <w:ind w:left="1440" w:hanging="360"/>
-      </w:pPr>
-    </w:lvl>
-    <w:lvl w:ilvl="2" w:tplc="0809001B" w:tentative="1">
-      <w:start w:val="1"/>
-      <w:numFmt w:val="lowerRoman"/>
-      <w:lvlText w:val="%3."/>
-      <w:lvlJc w:val="right"/>
-      <w:pPr>
-        <w:ind w:left="2160" w:hanging="180"/>
-      </w:pPr>
-    </w:lvl>
-    <w:lvl w:ilvl="3" w:tplc="0809000F" w:tentative="1">
-      <w:start w:val="1"/>
-      <w:numFmt w:val="decimal"/>
-      <w:lvlText w:val="%4."/>
-      <w:lvlJc w:val="left"/>
-      <w:pPr>
-        <w:ind w:left="2880" w:hanging="360"/>
-      </w:pPr>
-    </w:lvl>
-    <w:lvl w:ilvl="4" w:tplc="08090019" w:tentative="1">
-      <w:start w:val="1"/>
-      <w:numFmt w:val="lowerLetter"/>
-      <w:lvlText w:val="%5."/>
-      <w:lvlJc w:val="left"/>
-      <w:pPr>
-        <w:ind w:left="3600" w:hanging="360"/>
-      </w:pPr>
-    </w:lvl>
-    <w:lvl w:ilvl="5" w:tplc="0809001B" w:tentative="1">
-      <w:start w:val="1"/>
-      <w:numFmt w:val="lowerRoman"/>
-      <w:lvlText w:val="%6."/>
-      <w:lvlJc w:val="right"/>
-      <w:pPr>
-        <w:ind w:left="4320" w:hanging="180"/>
-      </w:pPr>
-    </w:lvl>
-    <w:lvl w:ilvl="6" w:tplc="0809000F" w:tentative="1">
-      <w:start w:val="1"/>
-      <w:numFmt w:val="decimal"/>
-      <w:lvlText w:val="%7."/>
-      <w:lvlJc w:val="left"/>
-      <w:pPr>
-        <w:ind w:left="5040" w:hanging="360"/>
-      </w:pPr>
-    </w:lvl>
-    <w:lvl w:ilvl="7" w:tplc="08090019" w:tentative="1">
-      <w:start w:val="1"/>
-      <w:numFmt w:val="lowerLetter"/>
-      <w:lvlText w:val="%8."/>
-      <w:lvlJc w:val="left"/>
-      <w:pPr>
-        <w:ind w:left="5760" w:hanging="360"/>
-      </w:pPr>
-    </w:lvl>
-    <w:lvl w:ilvl="8" w:tplc="0809001B" w:tentative="1">
-      <w:start w:val="1"/>
-      <w:numFmt w:val="lowerRoman"/>
-      <w:lvlText w:val="%9."/>
-      <w:lvlJc w:val="right"/>
-      <w:pPr>
-        <w:ind w:left="6480" w:hanging="180"/>
-      </w:pPr>
-    </w:lvl>
-  </w:abstractNum>
-  <w:abstractNum w:abstractNumId="2" w15:restartNumberingAfterBreak="0">
-    <w:nsid w:val="0AC43C88"/>
+    <w:nsid w:val="03E87FE9"/>
     <w:multiLevelType w:val="multilevel"/>
-    <w:tmpl w:val="6FF68DC0"/>
+    <w:tmpl w:val="1CE83EC0"/>
     <w:lvl w:ilvl="0">
-      <w:start w:val="1"/>
-      <w:numFmt w:val="decimal"/>
-      <w:lvlText w:val="%1."/>
-      <w:lvlJc w:val="left"/>
-      <w:pPr>
-        <w:ind w:left="360" w:hanging="360"/>
-      </w:pPr>
-      <w:rPr>
-        <w:rFonts w:hint="default"/>
-      </w:rPr>
-    </w:lvl>
-    <w:lvl w:ilvl="1">
       <w:start w:val="1"/>
       <w:numFmt w:val="bullet"/>
       <w:lvlText w:val=""/>
       <w:lvlJc w:val="left"/>
       <w:pPr>
-        <w:ind w:left="1620" w:hanging="360"/>
+        <w:ind w:left="1260" w:hanging="360"/>
       </w:pPr>
       <w:rPr>
         <w:rFonts w:ascii="Symbol" w:hAnsi="Symbol" w:hint="default"/>
       </w:rPr>
     </w:lvl>
+    <w:lvl w:ilvl="1">
+      <w:start w:val="1"/>
+      <w:numFmt w:val="bullet"/>
+      <w:lvlText w:val=""/>
+      <w:lvlJc w:val="left"/>
+      <w:pPr>
+        <w:ind w:left="2520" w:hanging="360"/>
+      </w:pPr>
+      <w:rPr>
+        <w:rFonts w:ascii="Symbol" w:hAnsi="Symbol" w:hint="default"/>
+      </w:rPr>
+    </w:lvl>
     <w:lvl w:ilvl="2">
       <w:start w:val="1"/>
       <w:numFmt w:val="decimal"/>
       <w:lvlText w:val="%1.%2.%3."/>
       <w:lvlJc w:val="left"/>
       <w:pPr>
-        <w:ind w:left="1080" w:hanging="360"/>
+        <w:ind w:left="1980" w:hanging="360"/>
       </w:pPr>
       <w:rPr>
         <w:rFonts w:hint="default"/>
@@ -13716,7 +13705,7 @@
       <w:lvlText w:val="%4)"/>
       <w:lvlJc w:val="left"/>
       <w:pPr>
-        <w:ind w:left="1440" w:hanging="360"/>
+        <w:ind w:left="2340" w:hanging="360"/>
       </w:pPr>
       <w:rPr>
         <w:rFonts w:hint="default"/>
@@ -13728,7 +13717,7 @@
       <w:lvlText w:val="(%5)"/>
       <w:lvlJc w:val="left"/>
       <w:pPr>
-        <w:ind w:left="1800" w:hanging="360"/>
+        <w:ind w:left="2700" w:hanging="360"/>
       </w:pPr>
       <w:rPr>
         <w:rFonts w:hint="default"/>
@@ -13740,7 +13729,7 @@
       <w:lvlText w:val="(%6)"/>
       <w:lvlJc w:val="left"/>
       <w:pPr>
-        <w:ind w:left="2160" w:hanging="360"/>
+        <w:ind w:left="3060" w:hanging="360"/>
       </w:pPr>
       <w:rPr>
         <w:rFonts w:hint="default"/>
@@ -13752,7 +13741,7 @@
       <w:lvlText w:val="%7."/>
       <w:lvlJc w:val="left"/>
       <w:pPr>
-        <w:ind w:left="2520" w:hanging="360"/>
+        <w:ind w:left="3420" w:hanging="360"/>
       </w:pPr>
       <w:rPr>
         <w:rFonts w:hint="default"/>
@@ -13764,7 +13753,7 @@
       <w:lvlText w:val="%8."/>
       <w:lvlJc w:val="left"/>
       <w:pPr>
-        <w:ind w:left="2880" w:hanging="360"/>
+        <w:ind w:left="3780" w:hanging="360"/>
       </w:pPr>
       <w:rPr>
         <w:rFonts w:hint="default"/>
@@ -13776,14 +13765,340 @@
       <w:lvlText w:val="%9."/>
       <w:lvlJc w:val="left"/>
       <w:pPr>
-        <w:ind w:left="3240" w:hanging="360"/>
+        <w:ind w:left="4140" w:hanging="360"/>
       </w:pPr>
       <w:rPr>
         <w:rFonts w:hint="default"/>
       </w:rPr>
     </w:lvl>
   </w:abstractNum>
+  <w:abstractNum w:abstractNumId="2" w15:restartNumberingAfterBreak="0">
+    <w:nsid w:val="04C3605C"/>
+    <w:multiLevelType w:val="hybridMultilevel"/>
+    <w:tmpl w:val="ACC8187E"/>
+    <w:lvl w:ilvl="0" w:tplc="08090013">
+      <w:start w:val="1"/>
+      <w:numFmt w:val="upperRoman"/>
+      <w:lvlText w:val="%1."/>
+      <w:lvlJc w:val="right"/>
+      <w:pPr>
+        <w:ind w:left="720" w:hanging="360"/>
+      </w:pPr>
+    </w:lvl>
+    <w:lvl w:ilvl="1" w:tplc="08090019" w:tentative="1">
+      <w:start w:val="1"/>
+      <w:numFmt w:val="lowerLetter"/>
+      <w:lvlText w:val="%2."/>
+      <w:lvlJc w:val="left"/>
+      <w:pPr>
+        <w:ind w:left="1440" w:hanging="360"/>
+      </w:pPr>
+    </w:lvl>
+    <w:lvl w:ilvl="2" w:tplc="0809001B" w:tentative="1">
+      <w:start w:val="1"/>
+      <w:numFmt w:val="lowerRoman"/>
+      <w:lvlText w:val="%3."/>
+      <w:lvlJc w:val="right"/>
+      <w:pPr>
+        <w:ind w:left="2160" w:hanging="180"/>
+      </w:pPr>
+    </w:lvl>
+    <w:lvl w:ilvl="3" w:tplc="0809000F" w:tentative="1">
+      <w:start w:val="1"/>
+      <w:numFmt w:val="decimal"/>
+      <w:lvlText w:val="%4."/>
+      <w:lvlJc w:val="left"/>
+      <w:pPr>
+        <w:ind w:left="2880" w:hanging="360"/>
+      </w:pPr>
+    </w:lvl>
+    <w:lvl w:ilvl="4" w:tplc="08090019" w:tentative="1">
+      <w:start w:val="1"/>
+      <w:numFmt w:val="lowerLetter"/>
+      <w:lvlText w:val="%5."/>
+      <w:lvlJc w:val="left"/>
+      <w:pPr>
+        <w:ind w:left="3600" w:hanging="360"/>
+      </w:pPr>
+    </w:lvl>
+    <w:lvl w:ilvl="5" w:tplc="0809001B" w:tentative="1">
+      <w:start w:val="1"/>
+      <w:numFmt w:val="lowerRoman"/>
+      <w:lvlText w:val="%6."/>
+      <w:lvlJc w:val="right"/>
+      <w:pPr>
+        <w:ind w:left="4320" w:hanging="180"/>
+      </w:pPr>
+    </w:lvl>
+    <w:lvl w:ilvl="6" w:tplc="0809000F" w:tentative="1">
+      <w:start w:val="1"/>
+      <w:numFmt w:val="decimal"/>
+      <w:lvlText w:val="%7."/>
+      <w:lvlJc w:val="left"/>
+      <w:pPr>
+        <w:ind w:left="5040" w:hanging="360"/>
+      </w:pPr>
+    </w:lvl>
+    <w:lvl w:ilvl="7" w:tplc="08090019" w:tentative="1">
+      <w:start w:val="1"/>
+      <w:numFmt w:val="lowerLetter"/>
+      <w:lvlText w:val="%8."/>
+      <w:lvlJc w:val="left"/>
+      <w:pPr>
+        <w:ind w:left="5760" w:hanging="360"/>
+      </w:pPr>
+    </w:lvl>
+    <w:lvl w:ilvl="8" w:tplc="0809001B" w:tentative="1">
+      <w:start w:val="1"/>
+      <w:numFmt w:val="lowerRoman"/>
+      <w:lvlText w:val="%9."/>
+      <w:lvlJc w:val="right"/>
+      <w:pPr>
+        <w:ind w:left="6480" w:hanging="180"/>
+      </w:pPr>
+    </w:lvl>
+  </w:abstractNum>
   <w:abstractNum w:abstractNumId="3" w15:restartNumberingAfterBreak="0">
+    <w:nsid w:val="050A1041"/>
+    <w:multiLevelType w:val="multilevel"/>
+    <w:tmpl w:val="1CE83EC0"/>
+    <w:lvl w:ilvl="0">
+      <w:start w:val="1"/>
+      <w:numFmt w:val="bullet"/>
+      <w:lvlText w:val=""/>
+      <w:lvlJc w:val="left"/>
+      <w:pPr>
+        <w:ind w:left="1260" w:hanging="360"/>
+      </w:pPr>
+      <w:rPr>
+        <w:rFonts w:ascii="Symbol" w:hAnsi="Symbol" w:hint="default"/>
+      </w:rPr>
+    </w:lvl>
+    <w:lvl w:ilvl="1">
+      <w:start w:val="1"/>
+      <w:numFmt w:val="bullet"/>
+      <w:lvlText w:val=""/>
+      <w:lvlJc w:val="left"/>
+      <w:pPr>
+        <w:ind w:left="2520" w:hanging="360"/>
+      </w:pPr>
+      <w:rPr>
+        <w:rFonts w:ascii="Symbol" w:hAnsi="Symbol" w:hint="default"/>
+      </w:rPr>
+    </w:lvl>
+    <w:lvl w:ilvl="2">
+      <w:start w:val="1"/>
+      <w:numFmt w:val="decimal"/>
+      <w:lvlText w:val="%1.%2.%3."/>
+      <w:lvlJc w:val="left"/>
+      <w:pPr>
+        <w:ind w:left="1980" w:hanging="360"/>
+      </w:pPr>
+      <w:rPr>
+        <w:rFonts w:hint="default"/>
+      </w:rPr>
+    </w:lvl>
+    <w:lvl w:ilvl="3">
+      <w:start w:val="1"/>
+      <mc:AlternateContent>
+        <mc:Choice Requires="w14">
+          <w:numFmt w:val="custom" w:format="а, й, к, ..."/>
+        </mc:Choice>
+        <mc:Fallback>
+          <w:numFmt w:val="decimal"/>
+        </mc:Fallback>
+      </mc:AlternateContent>
+      <w:lvlText w:val="%4)"/>
+      <w:lvlJc w:val="left"/>
+      <w:pPr>
+        <w:ind w:left="2340" w:hanging="360"/>
+      </w:pPr>
+      <w:rPr>
+        <w:rFonts w:hint="default"/>
+      </w:rPr>
+    </w:lvl>
+    <w:lvl w:ilvl="4">
+      <w:start w:val="1"/>
+      <w:numFmt w:val="lowerLetter"/>
+      <w:lvlText w:val="(%5)"/>
+      <w:lvlJc w:val="left"/>
+      <w:pPr>
+        <w:ind w:left="2700" w:hanging="360"/>
+      </w:pPr>
+      <w:rPr>
+        <w:rFonts w:hint="default"/>
+      </w:rPr>
+    </w:lvl>
+    <w:lvl w:ilvl="5">
+      <w:start w:val="1"/>
+      <w:numFmt w:val="lowerRoman"/>
+      <w:lvlText w:val="(%6)"/>
+      <w:lvlJc w:val="left"/>
+      <w:pPr>
+        <w:ind w:left="3060" w:hanging="360"/>
+      </w:pPr>
+      <w:rPr>
+        <w:rFonts w:hint="default"/>
+      </w:rPr>
+    </w:lvl>
+    <w:lvl w:ilvl="6">
+      <w:start w:val="1"/>
+      <w:numFmt w:val="decimal"/>
+      <w:lvlText w:val="%7."/>
+      <w:lvlJc w:val="left"/>
+      <w:pPr>
+        <w:ind w:left="3420" w:hanging="360"/>
+      </w:pPr>
+      <w:rPr>
+        <w:rFonts w:hint="default"/>
+      </w:rPr>
+    </w:lvl>
+    <w:lvl w:ilvl="7">
+      <w:start w:val="1"/>
+      <w:numFmt w:val="lowerLetter"/>
+      <w:lvlText w:val="%8."/>
+      <w:lvlJc w:val="left"/>
+      <w:pPr>
+        <w:ind w:left="3780" w:hanging="360"/>
+      </w:pPr>
+      <w:rPr>
+        <w:rFonts w:hint="default"/>
+      </w:rPr>
+    </w:lvl>
+    <w:lvl w:ilvl="8">
+      <w:start w:val="1"/>
+      <w:numFmt w:val="lowerRoman"/>
+      <w:lvlText w:val="%9."/>
+      <w:lvlJc w:val="left"/>
+      <w:pPr>
+        <w:ind w:left="4140" w:hanging="360"/>
+      </w:pPr>
+      <w:rPr>
+        <w:rFonts w:hint="default"/>
+      </w:rPr>
+    </w:lvl>
+  </w:abstractNum>
+  <w:abstractNum w:abstractNumId="4" w15:restartNumberingAfterBreak="0">
+    <w:nsid w:val="0AC43C88"/>
+    <w:multiLevelType w:val="multilevel"/>
+    <w:tmpl w:val="6FF68DC0"/>
+    <w:lvl w:ilvl="0">
+      <w:start w:val="1"/>
+      <w:numFmt w:val="decimal"/>
+      <w:lvlText w:val="%1."/>
+      <w:lvlJc w:val="left"/>
+      <w:pPr>
+        <w:ind w:left="360" w:hanging="360"/>
+      </w:pPr>
+      <w:rPr>
+        <w:rFonts w:hint="default"/>
+      </w:rPr>
+    </w:lvl>
+    <w:lvl w:ilvl="1">
+      <w:start w:val="1"/>
+      <w:numFmt w:val="bullet"/>
+      <w:lvlText w:val=""/>
+      <w:lvlJc w:val="left"/>
+      <w:pPr>
+        <w:ind w:left="1620" w:hanging="360"/>
+      </w:pPr>
+      <w:rPr>
+        <w:rFonts w:ascii="Symbol" w:hAnsi="Symbol" w:hint="default"/>
+      </w:rPr>
+    </w:lvl>
+    <w:lvl w:ilvl="2">
+      <w:start w:val="1"/>
+      <w:numFmt w:val="decimal"/>
+      <w:lvlText w:val="%1.%2.%3."/>
+      <w:lvlJc w:val="left"/>
+      <w:pPr>
+        <w:ind w:left="1080" w:hanging="360"/>
+      </w:pPr>
+      <w:rPr>
+        <w:rFonts w:hint="default"/>
+      </w:rPr>
+    </w:lvl>
+    <w:lvl w:ilvl="3">
+      <w:start w:val="1"/>
+      <mc:AlternateContent>
+        <mc:Choice Requires="w14">
+          <w:numFmt w:val="custom" w:format="а, й, к, ..."/>
+        </mc:Choice>
+        <mc:Fallback>
+          <w:numFmt w:val="decimal"/>
+        </mc:Fallback>
+      </mc:AlternateContent>
+      <w:lvlText w:val="%4)"/>
+      <w:lvlJc w:val="left"/>
+      <w:pPr>
+        <w:ind w:left="1440" w:hanging="360"/>
+      </w:pPr>
+      <w:rPr>
+        <w:rFonts w:hint="default"/>
+      </w:rPr>
+    </w:lvl>
+    <w:lvl w:ilvl="4">
+      <w:start w:val="1"/>
+      <w:numFmt w:val="lowerLetter"/>
+      <w:lvlText w:val="(%5)"/>
+      <w:lvlJc w:val="left"/>
+      <w:pPr>
+        <w:ind w:left="1800" w:hanging="360"/>
+      </w:pPr>
+      <w:rPr>
+        <w:rFonts w:hint="default"/>
+      </w:rPr>
+    </w:lvl>
+    <w:lvl w:ilvl="5">
+      <w:start w:val="1"/>
+      <w:numFmt w:val="lowerRoman"/>
+      <w:lvlText w:val="(%6)"/>
+      <w:lvlJc w:val="left"/>
+      <w:pPr>
+        <w:ind w:left="2160" w:hanging="360"/>
+      </w:pPr>
+      <w:rPr>
+        <w:rFonts w:hint="default"/>
+      </w:rPr>
+    </w:lvl>
+    <w:lvl w:ilvl="6">
+      <w:start w:val="1"/>
+      <w:numFmt w:val="decimal"/>
+      <w:lvlText w:val="%7."/>
+      <w:lvlJc w:val="left"/>
+      <w:pPr>
+        <w:ind w:left="2520" w:hanging="360"/>
+      </w:pPr>
+      <w:rPr>
+        <w:rFonts w:hint="default"/>
+      </w:rPr>
+    </w:lvl>
+    <w:lvl w:ilvl="7">
+      <w:start w:val="1"/>
+      <w:numFmt w:val="lowerLetter"/>
+      <w:lvlText w:val="%8."/>
+      <w:lvlJc w:val="left"/>
+      <w:pPr>
+        <w:ind w:left="2880" w:hanging="360"/>
+      </w:pPr>
+      <w:rPr>
+        <w:rFonts w:hint="default"/>
+      </w:rPr>
+    </w:lvl>
+    <w:lvl w:ilvl="8">
+      <w:start w:val="1"/>
+      <w:numFmt w:val="lowerRoman"/>
+      <w:lvlText w:val="%9."/>
+      <w:lvlJc w:val="left"/>
+      <w:pPr>
+        <w:ind w:left="3240" w:hanging="360"/>
+      </w:pPr>
+      <w:rPr>
+        <w:rFonts w:hint="default"/>
+      </w:rPr>
+    </w:lvl>
+  </w:abstractNum>
+  <w:abstractNum w:abstractNumId="5" w15:restartNumberingAfterBreak="0">
     <w:nsid w:val="0F9A459A"/>
     <w:multiLevelType w:val="multilevel"/>
     <w:tmpl w:val="CA5E33EA"/>
@@ -13932,7 +14247,7 @@
       </w:rPr>
     </w:lvl>
   </w:abstractNum>
-  <w:abstractNum w:abstractNumId="4" w15:restartNumberingAfterBreak="0">
+  <w:abstractNum w:abstractNumId="6" w15:restartNumberingAfterBreak="0">
     <w:nsid w:val="10E96858"/>
     <w:multiLevelType w:val="hybridMultilevel"/>
     <w:tmpl w:val="700ABF9A"/>
@@ -14018,7 +14333,7 @@
       </w:pPr>
     </w:lvl>
   </w:abstractNum>
-  <w:abstractNum w:abstractNumId="5" w15:restartNumberingAfterBreak="0">
+  <w:abstractNum w:abstractNumId="7" w15:restartNumberingAfterBreak="0">
     <w:nsid w:val="16A30DC2"/>
     <w:multiLevelType w:val="hybridMultilevel"/>
     <w:tmpl w:val="EA0451D6"/>
@@ -14104,7 +14419,7 @@
       </w:pPr>
     </w:lvl>
   </w:abstractNum>
-  <w:abstractNum w:abstractNumId="6" w15:restartNumberingAfterBreak="0">
+  <w:abstractNum w:abstractNumId="8" w15:restartNumberingAfterBreak="0">
     <w:nsid w:val="19410018"/>
     <w:multiLevelType w:val="multilevel"/>
     <w:tmpl w:val="A3B2844C"/>
@@ -14217,7 +14532,7 @@
       </w:rPr>
     </w:lvl>
   </w:abstractNum>
-  <w:abstractNum w:abstractNumId="7" w15:restartNumberingAfterBreak="0">
+  <w:abstractNum w:abstractNumId="9" w15:restartNumberingAfterBreak="0">
     <w:nsid w:val="194D6174"/>
     <w:multiLevelType w:val="multilevel"/>
     <w:tmpl w:val="BBC29C1C"/>
@@ -14366,7 +14681,127 @@
       </w:rPr>
     </w:lvl>
   </w:abstractNum>
-  <w:abstractNum w:abstractNumId="8" w15:restartNumberingAfterBreak="0">
+  <w:abstractNum w:abstractNumId="10" w15:restartNumberingAfterBreak="0">
+    <w:nsid w:val="19A03296"/>
+    <w:multiLevelType w:val="multilevel"/>
+    <w:tmpl w:val="1CE83EC0"/>
+    <w:lvl w:ilvl="0">
+      <w:start w:val="1"/>
+      <w:numFmt w:val="bullet"/>
+      <w:lvlText w:val=""/>
+      <w:lvlJc w:val="left"/>
+      <w:pPr>
+        <w:ind w:left="1260" w:hanging="360"/>
+      </w:pPr>
+      <w:rPr>
+        <w:rFonts w:ascii="Symbol" w:hAnsi="Symbol" w:hint="default"/>
+      </w:rPr>
+    </w:lvl>
+    <w:lvl w:ilvl="1">
+      <w:start w:val="1"/>
+      <w:numFmt w:val="bullet"/>
+      <w:lvlText w:val=""/>
+      <w:lvlJc w:val="left"/>
+      <w:pPr>
+        <w:ind w:left="2520" w:hanging="360"/>
+      </w:pPr>
+      <w:rPr>
+        <w:rFonts w:ascii="Symbol" w:hAnsi="Symbol" w:hint="default"/>
+      </w:rPr>
+    </w:lvl>
+    <w:lvl w:ilvl="2">
+      <w:start w:val="1"/>
+      <w:numFmt w:val="decimal"/>
+      <w:lvlText w:val="%1.%2.%3."/>
+      <w:lvlJc w:val="left"/>
+      <w:pPr>
+        <w:ind w:left="1980" w:hanging="360"/>
+      </w:pPr>
+      <w:rPr>
+        <w:rFonts w:hint="default"/>
+      </w:rPr>
+    </w:lvl>
+    <w:lvl w:ilvl="3">
+      <w:start w:val="1"/>
+      <mc:AlternateContent>
+        <mc:Choice Requires="w14">
+          <w:numFmt w:val="custom" w:format="а, й, к, ..."/>
+        </mc:Choice>
+        <mc:Fallback>
+          <w:numFmt w:val="decimal"/>
+        </mc:Fallback>
+      </mc:AlternateContent>
+      <w:lvlText w:val="%4)"/>
+      <w:lvlJc w:val="left"/>
+      <w:pPr>
+        <w:ind w:left="2340" w:hanging="360"/>
+      </w:pPr>
+      <w:rPr>
+        <w:rFonts w:hint="default"/>
+      </w:rPr>
+    </w:lvl>
+    <w:lvl w:ilvl="4">
+      <w:start w:val="1"/>
+      <w:numFmt w:val="lowerLetter"/>
+      <w:lvlText w:val="(%5)"/>
+      <w:lvlJc w:val="left"/>
+      <w:pPr>
+        <w:ind w:left="2700" w:hanging="360"/>
+      </w:pPr>
+      <w:rPr>
+        <w:rFonts w:hint="default"/>
+      </w:rPr>
+    </w:lvl>
+    <w:lvl w:ilvl="5">
+      <w:start w:val="1"/>
+      <w:numFmt w:val="lowerRoman"/>
+      <w:lvlText w:val="(%6)"/>
+      <w:lvlJc w:val="left"/>
+      <w:pPr>
+        <w:ind w:left="3060" w:hanging="360"/>
+      </w:pPr>
+      <w:rPr>
+        <w:rFonts w:hint="default"/>
+      </w:rPr>
+    </w:lvl>
+    <w:lvl w:ilvl="6">
+      <w:start w:val="1"/>
+      <w:numFmt w:val="decimal"/>
+      <w:lvlText w:val="%7."/>
+      <w:lvlJc w:val="left"/>
+      <w:pPr>
+        <w:ind w:left="3420" w:hanging="360"/>
+      </w:pPr>
+      <w:rPr>
+        <w:rFonts w:hint="default"/>
+      </w:rPr>
+    </w:lvl>
+    <w:lvl w:ilvl="7">
+      <w:start w:val="1"/>
+      <w:numFmt w:val="lowerLetter"/>
+      <w:lvlText w:val="%8."/>
+      <w:lvlJc w:val="left"/>
+      <w:pPr>
+        <w:ind w:left="3780" w:hanging="360"/>
+      </w:pPr>
+      <w:rPr>
+        <w:rFonts w:hint="default"/>
+      </w:rPr>
+    </w:lvl>
+    <w:lvl w:ilvl="8">
+      <w:start w:val="1"/>
+      <w:numFmt w:val="lowerRoman"/>
+      <w:lvlText w:val="%9."/>
+      <w:lvlJc w:val="left"/>
+      <w:pPr>
+        <w:ind w:left="4140" w:hanging="360"/>
+      </w:pPr>
+      <w:rPr>
+        <w:rFonts w:hint="default"/>
+      </w:rPr>
+    </w:lvl>
+  </w:abstractNum>
+  <w:abstractNum w:abstractNumId="11" w15:restartNumberingAfterBreak="0">
     <w:nsid w:val="203A76B4"/>
     <w:multiLevelType w:val="hybridMultilevel"/>
     <w:tmpl w:val="57806456"/>
@@ -14452,7 +14887,7 @@
       </w:pPr>
     </w:lvl>
   </w:abstractNum>
-  <w:abstractNum w:abstractNumId="9" w15:restartNumberingAfterBreak="0">
+  <w:abstractNum w:abstractNumId="12" w15:restartNumberingAfterBreak="0">
     <w:nsid w:val="22327FF0"/>
     <w:multiLevelType w:val="hybridMultilevel"/>
     <w:tmpl w:val="D8666FDA"/>
@@ -14538,7 +14973,7 @@
       </w:pPr>
     </w:lvl>
   </w:abstractNum>
-  <w:abstractNum w:abstractNumId="10" w15:restartNumberingAfterBreak="0">
+  <w:abstractNum w:abstractNumId="13" w15:restartNumberingAfterBreak="0">
     <w:nsid w:val="23634EDF"/>
     <w:multiLevelType w:val="hybridMultilevel"/>
     <w:tmpl w:val="F942228A"/>
@@ -14624,7 +15059,127 @@
       </w:pPr>
     </w:lvl>
   </w:abstractNum>
-  <w:abstractNum w:abstractNumId="11" w15:restartNumberingAfterBreak="0">
+  <w:abstractNum w:abstractNumId="14" w15:restartNumberingAfterBreak="0">
+    <w:nsid w:val="243D68DB"/>
+    <w:multiLevelType w:val="multilevel"/>
+    <w:tmpl w:val="10D8AECE"/>
+    <w:lvl w:ilvl="0">
+      <w:start w:val="1"/>
+      <w:numFmt w:val="bullet"/>
+      <w:lvlText w:val=""/>
+      <w:lvlJc w:val="left"/>
+      <w:pPr>
+        <w:ind w:left="1260" w:hanging="360"/>
+      </w:pPr>
+      <w:rPr>
+        <w:rFonts w:ascii="Symbol" w:hAnsi="Symbol" w:hint="default"/>
+      </w:rPr>
+    </w:lvl>
+    <w:lvl w:ilvl="1">
+      <w:start w:val="1"/>
+      <w:numFmt w:val="bullet"/>
+      <w:lvlText w:val=""/>
+      <w:lvlJc w:val="left"/>
+      <w:pPr>
+        <w:ind w:left="2520" w:hanging="360"/>
+      </w:pPr>
+      <w:rPr>
+        <w:rFonts w:ascii="Symbol" w:hAnsi="Symbol" w:hint="default"/>
+      </w:rPr>
+    </w:lvl>
+    <w:lvl w:ilvl="2">
+      <w:start w:val="1"/>
+      <w:numFmt w:val="bullet"/>
+      <w:lvlText w:val=""/>
+      <w:lvlJc w:val="left"/>
+      <w:pPr>
+        <w:ind w:left="1980" w:hanging="360"/>
+      </w:pPr>
+      <w:rPr>
+        <w:rFonts w:ascii="Symbol" w:hAnsi="Symbol" w:hint="default"/>
+      </w:rPr>
+    </w:lvl>
+    <w:lvl w:ilvl="3">
+      <w:start w:val="1"/>
+      <mc:AlternateContent>
+        <mc:Choice Requires="w14">
+          <w:numFmt w:val="custom" w:format="а, й, к, ..."/>
+        </mc:Choice>
+        <mc:Fallback>
+          <w:numFmt w:val="decimal"/>
+        </mc:Fallback>
+      </mc:AlternateContent>
+      <w:lvlText w:val="%4)"/>
+      <w:lvlJc w:val="left"/>
+      <w:pPr>
+        <w:ind w:left="2340" w:hanging="360"/>
+      </w:pPr>
+      <w:rPr>
+        <w:rFonts w:hint="default"/>
+      </w:rPr>
+    </w:lvl>
+    <w:lvl w:ilvl="4">
+      <w:start w:val="1"/>
+      <w:numFmt w:val="lowerLetter"/>
+      <w:lvlText w:val="(%5)"/>
+      <w:lvlJc w:val="left"/>
+      <w:pPr>
+        <w:ind w:left="2700" w:hanging="360"/>
+      </w:pPr>
+      <w:rPr>
+        <w:rFonts w:hint="default"/>
+      </w:rPr>
+    </w:lvl>
+    <w:lvl w:ilvl="5">
+      <w:start w:val="1"/>
+      <w:numFmt w:val="lowerRoman"/>
+      <w:lvlText w:val="(%6)"/>
+      <w:lvlJc w:val="left"/>
+      <w:pPr>
+        <w:ind w:left="3060" w:hanging="360"/>
+      </w:pPr>
+      <w:rPr>
+        <w:rFonts w:hint="default"/>
+      </w:rPr>
+    </w:lvl>
+    <w:lvl w:ilvl="6">
+      <w:start w:val="1"/>
+      <w:numFmt w:val="decimal"/>
+      <w:lvlText w:val="%7."/>
+      <w:lvlJc w:val="left"/>
+      <w:pPr>
+        <w:ind w:left="3420" w:hanging="360"/>
+      </w:pPr>
+      <w:rPr>
+        <w:rFonts w:hint="default"/>
+      </w:rPr>
+    </w:lvl>
+    <w:lvl w:ilvl="7">
+      <w:start w:val="1"/>
+      <w:numFmt w:val="lowerLetter"/>
+      <w:lvlText w:val="%8."/>
+      <w:lvlJc w:val="left"/>
+      <w:pPr>
+        <w:ind w:left="3780" w:hanging="360"/>
+      </w:pPr>
+      <w:rPr>
+        <w:rFonts w:hint="default"/>
+      </w:rPr>
+    </w:lvl>
+    <w:lvl w:ilvl="8">
+      <w:start w:val="1"/>
+      <w:numFmt w:val="lowerRoman"/>
+      <w:lvlText w:val="%9."/>
+      <w:lvlJc w:val="left"/>
+      <w:pPr>
+        <w:ind w:left="4140" w:hanging="360"/>
+      </w:pPr>
+      <w:rPr>
+        <w:rFonts w:hint="default"/>
+      </w:rPr>
+    </w:lvl>
+  </w:abstractNum>
+  <w:abstractNum w:abstractNumId="15" w15:restartNumberingAfterBreak="0">
     <w:nsid w:val="24D3729B"/>
     <w:multiLevelType w:val="multilevel"/>
     <w:tmpl w:val="C9F8AD7A"/>
@@ -14773,7 +15328,7 @@
       </w:rPr>
     </w:lvl>
   </w:abstractNum>
-  <w:abstractNum w:abstractNumId="12" w15:restartNumberingAfterBreak="0">
+  <w:abstractNum w:abstractNumId="16" w15:restartNumberingAfterBreak="0">
     <w:nsid w:val="252C5347"/>
     <w:multiLevelType w:val="hybridMultilevel"/>
     <w:tmpl w:val="4C4EC67A"/>
@@ -14859,7 +15414,120 @@
       </w:pPr>
     </w:lvl>
   </w:abstractNum>
-  <w:abstractNum w:abstractNumId="13" w15:restartNumberingAfterBreak="0">
+  <w:abstractNum w:abstractNumId="17" w15:restartNumberingAfterBreak="0">
+    <w:nsid w:val="269679C1"/>
+    <w:multiLevelType w:val="multilevel"/>
+    <w:tmpl w:val="014AECB6"/>
+    <w:lvl w:ilvl="0">
+      <w:start w:val="1"/>
+      <w:numFmt w:val="bullet"/>
+      <w:lvlText w:val=""/>
+      <w:lvlJc w:val="left"/>
+      <w:pPr>
+        <w:ind w:left="1260" w:hanging="360"/>
+      </w:pPr>
+      <w:rPr>
+        <w:rFonts w:ascii="Symbol" w:hAnsi="Symbol" w:hint="default"/>
+      </w:rPr>
+    </w:lvl>
+    <w:lvl w:ilvl="1">
+      <w:start w:val="1"/>
+      <w:numFmt w:val="bullet"/>
+      <w:lvlText w:val=""/>
+      <w:lvlJc w:val="left"/>
+      <w:pPr>
+        <w:ind w:left="2520" w:hanging="360"/>
+      </w:pPr>
+      <w:rPr>
+        <w:rFonts w:ascii="Symbol" w:hAnsi="Symbol" w:hint="default"/>
+      </w:rPr>
+    </w:lvl>
+    <w:lvl w:ilvl="2">
+      <w:start w:val="1"/>
+      <w:numFmt w:val="bullet"/>
+      <w:lvlText w:val=""/>
+      <w:lvlJc w:val="left"/>
+      <w:pPr>
+        <w:ind w:left="1980" w:hanging="360"/>
+      </w:pPr>
+      <w:rPr>
+        <w:rFonts w:ascii="Symbol" w:hAnsi="Symbol" w:hint="default"/>
+      </w:rPr>
+    </w:lvl>
+    <w:lvl w:ilvl="3">
+      <w:start w:val="1"/>
+      <w:numFmt w:val="bullet"/>
+      <w:lvlText w:val=""/>
+      <w:lvlJc w:val="left"/>
+      <w:pPr>
+        <w:ind w:left="2340" w:hanging="360"/>
+      </w:pPr>
+      <w:rPr>
+        <w:rFonts w:ascii="Symbol" w:hAnsi="Symbol" w:hint="default"/>
+      </w:rPr>
+    </w:lvl>
+    <w:lvl w:ilvl="4">
+      <w:start w:val="1"/>
+      <w:numFmt w:val="lowerLetter"/>
+      <w:lvlText w:val="(%5)"/>
+      <w:lvlJc w:val="left"/>
+      <w:pPr>
+        <w:ind w:left="2700" w:hanging="360"/>
+      </w:pPr>
+      <w:rPr>
+        <w:rFonts w:hint="default"/>
+      </w:rPr>
+    </w:lvl>
+    <w:lvl w:ilvl="5">
+      <w:start w:val="1"/>
+      <w:numFmt w:val="lowerRoman"/>
+      <w:lvlText w:val="(%6)"/>
+      <w:lvlJc w:val="left"/>
+      <w:pPr>
+        <w:ind w:left="3060" w:hanging="360"/>
+      </w:pPr>
+      <w:rPr>
+        <w:rFonts w:hint="default"/>
+      </w:rPr>
+    </w:lvl>
+    <w:lvl w:ilvl="6">
+      <w:start w:val="1"/>
+      <w:numFmt w:val="decimal"/>
+      <w:lvlText w:val="%7."/>
+      <w:lvlJc w:val="left"/>
+      <w:pPr>
+        <w:ind w:left="3420" w:hanging="360"/>
+      </w:pPr>
+      <w:rPr>
+        <w:rFonts w:hint="default"/>
+      </w:rPr>
+    </w:lvl>
+    <w:lvl w:ilvl="7">
+      <w:start w:val="1"/>
+      <w:numFmt w:val="lowerLetter"/>
+      <w:lvlText w:val="%8."/>
+      <w:lvlJc w:val="left"/>
+      <w:pPr>
+        <w:ind w:left="3780" w:hanging="360"/>
+      </w:pPr>
+      <w:rPr>
+        <w:rFonts w:hint="default"/>
+      </w:rPr>
+    </w:lvl>
+    <w:lvl w:ilvl="8">
+      <w:start w:val="1"/>
+      <w:numFmt w:val="lowerRoman"/>
+      <w:lvlText w:val="%9."/>
+      <w:lvlJc w:val="left"/>
+      <w:pPr>
+        <w:ind w:left="4140" w:hanging="360"/>
+      </w:pPr>
+      <w:rPr>
+        <w:rFonts w:hint="default"/>
+      </w:rPr>
+    </w:lvl>
+  </w:abstractNum>
+  <w:abstractNum w:abstractNumId="18" w15:restartNumberingAfterBreak="0">
     <w:nsid w:val="28015C91"/>
     <w:multiLevelType w:val="hybridMultilevel"/>
     <w:tmpl w:val="DB9CA828"/>
@@ -14945,7 +15613,239 @@
       </w:pPr>
     </w:lvl>
   </w:abstractNum>
-  <w:abstractNum w:abstractNumId="14" w15:restartNumberingAfterBreak="0">
+  <w:abstractNum w:abstractNumId="19" w15:restartNumberingAfterBreak="0">
+    <w:nsid w:val="33D411A0"/>
+    <w:multiLevelType w:val="multilevel"/>
+    <w:tmpl w:val="1CE83EC0"/>
+    <w:lvl w:ilvl="0">
+      <w:start w:val="1"/>
+      <w:numFmt w:val="bullet"/>
+      <w:lvlText w:val=""/>
+      <w:lvlJc w:val="left"/>
+      <w:pPr>
+        <w:ind w:left="1260" w:hanging="360"/>
+      </w:pPr>
+      <w:rPr>
+        <w:rFonts w:ascii="Symbol" w:hAnsi="Symbol" w:hint="default"/>
+      </w:rPr>
+    </w:lvl>
+    <w:lvl w:ilvl="1">
+      <w:start w:val="1"/>
+      <w:numFmt w:val="bullet"/>
+      <w:lvlText w:val=""/>
+      <w:lvlJc w:val="left"/>
+      <w:pPr>
+        <w:ind w:left="2520" w:hanging="360"/>
+      </w:pPr>
+      <w:rPr>
+        <w:rFonts w:ascii="Symbol" w:hAnsi="Symbol" w:hint="default"/>
+      </w:rPr>
+    </w:lvl>
+    <w:lvl w:ilvl="2">
+      <w:start w:val="1"/>
+      <w:numFmt w:val="decimal"/>
+      <w:lvlText w:val="%1.%2.%3."/>
+      <w:lvlJc w:val="left"/>
+      <w:pPr>
+        <w:ind w:left="1980" w:hanging="360"/>
+      </w:pPr>
+      <w:rPr>
+        <w:rFonts w:hint="default"/>
+      </w:rPr>
+    </w:lvl>
+    <w:lvl w:ilvl="3">
+      <w:start w:val="1"/>
+      <mc:AlternateContent>
+        <mc:Choice Requires="w14">
+          <w:numFmt w:val="custom" w:format="а, й, к, ..."/>
+        </mc:Choice>
+        <mc:Fallback>
+          <w:numFmt w:val="decimal"/>
+        </mc:Fallback>
+      </mc:AlternateContent>
+      <w:lvlText w:val="%4)"/>
+      <w:lvlJc w:val="left"/>
+      <w:pPr>
+        <w:ind w:left="2340" w:hanging="360"/>
+      </w:pPr>
+      <w:rPr>
+        <w:rFonts w:hint="default"/>
+      </w:rPr>
+    </w:lvl>
+    <w:lvl w:ilvl="4">
+      <w:start w:val="1"/>
+      <w:numFmt w:val="lowerLetter"/>
+      <w:lvlText w:val="(%5)"/>
+      <w:lvlJc w:val="left"/>
+      <w:pPr>
+        <w:ind w:left="2700" w:hanging="360"/>
+      </w:pPr>
+      <w:rPr>
+        <w:rFonts w:hint="default"/>
+      </w:rPr>
+    </w:lvl>
+    <w:lvl w:ilvl="5">
+      <w:start w:val="1"/>
+      <w:numFmt w:val="lowerRoman"/>
+      <w:lvlText w:val="(%6)"/>
+      <w:lvlJc w:val="left"/>
+      <w:pPr>
+        <w:ind w:left="3060" w:hanging="360"/>
+      </w:pPr>
+      <w:rPr>
+        <w:rFonts w:hint="default"/>
+      </w:rPr>
+    </w:lvl>
+    <w:lvl w:ilvl="6">
+      <w:start w:val="1"/>
+      <w:numFmt w:val="decimal"/>
+      <w:lvlText w:val="%7."/>
+      <w:lvlJc w:val="left"/>
+      <w:pPr>
+        <w:ind w:left="3420" w:hanging="360"/>
+      </w:pPr>
+      <w:rPr>
+        <w:rFonts w:hint="default"/>
+      </w:rPr>
+    </w:lvl>
+    <w:lvl w:ilvl="7">
+      <w:start w:val="1"/>
+      <w:numFmt w:val="lowerLetter"/>
+      <w:lvlText w:val="%8."/>
+      <w:lvlJc w:val="left"/>
+      <w:pPr>
+        <w:ind w:left="3780" w:hanging="360"/>
+      </w:pPr>
+      <w:rPr>
+        <w:rFonts w:hint="default"/>
+      </w:rPr>
+    </w:lvl>
+    <w:lvl w:ilvl="8">
+      <w:start w:val="1"/>
+      <w:numFmt w:val="lowerRoman"/>
+      <w:lvlText w:val="%9."/>
+      <w:lvlJc w:val="left"/>
+      <w:pPr>
+        <w:ind w:left="4140" w:hanging="360"/>
+      </w:pPr>
+      <w:rPr>
+        <w:rFonts w:hint="default"/>
+      </w:rPr>
+    </w:lvl>
+  </w:abstractNum>
+  <w:abstractNum w:abstractNumId="20" w15:restartNumberingAfterBreak="0">
+    <w:nsid w:val="348D3137"/>
+    <w:multiLevelType w:val="hybridMultilevel"/>
+    <w:tmpl w:val="A97A1C8E"/>
+    <w:lvl w:ilvl="0" w:tplc="01323094">
+      <w:numFmt w:val="bullet"/>
+      <w:lvlText w:val="•"/>
+      <w:lvlJc w:val="left"/>
+      <w:pPr>
+        <w:ind w:left="1199" w:hanging="360"/>
+      </w:pPr>
+      <w:rPr>
+        <w:rFonts w:ascii="Times New Roman" w:eastAsia="Times New Roman" w:hAnsi="Times New Roman" w:cs="Times New Roman" w:hint="default"/>
+      </w:rPr>
+    </w:lvl>
+    <w:lvl w:ilvl="1" w:tplc="04020003">
+      <w:start w:val="1"/>
+      <w:numFmt w:val="bullet"/>
+      <w:lvlText w:val="o"/>
+      <w:lvlJc w:val="left"/>
+      <w:pPr>
+        <w:ind w:left="1440" w:hanging="360"/>
+      </w:pPr>
+      <w:rPr>
+        <w:rFonts w:ascii="Courier New" w:hAnsi="Courier New" w:cs="Courier New" w:hint="default"/>
+      </w:rPr>
+    </w:lvl>
+    <w:lvl w:ilvl="2" w:tplc="04020005">
+      <w:start w:val="1"/>
+      <w:numFmt w:val="bullet"/>
+      <w:lvlText w:val=""/>
+      <w:lvlJc w:val="left"/>
+      <w:pPr>
+        <w:ind w:left="2160" w:hanging="360"/>
+      </w:pPr>
+      <w:rPr>
+        <w:rFonts w:ascii="Wingdings" w:hAnsi="Wingdings" w:hint="default"/>
+      </w:rPr>
+    </w:lvl>
+    <w:lvl w:ilvl="3" w:tplc="04020001">
+      <w:start w:val="1"/>
+      <w:numFmt w:val="bullet"/>
+      <w:lvlText w:val=""/>
+      <w:lvlJc w:val="left"/>
+      <w:pPr>
+        <w:ind w:left="2880" w:hanging="360"/>
+      </w:pPr>
+      <w:rPr>
+        <w:rFonts w:ascii="Symbol" w:hAnsi="Symbol" w:hint="default"/>
+      </w:rPr>
+    </w:lvl>
+    <w:lvl w:ilvl="4" w:tplc="04020003">
+      <w:start w:val="1"/>
+      <w:numFmt w:val="bullet"/>
+      <w:lvlText w:val="o"/>
+      <w:lvlJc w:val="left"/>
+      <w:pPr>
+        <w:ind w:left="3600" w:hanging="360"/>
+      </w:pPr>
+      <w:rPr>
+        <w:rFonts w:ascii="Courier New" w:hAnsi="Courier New" w:cs="Courier New" w:hint="default"/>
+      </w:rPr>
+    </w:lvl>
+    <w:lvl w:ilvl="5" w:tplc="04020005">
+      <w:start w:val="1"/>
+      <w:numFmt w:val="bullet"/>
+      <w:lvlText w:val=""/>
+      <w:lvlJc w:val="left"/>
+      <w:pPr>
+        <w:ind w:left="4320" w:hanging="360"/>
+      </w:pPr>
+      <w:rPr>
+        <w:rFonts w:ascii="Wingdings" w:hAnsi="Wingdings" w:hint="default"/>
+      </w:rPr>
+    </w:lvl>
+    <w:lvl w:ilvl="6" w:tplc="04020001">
+      <w:start w:val="1"/>
+      <w:numFmt w:val="bullet"/>
+      <w:lvlText w:val=""/>
+      <w:lvlJc w:val="left"/>
+      <w:pPr>
+        <w:ind w:left="5040" w:hanging="360"/>
+      </w:pPr>
+      <w:rPr>
+        <w:rFonts w:ascii="Symbol" w:hAnsi="Symbol" w:hint="default"/>
+      </w:rPr>
+    </w:lvl>
+    <w:lvl w:ilvl="7" w:tplc="04020003">
+      <w:start w:val="1"/>
+      <w:numFmt w:val="bullet"/>
+      <w:lvlText w:val="o"/>
+      <w:lvlJc w:val="left"/>
+      <w:pPr>
+        <w:ind w:left="5760" w:hanging="360"/>
+      </w:pPr>
+      <w:rPr>
+        <w:rFonts w:ascii="Courier New" w:hAnsi="Courier New" w:cs="Courier New" w:hint="default"/>
+      </w:rPr>
+    </w:lvl>
+    <w:lvl w:ilvl="8" w:tplc="04020005">
+      <w:start w:val="1"/>
+      <w:numFmt w:val="bullet"/>
+      <w:lvlText w:val=""/>
+      <w:lvlJc w:val="left"/>
+      <w:pPr>
+        <w:ind w:left="6480" w:hanging="360"/>
+      </w:pPr>
+      <w:rPr>
+        <w:rFonts w:ascii="Wingdings" w:hAnsi="Wingdings" w:hint="default"/>
+      </w:rPr>
+    </w:lvl>
+  </w:abstractNum>
+  <w:abstractNum w:abstractNumId="21" w15:restartNumberingAfterBreak="0">
     <w:nsid w:val="44C27CA9"/>
     <w:multiLevelType w:val="hybridMultilevel"/>
     <w:tmpl w:val="8CD65266"/>
@@ -15034,7 +15934,7 @@
       </w:pPr>
     </w:lvl>
   </w:abstractNum>
-  <w:abstractNum w:abstractNumId="15" w15:restartNumberingAfterBreak="0">
+  <w:abstractNum w:abstractNumId="22" w15:restartNumberingAfterBreak="0">
     <w:nsid w:val="45F915C8"/>
     <w:multiLevelType w:val="hybridMultilevel"/>
     <w:tmpl w:val="9022DBFC"/>
@@ -15120,7 +16020,7 @@
       </w:pPr>
     </w:lvl>
   </w:abstractNum>
-  <w:abstractNum w:abstractNumId="16" w15:restartNumberingAfterBreak="0">
+  <w:abstractNum w:abstractNumId="23" w15:restartNumberingAfterBreak="0">
     <w:nsid w:val="469B66F7"/>
     <w:multiLevelType w:val="multilevel"/>
     <w:tmpl w:val="C8E8FB6C"/>
@@ -15269,7 +16169,7 @@
       </w:rPr>
     </w:lvl>
   </w:abstractNum>
-  <w:abstractNum w:abstractNumId="17" w15:restartNumberingAfterBreak="0">
+  <w:abstractNum w:abstractNumId="24" w15:restartNumberingAfterBreak="0">
     <w:nsid w:val="48244913"/>
     <w:multiLevelType w:val="hybridMultilevel"/>
     <w:tmpl w:val="67EC1E90"/>
@@ -15355,7 +16255,7 @@
       </w:pPr>
     </w:lvl>
   </w:abstractNum>
-  <w:abstractNum w:abstractNumId="18" w15:restartNumberingAfterBreak="0">
+  <w:abstractNum w:abstractNumId="25" w15:restartNumberingAfterBreak="0">
     <w:nsid w:val="553A4766"/>
     <w:multiLevelType w:val="hybridMultilevel"/>
     <w:tmpl w:val="CBD2AA7C"/>
@@ -15441,7 +16341,7 @@
       </w:pPr>
     </w:lvl>
   </w:abstractNum>
-  <w:abstractNum w:abstractNumId="19" w15:restartNumberingAfterBreak="0">
+  <w:abstractNum w:abstractNumId="26" w15:restartNumberingAfterBreak="0">
     <w:nsid w:val="579077CA"/>
     <w:multiLevelType w:val="hybridMultilevel"/>
     <w:tmpl w:val="8AF8CF64"/>
@@ -15527,7 +16427,7 @@
       </w:pPr>
     </w:lvl>
   </w:abstractNum>
-  <w:abstractNum w:abstractNumId="20" w15:restartNumberingAfterBreak="0">
+  <w:abstractNum w:abstractNumId="27" w15:restartNumberingAfterBreak="0">
     <w:nsid w:val="58254CB6"/>
     <w:multiLevelType w:val="multilevel"/>
     <w:tmpl w:val="57F6EA4E"/>
@@ -15640,7 +16540,127 @@
       </w:pPr>
     </w:lvl>
   </w:abstractNum>
-  <w:abstractNum w:abstractNumId="21" w15:restartNumberingAfterBreak="0">
+  <w:abstractNum w:abstractNumId="28" w15:restartNumberingAfterBreak="0">
+    <w:nsid w:val="5FBF75E9"/>
+    <w:multiLevelType w:val="multilevel"/>
+    <w:tmpl w:val="6FF68DC0"/>
+    <w:lvl w:ilvl="0">
+      <w:start w:val="1"/>
+      <w:numFmt w:val="decimal"/>
+      <w:lvlText w:val="%1."/>
+      <w:lvlJc w:val="left"/>
+      <w:pPr>
+        <w:ind w:left="360" w:hanging="360"/>
+      </w:pPr>
+      <w:rPr>
+        <w:rFonts w:hint="default"/>
+      </w:rPr>
+    </w:lvl>
+    <w:lvl w:ilvl="1">
+      <w:start w:val="1"/>
+      <w:numFmt w:val="bullet"/>
+      <w:lvlText w:val=""/>
+      <w:lvlJc w:val="left"/>
+      <w:pPr>
+        <w:ind w:left="1620" w:hanging="360"/>
+      </w:pPr>
+      <w:rPr>
+        <w:rFonts w:ascii="Symbol" w:hAnsi="Symbol" w:hint="default"/>
+      </w:rPr>
+    </w:lvl>
+    <w:lvl w:ilvl="2">
+      <w:start w:val="1"/>
+      <w:numFmt w:val="decimal"/>
+      <w:lvlText w:val="%1.%2.%3."/>
+      <w:lvlJc w:val="left"/>
+      <w:pPr>
+        <w:ind w:left="1080" w:hanging="360"/>
+      </w:pPr>
+      <w:rPr>
+        <w:rFonts w:hint="default"/>
+      </w:rPr>
+    </w:lvl>
+    <w:lvl w:ilvl="3">
+      <w:start w:val="1"/>
+      <mc:AlternateContent>
+        <mc:Choice Requires="w14">
+          <w:numFmt w:val="custom" w:format="а, й, к, ..."/>
+        </mc:Choice>
+        <mc:Fallback>
+          <w:numFmt w:val="decimal"/>
+        </mc:Fallback>
+      </mc:AlternateContent>
+      <w:lvlText w:val="%4)"/>
+      <w:lvlJc w:val="left"/>
+      <w:pPr>
+        <w:ind w:left="1440" w:hanging="360"/>
+      </w:pPr>
+      <w:rPr>
+        <w:rFonts w:hint="default"/>
+      </w:rPr>
+    </w:lvl>
+    <w:lvl w:ilvl="4">
+      <w:start w:val="1"/>
+      <w:numFmt w:val="lowerLetter"/>
+      <w:lvlText w:val="(%5)"/>
+      <w:lvlJc w:val="left"/>
+      <w:pPr>
+        <w:ind w:left="1800" w:hanging="360"/>
+      </w:pPr>
+      <w:rPr>
+        <w:rFonts w:hint="default"/>
+      </w:rPr>
+    </w:lvl>
+    <w:lvl w:ilvl="5">
+      <w:start w:val="1"/>
+      <w:numFmt w:val="lowerRoman"/>
+      <w:lvlText w:val="(%6)"/>
+      <w:lvlJc w:val="left"/>
+      <w:pPr>
+        <w:ind w:left="2160" w:hanging="360"/>
+      </w:pPr>
+      <w:rPr>
+        <w:rFonts w:hint="default"/>
+      </w:rPr>
+    </w:lvl>
+    <w:lvl w:ilvl="6">
+      <w:start w:val="1"/>
+      <w:numFmt w:val="decimal"/>
+      <w:lvlText w:val="%7."/>
+      <w:lvlJc w:val="left"/>
+      <w:pPr>
+        <w:ind w:left="2520" w:hanging="360"/>
+      </w:pPr>
+      <w:rPr>
+        <w:rFonts w:hint="default"/>
+      </w:rPr>
+    </w:lvl>
+    <w:lvl w:ilvl="7">
+      <w:start w:val="1"/>
+      <w:numFmt w:val="lowerLetter"/>
+      <w:lvlText w:val="%8."/>
+      <w:lvlJc w:val="left"/>
+      <w:pPr>
+        <w:ind w:left="2880" w:hanging="360"/>
+      </w:pPr>
+      <w:rPr>
+        <w:rFonts w:hint="default"/>
+      </w:rPr>
+    </w:lvl>
+    <w:lvl w:ilvl="8">
+      <w:start w:val="1"/>
+      <w:numFmt w:val="lowerRoman"/>
+      <w:lvlText w:val="%9."/>
+      <w:lvlJc w:val="left"/>
+      <w:pPr>
+        <w:ind w:left="3240" w:hanging="360"/>
+      </w:pPr>
+      <w:rPr>
+        <w:rFonts w:hint="default"/>
+      </w:rPr>
+    </w:lvl>
+  </w:abstractNum>
+  <w:abstractNum w:abstractNumId="29" w15:restartNumberingAfterBreak="0">
     <w:nsid w:val="65FF3E90"/>
     <w:multiLevelType w:val="hybridMultilevel"/>
     <w:tmpl w:val="B89019C2"/>
@@ -15726,7 +16746,7 @@
       </w:pPr>
     </w:lvl>
   </w:abstractNum>
-  <w:abstractNum w:abstractNumId="22" w15:restartNumberingAfterBreak="0">
+  <w:abstractNum w:abstractNumId="30" w15:restartNumberingAfterBreak="0">
     <w:nsid w:val="6A800C11"/>
     <w:multiLevelType w:val="hybridMultilevel"/>
     <w:tmpl w:val="38AC6D18"/>
@@ -15839,7 +16859,7 @@
       </w:rPr>
     </w:lvl>
   </w:abstractNum>
-  <w:abstractNum w:abstractNumId="23" w15:restartNumberingAfterBreak="0">
+  <w:abstractNum w:abstractNumId="31" w15:restartNumberingAfterBreak="0">
     <w:nsid w:val="6C734DE9"/>
     <w:multiLevelType w:val="hybridMultilevel"/>
     <w:tmpl w:val="3DB6DDC2"/>
@@ -15925,7 +16945,127 @@
       </w:pPr>
     </w:lvl>
   </w:abstractNum>
-  <w:abstractNum w:abstractNumId="24" w15:restartNumberingAfterBreak="0">
+  <w:abstractNum w:abstractNumId="32" w15:restartNumberingAfterBreak="0">
+    <w:nsid w:val="717E469D"/>
+    <w:multiLevelType w:val="multilevel"/>
+    <w:tmpl w:val="10D8AECE"/>
+    <w:lvl w:ilvl="0">
+      <w:start w:val="1"/>
+      <w:numFmt w:val="bullet"/>
+      <w:lvlText w:val=""/>
+      <w:lvlJc w:val="left"/>
+      <w:pPr>
+        <w:ind w:left="1260" w:hanging="360"/>
+      </w:pPr>
+      <w:rPr>
+        <w:rFonts w:ascii="Symbol" w:hAnsi="Symbol" w:hint="default"/>
+      </w:rPr>
+    </w:lvl>
+    <w:lvl w:ilvl="1">
+      <w:start w:val="1"/>
+      <w:numFmt w:val="bullet"/>
+      <w:lvlText w:val=""/>
+      <w:lvlJc w:val="left"/>
+      <w:pPr>
+        <w:ind w:left="2520" w:hanging="360"/>
+      </w:pPr>
+      <w:rPr>
+        <w:rFonts w:ascii="Symbol" w:hAnsi="Symbol" w:hint="default"/>
+      </w:rPr>
+    </w:lvl>
+    <w:lvl w:ilvl="2">
+      <w:start w:val="1"/>
+      <w:numFmt w:val="bullet"/>
+      <w:lvlText w:val=""/>
+      <w:lvlJc w:val="left"/>
+      <w:pPr>
+        <w:ind w:left="1980" w:hanging="360"/>
+      </w:pPr>
+      <w:rPr>
+        <w:rFonts w:ascii="Symbol" w:hAnsi="Symbol" w:hint="default"/>
+      </w:rPr>
+    </w:lvl>
+    <w:lvl w:ilvl="3">
+      <w:start w:val="1"/>
+      <mc:AlternateContent>
+        <mc:Choice Requires="w14">
+          <w:numFmt w:val="custom" w:format="а, й, к, ..."/>
+        </mc:Choice>
+        <mc:Fallback>
+          <w:numFmt w:val="decimal"/>
+        </mc:Fallback>
+      </mc:AlternateContent>
+      <w:lvlText w:val="%4)"/>
+      <w:lvlJc w:val="left"/>
+      <w:pPr>
+        <w:ind w:left="2340" w:hanging="360"/>
+      </w:pPr>
+      <w:rPr>
+        <w:rFonts w:hint="default"/>
+      </w:rPr>
+    </w:lvl>
+    <w:lvl w:ilvl="4">
+      <w:start w:val="1"/>
+      <w:numFmt w:val="lowerLetter"/>
+      <w:lvlText w:val="(%5)"/>
+      <w:lvlJc w:val="left"/>
+      <w:pPr>
+        <w:ind w:left="2700" w:hanging="360"/>
+      </w:pPr>
+      <w:rPr>
+        <w:rFonts w:hint="default"/>
+      </w:rPr>
+    </w:lvl>
+    <w:lvl w:ilvl="5">
+      <w:start w:val="1"/>
+      <w:numFmt w:val="lowerRoman"/>
+      <w:lvlText w:val="(%6)"/>
+      <w:lvlJc w:val="left"/>
+      <w:pPr>
+        <w:ind w:left="3060" w:hanging="360"/>
+      </w:pPr>
+      <w:rPr>
+        <w:rFonts w:hint="default"/>
+      </w:rPr>
+    </w:lvl>
+    <w:lvl w:ilvl="6">
+      <w:start w:val="1"/>
+      <w:numFmt w:val="decimal"/>
+      <w:lvlText w:val="%7."/>
+      <w:lvlJc w:val="left"/>
+      <w:pPr>
+        <w:ind w:left="3420" w:hanging="360"/>
+      </w:pPr>
+      <w:rPr>
+        <w:rFonts w:hint="default"/>
+      </w:rPr>
+    </w:lvl>
+    <w:lvl w:ilvl="7">
+      <w:start w:val="1"/>
+      <w:numFmt w:val="lowerLetter"/>
+      <w:lvlText w:val="%8."/>
+      <w:lvlJc w:val="left"/>
+      <w:pPr>
+        <w:ind w:left="3780" w:hanging="360"/>
+      </w:pPr>
+      <w:rPr>
+        <w:rFonts w:hint="default"/>
+      </w:rPr>
+    </w:lvl>
+    <w:lvl w:ilvl="8">
+      <w:start w:val="1"/>
+      <w:numFmt w:val="lowerRoman"/>
+      <w:lvlText w:val="%9."/>
+      <w:lvlJc w:val="left"/>
+      <w:pPr>
+        <w:ind w:left="4140" w:hanging="360"/>
+      </w:pPr>
+      <w:rPr>
+        <w:rFonts w:hint="default"/>
+      </w:rPr>
+    </w:lvl>
+  </w:abstractNum>
+  <w:abstractNum w:abstractNumId="33" w15:restartNumberingAfterBreak="0">
     <w:nsid w:val="72A86A1D"/>
     <w:multiLevelType w:val="hybridMultilevel"/>
     <w:tmpl w:val="81DAF74E"/>
@@ -16011,7 +17151,7 @@
       </w:pPr>
     </w:lvl>
   </w:abstractNum>
-  <w:abstractNum w:abstractNumId="25" w15:restartNumberingAfterBreak="0">
+  <w:abstractNum w:abstractNumId="34" w15:restartNumberingAfterBreak="0">
     <w:nsid w:val="76E2033B"/>
     <w:multiLevelType w:val="hybridMultilevel"/>
     <w:tmpl w:val="DE18DAB4"/>
@@ -16123,7 +17263,127 @@
       </w:rPr>
     </w:lvl>
   </w:abstractNum>
-  <w:abstractNum w:abstractNumId="26" w15:restartNumberingAfterBreak="0">
+  <w:abstractNum w:abstractNumId="35" w15:restartNumberingAfterBreak="0">
+    <w:nsid w:val="7784519F"/>
+    <w:multiLevelType w:val="multilevel"/>
+    <w:tmpl w:val="6FF68DC0"/>
+    <w:lvl w:ilvl="0">
+      <w:start w:val="1"/>
+      <w:numFmt w:val="decimal"/>
+      <w:lvlText w:val="%1."/>
+      <w:lvlJc w:val="left"/>
+      <w:pPr>
+        <w:ind w:left="360" w:hanging="360"/>
+      </w:pPr>
+      <w:rPr>
+        <w:rFonts w:hint="default"/>
+      </w:rPr>
+    </w:lvl>
+    <w:lvl w:ilvl="1">
+      <w:start w:val="1"/>
+      <w:numFmt w:val="bullet"/>
+      <w:lvlText w:val=""/>
+      <w:lvlJc w:val="left"/>
+      <w:pPr>
+        <w:ind w:left="1620" w:hanging="360"/>
+      </w:pPr>
+      <w:rPr>
+        <w:rFonts w:ascii="Symbol" w:hAnsi="Symbol" w:hint="default"/>
+      </w:rPr>
+    </w:lvl>
+    <w:lvl w:ilvl="2">
+      <w:start w:val="1"/>
+      <w:numFmt w:val="decimal"/>
+      <w:lvlText w:val="%1.%2.%3."/>
+      <w:lvlJc w:val="left"/>
+      <w:pPr>
+        <w:ind w:left="1080" w:hanging="360"/>
+      </w:pPr>
+      <w:rPr>
+        <w:rFonts w:hint="default"/>
+      </w:rPr>
+    </w:lvl>
+    <w:lvl w:ilvl="3">
+      <w:start w:val="1"/>
+      <mc:AlternateContent>
+        <mc:Choice Requires="w14">
+          <w:numFmt w:val="custom" w:format="а, й, к, ..."/>
+        </mc:Choice>
+        <mc:Fallback>
+          <w:numFmt w:val="decimal"/>
+        </mc:Fallback>
+      </mc:AlternateContent>
+      <w:lvlText w:val="%4)"/>
+      <w:lvlJc w:val="left"/>
+      <w:pPr>
+        <w:ind w:left="1440" w:hanging="360"/>
+      </w:pPr>
+      <w:rPr>
+        <w:rFonts w:hint="default"/>
+      </w:rPr>
+    </w:lvl>
+    <w:lvl w:ilvl="4">
+      <w:start w:val="1"/>
+      <w:numFmt w:val="lowerLetter"/>
+      <w:lvlText w:val="(%5)"/>
+      <w:lvlJc w:val="left"/>
+      <w:pPr>
+        <w:ind w:left="1800" w:hanging="360"/>
+      </w:pPr>
+      <w:rPr>
+        <w:rFonts w:hint="default"/>
+      </w:rPr>
+    </w:lvl>
+    <w:lvl w:ilvl="5">
+      <w:start w:val="1"/>
+      <w:numFmt w:val="lowerRoman"/>
+      <w:lvlText w:val="(%6)"/>
+      <w:lvlJc w:val="left"/>
+      <w:pPr>
+        <w:ind w:left="2160" w:hanging="360"/>
+      </w:pPr>
+      <w:rPr>
+        <w:rFonts w:hint="default"/>
+      </w:rPr>
+    </w:lvl>
+    <w:lvl w:ilvl="6">
+      <w:start w:val="1"/>
+      <w:numFmt w:val="decimal"/>
+      <w:lvlText w:val="%7."/>
+      <w:lvlJc w:val="left"/>
+      <w:pPr>
+        <w:ind w:left="2520" w:hanging="360"/>
+      </w:pPr>
+      <w:rPr>
+        <w:rFonts w:hint="default"/>
+      </w:rPr>
+    </w:lvl>
+    <w:lvl w:ilvl="7">
+      <w:start w:val="1"/>
+      <w:numFmt w:val="lowerLetter"/>
+      <w:lvlText w:val="%8."/>
+      <w:lvlJc w:val="left"/>
+      <w:pPr>
+        <w:ind w:left="2880" w:hanging="360"/>
+      </w:pPr>
+      <w:rPr>
+        <w:rFonts w:hint="default"/>
+      </w:rPr>
+    </w:lvl>
+    <w:lvl w:ilvl="8">
+      <w:start w:val="1"/>
+      <w:numFmt w:val="lowerRoman"/>
+      <w:lvlText w:val="%9."/>
+      <w:lvlJc w:val="left"/>
+      <w:pPr>
+        <w:ind w:left="3240" w:hanging="360"/>
+      </w:pPr>
+      <w:rPr>
+        <w:rFonts w:hint="default"/>
+      </w:rPr>
+    </w:lvl>
+  </w:abstractNum>
+  <w:abstractNum w:abstractNumId="36" w15:restartNumberingAfterBreak="0">
     <w:nsid w:val="77CB7A10"/>
     <w:multiLevelType w:val="hybridMultilevel"/>
     <w:tmpl w:val="6718991A"/>
@@ -16212,7 +17472,7 @@
       </w:pPr>
     </w:lvl>
   </w:abstractNum>
-  <w:abstractNum w:abstractNumId="27" w15:restartNumberingAfterBreak="0">
+  <w:abstractNum w:abstractNumId="37" w15:restartNumberingAfterBreak="0">
     <w:nsid w:val="7DD80C98"/>
     <w:multiLevelType w:val="hybridMultilevel"/>
     <w:tmpl w:val="BBD8D964"/>
@@ -16299,88 +17559,127 @@
     </w:lvl>
   </w:abstractNum>
   <w:num w:numId="1" w16cid:durableId="639262569">
-    <w:abstractNumId w:val="1"/>
+    <w:abstractNumId w:val="2"/>
   </w:num>
   <w:num w:numId="2" w16cid:durableId="465860298">
-    <w:abstractNumId w:val="24"/>
+    <w:abstractNumId w:val="33"/>
   </w:num>
   <w:num w:numId="3" w16cid:durableId="1962567941">
+    <w:abstractNumId w:val="18"/>
+  </w:num>
+  <w:num w:numId="4" w16cid:durableId="778377496">
+    <w:abstractNumId w:val="31"/>
+  </w:num>
+  <w:num w:numId="5" w16cid:durableId="561798065">
+    <w:abstractNumId w:val="34"/>
+  </w:num>
+  <w:num w:numId="6" w16cid:durableId="1483618131">
+    <w:abstractNumId w:val="12"/>
+  </w:num>
+  <w:num w:numId="7" w16cid:durableId="722943624">
     <w:abstractNumId w:val="13"/>
   </w:num>
-  <w:num w:numId="4" w16cid:durableId="778377496">
-    <w:abstractNumId w:val="23"/>
+  <w:num w:numId="8" w16cid:durableId="816915479">
+    <w:abstractNumId w:val="36"/>
   </w:num>
-  <w:num w:numId="5" w16cid:durableId="561798065">
+  <w:num w:numId="9" w16cid:durableId="1544247746">
+    <w:abstractNumId w:val="8"/>
+  </w:num>
+  <w:num w:numId="10" w16cid:durableId="1035345902">
+    <w:abstractNumId w:val="11"/>
+  </w:num>
+  <w:num w:numId="11" w16cid:durableId="458307468">
+    <w:abstractNumId w:val="16"/>
+  </w:num>
+  <w:num w:numId="12" w16cid:durableId="1296718869">
+    <w:abstractNumId w:val="29"/>
+  </w:num>
+  <w:num w:numId="13" w16cid:durableId="1805417872">
+    <w:abstractNumId w:val="22"/>
+  </w:num>
+  <w:num w:numId="14" w16cid:durableId="1399356927">
+    <w:abstractNumId w:val="26"/>
+  </w:num>
+  <w:num w:numId="15" w16cid:durableId="2083140950">
+    <w:abstractNumId w:val="21"/>
+  </w:num>
+  <w:num w:numId="16" w16cid:durableId="356319455">
+    <w:abstractNumId w:val="7"/>
+  </w:num>
+  <w:num w:numId="17" w16cid:durableId="1393970157">
+    <w:abstractNumId w:val="6"/>
+  </w:num>
+  <w:num w:numId="18" w16cid:durableId="276758783">
     <w:abstractNumId w:val="25"/>
   </w:num>
-  <w:num w:numId="6" w16cid:durableId="1483618131">
+  <w:num w:numId="19" w16cid:durableId="1854877071">
+    <w:abstractNumId w:val="37"/>
+  </w:num>
+  <w:num w:numId="20" w16cid:durableId="141896803">
+    <w:abstractNumId w:val="30"/>
+  </w:num>
+  <w:num w:numId="21" w16cid:durableId="1695768726">
+    <w:abstractNumId w:val="4"/>
+  </w:num>
+  <w:num w:numId="22" w16cid:durableId="969631076">
+    <w:abstractNumId w:val="27"/>
+  </w:num>
+  <w:num w:numId="23" w16cid:durableId="674066657">
     <w:abstractNumId w:val="9"/>
   </w:num>
-  <w:num w:numId="7" w16cid:durableId="722943624">
-    <w:abstractNumId w:val="10"/>
-  </w:num>
-  <w:num w:numId="8" w16cid:durableId="816915479">
-    <w:abstractNumId w:val="26"/>
-  </w:num>
-  <w:num w:numId="9" w16cid:durableId="1544247746">
-    <w:abstractNumId w:val="6"/>
-  </w:num>
-  <w:num w:numId="10" w16cid:durableId="1035345902">
-    <w:abstractNumId w:val="8"/>
-  </w:num>
-  <w:num w:numId="11" w16cid:durableId="458307468">
-    <w:abstractNumId w:val="12"/>
-  </w:num>
-  <w:num w:numId="12" w16cid:durableId="1296718869">
-    <w:abstractNumId w:val="21"/>
-  </w:num>
-  <w:num w:numId="13" w16cid:durableId="1805417872">
+  <w:num w:numId="24" w16cid:durableId="1586305182">
     <w:abstractNumId w:val="15"/>
   </w:num>
-  <w:num w:numId="14" w16cid:durableId="1399356927">
-    <w:abstractNumId w:val="19"/>
-  </w:num>
-  <w:num w:numId="15" w16cid:durableId="2083140950">
-    <w:abstractNumId w:val="14"/>
-  </w:num>
-  <w:num w:numId="16" w16cid:durableId="356319455">
-    <w:abstractNumId w:val="5"/>
-  </w:num>
-  <w:num w:numId="17" w16cid:durableId="1393970157">
-    <w:abstractNumId w:val="4"/>
-  </w:num>
-  <w:num w:numId="18" w16cid:durableId="276758783">
-    <w:abstractNumId w:val="18"/>
-  </w:num>
-  <w:num w:numId="19" w16cid:durableId="1854877071">
-    <w:abstractNumId w:val="27"/>
-  </w:num>
-  <w:num w:numId="20" w16cid:durableId="141896803">
-    <w:abstractNumId w:val="22"/>
-  </w:num>
-  <w:num w:numId="21" w16cid:durableId="1695768726">
-    <w:abstractNumId w:val="2"/>
-  </w:num>
-  <w:num w:numId="22" w16cid:durableId="969631076">
-    <w:abstractNumId w:val="20"/>
-  </w:num>
-  <w:num w:numId="23" w16cid:durableId="674066657">
-    <w:abstractNumId w:val="7"/>
-  </w:num>
-  <w:num w:numId="24" w16cid:durableId="1586305182">
-    <w:abstractNumId w:val="11"/>
-  </w:num>
   <w:num w:numId="25" w16cid:durableId="861894418">
-    <w:abstractNumId w:val="17"/>
+    <w:abstractNumId w:val="24"/>
   </w:num>
   <w:num w:numId="26" w16cid:durableId="1141850205">
     <w:abstractNumId w:val="0"/>
   </w:num>
   <w:num w:numId="27" w16cid:durableId="228617668">
+    <w:abstractNumId w:val="5"/>
+  </w:num>
+  <w:num w:numId="28" w16cid:durableId="287126490">
+    <w:abstractNumId w:val="23"/>
+  </w:num>
+  <w:num w:numId="29" w16cid:durableId="1395544819">
+    <w:abstractNumId w:val="35"/>
+  </w:num>
+  <w:num w:numId="30" w16cid:durableId="1920170953">
+    <w:abstractNumId w:val="20"/>
+    <w:lvlOverride w:ilvl="0"/>
+    <w:lvlOverride w:ilvl="1"/>
+    <w:lvlOverride w:ilvl="2"/>
+    <w:lvlOverride w:ilvl="3"/>
+    <w:lvlOverride w:ilvl="4"/>
+    <w:lvlOverride w:ilvl="5"/>
+    <w:lvlOverride w:ilvl="6"/>
+    <w:lvlOverride w:ilvl="7"/>
+    <w:lvlOverride w:ilvl="8"/>
+  </w:num>
+  <w:num w:numId="31" w16cid:durableId="298267159">
+    <w:abstractNumId w:val="28"/>
+  </w:num>
+  <w:num w:numId="32" w16cid:durableId="1027365764">
     <w:abstractNumId w:val="3"/>
   </w:num>
-  <w:num w:numId="28" w16cid:durableId="287126490">
-    <w:abstractNumId w:val="16"/>
+  <w:num w:numId="33" w16cid:durableId="282078263">
+    <w:abstractNumId w:val="1"/>
+  </w:num>
+  <w:num w:numId="34" w16cid:durableId="200368238">
+    <w:abstractNumId w:val="19"/>
+  </w:num>
+  <w:num w:numId="35" w16cid:durableId="76833468">
+    <w:abstractNumId w:val="10"/>
+  </w:num>
+  <w:num w:numId="36" w16cid:durableId="1658343088">
+    <w:abstractNumId w:val="14"/>
+  </w:num>
+  <w:num w:numId="37" w16cid:durableId="609626971">
+    <w:abstractNumId w:val="32"/>
+  </w:num>
+  <w:num w:numId="38" w16cid:durableId="818350073">
+    <w:abstractNumId w:val="17"/>
   </w:num>
 </w:numbering>
 </file>
@@ -16986,6 +18285,7 @@
   <w:style w:type="character" w:default="1" w:styleId="DefaultParagraphFont">
     <w:name w:val="Default Paragraph Font"/>
     <w:uiPriority w:val="1"/>
+    <w:semiHidden/>
     <w:unhideWhenUsed/>
   </w:style>
   <w:style w:type="table" w:default="1" w:styleId="TableNormal">

</xml_diff>

<commit_message>
doc work, only the dbContext documentation is left to be written in that section
</commit_message>
<xml_diff>
--- a/ДокументацияНаДипломенПроект.docx
+++ b/ДокументацияНаДипломенПроект.docx
@@ -11,6 +11,8 @@
           <w:szCs w:val="44"/>
         </w:rPr>
       </w:pPr>
+      <w:bookmarkStart w:id="0" w:name="_Hlk193873521"/>
+      <w:bookmarkEnd w:id="0"/>
     </w:p>
     <w:p>
       <w:pPr>
@@ -3270,8 +3272,8 @@
           <w:szCs w:val="48"/>
         </w:rPr>
       </w:pPr>
-      <w:bookmarkStart w:id="0" w:name="_Toc192865195"/>
-      <w:bookmarkStart w:id="1" w:name="_Toc193723969"/>
+      <w:bookmarkStart w:id="1" w:name="_Toc192865195"/>
+      <w:bookmarkStart w:id="2" w:name="_Toc193723969"/>
       <w:r>
         <w:rPr>
           <w:rFonts w:ascii="Times New Roman" w:hAnsi="Times New Roman" w:cs="Times New Roman"/>
@@ -3288,8 +3290,8 @@
         </w:rPr>
         <w:t>вод</w:t>
       </w:r>
-      <w:bookmarkEnd w:id="0"/>
       <w:bookmarkEnd w:id="1"/>
+      <w:bookmarkEnd w:id="2"/>
       <w:r>
         <w:rPr>
           <w:rFonts w:ascii="Times New Roman" w:hAnsi="Times New Roman" w:cs="Times New Roman"/>
@@ -3637,8 +3639,8 @@
           <w:szCs w:val="48"/>
         </w:rPr>
       </w:pPr>
-      <w:bookmarkStart w:id="2" w:name="_Toc192865196"/>
-      <w:bookmarkStart w:id="3" w:name="_Toc193723970"/>
+      <w:bookmarkStart w:id="3" w:name="_Toc192865196"/>
+      <w:bookmarkStart w:id="4" w:name="_Toc193723970"/>
       <w:r>
         <w:rPr>
           <w:rFonts w:ascii="Times New Roman" w:hAnsi="Times New Roman" w:cs="Times New Roman"/>
@@ -3648,8 +3650,8 @@
         <w:lastRenderedPageBreak/>
         <w:t>Основна част</w:t>
       </w:r>
-      <w:bookmarkEnd w:id="2"/>
       <w:bookmarkEnd w:id="3"/>
+      <w:bookmarkEnd w:id="4"/>
     </w:p>
     <w:p>
       <w:pPr>
@@ -3661,8 +3663,8 @@
           <w:szCs w:val="44"/>
         </w:rPr>
       </w:pPr>
-      <w:bookmarkStart w:id="4" w:name="_Toc192865197"/>
-      <w:bookmarkStart w:id="5" w:name="_Toc193723971"/>
+      <w:bookmarkStart w:id="5" w:name="_Toc192865197"/>
+      <w:bookmarkStart w:id="6" w:name="_Toc193723971"/>
       <w:r>
         <w:rPr>
           <w:rFonts w:ascii="Times New Roman" w:hAnsi="Times New Roman" w:cs="Times New Roman"/>
@@ -3671,8 +3673,8 @@
         </w:rPr>
         <w:t>1. Цел на ДП.</w:t>
       </w:r>
-      <w:bookmarkEnd w:id="4"/>
       <w:bookmarkEnd w:id="5"/>
+      <w:bookmarkEnd w:id="6"/>
     </w:p>
     <w:p>
       <w:pPr>
@@ -3864,13 +3866,13 @@
         <w:pStyle w:val="Heading2"/>
         <w:ind w:left="0" w:firstLine="0"/>
       </w:pPr>
-      <w:bookmarkStart w:id="6" w:name="_Toc192865198"/>
-      <w:bookmarkStart w:id="7" w:name="_Toc193723972"/>
+      <w:bookmarkStart w:id="7" w:name="_Toc192865198"/>
+      <w:bookmarkStart w:id="8" w:name="_Toc193723972"/>
       <w:r>
         <w:t>2. Проучване на съществуващи приложения.</w:t>
       </w:r>
-      <w:bookmarkEnd w:id="6"/>
       <w:bookmarkEnd w:id="7"/>
+      <w:bookmarkEnd w:id="8"/>
     </w:p>
     <w:p>
       <w:pPr>
@@ -4361,8 +4363,8 @@
           <w:lang w:val="bg-BG"/>
         </w:rPr>
       </w:pPr>
-      <w:bookmarkStart w:id="8" w:name="_Toc192865199"/>
-      <w:bookmarkStart w:id="9" w:name="_Toc193723973"/>
+      <w:bookmarkStart w:id="9" w:name="_Toc192865199"/>
+      <w:bookmarkStart w:id="10" w:name="_Toc193723973"/>
       <w:r>
         <w:rPr>
           <w:rStyle w:val="Heading2Char"/>
@@ -4373,8 +4375,8 @@
         </w:rPr>
         <w:t>3. Обхват на проекта</w:t>
       </w:r>
-      <w:bookmarkEnd w:id="8"/>
       <w:bookmarkEnd w:id="9"/>
+      <w:bookmarkEnd w:id="10"/>
     </w:p>
     <w:p>
       <w:pPr>
@@ -4599,8 +4601,8 @@
         <w:pStyle w:val="Heading2"/>
         <w:ind w:left="0" w:firstLine="0"/>
       </w:pPr>
-      <w:bookmarkStart w:id="10" w:name="_Toc192865200"/>
-      <w:bookmarkStart w:id="11" w:name="_Toc193723974"/>
+      <w:bookmarkStart w:id="11" w:name="_Toc192865200"/>
+      <w:bookmarkStart w:id="12" w:name="_Toc193723974"/>
       <w:r>
         <w:rPr>
           <w:rStyle w:val="Heading2Char"/>
@@ -4611,8 +4613,8 @@
         </w:rPr>
         <w:t>4. Технологии</w:t>
       </w:r>
-      <w:bookmarkEnd w:id="10"/>
       <w:bookmarkEnd w:id="11"/>
+      <w:bookmarkEnd w:id="12"/>
     </w:p>
     <w:p>
       <w:pPr>
@@ -4725,8 +4727,8 @@
           <w:szCs w:val="40"/>
         </w:rPr>
       </w:pPr>
-      <w:bookmarkStart w:id="12" w:name="_Toc192865201"/>
-      <w:bookmarkStart w:id="13" w:name="_Toc193723975"/>
+      <w:bookmarkStart w:id="13" w:name="_Toc192865201"/>
+      <w:bookmarkStart w:id="14" w:name="_Toc193723975"/>
       <w:r>
         <w:rPr>
           <w:rFonts w:cs="Times New Roman"/>
@@ -4735,8 +4737,8 @@
         </w:rPr>
         <w:t>4.1 .NET 8</w:t>
       </w:r>
-      <w:bookmarkEnd w:id="12"/>
       <w:bookmarkEnd w:id="13"/>
+      <w:bookmarkEnd w:id="14"/>
     </w:p>
     <w:p>
       <w:pPr>
@@ -4760,7 +4762,7 @@
           <w:szCs w:val="40"/>
         </w:rPr>
       </w:pPr>
-      <w:bookmarkStart w:id="14" w:name="_Toc193723976"/>
+      <w:bookmarkStart w:id="15" w:name="_Toc193723976"/>
       <w:r>
         <w:rPr>
           <w:rFonts w:cs="Times New Roman"/>
@@ -4769,7 +4771,7 @@
         </w:rPr>
         <w:t>4.2 Visual Studio 2022</w:t>
       </w:r>
-      <w:bookmarkEnd w:id="14"/>
+      <w:bookmarkEnd w:id="15"/>
     </w:p>
     <w:p>
       <w:pPr>
@@ -4796,7 +4798,7 @@
           <w:szCs w:val="40"/>
         </w:rPr>
       </w:pPr>
-      <w:bookmarkStart w:id="15" w:name="_Toc193723977"/>
+      <w:bookmarkStart w:id="16" w:name="_Toc193723977"/>
       <w:r>
         <w:rPr>
           <w:rFonts w:cs="Times New Roman"/>
@@ -4805,7 +4807,7 @@
         </w:rPr>
         <w:t>4.3 C#</w:t>
       </w:r>
-      <w:bookmarkEnd w:id="15"/>
+      <w:bookmarkEnd w:id="16"/>
     </w:p>
     <w:p>
       <w:pPr>
@@ -4832,7 +4834,7 @@
           <w:szCs w:val="40"/>
         </w:rPr>
       </w:pPr>
-      <w:bookmarkStart w:id="16" w:name="_Toc193723978"/>
+      <w:bookmarkStart w:id="17" w:name="_Toc193723978"/>
       <w:r>
         <w:rPr>
           <w:rFonts w:cs="Times New Roman"/>
@@ -4849,7 +4851,7 @@
         </w:rPr>
         <w:t>.NET CORE</w:t>
       </w:r>
-      <w:bookmarkEnd w:id="16"/>
+      <w:bookmarkEnd w:id="17"/>
     </w:p>
     <w:p>
       <w:pPr>
@@ -4908,7 +4910,7 @@
           <w:szCs w:val="40"/>
         </w:rPr>
       </w:pPr>
-      <w:bookmarkStart w:id="17" w:name="_Toc193723979"/>
+      <w:bookmarkStart w:id="18" w:name="_Toc193723979"/>
       <w:r>
         <w:rPr>
           <w:rFonts w:cs="Times New Roman"/>
@@ -4917,7 +4919,7 @@
         </w:rPr>
         <w:t>4.5 MSSQL Server</w:t>
       </w:r>
-      <w:bookmarkEnd w:id="17"/>
+      <w:bookmarkEnd w:id="18"/>
     </w:p>
     <w:p>
       <w:pPr>
@@ -4951,7 +4953,7 @@
           <w:szCs w:val="40"/>
         </w:rPr>
       </w:pPr>
-      <w:bookmarkStart w:id="18" w:name="_Toc193723980"/>
+      <w:bookmarkStart w:id="19" w:name="_Toc193723980"/>
       <w:r>
         <w:rPr>
           <w:rFonts w:cs="Times New Roman"/>
@@ -4961,7 +4963,7 @@
         <w:lastRenderedPageBreak/>
         <w:t>4.6 MSSQL Server Management Studio</w:t>
       </w:r>
-      <w:bookmarkEnd w:id="18"/>
+      <w:bookmarkEnd w:id="19"/>
     </w:p>
     <w:p>
       <w:pPr>
@@ -4982,7 +4984,7 @@
           <w:szCs w:val="40"/>
         </w:rPr>
       </w:pPr>
-      <w:bookmarkStart w:id="19" w:name="_Toc193723981"/>
+      <w:bookmarkStart w:id="20" w:name="_Toc193723981"/>
       <w:r>
         <w:rPr>
           <w:rFonts w:cs="Times New Roman"/>
@@ -4991,7 +4993,7 @@
         </w:rPr>
         <w:t>4.7 Entity Framework Core</w:t>
       </w:r>
-      <w:bookmarkEnd w:id="19"/>
+      <w:bookmarkEnd w:id="20"/>
     </w:p>
     <w:p>
       <w:pPr>
@@ -5020,7 +5022,7 @@
           <w:szCs w:val="40"/>
         </w:rPr>
       </w:pPr>
-      <w:bookmarkStart w:id="20" w:name="_Toc193723982"/>
+      <w:bookmarkStart w:id="21" w:name="_Toc193723982"/>
       <w:r>
         <w:rPr>
           <w:rFonts w:cs="Times New Roman"/>
@@ -5030,7 +5032,7 @@
         <w:lastRenderedPageBreak/>
         <w:t>4.8 LINQ</w:t>
       </w:r>
-      <w:bookmarkEnd w:id="20"/>
+      <w:bookmarkEnd w:id="21"/>
     </w:p>
     <w:p>
       <w:pPr>
@@ -5075,7 +5077,7 @@
           <w:szCs w:val="40"/>
         </w:rPr>
       </w:pPr>
-      <w:bookmarkStart w:id="21" w:name="_Toc193723983"/>
+      <w:bookmarkStart w:id="22" w:name="_Toc193723983"/>
       <w:r>
         <w:rPr>
           <w:rFonts w:cs="Times New Roman"/>
@@ -5100,7 +5102,7 @@
         </w:rPr>
         <w:t xml:space="preserve"> ASP.NET Core Identity</w:t>
       </w:r>
-      <w:bookmarkEnd w:id="21"/>
+      <w:bookmarkEnd w:id="22"/>
     </w:p>
     <w:p>
       <w:pPr>
@@ -5121,7 +5123,7 @@
           <w:szCs w:val="40"/>
         </w:rPr>
       </w:pPr>
-      <w:bookmarkStart w:id="22" w:name="_Toc193723984"/>
+      <w:bookmarkStart w:id="23" w:name="_Toc193723984"/>
       <w:r>
         <w:rPr>
           <w:rFonts w:cs="Times New Roman"/>
@@ -5146,7 +5148,7 @@
         </w:rPr>
         <w:t xml:space="preserve"> Уеб браузър</w:t>
       </w:r>
-      <w:bookmarkEnd w:id="22"/>
+      <w:bookmarkEnd w:id="23"/>
     </w:p>
     <w:p>
       <w:pPr>
@@ -5171,7 +5173,7 @@
           <w:szCs w:val="40"/>
         </w:rPr>
       </w:pPr>
-      <w:bookmarkStart w:id="23" w:name="_Toc193723985"/>
+      <w:bookmarkStart w:id="24" w:name="_Toc193723985"/>
       <w:r>
         <w:rPr>
           <w:rFonts w:cs="Times New Roman"/>
@@ -5196,7 +5198,7 @@
         </w:rPr>
         <w:t xml:space="preserve"> HTML</w:t>
       </w:r>
-      <w:bookmarkEnd w:id="23"/>
+      <w:bookmarkEnd w:id="24"/>
     </w:p>
     <w:p>
       <w:pPr>
@@ -5241,7 +5243,7 @@
           <w:szCs w:val="40"/>
         </w:rPr>
       </w:pPr>
-      <w:bookmarkStart w:id="24" w:name="_Toc193723986"/>
+      <w:bookmarkStart w:id="25" w:name="_Toc193723986"/>
       <w:r>
         <w:rPr>
           <w:rFonts w:cs="Times New Roman"/>
@@ -5267,7 +5269,7 @@
         </w:rPr>
         <w:t xml:space="preserve"> CSS</w:t>
       </w:r>
-      <w:bookmarkEnd w:id="24"/>
+      <w:bookmarkEnd w:id="25"/>
     </w:p>
     <w:p>
       <w:pPr>
@@ -5304,7 +5306,7 @@
           <w:szCs w:val="40"/>
         </w:rPr>
       </w:pPr>
-      <w:bookmarkStart w:id="25" w:name="_Toc193723987"/>
+      <w:bookmarkStart w:id="26" w:name="_Toc193723987"/>
       <w:r>
         <w:rPr>
           <w:rFonts w:cs="Times New Roman"/>
@@ -5329,7 +5331,7 @@
         </w:rPr>
         <w:t xml:space="preserve"> Javascript</w:t>
       </w:r>
-      <w:bookmarkEnd w:id="25"/>
+      <w:bookmarkEnd w:id="26"/>
     </w:p>
     <w:p>
       <w:pPr>
@@ -5366,7 +5368,7 @@
       <w:r>
         <w:t>JavaScript разполага с широк набор от вградени функции и обекти, като масиви, низове и регулярни изрази, които го превръщат в мощен и гъвкав език за уеб разработка. Той също така разполага с голяма екосистема от библиотеки и рамки на трети страни, като React, Angular и Vue.js, които осигуряват допълнителна функционалност и инструменти за изграждане на сложни уеб приложения.</w:t>
       </w:r>
-      <w:bookmarkStart w:id="26" w:name="_Toc193723988"/>
+      <w:bookmarkStart w:id="27" w:name="_Toc193723988"/>
     </w:p>
     <w:p>
       <w:pPr>
@@ -5410,7 +5412,7 @@
         </w:rPr>
         <w:t xml:space="preserve"> Razor</w:t>
       </w:r>
-      <w:bookmarkEnd w:id="26"/>
+      <w:bookmarkEnd w:id="27"/>
     </w:p>
     <w:p>
       <w:pPr>
@@ -5455,7 +5457,7 @@
           <w:szCs w:val="40"/>
         </w:rPr>
       </w:pPr>
-      <w:bookmarkStart w:id="27" w:name="_Toc193723989"/>
+      <w:bookmarkStart w:id="28" w:name="_Toc193723989"/>
       <w:r>
         <w:rPr>
           <w:rFonts w:cs="Times New Roman"/>
@@ -5488,7 +5490,7 @@
         </w:rPr>
         <w:t xml:space="preserve"> Framework</w:t>
       </w:r>
-      <w:bookmarkEnd w:id="27"/>
+      <w:bookmarkEnd w:id="28"/>
     </w:p>
     <w:p>
       <w:pPr>
@@ -5554,7 +5556,7 @@
           <w:szCs w:val="40"/>
         </w:rPr>
       </w:pPr>
-      <w:bookmarkStart w:id="28" w:name="_Toc193723990"/>
+      <w:bookmarkStart w:id="29" w:name="_Toc193723990"/>
       <w:r>
         <w:rPr>
           <w:rFonts w:cs="Times New Roman"/>
@@ -5563,7 +5565,7 @@
         </w:rPr>
         <w:t>4.16 NUnit</w:t>
       </w:r>
-      <w:bookmarkEnd w:id="28"/>
+      <w:bookmarkEnd w:id="29"/>
       <w:r>
         <w:rPr>
           <w:rFonts w:cs="Times New Roman"/>
@@ -5645,8 +5647,8 @@
         <w:pStyle w:val="Heading2"/>
         <w:ind w:left="0" w:firstLine="0"/>
       </w:pPr>
-      <w:bookmarkStart w:id="29" w:name="_Toc192865202"/>
-      <w:bookmarkStart w:id="30" w:name="_Toc193723991"/>
+      <w:bookmarkStart w:id="30" w:name="_Toc192865202"/>
+      <w:bookmarkStart w:id="31" w:name="_Toc193723991"/>
       <w:r>
         <w:rPr>
           <w:rStyle w:val="Heading2Char"/>
@@ -5658,8 +5660,8 @@
         <w:lastRenderedPageBreak/>
         <w:t xml:space="preserve">5. </w:t>
       </w:r>
-      <w:bookmarkEnd w:id="29"/>
       <w:bookmarkEnd w:id="30"/>
+      <w:bookmarkEnd w:id="31"/>
       <w:r>
         <w:rPr>
           <w:rStyle w:val="Heading2Char"/>
@@ -5676,8 +5678,8 @@
         <w:pStyle w:val="Heading3"/>
         <w:ind w:left="0" w:firstLine="0"/>
       </w:pPr>
-      <w:bookmarkStart w:id="31" w:name="_Toc192865203"/>
-      <w:bookmarkStart w:id="32" w:name="_Toc193723992"/>
+      <w:bookmarkStart w:id="32" w:name="_Toc192865203"/>
+      <w:bookmarkStart w:id="33" w:name="_Toc193723992"/>
       <w:r>
         <w:rPr>
           <w:rStyle w:val="Heading3Char"/>
@@ -5688,8 +5690,8 @@
         </w:rPr>
         <w:t xml:space="preserve">5.1 </w:t>
       </w:r>
-      <w:bookmarkEnd w:id="31"/>
       <w:bookmarkEnd w:id="32"/>
+      <w:bookmarkEnd w:id="33"/>
       <w:r>
         <w:rPr>
           <w:rStyle w:val="Heading3Char"/>
@@ -5819,7 +5821,7 @@
           <w:lang w:val="bg-BG"/>
         </w:rPr>
       </w:pPr>
-      <w:bookmarkStart w:id="33" w:name="_Toc192865204"/>
+      <w:bookmarkStart w:id="34" w:name="_Toc192865204"/>
       <w:r>
         <w:rPr>
           <w:rFonts w:cs="Times New Roman"/>
@@ -6171,7 +6173,7 @@
         <w:pStyle w:val="Heading3"/>
         <w:ind w:left="0" w:firstLine="0"/>
       </w:pPr>
-      <w:bookmarkStart w:id="34" w:name="_Toc193723993"/>
+      <w:bookmarkStart w:id="35" w:name="_Toc193723993"/>
       <w:r>
         <w:rPr>
           <w:rStyle w:val="Heading3Char"/>
@@ -6212,8 +6214,8 @@
         </w:rPr>
         <w:t xml:space="preserve"> изисквания</w:t>
       </w:r>
-      <w:bookmarkEnd w:id="33"/>
       <w:bookmarkEnd w:id="34"/>
+      <w:bookmarkEnd w:id="35"/>
       <w:r>
         <w:t xml:space="preserve"> </w:t>
       </w:r>
@@ -6306,8 +6308,8 @@
           <w:lang w:val="bg-BG"/>
         </w:rPr>
       </w:pPr>
-      <w:bookmarkStart w:id="35" w:name="_Toc192865205"/>
-      <w:bookmarkStart w:id="36" w:name="_Toc193723994"/>
+      <w:bookmarkStart w:id="36" w:name="_Toc192865205"/>
+      <w:bookmarkStart w:id="37" w:name="_Toc193723994"/>
       <w:r>
         <w:rPr>
           <w:rStyle w:val="Heading3Char"/>
@@ -6318,8 +6320,8 @@
         </w:rPr>
         <w:t xml:space="preserve">5.3 </w:t>
       </w:r>
-      <w:bookmarkEnd w:id="35"/>
       <w:bookmarkEnd w:id="36"/>
+      <w:bookmarkEnd w:id="37"/>
       <w:r>
         <w:rPr>
           <w:rStyle w:val="Heading3Char"/>
@@ -6368,7 +6370,7 @@
           <w:szCs w:val="40"/>
         </w:rPr>
       </w:pPr>
-      <w:bookmarkStart w:id="37" w:name="_Toc193723996"/>
+      <w:bookmarkStart w:id="38" w:name="_Toc193723996"/>
       <w:r>
         <w:rPr>
           <w:rFonts w:cs="Times New Roman"/>
@@ -6401,7 +6403,7 @@
         </w:rPr>
         <w:t xml:space="preserve"> Архитектурен дизайн</w:t>
       </w:r>
-      <w:bookmarkEnd w:id="37"/>
+      <w:bookmarkEnd w:id="38"/>
     </w:p>
     <w:p>
       <w:pPr>
@@ -6553,7 +6555,13 @@
         <w:ind w:left="0"/>
       </w:pPr>
       <w:r>
-        <w:t>Основната част от софтуера, който е ангажиран с организирацията и управление на данните, необходи</w:t>
+        <w:t>Основната част от софтуера, който е ангажиран с организ</w:t>
+      </w:r>
+      <w:r>
+        <w:t>а</w:t>
+      </w:r>
+      <w:r>
+        <w:t>цията и управление на данните, необходи</w:t>
       </w:r>
       <w:r>
         <w:t>ми</w:t>
@@ -6654,7 +6662,7 @@
         </w:numPr>
       </w:pPr>
       <w:r>
-        <w:t>User Request</w:t>
+        <w:t>UserRequest</w:t>
       </w:r>
     </w:p>
     <w:p>
@@ -6665,6 +6673,7 @@
           <w:iCs/>
         </w:rPr>
       </w:pPr>
+      <w:bookmarkStart w:id="39" w:name="БележкатаНаМодели"/>
       <w:r>
         <w:rPr>
           <w:i/>
@@ -6673,6 +6682,7 @@
         <w:t>Бележка:</w:t>
       </w:r>
     </w:p>
+    <w:bookmarkEnd w:id="39"/>
     <w:p>
       <w:pPr>
         <w:ind w:left="0"/>
@@ -6851,7 +6861,7 @@
           <w:szCs w:val="28"/>
         </w:rPr>
       </w:pPr>
-      <w:bookmarkStart w:id="38" w:name="Pet"/>
+      <w:bookmarkStart w:id="40" w:name="Pet"/>
       <w:r>
         <w:rPr>
           <w:sz w:val="28"/>
@@ -6861,7 +6871,7 @@
         <w:t>Pet</w:t>
       </w:r>
     </w:p>
-    <w:bookmarkEnd w:id="38"/>
+    <w:bookmarkEnd w:id="40"/>
     <w:p>
       <w:r>
         <w:rPr>
@@ -7024,7 +7034,13 @@
         <w:t>поле за дата, служещо</w:t>
       </w:r>
       <w:r>
-        <w:t xml:space="preserve"> за запазването на датата на осиновяване на животното в системата. Първоначално стойността на полето е null.</w:t>
+        <w:t xml:space="preserve"> за запазването на датата на осиновяване на животното в системата. Първоначално стойността на полето е </w:t>
+      </w:r>
+      <w:r>
+        <w:t>нулевата стойност</w:t>
+      </w:r>
+      <w:r>
+        <w:t>.</w:t>
       </w:r>
     </w:p>
     <w:p>
@@ -7102,21 +7118,7 @@
             <w:rStyle w:val="Hyperlink"/>
             <w:lang w:val="en-US"/>
           </w:rPr>
-          <w:t>vii. P</w:t>
-        </w:r>
-        <w:r>
-          <w:rPr>
-            <w:rStyle w:val="Hyperlink"/>
-            <w:lang w:val="en-US"/>
-          </w:rPr>
-          <w:t>e</w:t>
-        </w:r>
-        <w:r>
-          <w:rPr>
-            <w:rStyle w:val="Hyperlink"/>
-            <w:lang w:val="en-US"/>
-          </w:rPr>
-          <w:t>tAgeEnum</w:t>
+          <w:t>vii. PetAgeEnum</w:t>
         </w:r>
       </w:hyperlink>
       <w:r>
@@ -7435,7 +7437,7 @@
           <w:szCs w:val="28"/>
         </w:rPr>
       </w:pPr>
-      <w:bookmarkStart w:id="39" w:name="Town"/>
+      <w:bookmarkStart w:id="41" w:name="Town"/>
       <w:r>
         <w:rPr>
           <w:sz w:val="28"/>
@@ -7445,7 +7447,7 @@
         <w:t>Town</w:t>
       </w:r>
     </w:p>
-    <w:bookmarkEnd w:id="39"/>
+    <w:bookmarkEnd w:id="41"/>
     <w:p>
       <w:r>
         <w:rPr>
@@ -7556,7 +7558,7 @@
           <w:szCs w:val="28"/>
         </w:rPr>
       </w:pPr>
-      <w:bookmarkStart w:id="40" w:name="User"/>
+      <w:bookmarkStart w:id="42" w:name="User"/>
       <w:r>
         <w:rPr>
           <w:sz w:val="28"/>
@@ -7566,7 +7568,7 @@
         <w:t>User</w:t>
       </w:r>
     </w:p>
-    <w:bookmarkEnd w:id="40"/>
+    <w:bookmarkEnd w:id="42"/>
     <w:p>
       <w:r>
         <w:rPr>
@@ -7654,7 +7656,10 @@
         <w:t xml:space="preserve"> включва полета за първичен ключ и хеширана парола</w:t>
       </w:r>
       <w:r>
-        <w:t xml:space="preserve"> и класът </w:t>
+        <w:t>, които</w:t>
+      </w:r>
+      <w:r>
+        <w:t xml:space="preserve"> класът </w:t>
       </w:r>
       <w:r>
         <w:rPr>
@@ -7663,7 +7668,7 @@
         <w:t xml:space="preserve">User </w:t>
       </w:r>
       <w:r>
-        <w:t xml:space="preserve">автоматично ги присвоява. Другите полета на </w:t>
+        <w:t xml:space="preserve">автоматично присвоява. Другите полета на </w:t>
       </w:r>
       <w:r>
         <w:rPr>
@@ -7798,7 +7803,19 @@
         <w:rPr>
           <w:lang w:val="en-US"/>
         </w:rPr>
-        <w:t xml:space="preserve">PhotoPath, Stirng – </w:t>
+        <w:t xml:space="preserve">PhotoPath, </w:t>
+      </w:r>
+      <w:r>
+        <w:rPr>
+          <w:lang w:val="en-US"/>
+        </w:rPr>
+        <w:t>String</w:t>
+      </w:r>
+      <w:r>
+        <w:rPr>
+          <w:lang w:val="en-US"/>
+        </w:rPr>
+        <w:t xml:space="preserve"> – </w:t>
       </w:r>
       <w:r>
         <w:t>текстове поле, пазещо пътя към файла на профилната снимка, която се показва в платформата.</w:t>
@@ -7896,21 +7913,7 @@
             <w:rStyle w:val="Hyperlink"/>
             <w:lang w:val="en-US"/>
           </w:rPr>
-          <w:t>vi.Role</w:t>
-        </w:r>
-        <w:r>
-          <w:rPr>
-            <w:rStyle w:val="Hyperlink"/>
-            <w:lang w:val="en-US"/>
-          </w:rPr>
-          <w:t>E</w:t>
-        </w:r>
-        <w:r>
-          <w:rPr>
-            <w:rStyle w:val="Hyperlink"/>
-            <w:lang w:val="en-US"/>
-          </w:rPr>
-          <w:t>num</w:t>
+          <w:t>vi.RoleEnum</w:t>
         </w:r>
       </w:hyperlink>
       <w:r>
@@ -7965,7 +7968,19 @@
         <w:rPr>
           <w:lang w:val="en-US"/>
         </w:rPr>
-        <w:t xml:space="preserve">Town, Town  - </w:t>
+        <w:t xml:space="preserve">Town, </w:t>
+      </w:r>
+      <w:r>
+        <w:rPr>
+          <w:lang w:val="en-US"/>
+        </w:rPr>
+        <w:t>Town -</w:t>
+      </w:r>
+      <w:r>
+        <w:rPr>
+          <w:lang w:val="en-US"/>
+        </w:rPr>
+        <w:t xml:space="preserve"> </w:t>
       </w:r>
       <w:r>
         <w:t>поле, пазещо обекта от тип град свързан с профила.</w:t>
@@ -8212,7 +8227,7 @@
           <w:szCs w:val="28"/>
         </w:rPr>
       </w:pPr>
-      <w:bookmarkStart w:id="41" w:name="UserRequest"/>
+      <w:bookmarkStart w:id="43" w:name="UserRequest"/>
       <w:r>
         <w:rPr>
           <w:sz w:val="28"/>
@@ -8222,7 +8237,7 @@
         <w:t>UserRequest</w:t>
       </w:r>
     </w:p>
-    <w:bookmarkEnd w:id="41"/>
+    <w:bookmarkEnd w:id="43"/>
     <w:p>
       <w:r>
         <w:rPr>
@@ -8408,10 +8423,19 @@
         <w:t xml:space="preserve">поле за дата, пазещо кога искането е било отказано. Първоначалната му стойност е </w:t>
       </w:r>
       <w:r>
-        <w:rPr>
-          <w:lang w:val="en-US"/>
-        </w:rPr>
-        <w:t>null.</w:t>
+        <w:t>нулевата стойност</w:t>
+      </w:r>
+      <w:r>
+        <w:rPr>
+          <w:lang w:val="en-US"/>
+        </w:rPr>
+        <w:t>(“null”)</w:t>
+      </w:r>
+      <w:r>
+        <w:rPr>
+          <w:lang w:val="en-US"/>
+        </w:rPr>
+        <w:t>.</w:t>
       </w:r>
     </w:p>
     <w:p>
@@ -8426,22 +8450,10 @@
         <w:rPr>
           <w:lang w:val="en-US"/>
         </w:rPr>
-        <w:t>CanceledOn</w:t>
-      </w:r>
-      <w:r>
-        <w:rPr>
-          <w:lang w:val="en-US"/>
-        </w:rPr>
-        <w:t xml:space="preserve">, DateTime – </w:t>
-      </w:r>
-      <w:r>
-        <w:t xml:space="preserve">поле за дата, пазещо кога искането е било </w:t>
-      </w:r>
-      <w:r>
-        <w:t>отхвърлено от потребителя, който първоначално го е създал</w:t>
-      </w:r>
-      <w:r>
-        <w:t xml:space="preserve">. Първоначалната му стойност е </w:t>
+        <w:t xml:space="preserve">CanceledOn, DateTime – </w:t>
+      </w:r>
+      <w:r>
+        <w:t xml:space="preserve">поле за дата, пазещо кога искането е било отхвърлено от потребителя, който първоначално го е създал. Първоначалната му стойност е </w:t>
       </w:r>
       <w:r>
         <w:rPr>
@@ -8465,7 +8477,13 @@
         <w:t xml:space="preserve">AcceptedOn, DateTime – </w:t>
       </w:r>
       <w:r>
-        <w:t xml:space="preserve">поле за дата, пазещо кога искането е било прието. Първоначалнато му стойност е </w:t>
+        <w:t>поле за дата, пазещо кога искането е било прието. Първоначалнат</w:t>
+      </w:r>
+      <w:r>
+        <w:t>а</w:t>
+      </w:r>
+      <w:r>
+        <w:t xml:space="preserve"> му стойност е </w:t>
       </w:r>
       <w:r>
         <w:rPr>
@@ -8570,21 +8588,7 @@
             <w:rStyle w:val="Hyperlink"/>
             <w:lang w:val="en-US"/>
           </w:rPr>
-          <w:t>ii</w:t>
-        </w:r>
-        <w:r>
-          <w:rPr>
-            <w:rStyle w:val="Hyperlink"/>
-            <w:lang w:val="en-US"/>
-          </w:rPr>
-          <w:t>i</w:t>
-        </w:r>
-        <w:r>
-          <w:rPr>
-            <w:rStyle w:val="Hyperlink"/>
-            <w:lang w:val="en-US"/>
-          </w:rPr>
-          <w:t>.User</w:t>
+          <w:t>iii.User</w:t>
         </w:r>
       </w:hyperlink>
       <w:r>
@@ -8741,7 +8745,13 @@
         <w:t xml:space="preserve">RequestMessage, String – </w:t>
       </w:r>
       <w:r>
-        <w:t>текстово поле, пазещо първоначалното съобщение, което получателят ще получи относто искането му на домашния любимец.</w:t>
+        <w:t>текстово поле, пазещо първоначалното съобщение, което получателят ще получи относ</w:t>
+      </w:r>
+      <w:r>
+        <w:t>н</w:t>
+      </w:r>
+      <w:r>
+        <w:t>о искането му на домашния любимец.</w:t>
       </w:r>
     </w:p>
     <w:p>
@@ -8822,7 +8832,19 @@
         <w:t>“DbContexts”</w:t>
       </w:r>
       <w:r>
-        <w:t xml:space="preserve"> отговарят за мениджирането на данните в приложението</w:t>
+        <w:t xml:space="preserve"> отговарят за </w:t>
+      </w:r>
+      <w:r>
+        <w:t>работата</w:t>
+      </w:r>
+      <w:r>
+        <w:t xml:space="preserve"> </w:t>
+      </w:r>
+      <w:r>
+        <w:t>с</w:t>
+      </w:r>
+      <w:r>
+        <w:t xml:space="preserve"> данните в приложението</w:t>
       </w:r>
       <w:r>
         <w:t xml:space="preserve"> и записите в базата данни</w:t>
@@ -8837,7 +8859,13 @@
         <w:t>dbContext.</w:t>
       </w:r>
       <w:r>
-        <w:t xml:space="preserve"> В тези класове се реализират функциите на </w:t>
+        <w:t xml:space="preserve"> В тези класове се реализират </w:t>
+      </w:r>
+      <w:r>
+        <w:t xml:space="preserve">асинхронно </w:t>
+      </w:r>
+      <w:r>
+        <w:t xml:space="preserve">функциите на </w:t>
       </w:r>
       <w:r>
         <w:rPr>
@@ -8855,15 +8883,79 @@
     <w:p>
       <w:pPr>
         <w:ind w:left="0"/>
-        <w:rPr>
-          <w:lang w:val="en-US"/>
-        </w:rPr>
-      </w:pPr>
-      <w:r>
-        <w:t>В този отдел са разгледани и помощни класове, които покриват различни функционалности</w:t>
+      </w:pPr>
+      <w:r>
+        <w:t xml:space="preserve">В този </w:t>
+      </w:r>
+      <w:r>
+        <w:t>раздел</w:t>
+      </w:r>
+      <w:r>
+        <w:t xml:space="preserve"> са разгледани и помощни класове, които покриват различни функционалности</w:t>
       </w:r>
       <w:r>
         <w:t>, допълващи главните модели.</w:t>
+      </w:r>
+    </w:p>
+    <w:p>
+      <w:pPr>
+        <w:ind w:left="0" w:firstLine="0"/>
+        <w:rPr>
+          <w:i/>
+          <w:iCs/>
+        </w:rPr>
+      </w:pPr>
+      <w:r>
+        <w:rPr>
+          <w:i/>
+          <w:iCs/>
+        </w:rPr>
+        <w:t>Бележка</w:t>
+      </w:r>
+      <w:r>
+        <w:rPr>
+          <w:i/>
+          <w:iCs/>
+          <w:lang w:val="en-US"/>
+        </w:rPr>
+        <w:t>: DbContext</w:t>
+      </w:r>
+      <w:r>
+        <w:rPr>
+          <w:i/>
+          <w:iCs/>
+        </w:rPr>
+        <w:t xml:space="preserve"> класовете могат и да ползват навигационни свойства при извличането на данни. Тези </w:t>
+      </w:r>
+      <w:r>
+        <w:rPr>
+          <w:i/>
+          <w:iCs/>
+          <w:lang w:val="en-US"/>
+        </w:rPr>
+        <w:t>“</w:t>
+      </w:r>
+      <w:r>
+        <w:rPr>
+          <w:i/>
+          <w:iCs/>
+        </w:rPr>
+        <w:t>свойства</w:t>
+      </w:r>
+      <w:r>
+        <w:rPr>
+          <w:i/>
+          <w:iCs/>
+          <w:lang w:val="en-US"/>
+        </w:rPr>
+        <w:t xml:space="preserve">” </w:t>
+      </w:r>
+      <w:r>
+        <w:rPr>
+          <w:i/>
+          <w:iCs/>
+        </w:rPr>
+        <w:t>определят дали да се зареди и информацията във външните обекти, свързани с текущия. Чрез логически параметър се определя дали това допълнително зареждане да се случи или обектите да си останат с нулева стойност.</w:t>
       </w:r>
     </w:p>
     <w:p>
@@ -8878,7 +8970,7 @@
           <w:szCs w:val="28"/>
         </w:rPr>
       </w:pPr>
-      <w:bookmarkStart w:id="42" w:name="PetTypeEnum"/>
+      <w:bookmarkStart w:id="44" w:name="PetTypeEnum"/>
       <w:r>
         <w:rPr>
           <w:sz w:val="28"/>
@@ -8888,7 +8980,7 @@
         <w:t>PetTypeEnum</w:t>
       </w:r>
     </w:p>
-    <w:bookmarkEnd w:id="42"/>
+    <w:bookmarkEnd w:id="44"/>
     <w:p>
       <w:r>
         <w:rPr>
@@ -8978,7 +9070,7 @@
     </w:p>
     <w:p>
       <w:pPr>
-        <w:ind w:left="0" w:firstLine="0"/>
+        <w:ind w:left="0"/>
       </w:pPr>
       <w:r>
         <w:t xml:space="preserve">Изброимият тип </w:t>
@@ -9023,7 +9115,7 @@
           <w:szCs w:val="28"/>
         </w:rPr>
       </w:pPr>
-      <w:bookmarkStart w:id="43" w:name="RoleEnum"/>
+      <w:bookmarkStart w:id="45" w:name="RoleEnum"/>
       <w:r>
         <w:rPr>
           <w:sz w:val="28"/>
@@ -9032,7 +9124,7 @@
         <w:t>RoleEnum</w:t>
       </w:r>
     </w:p>
-    <w:bookmarkEnd w:id="43"/>
+    <w:bookmarkEnd w:id="45"/>
     <w:p>
       <w:r>
         <w:rPr>
@@ -9077,6 +9169,80 @@
     </w:p>
     <w:p>
       <w:pPr>
+        <w:rPr>
+          <w:i/>
+          <w:iCs/>
+        </w:rPr>
+      </w:pPr>
+      <w:r>
+        <w:rPr>
+          <w:i/>
+          <w:iCs/>
+        </w:rPr>
+        <w:t xml:space="preserve">Фигура </w:t>
+      </w:r>
+      <w:r>
+        <w:rPr>
+          <w:i/>
+          <w:iCs/>
+          <w:lang w:val="en-US"/>
+        </w:rPr>
+        <w:t xml:space="preserve">X. </w:t>
+      </w:r>
+      <w:r>
+        <w:rPr>
+          <w:i/>
+          <w:iCs/>
+        </w:rPr>
+        <w:t xml:space="preserve">Изброимият тип </w:t>
+      </w:r>
+      <w:r>
+        <w:rPr>
+          <w:i/>
+          <w:iCs/>
+          <w:lang w:val="en-US"/>
+        </w:rPr>
+        <w:t>RoleEnum</w:t>
+      </w:r>
+    </w:p>
+    <w:p>
+      <w:pPr>
+        <w:ind w:left="0"/>
+      </w:pPr>
+      <w:r>
+        <w:lastRenderedPageBreak/>
+        <w:t xml:space="preserve">Изброимият тип </w:t>
+      </w:r>
+      <w:r>
+        <w:rPr>
+          <w:lang w:val="en-US"/>
+        </w:rPr>
+        <w:t>RoleEnum (</w:t>
+      </w:r>
+      <w:r>
+        <w:t>Фигура Х.</w:t>
+      </w:r>
+      <w:r>
+        <w:rPr>
+          <w:lang w:val="en-US"/>
+        </w:rPr>
+        <w:t>)</w:t>
+      </w:r>
+      <w:r>
+        <w:t xml:space="preserve"> съдържа всички роли, които платформата поддържа за оторизация</w:t>
+      </w:r>
+      <w:r>
+        <w:rPr>
+          <w:lang w:val="en-US"/>
+        </w:rPr>
+        <w:t xml:space="preserve"> – </w:t>
+      </w:r>
+      <w:r>
+        <w:t>потребител и администратор.</w:t>
+      </w:r>
+    </w:p>
+    <w:p>
+      <w:pPr>
         <w:pStyle w:val="Heading6"/>
         <w:numPr>
           <w:ilvl w:val="0"/>
@@ -9087,17 +9253,16 @@
           <w:szCs w:val="28"/>
         </w:rPr>
       </w:pPr>
-      <w:bookmarkStart w:id="44" w:name="PetAgeEnum"/>
+      <w:bookmarkStart w:id="46" w:name="PetAgeEnum"/>
       <w:r>
         <w:rPr>
           <w:sz w:val="28"/>
           <w:szCs w:val="28"/>
         </w:rPr>
-        <w:lastRenderedPageBreak/>
         <w:t>PetAgeEnum</w:t>
       </w:r>
     </w:p>
-    <w:bookmarkEnd w:id="44"/>
+    <w:bookmarkEnd w:id="46"/>
     <w:p>
       <w:r>
         <w:rPr>
@@ -9142,6 +9307,112 @@
     </w:p>
     <w:p>
       <w:pPr>
+        <w:rPr>
+          <w:i/>
+          <w:iCs/>
+        </w:rPr>
+      </w:pPr>
+      <w:r>
+        <w:rPr>
+          <w:i/>
+          <w:iCs/>
+        </w:rPr>
+        <w:t xml:space="preserve">Фигура </w:t>
+      </w:r>
+      <w:r>
+        <w:rPr>
+          <w:i/>
+          <w:iCs/>
+          <w:lang w:val="en-US"/>
+        </w:rPr>
+        <w:t xml:space="preserve">X. </w:t>
+      </w:r>
+      <w:r>
+        <w:rPr>
+          <w:i/>
+          <w:iCs/>
+        </w:rPr>
+        <w:t xml:space="preserve">Изброимият тип </w:t>
+      </w:r>
+      <w:r>
+        <w:rPr>
+          <w:i/>
+          <w:iCs/>
+          <w:lang w:val="en-US"/>
+        </w:rPr>
+        <w:t>PetAgeEnum</w:t>
+      </w:r>
+    </w:p>
+    <w:p>
+      <w:pPr>
+        <w:ind w:left="0"/>
+        <w:rPr>
+          <w:lang w:val="en-US"/>
+        </w:rPr>
+      </w:pPr>
+      <w:r>
+        <w:t xml:space="preserve">Изброимият тип </w:t>
+      </w:r>
+      <w:r>
+        <w:rPr>
+          <w:lang w:val="en-US"/>
+        </w:rPr>
+        <w:t>PetAgeEnum</w:t>
+      </w:r>
+      <w:r>
+        <w:rPr>
+          <w:lang w:val="en-US"/>
+        </w:rPr>
+        <w:t xml:space="preserve"> (</w:t>
+      </w:r>
+      <w:r>
+        <w:t>Фигура Х.</w:t>
+      </w:r>
+      <w:r>
+        <w:rPr>
+          <w:lang w:val="en-US"/>
+        </w:rPr>
+        <w:t>)</w:t>
+      </w:r>
+      <w:r>
+        <w:t xml:space="preserve"> съдържа </w:t>
+      </w:r>
+      <w:r>
+        <w:t>двете възможности за възраст на животното, с които то е категоризирано – младо или възрастно.</w:t>
+      </w:r>
+      <w:r>
+        <w:rPr>
+          <w:lang w:val="en-US"/>
+        </w:rPr>
+        <w:t xml:space="preserve"> (</w:t>
+      </w:r>
+      <w:r>
+        <w:t>За повече информация виж</w:t>
+      </w:r>
+      <w:hyperlink w:anchor="Pet" w:history="1">
+        <w:r>
+          <w:rPr>
+            <w:rStyle w:val="Hyperlink"/>
+          </w:rPr>
+          <w:t xml:space="preserve">. </w:t>
+        </w:r>
+        <w:r>
+          <w:rPr>
+            <w:rStyle w:val="Hyperlink"/>
+            <w:lang w:val="en-US"/>
+          </w:rPr>
+          <w:t>i.Pet</w:t>
+        </w:r>
+      </w:hyperlink>
+      <w:r>
+        <w:rPr>
+          <w:lang w:val="en-US"/>
+        </w:rPr>
+        <w:t>)</w:t>
+      </w:r>
+    </w:p>
+    <w:p>
+      <w:pPr>
         <w:pStyle w:val="Heading6"/>
         <w:numPr>
           <w:ilvl w:val="0"/>
@@ -9152,7 +9423,7 @@
           <w:szCs w:val="28"/>
         </w:rPr>
       </w:pPr>
-      <w:bookmarkStart w:id="45" w:name="GenderEnum"/>
+      <w:bookmarkStart w:id="47" w:name="GenderEnum"/>
       <w:r>
         <w:rPr>
           <w:sz w:val="28"/>
@@ -9161,7 +9432,7 @@
         <w:t>GenderEnum</w:t>
       </w:r>
     </w:p>
-    <w:bookmarkEnd w:id="45"/>
+    <w:bookmarkEnd w:id="47"/>
     <w:p>
       <w:r>
         <w:rPr>
@@ -9216,7 +9487,7 @@
           <w:i/>
           <w:iCs/>
         </w:rPr>
-        <w:t>Фигура X. Модела Gender Enum</w:t>
+        <w:t>Фигура X. Модела GenderEnum</w:t>
       </w:r>
     </w:p>
     <w:p>
@@ -9247,6 +9518,11 @@
       </w:r>
     </w:p>
     <w:p>
+      <w:pPr>
+        <w:rPr>
+          <w:lang w:val="en-US"/>
+        </w:rPr>
+      </w:pPr>
       <w:r>
         <w:rPr>
           <w:noProof/>
@@ -9290,6 +9566,126 @@
     </w:p>
     <w:p>
       <w:pPr>
+        <w:jc w:val="center"/>
+        <w:rPr>
+          <w:i/>
+          <w:iCs/>
+          <w:lang w:val="en-US"/>
+        </w:rPr>
+      </w:pPr>
+      <w:r>
+        <w:rPr>
+          <w:i/>
+          <w:iCs/>
+        </w:rPr>
+        <w:t xml:space="preserve">Фигура Х. Класа </w:t>
+      </w:r>
+      <w:r>
+        <w:rPr>
+          <w:i/>
+          <w:iCs/>
+          <w:lang w:val="en-US"/>
+        </w:rPr>
+        <w:t>SelectOption</w:t>
+      </w:r>
+    </w:p>
+    <w:p>
+      <w:pPr>
+        <w:ind w:left="0"/>
+      </w:pPr>
+      <w:r>
+        <w:t xml:space="preserve">Класът </w:t>
+      </w:r>
+      <w:r>
+        <w:rPr>
+          <w:lang w:val="en-US"/>
+        </w:rPr>
+        <w:t>SelectOption (</w:t>
+      </w:r>
+      <w:r>
+        <w:t>Фигура Х.</w:t>
+      </w:r>
+      <w:r>
+        <w:rPr>
+          <w:lang w:val="en-US"/>
+        </w:rPr>
+        <w:t>)</w:t>
+      </w:r>
+      <w:r>
+        <w:t xml:space="preserve"> служи за изграждането на опциите в множество избирателни списъци, които се използват в интернет страницата на приложението. </w:t>
+      </w:r>
+    </w:p>
+    <w:p>
+      <w:pPr>
+        <w:ind w:left="0" w:firstLine="0"/>
+      </w:pPr>
+      <w:r>
+        <w:t>Той има следните полета:</w:t>
+      </w:r>
+    </w:p>
+    <w:p>
+      <w:pPr>
+        <w:pStyle w:val="ListParagraph"/>
+        <w:numPr>
+          <w:ilvl w:val="0"/>
+          <w:numId w:val="57"/>
+        </w:numPr>
+      </w:pPr>
+      <w:r>
+        <w:rPr>
+          <w:lang w:val="en-US"/>
+        </w:rPr>
+        <w:t xml:space="preserve">Label, String – </w:t>
+      </w:r>
+      <w:r>
+        <w:t>текстово поле за видимият етикет на опцията</w:t>
+      </w:r>
+    </w:p>
+    <w:p>
+      <w:pPr>
+        <w:pStyle w:val="ListParagraph"/>
+        <w:numPr>
+          <w:ilvl w:val="0"/>
+          <w:numId w:val="57"/>
+        </w:numPr>
+      </w:pPr>
+      <w:r>
+        <w:rPr>
+          <w:lang w:val="en-US"/>
+        </w:rPr>
+        <w:t xml:space="preserve">Value, String – </w:t>
+      </w:r>
+      <w:r>
+        <w:t>текстово поле за стойността, която ще се подаде, ако опцията е избрана</w:t>
+      </w:r>
+    </w:p>
+    <w:p>
+      <w:pPr>
+        <w:pStyle w:val="ListParagraph"/>
+        <w:numPr>
+          <w:ilvl w:val="0"/>
+          <w:numId w:val="57"/>
+        </w:numPr>
+      </w:pPr>
+      <w:r>
+        <w:rPr>
+          <w:lang w:val="en-US"/>
+        </w:rPr>
+        <w:t xml:space="preserve">Selected, Bool – </w:t>
+      </w:r>
+      <w:r>
+        <w:t>логическо поле за определяне, дали опцията е избрана по-подразбиране. Това става често при зареждане на стара информация, която вече потребителя е вече попълнил.</w:t>
+      </w:r>
+    </w:p>
+    <w:p>
+      <w:pPr>
+        <w:rPr>
+          <w:lang w:val="en-US"/>
+        </w:rPr>
+      </w:pPr>
+    </w:p>
+    <w:p>
+      <w:pPr>
         <w:pStyle w:val="Heading6"/>
         <w:numPr>
           <w:ilvl w:val="0"/>
@@ -9300,11 +9696,13 @@
           <w:szCs w:val="28"/>
         </w:rPr>
       </w:pPr>
+      <w:bookmarkStart w:id="48" w:name="IdbWithNav"/>
       <w:r>
         <w:rPr>
           <w:sz w:val="28"/>
           <w:szCs w:val="28"/>
         </w:rPr>
+        <w:lastRenderedPageBreak/>
         <w:t>I</w:t>
       </w:r>
       <w:r>
@@ -9322,6 +9720,7 @@
         <w:t>bWithNav</w:t>
       </w:r>
     </w:p>
+    <w:bookmarkEnd w:id="48"/>
     <w:p>
       <w:r>
         <w:rPr>
@@ -9364,7 +9763,443 @@
         </w:drawing>
       </w:r>
     </w:p>
-    <w:p/>
+    <w:p>
+      <w:pPr>
+        <w:jc w:val="center"/>
+        <w:rPr>
+          <w:i/>
+          <w:iCs/>
+          <w:lang w:val="en-US"/>
+        </w:rPr>
+      </w:pPr>
+      <w:r>
+        <w:rPr>
+          <w:i/>
+          <w:iCs/>
+        </w:rPr>
+        <w:t xml:space="preserve">Фигура Х. Интерфейса </w:t>
+      </w:r>
+      <w:r>
+        <w:rPr>
+          <w:i/>
+          <w:iCs/>
+          <w:lang w:val="en-US"/>
+        </w:rPr>
+        <w:t>IdbWithNav</w:t>
+      </w:r>
+    </w:p>
+    <w:p>
+      <w:pPr>
+        <w:ind w:left="0"/>
+      </w:pPr>
+      <w:r>
+        <w:t xml:space="preserve">Интерфейсът </w:t>
+      </w:r>
+      <w:r>
+        <w:rPr>
+          <w:lang w:val="en-US"/>
+        </w:rPr>
+        <w:t>IdbWithNav (</w:t>
+      </w:r>
+      <w:r>
+        <w:t>Фигура Х.</w:t>
+      </w:r>
+      <w:r>
+        <w:rPr>
+          <w:lang w:val="en-US"/>
+        </w:rPr>
+        <w:t>)</w:t>
+      </w:r>
+      <w:r>
+        <w:t xml:space="preserve"> служи за определянето на стандарт за функционалностите на един </w:t>
+      </w:r>
+      <w:r>
+        <w:rPr>
+          <w:lang w:val="en-US"/>
+        </w:rPr>
+        <w:t xml:space="preserve">dbContext </w:t>
+      </w:r>
+      <w:r>
+        <w:t>клас, който има навигационни свойства и може да ги достъпи при извличане на данни.</w:t>
+      </w:r>
+      <w:r>
+        <w:t xml:space="preserve"> </w:t>
+      </w:r>
+    </w:p>
+    <w:p>
+      <w:pPr>
+        <w:ind w:left="0"/>
+      </w:pPr>
+      <w:r>
+        <w:t>Интерфейсът е шаблонен клас с два параметъра от неизвестен тип, които ще се инициализират в последствие. Те са:</w:t>
+      </w:r>
+    </w:p>
+    <w:p>
+      <w:pPr>
+        <w:pStyle w:val="ListParagraph"/>
+        <w:numPr>
+          <w:ilvl w:val="0"/>
+          <w:numId w:val="59"/>
+        </w:numPr>
+      </w:pPr>
+      <w:r>
+        <w:rPr>
+          <w:lang w:val="en-US"/>
+        </w:rPr>
+        <w:t xml:space="preserve">T </w:t>
+      </w:r>
+      <w:r>
+        <w:t>– типа данни на модела, с който ще се работи</w:t>
+      </w:r>
+    </w:p>
+    <w:p>
+      <w:pPr>
+        <w:pStyle w:val="ListParagraph"/>
+        <w:numPr>
+          <w:ilvl w:val="0"/>
+          <w:numId w:val="59"/>
+        </w:numPr>
+      </w:pPr>
+      <w:r>
+        <w:rPr>
+          <w:lang w:val="en-US"/>
+        </w:rPr>
+        <w:t xml:space="preserve">K – </w:t>
+      </w:r>
+      <w:r>
+        <w:t>типа данни на първичния ключ на таблицата на модела.</w:t>
+      </w:r>
+      <w:r>
+        <w:rPr>
+          <w:lang w:val="en-US"/>
+        </w:rPr>
+        <w:t xml:space="preserve"> (</w:t>
+      </w:r>
+      <w:r>
+        <w:t xml:space="preserve">В нашият случай това винаги ще е </w:t>
+      </w:r>
+      <w:r>
+        <w:rPr>
+          <w:lang w:val="en-US"/>
+        </w:rPr>
+        <w:t>Guid)</w:t>
+      </w:r>
+    </w:p>
+    <w:p>
+      <w:pPr>
+        <w:ind w:left="0"/>
+      </w:pPr>
+      <w:r>
+        <w:t>Интерфейсът гарантира, че следните методи ще бъдат създадени:</w:t>
+      </w:r>
+    </w:p>
+    <w:p>
+      <w:pPr>
+        <w:pStyle w:val="ListParagraph"/>
+        <w:numPr>
+          <w:ilvl w:val="0"/>
+          <w:numId w:val="58"/>
+        </w:numPr>
+      </w:pPr>
+      <w:r>
+        <w:rPr>
+          <w:lang w:val="en-US"/>
+        </w:rPr>
+        <w:t>Create</w:t>
+      </w:r>
+      <w:r>
+        <w:rPr>
+          <w:lang w:val="en-US"/>
+        </w:rPr>
+        <w:t>Async (</w:t>
+      </w:r>
+      <w:r>
+        <w:rPr>
+          <w:lang w:val="en-US"/>
+        </w:rPr>
+        <w:t xml:space="preserve">T entity), Task </w:t>
+      </w:r>
+      <w:r>
+        <w:rPr>
+          <w:lang w:val="en-US"/>
+        </w:rPr>
+        <w:t>–</w:t>
+      </w:r>
+      <w:r>
+        <w:rPr>
+          <w:lang w:val="en-US"/>
+        </w:rPr>
+        <w:t xml:space="preserve"> </w:t>
+      </w:r>
+      <w:r>
+        <w:t xml:space="preserve">асинхронно запазване на обект </w:t>
+      </w:r>
+      <w:r>
+        <w:rPr>
+          <w:lang w:val="en-US"/>
+        </w:rPr>
+        <w:t>T</w:t>
+      </w:r>
+      <w:r>
+        <w:t xml:space="preserve"> в базата данни</w:t>
+      </w:r>
+    </w:p>
+    <w:p>
+      <w:pPr>
+        <w:pStyle w:val="ListParagraph"/>
+        <w:numPr>
+          <w:ilvl w:val="0"/>
+          <w:numId w:val="58"/>
+        </w:numPr>
+      </w:pPr>
+      <w:r>
+        <w:rPr>
+          <w:lang w:val="en-US"/>
+        </w:rPr>
+        <w:t xml:space="preserve">CreateAsync (List&lt;T&gt; entities), Task – </w:t>
+      </w:r>
+      <w:r>
+        <w:t>асинхронно запазване на списък от обекти Т в базата данни</w:t>
+      </w:r>
+    </w:p>
+    <w:p>
+      <w:pPr>
+        <w:pStyle w:val="ListParagraph"/>
+        <w:numPr>
+          <w:ilvl w:val="0"/>
+          <w:numId w:val="58"/>
+        </w:numPr>
+      </w:pPr>
+      <w:r>
+        <w:rPr>
+          <w:lang w:val="en-US"/>
+        </w:rPr>
+        <w:t xml:space="preserve">ReadAsync (K id, bool useNavigationalProperties = false, bool isReadOnly = true), Task&lt;T&gt; - </w:t>
+      </w:r>
+      <w:r>
+        <w:t>асинхронно и</w:t>
+      </w:r>
+      <w:r>
+        <w:t>звличане от базата данни запис с ключ К.</w:t>
+      </w:r>
+      <w:r>
+        <w:rPr>
+          <w:lang w:val="en-US"/>
+        </w:rPr>
+        <w:t xml:space="preserve"> </w:t>
+      </w:r>
+      <w:r>
+        <w:t xml:space="preserve">Съществуват </w:t>
+      </w:r>
+      <w:r>
+        <w:t>опциите да</w:t>
+      </w:r>
+      <w:r>
+        <w:t xml:space="preserve"> се извличат и свързаните с записа навигаци</w:t>
+      </w:r>
+      <w:r>
+        <w:t>о</w:t>
+      </w:r>
+      <w:r>
+        <w:t>нни свойства</w:t>
+      </w:r>
+      <w:r>
+        <w:t xml:space="preserve">, както и дали данните да само за четене. Тези опции са обозначени с два логически параметъра.  </w:t>
+      </w:r>
+    </w:p>
+    <w:p>
+      <w:pPr>
+        <w:pStyle w:val="ListParagraph"/>
+        <w:numPr>
+          <w:ilvl w:val="0"/>
+          <w:numId w:val="58"/>
+        </w:numPr>
+      </w:pPr>
+      <w:r>
+        <w:rPr>
+          <w:lang w:val="en-US"/>
+        </w:rPr>
+        <w:lastRenderedPageBreak/>
+        <w:t>ReadAllAsync (</w:t>
+      </w:r>
+      <w:r>
+        <w:rPr>
+          <w:lang w:val="en-US"/>
+        </w:rPr>
+        <w:t>bool useNavigationalProperties = false, bool isReadOnly = true), Task&lt;</w:t>
+      </w:r>
+      <w:r>
+        <w:rPr>
+          <w:lang w:val="en-US"/>
+        </w:rPr>
+        <w:t>List&lt;</w:t>
+      </w:r>
+      <w:r>
+        <w:rPr>
+          <w:lang w:val="en-US"/>
+        </w:rPr>
+        <w:t>T</w:t>
+      </w:r>
+      <w:r>
+        <w:rPr>
+          <w:lang w:val="en-US"/>
+        </w:rPr>
+        <w:t>&gt;</w:t>
+      </w:r>
+      <w:r>
+        <w:rPr>
+          <w:lang w:val="en-US"/>
+        </w:rPr>
+        <w:t>&gt;</w:t>
+      </w:r>
+      <w:r>
+        <w:rPr>
+          <w:lang w:val="en-US"/>
+        </w:rPr>
+        <w:t xml:space="preserve"> - </w:t>
+      </w:r>
+      <w:r>
+        <w:t xml:space="preserve">наподобява метода </w:t>
+      </w:r>
+      <w:r>
+        <w:rPr>
+          <w:lang w:val="en-US"/>
+        </w:rPr>
+        <w:t>ReadAsync</w:t>
+      </w:r>
+      <w:r>
+        <w:t>, но извличане всички записи от конкретна таблица в базата данни</w:t>
+      </w:r>
+      <w:r>
+        <w:rPr>
+          <w:lang w:val="en-US"/>
+        </w:rPr>
+        <w:t>.</w:t>
+      </w:r>
+    </w:p>
+    <w:p>
+      <w:pPr>
+        <w:pStyle w:val="ListParagraph"/>
+        <w:numPr>
+          <w:ilvl w:val="0"/>
+          <w:numId w:val="58"/>
+        </w:numPr>
+      </w:pPr>
+      <w:r>
+        <w:rPr>
+          <w:lang w:val="en-US"/>
+        </w:rPr>
+        <w:t>UpdateAsync (T entity, bool useNavigationalProperties = false), Task -</w:t>
+      </w:r>
+      <w:r>
+        <w:t xml:space="preserve"> асинхронно актуализиране на данните на един запис. Има опция за актуализиране и на навигационните свойства, свързани със записа. </w:t>
+      </w:r>
+    </w:p>
+    <w:p>
+      <w:pPr>
+        <w:pStyle w:val="ListParagraph"/>
+        <w:numPr>
+          <w:ilvl w:val="0"/>
+          <w:numId w:val="58"/>
+        </w:numPr>
+      </w:pPr>
+      <w:r>
+        <w:rPr>
+          <w:lang w:val="en-US"/>
+        </w:rPr>
+        <w:t xml:space="preserve">DeleteAsync (K id) – </w:t>
+      </w:r>
+      <w:r>
+        <w:t xml:space="preserve">асинхронно премахване на запис от таблицата според неговия първичен ключ К. В повечето </w:t>
+      </w:r>
+      <w:r>
+        <w:rPr>
+          <w:lang w:val="en-US"/>
+        </w:rPr>
+        <w:t>dbContext</w:t>
+      </w:r>
+      <w:r>
+        <w:t xml:space="preserve"> класове</w:t>
+      </w:r>
+      <w:r>
+        <w:t xml:space="preserve"> </w:t>
+      </w:r>
+      <w:r>
+        <w:t>имплементираното</w:t>
+      </w:r>
+      <w:r>
+        <w:t xml:space="preserve"> изтриване не е окончателно, а е </w:t>
+      </w:r>
+      <w:r>
+        <w:rPr>
+          <w:lang w:val="en-US"/>
+        </w:rPr>
+        <w:t>“</w:t>
+      </w:r>
+      <w:r>
+        <w:t>псевдо-изтриване</w:t>
+      </w:r>
+      <w:r>
+        <w:rPr>
+          <w:lang w:val="en-US"/>
+        </w:rPr>
+        <w:t>”</w:t>
+      </w:r>
+      <w:r>
+        <w:t>.</w:t>
+      </w:r>
+      <w:r>
+        <w:t xml:space="preserve"> </w:t>
+      </w:r>
+      <w:r>
+        <w:rPr>
+          <w:lang w:val="en-US"/>
+        </w:rPr>
+        <w:t>(</w:t>
+      </w:r>
+      <w:r>
+        <w:t xml:space="preserve">Виж </w:t>
+      </w:r>
+      <w:hyperlink w:anchor="БележкатаНаМодели" w:history="1">
+        <w:r>
+          <w:rPr>
+            <w:rStyle w:val="Hyperlink"/>
+          </w:rPr>
+          <w:t xml:space="preserve">бележката </w:t>
+        </w:r>
+        <w:r>
+          <w:rPr>
+            <w:rStyle w:val="Hyperlink"/>
+          </w:rPr>
+          <w:t>с</w:t>
+        </w:r>
+        <w:r>
+          <w:rPr>
+            <w:rStyle w:val="Hyperlink"/>
+          </w:rPr>
+          <w:t>лед а</w:t>
+        </w:r>
+        <w:r>
+          <w:rPr>
+            <w:rStyle w:val="Hyperlink"/>
+            <w:lang w:val="en-US"/>
+          </w:rPr>
+          <w:t>)</w:t>
+        </w:r>
+        <w:r>
+          <w:rPr>
+            <w:rStyle w:val="Hyperlink"/>
+          </w:rPr>
+          <w:t xml:space="preserve"> Модели</w:t>
+        </w:r>
+      </w:hyperlink>
+      <w:r>
+        <w:rPr>
+          <w:lang w:val="en-US"/>
+        </w:rPr>
+        <w:t>)</w:t>
+      </w:r>
+    </w:p>
     <w:p>
       <w:pPr>
         <w:pStyle w:val="Heading6"/>
@@ -9382,7 +10217,6 @@
           <w:sz w:val="28"/>
           <w:szCs w:val="28"/>
         </w:rPr>
-        <w:lastRenderedPageBreak/>
         <w:t>I</w:t>
       </w:r>
       <w:r>
@@ -9444,6 +10278,117 @@
     </w:p>
     <w:p>
       <w:pPr>
+        <w:jc w:val="center"/>
+        <w:rPr>
+          <w:i/>
+          <w:iCs/>
+          <w:lang w:val="en-US"/>
+        </w:rPr>
+      </w:pPr>
+      <w:r>
+        <w:rPr>
+          <w:i/>
+          <w:iCs/>
+        </w:rPr>
+        <w:t xml:space="preserve">Фигура Х. Интерфейса </w:t>
+      </w:r>
+      <w:r>
+        <w:rPr>
+          <w:i/>
+          <w:iCs/>
+          <w:lang w:val="en-US"/>
+        </w:rPr>
+        <w:t>IdbWithoutNav</w:t>
+      </w:r>
+    </w:p>
+    <w:p>
+      <w:pPr>
+        <w:ind w:left="0"/>
+      </w:pPr>
+      <w:r>
+        <w:t>Интерфейсът</w:t>
+      </w:r>
+      <w:r>
+        <w:rPr>
+          <w:lang w:val="en-US"/>
+        </w:rPr>
+        <w:t xml:space="preserve"> IdbWithoutNav (</w:t>
+      </w:r>
+      <w:r>
+        <w:t>Фигура Х.</w:t>
+      </w:r>
+      <w:r>
+        <w:rPr>
+          <w:lang w:val="en-US"/>
+        </w:rPr>
+        <w:t>)</w:t>
+      </w:r>
+      <w:r>
+        <w:t xml:space="preserve"> наподобява </w:t>
+      </w:r>
+      <w:r>
+        <w:rPr>
+          <w:lang w:val="en-US"/>
+        </w:rPr>
+        <w:t xml:space="preserve">IdbWithNav </w:t>
+      </w:r>
+      <w:r>
+        <w:t>с разликата, че функционалността да се извличат навигационните свойства не е зададена. Този интерфейс</w:t>
+      </w:r>
+      <w:r>
+        <w:rPr>
+          <w:lang w:val="en-US"/>
+        </w:rPr>
+        <w:t xml:space="preserve"> e </w:t>
+      </w:r>
+      <w:r>
+        <w:t xml:space="preserve">направен за </w:t>
+      </w:r>
+      <w:r>
+        <w:rPr>
+          <w:lang w:val="en-US"/>
+        </w:rPr>
+        <w:t xml:space="preserve">dbContext </w:t>
+      </w:r>
+      <w:r>
+        <w:t xml:space="preserve">класа на модела </w:t>
+      </w:r>
+      <w:r>
+        <w:rPr>
+          <w:lang w:val="en-US"/>
+        </w:rPr>
+        <w:t>Town</w:t>
+      </w:r>
+      <w:r>
+        <w:t xml:space="preserve">, защото той няма външни ключове. </w:t>
+      </w:r>
+      <w:r>
+        <w:rPr>
+          <w:lang w:val="en-US"/>
+        </w:rPr>
+        <w:t>(</w:t>
+      </w:r>
+      <w:r>
+        <w:t xml:space="preserve">Виж </w:t>
+      </w:r>
+      <w:hyperlink w:anchor="IdbWithNav" w:history="1">
+        <w:r>
+          <w:rPr>
+            <w:rStyle w:val="Hyperlink"/>
+            <w:lang w:val="en-US"/>
+          </w:rPr>
+          <w:t>x. IdbWithNav</w:t>
+        </w:r>
+      </w:hyperlink>
+      <w:r>
+        <w:rPr>
+          <w:lang w:val="en-US"/>
+        </w:rPr>
+        <w:t>)</w:t>
+      </w:r>
+    </w:p>
+    <w:p>
+      <w:pPr>
         <w:pStyle w:val="Heading6"/>
         <w:numPr>
           <w:ilvl w:val="0"/>
@@ -9459,18 +10404,27 @@
           <w:sz w:val="28"/>
           <w:szCs w:val="28"/>
         </w:rPr>
+        <w:lastRenderedPageBreak/>
         <w:t>EnumExtensions</w:t>
       </w:r>
     </w:p>
     <w:p>
+      <w:pPr>
+        <w:jc w:val="center"/>
+        <w:rPr>
+          <w:i/>
+          <w:iCs/>
+          <w:lang w:val="en-US"/>
+        </w:rPr>
+      </w:pPr>
       <w:r>
         <w:rPr>
           <w:noProof/>
         </w:rPr>
         <w:drawing>
-          <wp:inline distT="0" distB="0" distL="0" distR="0" wp14:anchorId="2BBA1567" wp14:editId="2BB89254">
-            <wp:extent cx="5731510" cy="2506345"/>
-            <wp:effectExtent l="0" t="0" r="2540" b="8255"/>
+          <wp:inline distT="0" distB="0" distL="0" distR="0" wp14:anchorId="25E03F77" wp14:editId="03FE3CB8">
+            <wp:extent cx="5731510" cy="2506268"/>
+            <wp:effectExtent l="0" t="0" r="2540" b="8890"/>
             <wp:docPr id="2070965955" name="Picture 1" descr="A screen shot of a computer code&#10;&#10;AI-generated content may be incorrect."/>
             <wp:cNvGraphicFramePr>
               <a:graphicFrameLocks xmlns:a="http://schemas.openxmlformats.org/drawingml/2006/main" noChangeAspect="1"/>
@@ -9483,7 +10437,13 @@
                     <pic:cNvPicPr/>
                   </pic:nvPicPr>
                   <pic:blipFill>
-                    <a:blip r:embed="rId20"/>
+                    <a:blip r:embed="rId20">
+                      <a:extLst>
+                        <a:ext uri="{28A0092B-C50C-407E-A947-70E740481C1C}">
+                          <a14:useLocalDpi xmlns:a14="http://schemas.microsoft.com/office/drawing/2010/main" val="0"/>
+                        </a:ext>
+                      </a:extLst>
+                    </a:blip>
                     <a:stretch>
                       <a:fillRect/>
                     </a:stretch>
@@ -9491,7 +10451,7 @@
                   <pic:spPr>
                     <a:xfrm>
                       <a:off x="0" y="0"/>
-                      <a:ext cx="5731510" cy="2506345"/>
+                      <a:ext cx="5731510" cy="2506268"/>
                     </a:xfrm>
                     <a:prstGeom prst="rect">
                       <a:avLst/>
@@ -9503,6 +10463,102 @@
           </wp:inline>
         </w:drawing>
       </w:r>
+      <w:r>
+        <w:rPr>
+          <w:i/>
+          <w:iCs/>
+        </w:rPr>
+        <w:t xml:space="preserve">Фигура Х. Метода </w:t>
+      </w:r>
+      <w:r>
+        <w:rPr>
+          <w:i/>
+          <w:iCs/>
+          <w:lang w:val="en-US"/>
+        </w:rPr>
+        <w:t xml:space="preserve">ToDescriptionString </w:t>
+      </w:r>
+      <w:r>
+        <w:rPr>
+          <w:i/>
+          <w:iCs/>
+        </w:rPr>
+        <w:t xml:space="preserve">в класа </w:t>
+      </w:r>
+      <w:r>
+        <w:rPr>
+          <w:i/>
+          <w:iCs/>
+          <w:lang w:val="en-US"/>
+        </w:rPr>
+        <w:t>EnumExtensions</w:t>
+      </w:r>
+    </w:p>
+    <w:p>
+      <w:pPr>
+        <w:rPr>
+          <w:i/>
+          <w:iCs/>
+        </w:rPr>
+      </w:pPr>
+      <w:r>
+        <w:rPr>
+          <w:noProof/>
+        </w:rPr>
+        <w:t>Класът Е</w:t>
+      </w:r>
+      <w:r>
+        <w:rPr>
+          <w:noProof/>
+          <w:lang w:val="en-US"/>
+        </w:rPr>
+        <w:t>numExtensions</w:t>
+      </w:r>
+      <w:r>
+        <w:rPr>
+          <w:noProof/>
+        </w:rPr>
+        <w:t xml:space="preserve"> </w:t>
+      </w:r>
+      <w:r>
+        <w:rPr>
+          <w:noProof/>
+          <w:lang w:val="en-US"/>
+        </w:rPr>
+        <w:t>(</w:t>
+      </w:r>
+      <w:r>
+        <w:rPr>
+          <w:noProof/>
+        </w:rPr>
+        <w:t>Фигура Х.</w:t>
+      </w:r>
+      <w:r>
+        <w:rPr>
+          <w:noProof/>
+          <w:lang w:val="en-US"/>
+        </w:rPr>
+        <w:t>)</w:t>
+      </w:r>
+      <w:r>
+        <w:rPr>
+          <w:noProof/>
+        </w:rPr>
+        <w:t xml:space="preserve"> цели да увеличи функционалностите на изброимият тип данни. Чрез метода</w:t>
+      </w:r>
+      <w:r>
+        <w:rPr>
+          <w:noProof/>
+          <w:lang w:val="en-US"/>
+        </w:rPr>
+        <w:t xml:space="preserve"> ToDescriptionString()</w:t>
+      </w:r>
+      <w:r>
+        <w:rPr>
+          <w:noProof/>
+        </w:rPr>
+        <w:t>, който се съдържа в него, се достъпва атрибута за описание на всяка опция. По този начин лесно може да се използва българският превод на всяка опция във всеки дефиниран изброим тип в графическият потребителски интерфейс на интернет страницата.</w:t>
+      </w:r>
     </w:p>
     <w:p>
       <w:pPr>
@@ -9521,7 +10577,6 @@
           <w:sz w:val="28"/>
           <w:szCs w:val="28"/>
         </w:rPr>
-        <w:lastRenderedPageBreak/>
         <w:t>PetExchangeDbContext</w:t>
       </w:r>
       <w:r>
@@ -9534,14 +10589,11 @@
     </w:p>
     <w:p>
       <w:r>
-        <w:rPr>
-          <w:noProof/>
-        </w:rPr>
         <w:drawing>
-          <wp:inline distT="0" distB="0" distL="0" distR="0" wp14:anchorId="19F3A91D" wp14:editId="69E9B19A">
-            <wp:extent cx="5731510" cy="3943350"/>
-            <wp:effectExtent l="0" t="0" r="2540" b="0"/>
-            <wp:docPr id="1728453369" name="Picture 1" descr="A screenshot of a computer program&#10;&#10;AI-generated content may be incorrect."/>
+          <wp:inline distT="0" distB="0" distL="0" distR="0" wp14:anchorId="4598CB11" wp14:editId="22607FD4">
+            <wp:extent cx="5731510" cy="2681605"/>
+            <wp:effectExtent l="0" t="0" r="2540" b="4445"/>
+            <wp:docPr id="595251204" name="Picture 1" descr="A screenshot of a computer program&#10;&#10;AI-generated content may be incorrect."/>
             <wp:cNvGraphicFramePr>
               <a:graphicFrameLocks xmlns:a="http://schemas.openxmlformats.org/drawingml/2006/main" noChangeAspect="1"/>
             </wp:cNvGraphicFramePr>
@@ -9549,7 +10601,7 @@
               <a:graphicData uri="http://schemas.openxmlformats.org/drawingml/2006/picture">
                 <pic:pic xmlns:pic="http://schemas.openxmlformats.org/drawingml/2006/picture">
                   <pic:nvPicPr>
-                    <pic:cNvPr id="1728453369" name="Picture 1" descr="A screenshot of a computer program&#10;&#10;AI-generated content may be incorrect."/>
+                    <pic:cNvPr id="595251204" name="Picture 1" descr="A screenshot of a computer program&#10;&#10;AI-generated content may be incorrect."/>
                     <pic:cNvPicPr/>
                   </pic:nvPicPr>
                   <pic:blipFill>
@@ -9561,7 +10613,7 @@
                   <pic:spPr>
                     <a:xfrm>
                       <a:off x="0" y="0"/>
-                      <a:ext cx="5731510" cy="3943350"/>
+                      <a:ext cx="5731510" cy="2681605"/>
                     </a:xfrm>
                     <a:prstGeom prst="rect">
                       <a:avLst/>
@@ -9574,17 +10626,176 @@
         </w:drawing>
       </w:r>
     </w:p>
-    <w:p/>
+    <w:p>
+      <w:pPr>
+        <w:jc w:val="center"/>
+        <w:rPr>
+          <w:i/>
+          <w:iCs/>
+          <w:lang w:val="en-US"/>
+        </w:rPr>
+      </w:pPr>
+      <w:r>
+        <w:rPr>
+          <w:i/>
+          <w:iCs/>
+        </w:rPr>
+        <w:t xml:space="preserve">Фигура Х. Класът </w:t>
+      </w:r>
+      <w:r>
+        <w:rPr>
+          <w:i/>
+          <w:iCs/>
+          <w:lang w:val="en-US"/>
+        </w:rPr>
+        <w:t>PetExchangeDbContext</w:t>
+      </w:r>
+    </w:p>
+    <w:p>
+      <w:pPr>
+        <w:ind w:left="0" w:firstLine="0"/>
+      </w:pPr>
+      <w:r>
+        <w:rPr>
+          <w:lang w:val="en-US"/>
+        </w:rPr>
+        <w:tab/>
+      </w:r>
+      <w:r>
+        <w:t xml:space="preserve">Класът </w:t>
+      </w:r>
+      <w:r>
+        <w:rPr>
+          <w:lang w:val="en-US"/>
+        </w:rPr>
+        <w:t>PetExchangeDbContext (</w:t>
+      </w:r>
+      <w:r>
+        <w:t>Фигура Х.</w:t>
+      </w:r>
+      <w:r>
+        <w:rPr>
+          <w:lang w:val="en-US"/>
+        </w:rPr>
+        <w:t>)</w:t>
+      </w:r>
+      <w:r>
+        <w:t xml:space="preserve"> служи за връзката с базата данни и определянето на таблиците, които платформата ще използва.</w:t>
+      </w:r>
+      <w:r>
+        <w:rPr>
+          <w:lang w:val="en-US"/>
+        </w:rPr>
+        <w:t xml:space="preserve"> </w:t>
+      </w:r>
+      <w:r>
+        <w:t xml:space="preserve">Това се случва с </w:t>
+      </w:r>
+      <w:r>
+        <w:lastRenderedPageBreak/>
+        <w:t xml:space="preserve">дефиницията на 4 </w:t>
+      </w:r>
+      <w:r>
+        <w:rPr>
+          <w:lang w:val="en-US"/>
+        </w:rPr>
+        <w:t>DbSet</w:t>
+      </w:r>
+      <w:r>
+        <w:t xml:space="preserve"> полета </w:t>
+      </w:r>
+      <w:r>
+        <w:rPr>
+          <w:lang w:val="en-US"/>
+        </w:rPr>
+        <w:t>(</w:t>
+      </w:r>
+      <w:r>
+        <w:t>съответно за 4-те модели</w:t>
+      </w:r>
+      <w:r>
+        <w:rPr>
+          <w:lang w:val="en-US"/>
+        </w:rPr>
+        <w:t>)</w:t>
+      </w:r>
+      <w:r>
+        <w:t xml:space="preserve">. Низът за връзка с базата данни </w:t>
+      </w:r>
+      <w:r>
+        <w:rPr>
+          <w:lang w:val="en-US"/>
+        </w:rPr>
+        <w:t>e</w:t>
+      </w:r>
+      <w:r>
+        <w:t xml:space="preserve"> изведен в отделен клас </w:t>
+      </w:r>
+      <w:r>
+        <w:rPr>
+          <w:lang w:val="en-US"/>
+        </w:rPr>
+        <w:t>ConnectionString (</w:t>
+      </w:r>
+      <w:r>
+        <w:t xml:space="preserve">Виж </w:t>
+      </w:r>
+      <w:hyperlink w:anchor="ConnectionString" w:history="1">
+        <w:r>
+          <w:rPr>
+            <w:rStyle w:val="Hyperlink"/>
+            <w:lang w:val="en-US"/>
+          </w:rPr>
+          <w:t>xiv. ConnectionString</w:t>
+        </w:r>
+      </w:hyperlink>
+      <w:r>
+        <w:rPr>
+          <w:lang w:val="en-US"/>
+        </w:rPr>
+        <w:t>).</w:t>
+      </w:r>
+    </w:p>
+    <w:p>
+      <w:pPr>
+        <w:ind w:left="0"/>
+      </w:pPr>
+      <w:r>
+        <w:t>Също така този клас съдържа и метод за попълване на примерни записи в базата данни, когато тя е празна. Тези записи ще се използват при представянето на дипломната работа, за да се покажат всички функционалности на проекта.</w:t>
+      </w:r>
+    </w:p>
+    <w:p>
+      <w:pPr>
+        <w:pStyle w:val="Heading6"/>
+        <w:numPr>
+          <w:ilvl w:val="0"/>
+          <w:numId w:val="47"/>
+        </w:numPr>
+        <w:rPr>
+          <w:sz w:val="28"/>
+          <w:szCs w:val="28"/>
+        </w:rPr>
+      </w:pPr>
+      <w:bookmarkStart w:id="49" w:name="ConnectionString"/>
+      <w:r>
+        <w:rPr>
+          <w:sz w:val="28"/>
+          <w:szCs w:val="28"/>
+        </w:rPr>
+        <w:t>ConnectionString</w:t>
+      </w:r>
+    </w:p>
+    <w:bookmarkEnd w:id="49"/>
     <w:p>
       <w:r>
         <w:rPr>
           <w:noProof/>
         </w:rPr>
         <w:drawing>
-          <wp:inline distT="0" distB="0" distL="0" distR="0" wp14:anchorId="19CE6C76" wp14:editId="2298A395">
-            <wp:extent cx="5731510" cy="3625850"/>
+          <wp:inline distT="0" distB="0" distL="0" distR="0" wp14:anchorId="4FE89CEF" wp14:editId="29D95444">
+            <wp:extent cx="5731510" cy="672465"/>
             <wp:effectExtent l="0" t="0" r="2540" b="0"/>
-            <wp:docPr id="1436328380" name="Picture 1" descr="A screenshot of a computer program&#10;&#10;AI-generated content may be incorrect."/>
+            <wp:docPr id="150357256" name="Picture 1"/>
             <wp:cNvGraphicFramePr>
               <a:graphicFrameLocks xmlns:a="http://schemas.openxmlformats.org/drawingml/2006/main" noChangeAspect="1"/>
             </wp:cNvGraphicFramePr>
@@ -9592,7 +10803,7 @@
               <a:graphicData uri="http://schemas.openxmlformats.org/drawingml/2006/picture">
                 <pic:pic xmlns:pic="http://schemas.openxmlformats.org/drawingml/2006/picture">
                   <pic:nvPicPr>
-                    <pic:cNvPr id="1436328380" name="Picture 1" descr="A screenshot of a computer program&#10;&#10;AI-generated content may be incorrect."/>
+                    <pic:cNvPr id="150357256" name=""/>
                     <pic:cNvPicPr/>
                   </pic:nvPicPr>
                   <pic:blipFill>
@@ -9604,7 +10815,7 @@
                   <pic:spPr>
                     <a:xfrm>
                       <a:off x="0" y="0"/>
-                      <a:ext cx="5731510" cy="3625850"/>
+                      <a:ext cx="5731510" cy="672465"/>
                     </a:xfrm>
                     <a:prstGeom prst="rect">
                       <a:avLst/>
@@ -9617,7 +10828,64 @@
         </w:drawing>
       </w:r>
     </w:p>
-    <w:p/>
+    <w:p>
+      <w:pPr>
+        <w:ind w:left="0"/>
+        <w:jc w:val="center"/>
+        <w:rPr>
+          <w:i/>
+          <w:iCs/>
+          <w:lang w:val="en-US"/>
+        </w:rPr>
+      </w:pPr>
+      <w:r>
+        <w:rPr>
+          <w:i/>
+          <w:iCs/>
+        </w:rPr>
+        <w:t xml:space="preserve">Фигура Х. Класа </w:t>
+      </w:r>
+      <w:r>
+        <w:rPr>
+          <w:i/>
+          <w:iCs/>
+          <w:lang w:val="en-US"/>
+        </w:rPr>
+        <w:t>ConnectionString</w:t>
+      </w:r>
+    </w:p>
+    <w:p>
+      <w:pPr>
+        <w:ind w:left="0"/>
+      </w:pPr>
+      <w:r>
+        <w:t>Низът</w:t>
+      </w:r>
+      <w:r>
+        <w:t xml:space="preserve"> за връзка с базата данни се отделя в друг клас</w:t>
+      </w:r>
+      <w:r>
+        <w:rPr>
+          <w:lang w:val="en-US"/>
+        </w:rPr>
+        <w:t xml:space="preserve"> (</w:t>
+      </w:r>
+      <w:r>
+        <w:t>Фигура Х.</w:t>
+      </w:r>
+      <w:r>
+        <w:rPr>
+          <w:lang w:val="en-US"/>
+        </w:rPr>
+        <w:t>)</w:t>
+      </w:r>
+      <w:r>
+        <w:t xml:space="preserve"> с оглед мерки на сигурност и лесна четимост. </w:t>
+      </w:r>
+      <w:r>
+        <w:t>Това също позволява кооперативна работа на много програмисти, като всеки използва свой различен низ за връзка.</w:t>
+      </w:r>
+    </w:p>
     <w:p>
       <w:pPr>
         <w:pStyle w:val="Heading6"/>
@@ -9635,7 +10903,6 @@
           <w:sz w:val="28"/>
           <w:szCs w:val="28"/>
         </w:rPr>
-        <w:lastRenderedPageBreak/>
         <w:t>PetDbContext</w:t>
       </w:r>
     </w:p>
@@ -9687,6 +10954,7 @@
         <w:rPr>
           <w:noProof/>
         </w:rPr>
+        <w:lastRenderedPageBreak/>
         <w:drawing>
           <wp:inline distT="0" distB="0" distL="0" distR="0" wp14:anchorId="3FD6B0A1" wp14:editId="581177AA">
             <wp:extent cx="5731510" cy="3891280"/>
@@ -9914,85 +11182,6 @@
         </w:drawing>
       </w:r>
     </w:p>
-    <w:p>
-      <w:pPr>
-        <w:pStyle w:val="Heading6"/>
-        <w:numPr>
-          <w:ilvl w:val="0"/>
-          <w:numId w:val="47"/>
-        </w:numPr>
-        <w:rPr>
-          <w:sz w:val="28"/>
-          <w:szCs w:val="28"/>
-        </w:rPr>
-      </w:pPr>
-      <w:r>
-        <w:rPr>
-          <w:sz w:val="28"/>
-          <w:szCs w:val="28"/>
-        </w:rPr>
-        <w:t>ConnectionString</w:t>
-      </w:r>
-    </w:p>
-    <w:p>
-      <w:r>
-        <w:rPr>
-          <w:noProof/>
-        </w:rPr>
-        <w:drawing>
-          <wp:inline distT="0" distB="0" distL="0" distR="0" wp14:anchorId="271BAB42" wp14:editId="3664004D">
-            <wp:extent cx="5731510" cy="672465"/>
-            <wp:effectExtent l="0" t="0" r="2540" b="0"/>
-            <wp:docPr id="150357256" name="Picture 1"/>
-            <wp:cNvGraphicFramePr>
-              <a:graphicFrameLocks xmlns:a="http://schemas.openxmlformats.org/drawingml/2006/main" noChangeAspect="1"/>
-            </wp:cNvGraphicFramePr>
-            <a:graphic xmlns:a="http://schemas.openxmlformats.org/drawingml/2006/main">
-              <a:graphicData uri="http://schemas.openxmlformats.org/drawingml/2006/picture">
-                <pic:pic xmlns:pic="http://schemas.openxmlformats.org/drawingml/2006/picture">
-                  <pic:nvPicPr>
-                    <pic:cNvPr id="150357256" name=""/>
-                    <pic:cNvPicPr/>
-                  </pic:nvPicPr>
-                  <pic:blipFill>
-                    <a:blip r:embed="rId28"/>
-                    <a:stretch>
-                      <a:fillRect/>
-                    </a:stretch>
-                  </pic:blipFill>
-                  <pic:spPr>
-                    <a:xfrm>
-                      <a:off x="0" y="0"/>
-                      <a:ext cx="5731510" cy="672465"/>
-                    </a:xfrm>
-                    <a:prstGeom prst="rect">
-                      <a:avLst/>
-                    </a:prstGeom>
-                  </pic:spPr>
-                </pic:pic>
-              </a:graphicData>
-            </a:graphic>
-          </wp:inline>
-        </w:drawing>
-      </w:r>
-    </w:p>
-    <w:p>
-      <w:r>
-        <w:t xml:space="preserve">Стрингът за връзка с базата данни се отделя в друг клас </w:t>
-      </w:r>
-      <w:r>
-        <w:t>с</w:t>
-      </w:r>
-      <w:r>
-        <w:t xml:space="preserve"> оглед мерки на сигурност и лесна четимост.</w:t>
-      </w:r>
-      <w:r>
-        <w:t xml:space="preserve"> Също така, ако работих с други разработчици по проекта, отделянето на този стринг в друг клас би позволило, добавянето му в gitignore и работенето с различен за всеки програмист.</w:t>
-      </w:r>
-      <w:r>
-        <w:t xml:space="preserve"> </w:t>
-      </w:r>
-    </w:p>
     <w:p/>
     <w:p>
       <w:pPr>
@@ -10007,7 +11196,6 @@
           <w:sz w:val="36"/>
           <w:szCs w:val="36"/>
         </w:rPr>
-        <w:lastRenderedPageBreak/>
         <w:t>6.1.2 Business Layer</w:t>
       </w:r>
     </w:p>
@@ -10103,6 +11291,7 @@
     </w:p>
     <w:p>
       <w:r>
+        <w:lastRenderedPageBreak/>
         <w:t>Потребителски роли</w:t>
       </w:r>
     </w:p>
@@ -10206,7 +11395,6 @@
         </w:numPr>
       </w:pPr>
       <w:r>
-        <w:lastRenderedPageBreak/>
         <w:t>Пример за тестов мениджър</w:t>
       </w:r>
     </w:p>
@@ -10259,6 +11447,9 @@
       <w:r>
         <w:t>Контролери, , карта за животни, breadcrumb, таблици и снимки, страници за грешки</w:t>
       </w:r>
+      <w:r>
+        <w:t xml:space="preserve">, филтри, </w:t>
+      </w:r>
     </w:p>
     <w:p>
       <w:pPr>
@@ -10268,7 +11459,7 @@
           <w:szCs w:val="40"/>
         </w:rPr>
       </w:pPr>
-      <w:bookmarkStart w:id="46" w:name="_Toc193723997"/>
+      <w:bookmarkStart w:id="50" w:name="_Toc193723997"/>
       <w:r>
         <w:rPr>
           <w:sz w:val="40"/>
@@ -10297,7 +11488,7 @@
         </w:rPr>
         <w:t>аза данни:</w:t>
       </w:r>
-      <w:bookmarkEnd w:id="46"/>
+      <w:bookmarkEnd w:id="50"/>
     </w:p>
     <w:p>
       <w:pPr>
@@ -10528,19 +11719,18 @@
           <w:szCs w:val="44"/>
         </w:rPr>
       </w:pPr>
-      <w:bookmarkStart w:id="47" w:name="_Toc192865210"/>
-      <w:bookmarkStart w:id="48" w:name="_Toc193723999"/>
+      <w:bookmarkStart w:id="51" w:name="_Toc192865210"/>
+      <w:bookmarkStart w:id="52" w:name="_Toc193723999"/>
       <w:r>
         <w:rPr>
           <w:rFonts w:ascii="Times New Roman" w:hAnsi="Times New Roman" w:cs="Times New Roman"/>
           <w:sz w:val="44"/>
           <w:szCs w:val="44"/>
         </w:rPr>
-        <w:lastRenderedPageBreak/>
         <w:t>8. Потребителска документация</w:t>
       </w:r>
-      <w:bookmarkEnd w:id="47"/>
-      <w:bookmarkEnd w:id="48"/>
+      <w:bookmarkEnd w:id="51"/>
+      <w:bookmarkEnd w:id="52"/>
     </w:p>
     <w:p>
       <w:pPr>
@@ -10550,7 +11740,7 @@
           <w:szCs w:val="40"/>
         </w:rPr>
       </w:pPr>
-      <w:bookmarkStart w:id="49" w:name="_Toc193724000"/>
+      <w:bookmarkStart w:id="53" w:name="_Toc193724000"/>
       <w:r>
         <w:rPr>
           <w:sz w:val="40"/>
@@ -10565,7 +11755,7 @@
         </w:rPr>
         <w:t>Ръководство за потребителя</w:t>
       </w:r>
-      <w:bookmarkEnd w:id="49"/>
+      <w:bookmarkEnd w:id="53"/>
     </w:p>
     <w:p>
       <w:pPr>
@@ -10665,7 +11855,7 @@
           <w:szCs w:val="40"/>
         </w:rPr>
       </w:pPr>
-      <w:bookmarkStart w:id="50" w:name="_Toc193724001"/>
+      <w:bookmarkStart w:id="54" w:name="_Toc193724001"/>
       <w:r>
         <w:rPr>
           <w:sz w:val="40"/>
@@ -10673,7 +11863,7 @@
         </w:rPr>
         <w:t>8.2 Ръководство за администратора</w:t>
       </w:r>
-      <w:bookmarkEnd w:id="50"/>
+      <w:bookmarkEnd w:id="54"/>
     </w:p>
     <w:p>
       <w:pPr>
@@ -10788,8 +11978,8 @@
           <w:szCs w:val="44"/>
         </w:rPr>
       </w:pPr>
-      <w:bookmarkStart w:id="51" w:name="_Toc192865211"/>
-      <w:bookmarkStart w:id="52" w:name="_Toc193724003"/>
+      <w:bookmarkStart w:id="55" w:name="_Toc192865211"/>
+      <w:bookmarkStart w:id="56" w:name="_Toc193724003"/>
       <w:r>
         <w:rPr>
           <w:rStyle w:val="Heading2Char"/>
@@ -10800,8 +11990,8 @@
         </w:rPr>
         <w:t>9. Авторски права</w:t>
       </w:r>
-      <w:bookmarkEnd w:id="51"/>
-      <w:bookmarkEnd w:id="52"/>
+      <w:bookmarkEnd w:id="55"/>
+      <w:bookmarkEnd w:id="56"/>
     </w:p>
     <w:p>
       <w:pPr>
@@ -10964,8 +12154,8 @@
           <w:szCs w:val="48"/>
         </w:rPr>
       </w:pPr>
-      <w:bookmarkStart w:id="53" w:name="_Toc192865212"/>
-      <w:bookmarkStart w:id="54" w:name="_Toc193724004"/>
+      <w:bookmarkStart w:id="57" w:name="_Toc192865212"/>
+      <w:bookmarkStart w:id="58" w:name="_Toc193724004"/>
       <w:r>
         <w:rPr>
           <w:rFonts w:ascii="Times New Roman" w:hAnsi="Times New Roman" w:cs="Times New Roman"/>
@@ -10974,8 +12164,8 @@
         </w:rPr>
         <w:t>Заключение</w:t>
       </w:r>
-      <w:bookmarkEnd w:id="53"/>
-      <w:bookmarkEnd w:id="54"/>
+      <w:bookmarkEnd w:id="57"/>
+      <w:bookmarkEnd w:id="58"/>
     </w:p>
     <w:p>
       <w:pPr>
@@ -10999,6 +12189,7 @@
           <w:rFonts w:cs="Times New Roman"/>
           <w:szCs w:val="24"/>
         </w:rPr>
+        <w:lastRenderedPageBreak/>
         <w:t>Заключението съдържа изводи и предложения за доразвиване на проекта и</w:t>
       </w:r>
     </w:p>
@@ -11330,8 +12521,8 @@
           <w:szCs w:val="48"/>
         </w:rPr>
       </w:pPr>
-      <w:bookmarkStart w:id="55" w:name="_Toc192865213"/>
-      <w:bookmarkStart w:id="56" w:name="_Toc193724005"/>
+      <w:bookmarkStart w:id="59" w:name="_Toc192865213"/>
+      <w:bookmarkStart w:id="60" w:name="_Toc193724005"/>
       <w:r>
         <w:rPr>
           <w:rFonts w:ascii="Times New Roman" w:hAnsi="Times New Roman" w:cs="Times New Roman"/>
@@ -11340,8 +12531,8 @@
         </w:rPr>
         <w:t>Списък на използвана литература</w:t>
       </w:r>
-      <w:bookmarkEnd w:id="55"/>
-      <w:bookmarkEnd w:id="56"/>
+      <w:bookmarkEnd w:id="59"/>
+      <w:bookmarkEnd w:id="60"/>
     </w:p>
     <w:p>
       <w:pPr>
@@ -11459,6 +12650,7 @@
           <w:bCs/>
           <w:szCs w:val="24"/>
         </w:rPr>
+        <w:lastRenderedPageBreak/>
         <w:t>Източници използвани за реализирането на проекта</w:t>
       </w:r>
     </w:p>
@@ -11474,7 +12666,7 @@
           <w:szCs w:val="28"/>
         </w:rPr>
       </w:pPr>
-      <w:hyperlink r:id="rId29" w:history="1">
+      <w:hyperlink r:id="rId28" w:history="1">
         <w:r>
           <w:rPr>
             <w:rStyle w:val="Hyperlink"/>
@@ -11492,7 +12684,7 @@
           <w:numId w:val="37"/>
         </w:numPr>
       </w:pPr>
-      <w:hyperlink r:id="rId30" w:history="1">
+      <w:hyperlink r:id="rId29" w:history="1">
         <w:r>
           <w:rPr>
             <w:rStyle w:val="Hyperlink"/>
@@ -11510,7 +12702,7 @@
           <w:numId w:val="37"/>
         </w:numPr>
       </w:pPr>
-      <w:hyperlink r:id="rId31" w:history="1">
+      <w:hyperlink r:id="rId30" w:history="1">
         <w:r>
           <w:rPr>
             <w:rStyle w:val="Hyperlink"/>
@@ -11528,7 +12720,7 @@
           <w:numId w:val="37"/>
         </w:numPr>
       </w:pPr>
-      <w:hyperlink r:id="rId32" w:history="1">
+      <w:hyperlink r:id="rId31" w:history="1">
         <w:r>
           <w:rPr>
             <w:rStyle w:val="Hyperlink"/>
@@ -11546,7 +12738,7 @@
           <w:numId w:val="37"/>
         </w:numPr>
       </w:pPr>
-      <w:hyperlink r:id="rId33" w:history="1">
+      <w:hyperlink r:id="rId32" w:history="1">
         <w:r>
           <w:rPr>
             <w:rStyle w:val="Hyperlink"/>
@@ -11563,7 +12755,7 @@
           <w:numId w:val="37"/>
         </w:numPr>
       </w:pPr>
-      <w:hyperlink r:id="rId34" w:history="1">
+      <w:hyperlink r:id="rId33" w:history="1">
         <w:r>
           <w:rPr>
             <w:rStyle w:val="Hyperlink"/>
@@ -11587,7 +12779,7 @@
           <w:szCs w:val="24"/>
         </w:rPr>
       </w:pPr>
-      <w:hyperlink r:id="rId35" w:history="1">
+      <w:hyperlink r:id="rId34" w:history="1">
         <w:r>
           <w:rPr>
             <w:rStyle w:val="Hyperlink"/>
@@ -11612,7 +12804,7 @@
           <w:szCs w:val="24"/>
         </w:rPr>
       </w:pPr>
-      <w:hyperlink r:id="rId36" w:history="1">
+      <w:hyperlink r:id="rId35" w:history="1">
         <w:r>
           <w:rPr>
             <w:rStyle w:val="Hyperlink"/>
@@ -11669,7 +12861,6 @@
           <w:color w:val="000000"/>
           <w:szCs w:val="24"/>
         </w:rPr>
-        <w:lastRenderedPageBreak/>
         <w:t>Учебник по Информатика за 12. клас – профилирана подготовка МОДУЛ 4: Програмиране на информационни системи, издателство Изкуства</w:t>
       </w:r>
     </w:p>
@@ -11716,7 +12907,7 @@
         <w:t>Източници използвани за проучването</w:t>
       </w:r>
     </w:p>
-    <w:bookmarkStart w:id="57" w:name="AdoptMeBg"/>
+    <w:bookmarkStart w:id="61" w:name="AdoptMeBg"/>
     <w:p>
       <w:pPr>
         <w:numPr>
@@ -11781,8 +12972,8 @@
         <w:t xml:space="preserve"> – "Осинови Ме България", информация за осиновяване на бездомни животни.</w:t>
       </w:r>
     </w:p>
-    <w:bookmarkStart w:id="58" w:name="PetBuddyBg"/>
-    <w:bookmarkEnd w:id="57"/>
+    <w:bookmarkStart w:id="62" w:name="PetBuddyBg"/>
+    <w:bookmarkEnd w:id="61"/>
     <w:p>
       <w:pPr>
         <w:numPr>
@@ -11847,8 +13038,8 @@
         <w:t xml:space="preserve"> – "Купуване или осиновяване на домашен любимец – какво да изберем?", Pet Buddy.</w:t>
       </w:r>
     </w:p>
-    <w:bookmarkStart w:id="59" w:name="InvestorBg"/>
-    <w:bookmarkEnd w:id="58"/>
+    <w:bookmarkStart w:id="63" w:name="InvestorBg"/>
+    <w:bookmarkEnd w:id="62"/>
     <w:p>
       <w:pPr>
         <w:numPr>
@@ -11913,7 +13104,7 @@
         <w:t xml:space="preserve"> – "Нова платформа помага на стопани да открият домашните си любимци", Investor.bg.</w:t>
       </w:r>
     </w:p>
-    <w:bookmarkEnd w:id="59"/>
+    <w:bookmarkEnd w:id="63"/>
     <w:p>
       <w:pPr>
         <w:rPr>
@@ -12109,18 +13300,19 @@
           <w:szCs w:val="48"/>
         </w:rPr>
       </w:pPr>
-      <w:bookmarkStart w:id="60" w:name="_Toc192865214"/>
-      <w:bookmarkStart w:id="61" w:name="_Toc193724006"/>
+      <w:bookmarkStart w:id="64" w:name="_Toc192865214"/>
+      <w:bookmarkStart w:id="65" w:name="_Toc193724006"/>
       <w:r>
         <w:rPr>
           <w:rFonts w:ascii="Times New Roman" w:hAnsi="Times New Roman" w:cs="Times New Roman"/>
           <w:sz w:val="48"/>
           <w:szCs w:val="48"/>
         </w:rPr>
+        <w:lastRenderedPageBreak/>
         <w:t>Приложения</w:t>
       </w:r>
-      <w:bookmarkEnd w:id="60"/>
-      <w:bookmarkEnd w:id="61"/>
+      <w:bookmarkEnd w:id="64"/>
+      <w:bookmarkEnd w:id="65"/>
     </w:p>
     <w:p>
       <w:pPr>
@@ -12871,9 +14063,9 @@
       </w:pPr>
     </w:p>
     <w:sectPr>
-      <w:headerReference w:type="default" r:id="rId37"/>
-      <w:footerReference w:type="default" r:id="rId38"/>
-      <w:headerReference w:type="first" r:id="rId39"/>
+      <w:headerReference w:type="default" r:id="rId36"/>
+      <w:footerReference w:type="default" r:id="rId37"/>
+      <w:headerReference w:type="first" r:id="rId38"/>
       <w:pgSz w:w="11906" w:h="16838"/>
       <w:pgMar w:top="1440" w:right="1440" w:bottom="1440" w:left="1440" w:header="720" w:footer="720" w:gutter="0"/>
       <w:cols w:space="720"/>
@@ -14624,6 +15816,92 @@
     </w:lvl>
   </w:abstractNum>
   <w:abstractNum w:abstractNumId="13" w15:restartNumberingAfterBreak="0">
+    <w:nsid w:val="19FF7ECE"/>
+    <w:multiLevelType w:val="hybridMultilevel"/>
+    <w:tmpl w:val="EA1A750E"/>
+    <w:lvl w:ilvl="0" w:tplc="0402000F">
+      <w:start w:val="1"/>
+      <w:numFmt w:val="decimal"/>
+      <w:lvlText w:val="%1."/>
+      <w:lvlJc w:val="left"/>
+      <w:pPr>
+        <w:ind w:left="1080" w:hanging="360"/>
+      </w:pPr>
+    </w:lvl>
+    <w:lvl w:ilvl="1" w:tplc="04020019" w:tentative="1">
+      <w:start w:val="1"/>
+      <w:numFmt w:val="lowerLetter"/>
+      <w:lvlText w:val="%2."/>
+      <w:lvlJc w:val="left"/>
+      <w:pPr>
+        <w:ind w:left="1800" w:hanging="360"/>
+      </w:pPr>
+    </w:lvl>
+    <w:lvl w:ilvl="2" w:tplc="0402001B" w:tentative="1">
+      <w:start w:val="1"/>
+      <w:numFmt w:val="lowerRoman"/>
+      <w:lvlText w:val="%3."/>
+      <w:lvlJc w:val="right"/>
+      <w:pPr>
+        <w:ind w:left="2520" w:hanging="180"/>
+      </w:pPr>
+    </w:lvl>
+    <w:lvl w:ilvl="3" w:tplc="0402000F" w:tentative="1">
+      <w:start w:val="1"/>
+      <w:numFmt w:val="decimal"/>
+      <w:lvlText w:val="%4."/>
+      <w:lvlJc w:val="left"/>
+      <w:pPr>
+        <w:ind w:left="3240" w:hanging="360"/>
+      </w:pPr>
+    </w:lvl>
+    <w:lvl w:ilvl="4" w:tplc="04020019" w:tentative="1">
+      <w:start w:val="1"/>
+      <w:numFmt w:val="lowerLetter"/>
+      <w:lvlText w:val="%5."/>
+      <w:lvlJc w:val="left"/>
+      <w:pPr>
+        <w:ind w:left="3960" w:hanging="360"/>
+      </w:pPr>
+    </w:lvl>
+    <w:lvl w:ilvl="5" w:tplc="0402001B" w:tentative="1">
+      <w:start w:val="1"/>
+      <w:numFmt w:val="lowerRoman"/>
+      <w:lvlText w:val="%6."/>
+      <w:lvlJc w:val="right"/>
+      <w:pPr>
+        <w:ind w:left="4680" w:hanging="180"/>
+      </w:pPr>
+    </w:lvl>
+    <w:lvl w:ilvl="6" w:tplc="0402000F" w:tentative="1">
+      <w:start w:val="1"/>
+      <w:numFmt w:val="decimal"/>
+      <w:lvlText w:val="%7."/>
+      <w:lvlJc w:val="left"/>
+      <w:pPr>
+        <w:ind w:left="5400" w:hanging="360"/>
+      </w:pPr>
+    </w:lvl>
+    <w:lvl w:ilvl="7" w:tplc="04020019" w:tentative="1">
+      <w:start w:val="1"/>
+      <w:numFmt w:val="lowerLetter"/>
+      <w:lvlText w:val="%8."/>
+      <w:lvlJc w:val="left"/>
+      <w:pPr>
+        <w:ind w:left="6120" w:hanging="360"/>
+      </w:pPr>
+    </w:lvl>
+    <w:lvl w:ilvl="8" w:tplc="0402001B" w:tentative="1">
+      <w:start w:val="1"/>
+      <w:numFmt w:val="lowerRoman"/>
+      <w:lvlText w:val="%9."/>
+      <w:lvlJc w:val="right"/>
+      <w:pPr>
+        <w:ind w:left="6840" w:hanging="180"/>
+      </w:pPr>
+    </w:lvl>
+  </w:abstractNum>
+  <w:abstractNum w:abstractNumId="14" w15:restartNumberingAfterBreak="0">
     <w:nsid w:val="203A76B4"/>
     <w:multiLevelType w:val="hybridMultilevel"/>
     <w:tmpl w:val="57806456"/>
@@ -14709,7 +15987,7 @@
       </w:pPr>
     </w:lvl>
   </w:abstractNum>
-  <w:abstractNum w:abstractNumId="14" w15:restartNumberingAfterBreak="0">
+  <w:abstractNum w:abstractNumId="15" w15:restartNumberingAfterBreak="0">
     <w:nsid w:val="21BE203A"/>
     <w:multiLevelType w:val="hybridMultilevel"/>
     <w:tmpl w:val="0E228BF0"/>
@@ -14822,7 +16100,7 @@
       </w:rPr>
     </w:lvl>
   </w:abstractNum>
-  <w:abstractNum w:abstractNumId="15" w15:restartNumberingAfterBreak="0">
+  <w:abstractNum w:abstractNumId="16" w15:restartNumberingAfterBreak="0">
     <w:nsid w:val="22327FF0"/>
     <w:multiLevelType w:val="hybridMultilevel"/>
     <w:tmpl w:val="D8666FDA"/>
@@ -14908,7 +16186,7 @@
       </w:pPr>
     </w:lvl>
   </w:abstractNum>
-  <w:abstractNum w:abstractNumId="16" w15:restartNumberingAfterBreak="0">
+  <w:abstractNum w:abstractNumId="17" w15:restartNumberingAfterBreak="0">
     <w:nsid w:val="23634EDF"/>
     <w:multiLevelType w:val="hybridMultilevel"/>
     <w:tmpl w:val="F942228A"/>
@@ -14994,7 +16272,7 @@
       </w:pPr>
     </w:lvl>
   </w:abstractNum>
-  <w:abstractNum w:abstractNumId="17" w15:restartNumberingAfterBreak="0">
+  <w:abstractNum w:abstractNumId="18" w15:restartNumberingAfterBreak="0">
     <w:nsid w:val="243D68DB"/>
     <w:multiLevelType w:val="multilevel"/>
     <w:tmpl w:val="10D8AECE"/>
@@ -15114,7 +16392,7 @@
       </w:rPr>
     </w:lvl>
   </w:abstractNum>
-  <w:abstractNum w:abstractNumId="18" w15:restartNumberingAfterBreak="0">
+  <w:abstractNum w:abstractNumId="19" w15:restartNumberingAfterBreak="0">
     <w:nsid w:val="24D3729B"/>
     <w:multiLevelType w:val="multilevel"/>
     <w:tmpl w:val="C9F8AD7A"/>
@@ -15263,7 +16541,7 @@
       </w:rPr>
     </w:lvl>
   </w:abstractNum>
-  <w:abstractNum w:abstractNumId="19" w15:restartNumberingAfterBreak="0">
+  <w:abstractNum w:abstractNumId="20" w15:restartNumberingAfterBreak="0">
     <w:nsid w:val="252C5347"/>
     <w:multiLevelType w:val="hybridMultilevel"/>
     <w:tmpl w:val="BB44C940"/>
@@ -15349,7 +16627,7 @@
       </w:pPr>
     </w:lvl>
   </w:abstractNum>
-  <w:abstractNum w:abstractNumId="20" w15:restartNumberingAfterBreak="0">
+  <w:abstractNum w:abstractNumId="21" w15:restartNumberingAfterBreak="0">
     <w:nsid w:val="269679C1"/>
     <w:multiLevelType w:val="multilevel"/>
     <w:tmpl w:val="014AECB6"/>
@@ -15462,7 +16740,7 @@
       </w:rPr>
     </w:lvl>
   </w:abstractNum>
-  <w:abstractNum w:abstractNumId="21" w15:restartNumberingAfterBreak="0">
+  <w:abstractNum w:abstractNumId="22" w15:restartNumberingAfterBreak="0">
     <w:nsid w:val="28015C91"/>
     <w:multiLevelType w:val="hybridMultilevel"/>
     <w:tmpl w:val="DB9CA828"/>
@@ -15548,7 +16826,7 @@
       </w:pPr>
     </w:lvl>
   </w:abstractNum>
-  <w:abstractNum w:abstractNumId="22" w15:restartNumberingAfterBreak="0">
+  <w:abstractNum w:abstractNumId="23" w15:restartNumberingAfterBreak="0">
     <w:nsid w:val="2EE77EC7"/>
     <w:multiLevelType w:val="hybridMultilevel"/>
     <w:tmpl w:val="E91C6966"/>
@@ -15634,7 +16912,7 @@
       </w:pPr>
     </w:lvl>
   </w:abstractNum>
-  <w:abstractNum w:abstractNumId="23" w15:restartNumberingAfterBreak="0">
+  <w:abstractNum w:abstractNumId="24" w15:restartNumberingAfterBreak="0">
     <w:nsid w:val="324C3E1B"/>
     <w:multiLevelType w:val="hybridMultilevel"/>
     <w:tmpl w:val="A7F84F56"/>
@@ -15720,7 +16998,7 @@
       </w:pPr>
     </w:lvl>
   </w:abstractNum>
-  <w:abstractNum w:abstractNumId="24" w15:restartNumberingAfterBreak="0">
+  <w:abstractNum w:abstractNumId="25" w15:restartNumberingAfterBreak="0">
     <w:nsid w:val="33D411A0"/>
     <w:multiLevelType w:val="multilevel"/>
     <w:tmpl w:val="1CE83EC0"/>
@@ -15840,7 +17118,7 @@
       </w:rPr>
     </w:lvl>
   </w:abstractNum>
-  <w:abstractNum w:abstractNumId="25" w15:restartNumberingAfterBreak="0">
+  <w:abstractNum w:abstractNumId="26" w15:restartNumberingAfterBreak="0">
     <w:nsid w:val="348D3137"/>
     <w:multiLevelType w:val="hybridMultilevel"/>
     <w:tmpl w:val="A97A1C8E"/>
@@ -15952,7 +17230,7 @@
       </w:rPr>
     </w:lvl>
   </w:abstractNum>
-  <w:abstractNum w:abstractNumId="26" w15:restartNumberingAfterBreak="0">
+  <w:abstractNum w:abstractNumId="27" w15:restartNumberingAfterBreak="0">
     <w:nsid w:val="39385158"/>
     <w:multiLevelType w:val="hybridMultilevel"/>
     <w:tmpl w:val="A3FC847E"/>
@@ -16038,7 +17316,7 @@
       </w:pPr>
     </w:lvl>
   </w:abstractNum>
-  <w:abstractNum w:abstractNumId="27" w15:restartNumberingAfterBreak="0">
+  <w:abstractNum w:abstractNumId="28" w15:restartNumberingAfterBreak="0">
     <w:nsid w:val="41E10F43"/>
     <w:multiLevelType w:val="hybridMultilevel"/>
     <w:tmpl w:val="8414945C"/>
@@ -16151,7 +17429,7 @@
       </w:rPr>
     </w:lvl>
   </w:abstractNum>
-  <w:abstractNum w:abstractNumId="28" w15:restartNumberingAfterBreak="0">
+  <w:abstractNum w:abstractNumId="29" w15:restartNumberingAfterBreak="0">
     <w:nsid w:val="42502929"/>
     <w:multiLevelType w:val="hybridMultilevel"/>
     <w:tmpl w:val="6BBEF830"/>
@@ -16240,7 +17518,7 @@
       </w:pPr>
     </w:lvl>
   </w:abstractNum>
-  <w:abstractNum w:abstractNumId="29" w15:restartNumberingAfterBreak="0">
+  <w:abstractNum w:abstractNumId="30" w15:restartNumberingAfterBreak="0">
     <w:nsid w:val="429A5901"/>
     <w:multiLevelType w:val="hybridMultilevel"/>
     <w:tmpl w:val="7DEC4444"/>
@@ -16326,7 +17604,7 @@
       </w:pPr>
     </w:lvl>
   </w:abstractNum>
-  <w:abstractNum w:abstractNumId="30" w15:restartNumberingAfterBreak="0">
+  <w:abstractNum w:abstractNumId="31" w15:restartNumberingAfterBreak="0">
     <w:nsid w:val="43B07AC4"/>
     <w:multiLevelType w:val="hybridMultilevel"/>
     <w:tmpl w:val="539A8A1A"/>
@@ -16415,7 +17693,93 @@
       </w:pPr>
     </w:lvl>
   </w:abstractNum>
-  <w:abstractNum w:abstractNumId="31" w15:restartNumberingAfterBreak="0">
+  <w:abstractNum w:abstractNumId="32" w15:restartNumberingAfterBreak="0">
+    <w:nsid w:val="44651B29"/>
+    <w:multiLevelType w:val="hybridMultilevel"/>
+    <w:tmpl w:val="3420F99E"/>
+    <w:lvl w:ilvl="0" w:tplc="0402000F">
+      <w:start w:val="1"/>
+      <w:numFmt w:val="decimal"/>
+      <w:lvlText w:val="%1."/>
+      <w:lvlJc w:val="left"/>
+      <w:pPr>
+        <w:ind w:left="1144" w:hanging="360"/>
+      </w:pPr>
+    </w:lvl>
+    <w:lvl w:ilvl="1" w:tplc="04020019" w:tentative="1">
+      <w:start w:val="1"/>
+      <w:numFmt w:val="lowerLetter"/>
+      <w:lvlText w:val="%2."/>
+      <w:lvlJc w:val="left"/>
+      <w:pPr>
+        <w:ind w:left="1864" w:hanging="360"/>
+      </w:pPr>
+    </w:lvl>
+    <w:lvl w:ilvl="2" w:tplc="0402001B" w:tentative="1">
+      <w:start w:val="1"/>
+      <w:numFmt w:val="lowerRoman"/>
+      <w:lvlText w:val="%3."/>
+      <w:lvlJc w:val="right"/>
+      <w:pPr>
+        <w:ind w:left="2584" w:hanging="180"/>
+      </w:pPr>
+    </w:lvl>
+    <w:lvl w:ilvl="3" w:tplc="0402000F" w:tentative="1">
+      <w:start w:val="1"/>
+      <w:numFmt w:val="decimal"/>
+      <w:lvlText w:val="%4."/>
+      <w:lvlJc w:val="left"/>
+      <w:pPr>
+        <w:ind w:left="3304" w:hanging="360"/>
+      </w:pPr>
+    </w:lvl>
+    <w:lvl w:ilvl="4" w:tplc="04020019" w:tentative="1">
+      <w:start w:val="1"/>
+      <w:numFmt w:val="lowerLetter"/>
+      <w:lvlText w:val="%5."/>
+      <w:lvlJc w:val="left"/>
+      <w:pPr>
+        <w:ind w:left="4024" w:hanging="360"/>
+      </w:pPr>
+    </w:lvl>
+    <w:lvl w:ilvl="5" w:tplc="0402001B" w:tentative="1">
+      <w:start w:val="1"/>
+      <w:numFmt w:val="lowerRoman"/>
+      <w:lvlText w:val="%6."/>
+      <w:lvlJc w:val="right"/>
+      <w:pPr>
+        <w:ind w:left="4744" w:hanging="180"/>
+      </w:pPr>
+    </w:lvl>
+    <w:lvl w:ilvl="6" w:tplc="0402000F" w:tentative="1">
+      <w:start w:val="1"/>
+      <w:numFmt w:val="decimal"/>
+      <w:lvlText w:val="%7."/>
+      <w:lvlJc w:val="left"/>
+      <w:pPr>
+        <w:ind w:left="5464" w:hanging="360"/>
+      </w:pPr>
+    </w:lvl>
+    <w:lvl w:ilvl="7" w:tplc="04020019" w:tentative="1">
+      <w:start w:val="1"/>
+      <w:numFmt w:val="lowerLetter"/>
+      <w:lvlText w:val="%8."/>
+      <w:lvlJc w:val="left"/>
+      <w:pPr>
+        <w:ind w:left="6184" w:hanging="360"/>
+      </w:pPr>
+    </w:lvl>
+    <w:lvl w:ilvl="8" w:tplc="0402001B" w:tentative="1">
+      <w:start w:val="1"/>
+      <w:numFmt w:val="lowerRoman"/>
+      <w:lvlText w:val="%9."/>
+      <w:lvlJc w:val="right"/>
+      <w:pPr>
+        <w:ind w:left="6904" w:hanging="180"/>
+      </w:pPr>
+    </w:lvl>
+  </w:abstractNum>
+  <w:abstractNum w:abstractNumId="33" w15:restartNumberingAfterBreak="0">
     <w:nsid w:val="44C27CA9"/>
     <w:multiLevelType w:val="hybridMultilevel"/>
     <w:tmpl w:val="8CD65266"/>
@@ -16504,7 +17868,7 @@
       </w:pPr>
     </w:lvl>
   </w:abstractNum>
-  <w:abstractNum w:abstractNumId="32" w15:restartNumberingAfterBreak="0">
+  <w:abstractNum w:abstractNumId="34" w15:restartNumberingAfterBreak="0">
     <w:nsid w:val="45865FFE"/>
     <w:multiLevelType w:val="hybridMultilevel"/>
     <w:tmpl w:val="4D66AD04"/>
@@ -16590,7 +17954,7 @@
       </w:pPr>
     </w:lvl>
   </w:abstractNum>
-  <w:abstractNum w:abstractNumId="33" w15:restartNumberingAfterBreak="0">
+  <w:abstractNum w:abstractNumId="35" w15:restartNumberingAfterBreak="0">
     <w:nsid w:val="45F915C8"/>
     <w:multiLevelType w:val="hybridMultilevel"/>
     <w:tmpl w:val="9022DBFC"/>
@@ -16676,7 +18040,7 @@
       </w:pPr>
     </w:lvl>
   </w:abstractNum>
-  <w:abstractNum w:abstractNumId="34" w15:restartNumberingAfterBreak="0">
+  <w:abstractNum w:abstractNumId="36" w15:restartNumberingAfterBreak="0">
     <w:nsid w:val="469B66F7"/>
     <w:multiLevelType w:val="multilevel"/>
     <w:tmpl w:val="C8E8FB6C"/>
@@ -16825,7 +18189,7 @@
       </w:rPr>
     </w:lvl>
   </w:abstractNum>
-  <w:abstractNum w:abstractNumId="35" w15:restartNumberingAfterBreak="0">
+  <w:abstractNum w:abstractNumId="37" w15:restartNumberingAfterBreak="0">
     <w:nsid w:val="48244913"/>
     <w:multiLevelType w:val="hybridMultilevel"/>
     <w:tmpl w:val="67EC1E90"/>
@@ -16911,7 +18275,7 @@
       </w:pPr>
     </w:lvl>
   </w:abstractNum>
-  <w:abstractNum w:abstractNumId="36" w15:restartNumberingAfterBreak="0">
+  <w:abstractNum w:abstractNumId="38" w15:restartNumberingAfterBreak="0">
     <w:nsid w:val="4B6367B1"/>
     <w:multiLevelType w:val="hybridMultilevel"/>
     <w:tmpl w:val="818698CA"/>
@@ -17024,7 +18388,93 @@
       </w:rPr>
     </w:lvl>
   </w:abstractNum>
-  <w:abstractNum w:abstractNumId="37" w15:restartNumberingAfterBreak="0">
+  <w:abstractNum w:abstractNumId="39" w15:restartNumberingAfterBreak="0">
+    <w:nsid w:val="4DE92BA2"/>
+    <w:multiLevelType w:val="hybridMultilevel"/>
+    <w:tmpl w:val="44C0E050"/>
+    <w:lvl w:ilvl="0" w:tplc="0402000F">
+      <w:start w:val="1"/>
+      <w:numFmt w:val="decimal"/>
+      <w:lvlText w:val="%1."/>
+      <w:lvlJc w:val="left"/>
+      <w:pPr>
+        <w:ind w:left="720" w:hanging="360"/>
+      </w:pPr>
+    </w:lvl>
+    <w:lvl w:ilvl="1" w:tplc="04020019" w:tentative="1">
+      <w:start w:val="1"/>
+      <w:numFmt w:val="lowerLetter"/>
+      <w:lvlText w:val="%2."/>
+      <w:lvlJc w:val="left"/>
+      <w:pPr>
+        <w:ind w:left="1440" w:hanging="360"/>
+      </w:pPr>
+    </w:lvl>
+    <w:lvl w:ilvl="2" w:tplc="0402001B" w:tentative="1">
+      <w:start w:val="1"/>
+      <w:numFmt w:val="lowerRoman"/>
+      <w:lvlText w:val="%3."/>
+      <w:lvlJc w:val="right"/>
+      <w:pPr>
+        <w:ind w:left="2160" w:hanging="180"/>
+      </w:pPr>
+    </w:lvl>
+    <w:lvl w:ilvl="3" w:tplc="0402000F" w:tentative="1">
+      <w:start w:val="1"/>
+      <w:numFmt w:val="decimal"/>
+      <w:lvlText w:val="%4."/>
+      <w:lvlJc w:val="left"/>
+      <w:pPr>
+        <w:ind w:left="2880" w:hanging="360"/>
+      </w:pPr>
+    </w:lvl>
+    <w:lvl w:ilvl="4" w:tplc="04020019" w:tentative="1">
+      <w:start w:val="1"/>
+      <w:numFmt w:val="lowerLetter"/>
+      <w:lvlText w:val="%5."/>
+      <w:lvlJc w:val="left"/>
+      <w:pPr>
+        <w:ind w:left="3600" w:hanging="360"/>
+      </w:pPr>
+    </w:lvl>
+    <w:lvl w:ilvl="5" w:tplc="0402001B" w:tentative="1">
+      <w:start w:val="1"/>
+      <w:numFmt w:val="lowerRoman"/>
+      <w:lvlText w:val="%6."/>
+      <w:lvlJc w:val="right"/>
+      <w:pPr>
+        <w:ind w:left="4320" w:hanging="180"/>
+      </w:pPr>
+    </w:lvl>
+    <w:lvl w:ilvl="6" w:tplc="0402000F" w:tentative="1">
+      <w:start w:val="1"/>
+      <w:numFmt w:val="decimal"/>
+      <w:lvlText w:val="%7."/>
+      <w:lvlJc w:val="left"/>
+      <w:pPr>
+        <w:ind w:left="5040" w:hanging="360"/>
+      </w:pPr>
+    </w:lvl>
+    <w:lvl w:ilvl="7" w:tplc="04020019" w:tentative="1">
+      <w:start w:val="1"/>
+      <w:numFmt w:val="lowerLetter"/>
+      <w:lvlText w:val="%8."/>
+      <w:lvlJc w:val="left"/>
+      <w:pPr>
+        <w:ind w:left="5760" w:hanging="360"/>
+      </w:pPr>
+    </w:lvl>
+    <w:lvl w:ilvl="8" w:tplc="0402001B" w:tentative="1">
+      <w:start w:val="1"/>
+      <w:numFmt w:val="lowerRoman"/>
+      <w:lvlText w:val="%9."/>
+      <w:lvlJc w:val="right"/>
+      <w:pPr>
+        <w:ind w:left="6480" w:hanging="180"/>
+      </w:pPr>
+    </w:lvl>
+  </w:abstractNum>
+  <w:abstractNum w:abstractNumId="40" w15:restartNumberingAfterBreak="0">
     <w:nsid w:val="553A4766"/>
     <w:multiLevelType w:val="hybridMultilevel"/>
     <w:tmpl w:val="CBD2AA7C"/>
@@ -17110,7 +18560,7 @@
       </w:pPr>
     </w:lvl>
   </w:abstractNum>
-  <w:abstractNum w:abstractNumId="38" w15:restartNumberingAfterBreak="0">
+  <w:abstractNum w:abstractNumId="41" w15:restartNumberingAfterBreak="0">
     <w:nsid w:val="579077CA"/>
     <w:multiLevelType w:val="hybridMultilevel"/>
     <w:tmpl w:val="899481E4"/>
@@ -17196,7 +18646,7 @@
       </w:pPr>
     </w:lvl>
   </w:abstractNum>
-  <w:abstractNum w:abstractNumId="39" w15:restartNumberingAfterBreak="0">
+  <w:abstractNum w:abstractNumId="42" w15:restartNumberingAfterBreak="0">
     <w:nsid w:val="58254CB6"/>
     <w:multiLevelType w:val="multilevel"/>
     <w:tmpl w:val="57F6EA4E"/>
@@ -17309,7 +18759,7 @@
       </w:pPr>
     </w:lvl>
   </w:abstractNum>
-  <w:abstractNum w:abstractNumId="40" w15:restartNumberingAfterBreak="0">
+  <w:abstractNum w:abstractNumId="43" w15:restartNumberingAfterBreak="0">
     <w:nsid w:val="5FBF75E9"/>
     <w:multiLevelType w:val="multilevel"/>
     <w:tmpl w:val="6FF68DC0"/>
@@ -17429,7 +18879,7 @@
       </w:rPr>
     </w:lvl>
   </w:abstractNum>
-  <w:abstractNum w:abstractNumId="41" w15:restartNumberingAfterBreak="0">
+  <w:abstractNum w:abstractNumId="44" w15:restartNumberingAfterBreak="0">
     <w:nsid w:val="61E97792"/>
     <w:multiLevelType w:val="hybridMultilevel"/>
     <w:tmpl w:val="D23E53E2"/>
@@ -17515,7 +18965,7 @@
       </w:pPr>
     </w:lvl>
   </w:abstractNum>
-  <w:abstractNum w:abstractNumId="42" w15:restartNumberingAfterBreak="0">
+  <w:abstractNum w:abstractNumId="45" w15:restartNumberingAfterBreak="0">
     <w:nsid w:val="63CB2F29"/>
     <w:multiLevelType w:val="hybridMultilevel"/>
     <w:tmpl w:val="5360F63C"/>
@@ -17628,7 +19078,7 @@
       </w:rPr>
     </w:lvl>
   </w:abstractNum>
-  <w:abstractNum w:abstractNumId="43" w15:restartNumberingAfterBreak="0">
+  <w:abstractNum w:abstractNumId="46" w15:restartNumberingAfterBreak="0">
     <w:nsid w:val="65F950A1"/>
     <w:multiLevelType w:val="hybridMultilevel"/>
     <w:tmpl w:val="FFB8F648"/>
@@ -17714,7 +19164,7 @@
       </w:pPr>
     </w:lvl>
   </w:abstractNum>
-  <w:abstractNum w:abstractNumId="44" w15:restartNumberingAfterBreak="0">
+  <w:abstractNum w:abstractNumId="47" w15:restartNumberingAfterBreak="0">
     <w:nsid w:val="65FF3E90"/>
     <w:multiLevelType w:val="hybridMultilevel"/>
     <w:tmpl w:val="B89019C2"/>
@@ -17800,7 +19250,7 @@
       </w:pPr>
     </w:lvl>
   </w:abstractNum>
-  <w:abstractNum w:abstractNumId="45" w15:restartNumberingAfterBreak="0">
+  <w:abstractNum w:abstractNumId="48" w15:restartNumberingAfterBreak="0">
     <w:nsid w:val="68792D74"/>
     <w:multiLevelType w:val="hybridMultilevel"/>
     <w:tmpl w:val="DBC6C4BE"/>
@@ -17913,7 +19363,7 @@
       </w:rPr>
     </w:lvl>
   </w:abstractNum>
-  <w:abstractNum w:abstractNumId="46" w15:restartNumberingAfterBreak="0">
+  <w:abstractNum w:abstractNumId="49" w15:restartNumberingAfterBreak="0">
     <w:nsid w:val="6A800C11"/>
     <w:multiLevelType w:val="hybridMultilevel"/>
     <w:tmpl w:val="38AC6D18"/>
@@ -18026,7 +19476,7 @@
       </w:rPr>
     </w:lvl>
   </w:abstractNum>
-  <w:abstractNum w:abstractNumId="47" w15:restartNumberingAfterBreak="0">
+  <w:abstractNum w:abstractNumId="50" w15:restartNumberingAfterBreak="0">
     <w:nsid w:val="6C734DE9"/>
     <w:multiLevelType w:val="hybridMultilevel"/>
     <w:tmpl w:val="3DB6DDC2"/>
@@ -18112,7 +19562,7 @@
       </w:pPr>
     </w:lvl>
   </w:abstractNum>
-  <w:abstractNum w:abstractNumId="48" w15:restartNumberingAfterBreak="0">
+  <w:abstractNum w:abstractNumId="51" w15:restartNumberingAfterBreak="0">
     <w:nsid w:val="70A52B09"/>
     <w:multiLevelType w:val="hybridMultilevel"/>
     <w:tmpl w:val="539A8A1A"/>
@@ -18201,7 +19651,7 @@
       </w:pPr>
     </w:lvl>
   </w:abstractNum>
-  <w:abstractNum w:abstractNumId="49" w15:restartNumberingAfterBreak="0">
+  <w:abstractNum w:abstractNumId="52" w15:restartNumberingAfterBreak="0">
     <w:nsid w:val="717E469D"/>
     <w:multiLevelType w:val="multilevel"/>
     <w:tmpl w:val="10D8AECE"/>
@@ -18321,7 +19771,7 @@
       </w:rPr>
     </w:lvl>
   </w:abstractNum>
-  <w:abstractNum w:abstractNumId="50" w15:restartNumberingAfterBreak="0">
+  <w:abstractNum w:abstractNumId="53" w15:restartNumberingAfterBreak="0">
     <w:nsid w:val="72A86A1D"/>
     <w:multiLevelType w:val="hybridMultilevel"/>
     <w:tmpl w:val="81DAF74E"/>
@@ -18407,7 +19857,7 @@
       </w:pPr>
     </w:lvl>
   </w:abstractNum>
-  <w:abstractNum w:abstractNumId="51" w15:restartNumberingAfterBreak="0">
+  <w:abstractNum w:abstractNumId="54" w15:restartNumberingAfterBreak="0">
     <w:nsid w:val="75157323"/>
     <w:multiLevelType w:val="hybridMultilevel"/>
     <w:tmpl w:val="AAEEE8C8"/>
@@ -18493,7 +19943,7 @@
       </w:pPr>
     </w:lvl>
   </w:abstractNum>
-  <w:abstractNum w:abstractNumId="52" w15:restartNumberingAfterBreak="0">
+  <w:abstractNum w:abstractNumId="55" w15:restartNumberingAfterBreak="0">
     <w:nsid w:val="76E2033B"/>
     <w:multiLevelType w:val="hybridMultilevel"/>
     <w:tmpl w:val="DE18DAB4"/>
@@ -18605,7 +20055,7 @@
       </w:rPr>
     </w:lvl>
   </w:abstractNum>
-  <w:abstractNum w:abstractNumId="53" w15:restartNumberingAfterBreak="0">
+  <w:abstractNum w:abstractNumId="56" w15:restartNumberingAfterBreak="0">
     <w:nsid w:val="7784519F"/>
     <w:multiLevelType w:val="multilevel"/>
     <w:tmpl w:val="6FF68DC0"/>
@@ -18725,7 +20175,7 @@
       </w:rPr>
     </w:lvl>
   </w:abstractNum>
-  <w:abstractNum w:abstractNumId="54" w15:restartNumberingAfterBreak="0">
+  <w:abstractNum w:abstractNumId="57" w15:restartNumberingAfterBreak="0">
     <w:nsid w:val="77CB7A10"/>
     <w:multiLevelType w:val="hybridMultilevel"/>
     <w:tmpl w:val="6718991A"/>
@@ -18814,7 +20264,7 @@
       </w:pPr>
     </w:lvl>
   </w:abstractNum>
-  <w:abstractNum w:abstractNumId="55" w15:restartNumberingAfterBreak="0">
+  <w:abstractNum w:abstractNumId="58" w15:restartNumberingAfterBreak="0">
     <w:nsid w:val="7DD80C98"/>
     <w:multiLevelType w:val="hybridMultilevel"/>
     <w:tmpl w:val="BBD8D964"/>
@@ -18904,46 +20354,46 @@
     <w:abstractNumId w:val="2"/>
   </w:num>
   <w:num w:numId="2" w16cid:durableId="465860298">
+    <w:abstractNumId w:val="53"/>
+  </w:num>
+  <w:num w:numId="3" w16cid:durableId="1962567941">
+    <w:abstractNumId w:val="22"/>
+  </w:num>
+  <w:num w:numId="4" w16cid:durableId="778377496">
     <w:abstractNumId w:val="50"/>
   </w:num>
-  <w:num w:numId="3" w16cid:durableId="1962567941">
-    <w:abstractNumId w:val="21"/>
-  </w:num>
-  <w:num w:numId="4" w16cid:durableId="778377496">
-    <w:abstractNumId w:val="47"/>
-  </w:num>
   <w:num w:numId="5" w16cid:durableId="561798065">
-    <w:abstractNumId w:val="52"/>
+    <w:abstractNumId w:val="55"/>
   </w:num>
   <w:num w:numId="6" w16cid:durableId="1483618131">
-    <w:abstractNumId w:val="15"/>
+    <w:abstractNumId w:val="16"/>
   </w:num>
   <w:num w:numId="7" w16cid:durableId="722943624">
-    <w:abstractNumId w:val="16"/>
+    <w:abstractNumId w:val="17"/>
   </w:num>
   <w:num w:numId="8" w16cid:durableId="816915479">
-    <w:abstractNumId w:val="54"/>
+    <w:abstractNumId w:val="57"/>
   </w:num>
   <w:num w:numId="9" w16cid:durableId="1544247746">
     <w:abstractNumId w:val="10"/>
   </w:num>
   <w:num w:numId="10" w16cid:durableId="1035345902">
-    <w:abstractNumId w:val="13"/>
+    <w:abstractNumId w:val="14"/>
   </w:num>
   <w:num w:numId="11" w16cid:durableId="458307468">
-    <w:abstractNumId w:val="19"/>
+    <w:abstractNumId w:val="20"/>
   </w:num>
   <w:num w:numId="12" w16cid:durableId="1296718869">
-    <w:abstractNumId w:val="44"/>
+    <w:abstractNumId w:val="47"/>
   </w:num>
   <w:num w:numId="13" w16cid:durableId="1805417872">
-    <w:abstractNumId w:val="33"/>
+    <w:abstractNumId w:val="35"/>
   </w:num>
   <w:num w:numId="14" w16cid:durableId="1399356927">
-    <w:abstractNumId w:val="38"/>
+    <w:abstractNumId w:val="41"/>
   </w:num>
   <w:num w:numId="15" w16cid:durableId="2083140950">
-    <w:abstractNumId w:val="31"/>
+    <w:abstractNumId w:val="33"/>
   </w:num>
   <w:num w:numId="16" w16cid:durableId="356319455">
     <w:abstractNumId w:val="9"/>
@@ -18952,28 +20402,28 @@
     <w:abstractNumId w:val="7"/>
   </w:num>
   <w:num w:numId="18" w16cid:durableId="276758783">
-    <w:abstractNumId w:val="37"/>
+    <w:abstractNumId w:val="40"/>
   </w:num>
   <w:num w:numId="19" w16cid:durableId="1854877071">
-    <w:abstractNumId w:val="55"/>
+    <w:abstractNumId w:val="58"/>
   </w:num>
   <w:num w:numId="20" w16cid:durableId="141896803">
-    <w:abstractNumId w:val="46"/>
+    <w:abstractNumId w:val="49"/>
   </w:num>
   <w:num w:numId="21" w16cid:durableId="1695768726">
     <w:abstractNumId w:val="4"/>
   </w:num>
   <w:num w:numId="22" w16cid:durableId="969631076">
-    <w:abstractNumId w:val="39"/>
+    <w:abstractNumId w:val="42"/>
   </w:num>
   <w:num w:numId="23" w16cid:durableId="674066657">
     <w:abstractNumId w:val="11"/>
   </w:num>
   <w:num w:numId="24" w16cid:durableId="1586305182">
-    <w:abstractNumId w:val="18"/>
+    <w:abstractNumId w:val="19"/>
   </w:num>
   <w:num w:numId="25" w16cid:durableId="861894418">
-    <w:abstractNumId w:val="35"/>
+    <w:abstractNumId w:val="37"/>
   </w:num>
   <w:num w:numId="26" w16cid:durableId="1141850205">
     <w:abstractNumId w:val="0"/>
@@ -18982,16 +20432,16 @@
     <w:abstractNumId w:val="5"/>
   </w:num>
   <w:num w:numId="28" w16cid:durableId="287126490">
-    <w:abstractNumId w:val="34"/>
+    <w:abstractNumId w:val="36"/>
   </w:num>
   <w:num w:numId="29" w16cid:durableId="1395544819">
-    <w:abstractNumId w:val="53"/>
+    <w:abstractNumId w:val="56"/>
   </w:num>
   <w:num w:numId="30" w16cid:durableId="1920170953">
-    <w:abstractNumId w:val="25"/>
+    <w:abstractNumId w:val="26"/>
   </w:num>
   <w:num w:numId="31" w16cid:durableId="298267159">
-    <w:abstractNumId w:val="40"/>
+    <w:abstractNumId w:val="43"/>
   </w:num>
   <w:num w:numId="32" w16cid:durableId="1027365764">
     <w:abstractNumId w:val="3"/>
@@ -19000,73 +20450,82 @@
     <w:abstractNumId w:val="1"/>
   </w:num>
   <w:num w:numId="34" w16cid:durableId="200368238">
-    <w:abstractNumId w:val="24"/>
+    <w:abstractNumId w:val="25"/>
   </w:num>
   <w:num w:numId="35" w16cid:durableId="76833468">
     <w:abstractNumId w:val="12"/>
   </w:num>
   <w:num w:numId="36" w16cid:durableId="1658343088">
-    <w:abstractNumId w:val="17"/>
+    <w:abstractNumId w:val="18"/>
   </w:num>
   <w:num w:numId="37" w16cid:durableId="609626971">
-    <w:abstractNumId w:val="49"/>
+    <w:abstractNumId w:val="52"/>
   </w:num>
   <w:num w:numId="38" w16cid:durableId="818350073">
-    <w:abstractNumId w:val="20"/>
+    <w:abstractNumId w:val="21"/>
   </w:num>
   <w:num w:numId="39" w16cid:durableId="958948095">
-    <w:abstractNumId w:val="22"/>
+    <w:abstractNumId w:val="23"/>
   </w:num>
   <w:num w:numId="40" w16cid:durableId="1256936849">
-    <w:abstractNumId w:val="45"/>
+    <w:abstractNumId w:val="48"/>
   </w:num>
   <w:num w:numId="41" w16cid:durableId="1987586157">
     <w:abstractNumId w:val="8"/>
   </w:num>
   <w:num w:numId="42" w16cid:durableId="1981887241">
-    <w:abstractNumId w:val="42"/>
+    <w:abstractNumId w:val="45"/>
   </w:num>
   <w:num w:numId="43" w16cid:durableId="802112214">
-    <w:abstractNumId w:val="36"/>
+    <w:abstractNumId w:val="38"/>
   </w:num>
   <w:num w:numId="44" w16cid:durableId="639385687">
     <w:abstractNumId w:val="6"/>
   </w:num>
   <w:num w:numId="45" w16cid:durableId="228467333">
+    <w:abstractNumId w:val="54"/>
+  </w:num>
+  <w:num w:numId="46" w16cid:durableId="1605265690">
+    <w:abstractNumId w:val="46"/>
+  </w:num>
+  <w:num w:numId="47" w16cid:durableId="1463965843">
+    <w:abstractNumId w:val="34"/>
+  </w:num>
+  <w:num w:numId="48" w16cid:durableId="963732490">
+    <w:abstractNumId w:val="24"/>
+  </w:num>
+  <w:num w:numId="49" w16cid:durableId="332413963">
+    <w:abstractNumId w:val="30"/>
+  </w:num>
+  <w:num w:numId="50" w16cid:durableId="1355156762">
+    <w:abstractNumId w:val="28"/>
+  </w:num>
+  <w:num w:numId="51" w16cid:durableId="268899391">
+    <w:abstractNumId w:val="44"/>
+  </w:num>
+  <w:num w:numId="52" w16cid:durableId="1116868432">
+    <w:abstractNumId w:val="29"/>
+  </w:num>
+  <w:num w:numId="53" w16cid:durableId="1301308103">
+    <w:abstractNumId w:val="27"/>
+  </w:num>
+  <w:num w:numId="54" w16cid:durableId="780412828">
+    <w:abstractNumId w:val="31"/>
+  </w:num>
+  <w:num w:numId="55" w16cid:durableId="850606335">
     <w:abstractNumId w:val="51"/>
   </w:num>
-  <w:num w:numId="46" w16cid:durableId="1605265690">
-    <w:abstractNumId w:val="43"/>
+  <w:num w:numId="56" w16cid:durableId="607347278">
+    <w:abstractNumId w:val="15"/>
   </w:num>
-  <w:num w:numId="47" w16cid:durableId="1463965843">
+  <w:num w:numId="57" w16cid:durableId="627901568">
+    <w:abstractNumId w:val="39"/>
+  </w:num>
+  <w:num w:numId="58" w16cid:durableId="1406993041">
+    <w:abstractNumId w:val="13"/>
+  </w:num>
+  <w:num w:numId="59" w16cid:durableId="548031421">
     <w:abstractNumId w:val="32"/>
-  </w:num>
-  <w:num w:numId="48" w16cid:durableId="963732490">
-    <w:abstractNumId w:val="23"/>
-  </w:num>
-  <w:num w:numId="49" w16cid:durableId="332413963">
-    <w:abstractNumId w:val="29"/>
-  </w:num>
-  <w:num w:numId="50" w16cid:durableId="1355156762">
-    <w:abstractNumId w:val="27"/>
-  </w:num>
-  <w:num w:numId="51" w16cid:durableId="268899391">
-    <w:abstractNumId w:val="41"/>
-  </w:num>
-  <w:num w:numId="52" w16cid:durableId="1116868432">
-    <w:abstractNumId w:val="28"/>
-  </w:num>
-  <w:num w:numId="53" w16cid:durableId="1301308103">
-    <w:abstractNumId w:val="26"/>
-  </w:num>
-  <w:num w:numId="54" w16cid:durableId="780412828">
-    <w:abstractNumId w:val="30"/>
-  </w:num>
-  <w:num w:numId="55" w16cid:durableId="850606335">
-    <w:abstractNumId w:val="48"/>
-  </w:num>
-  <w:num w:numId="56" w16cid:durableId="607347278">
-    <w:abstractNumId w:val="14"/>
   </w:num>
 </w:numbering>
 </file>

</xml_diff>

<commit_message>
Removed unnecessary cshtml file, added comments, finished DataLayer Documentation
</commit_message>
<xml_diff>
--- a/ДокументацияНаДипломенПроект.docx
+++ b/ДокументацияНаДипломенПроект.docx
@@ -5666,6 +5666,7 @@
       <w:r>
         <w:rPr>
           <w:rFonts w:cs="Times New Roman"/>
+          <w:noProof/>
           <w:szCs w:val="24"/>
         </w:rPr>
         <w:drawing>
@@ -6957,6 +6958,9 @@
     <w:bookmarkEnd w:id="43"/>
     <w:p>
       <w:r>
+        <w:rPr>
+          <w:noProof/>
+        </w:rPr>
         <w:drawing>
           <wp:inline distT="0" distB="0" distL="0" distR="0" wp14:anchorId="484D8EB4" wp14:editId="5B2987A3">
             <wp:extent cx="5496692" cy="4677428"/>
@@ -7504,6 +7508,9 @@
     <w:bookmarkEnd w:id="44"/>
     <w:p>
       <w:r>
+        <w:rPr>
+          <w:noProof/>
+        </w:rPr>
         <w:drawing>
           <wp:inline distT="0" distB="0" distL="0" distR="0" wp14:anchorId="6F6DF521" wp14:editId="1056D501">
             <wp:extent cx="5115639" cy="5458587"/>
@@ -7622,6 +7629,9 @@
     <w:bookmarkEnd w:id="45"/>
     <w:p>
       <w:r>
+        <w:rPr>
+          <w:noProof/>
+        </w:rPr>
         <w:drawing>
           <wp:inline distT="0" distB="0" distL="0" distR="0" wp14:anchorId="49B6C784" wp14:editId="6690CED4">
             <wp:extent cx="5731510" cy="4739005"/>
@@ -8079,6 +8089,9 @@
     <w:bookmarkEnd w:id="46"/>
     <w:p>
       <w:r>
+        <w:rPr>
+          <w:noProof/>
+        </w:rPr>
         <w:drawing>
           <wp:inline distT="0" distB="0" distL="0" distR="0" wp14:anchorId="6ED33263" wp14:editId="508887C8">
             <wp:extent cx="4896533" cy="3753374"/>
@@ -8194,7 +8207,13 @@
         </w:numPr>
       </w:pPr>
       <w:r>
-        <w:t xml:space="preserve">DeniedOn, DateTime – поле за дата, пазещо кога искането е било отказано. Първоначалната му стойност е </w:t>
+        <w:t>DeniedOn, DateTime – поле за дата, пазещо кога искането е било отказано</w:t>
+      </w:r>
+      <w:r>
+        <w:t xml:space="preserve"> от потребителя получател</w:t>
+      </w:r>
+      <w:r>
+        <w:t xml:space="preserve">. Първоначалната му стойност е </w:t>
       </w:r>
       <w:r>
         <w:t>нулевата стойност(“null”)</w:t>
@@ -8224,7 +8243,13 @@
         </w:numPr>
       </w:pPr>
       <w:r>
-        <w:t>AcceptedOn, DateTime – поле за дата, пазещо кога искането е било прието. Първоначалнат</w:t>
+        <w:t>AcceptedOn, DateTime – поле за дата, пазещо кога искането е било прието</w:t>
+      </w:r>
+      <w:r>
+        <w:t xml:space="preserve"> от потребителя получател</w:t>
+      </w:r>
+      <w:r>
+        <w:t>. Първоначалнат</w:t>
       </w:r>
       <w:r>
         <w:t>а</w:t>
@@ -8451,6 +8476,9 @@
     <w:bookmarkEnd w:id="47"/>
     <w:p>
       <w:r>
+        <w:rPr>
+          <w:noProof/>
+        </w:rPr>
         <w:drawing>
           <wp:inline distT="0" distB="0" distL="0" distR="0" wp14:anchorId="5E274167" wp14:editId="103E49EA">
             <wp:extent cx="3534268" cy="4401164"/>
@@ -8549,6 +8577,9 @@
     <w:bookmarkEnd w:id="48"/>
     <w:p>
       <w:r>
+        <w:rPr>
+          <w:noProof/>
+        </w:rPr>
         <w:drawing>
           <wp:inline distT="0" distB="0" distL="0" distR="0" wp14:anchorId="361BD00D" wp14:editId="524B5EDC">
             <wp:extent cx="3286584" cy="1486107"/>
@@ -8634,6 +8665,9 @@
     <w:bookmarkEnd w:id="49"/>
     <w:p>
       <w:r>
+        <w:rPr>
+          <w:noProof/>
+        </w:rPr>
         <w:drawing>
           <wp:inline distT="0" distB="0" distL="0" distR="0" wp14:anchorId="351D2E0E" wp14:editId="3513A42E">
             <wp:extent cx="2934109" cy="1486107"/>
@@ -8694,7 +8728,13 @@
         <w:t>Изброимият тип PetAgeEnum (Фигура Х.) съдържа двете възможности за възраст на животното, с които то е категоризирано – младо или възрастно.</w:t>
       </w:r>
       <w:r>
-        <w:t xml:space="preserve"> (За повече информация виж</w:t>
+        <w:t xml:space="preserve"> (</w:t>
+      </w:r>
+      <w:r>
+        <w:t>В</w:t>
+      </w:r>
+      <w:r>
+        <w:t>иж</w:t>
       </w:r>
       <w:hyperlink w:anchor="Pet" w:history="1">
         <w:r>
@@ -8732,6 +8772,9 @@
     <w:bookmarkEnd w:id="50"/>
     <w:p>
       <w:r>
+        <w:rPr>
+          <w:noProof/>
+        </w:rPr>
         <w:drawing>
           <wp:inline distT="0" distB="0" distL="0" distR="0" wp14:anchorId="033D87A8" wp14:editId="46989D5C">
             <wp:extent cx="3067478" cy="1886213"/>
@@ -8816,6 +8859,9 @@
     </w:p>
     <w:p>
       <w:r>
+        <w:rPr>
+          <w:noProof/>
+        </w:rPr>
         <w:drawing>
           <wp:inline distT="0" distB="0" distL="0" distR="0" wp14:anchorId="4EBCD9CD" wp14:editId="1947A064">
             <wp:extent cx="5220429" cy="3534268"/>
@@ -8952,6 +8998,9 @@
         </w:rPr>
       </w:pPr>
       <w:r>
+        <w:rPr>
+          <w:noProof/>
+        </w:rPr>
         <w:drawing>
           <wp:inline distT="0" distB="0" distL="0" distR="0" wp14:anchorId="25E03F77" wp14:editId="03FE3CB8">
             <wp:extent cx="5731510" cy="2506268"/>
@@ -9079,13 +9128,22 @@
           <w:iCs/>
         </w:rPr>
         <w:lastRenderedPageBreak/>
-        <w:t>това допълнително зареждане да се случи или обектите да си останат с нулева стойност.</w:t>
-      </w:r>
-    </w:p>
-    <w:p>
-      <w:pPr>
-        <w:ind w:left="0"/>
-      </w:pPr>
+        <w:t xml:space="preserve">това допълнително зареждане </w:t>
+      </w:r>
+      <w:r>
+        <w:rPr>
+          <w:i/>
+          <w:iCs/>
+        </w:rPr>
+        <w:t>ще</w:t>
+      </w:r>
+      <w:r>
+        <w:rPr>
+          <w:i/>
+          <w:iCs/>
+        </w:rPr>
+        <w:t xml:space="preserve"> се случи или обектите да си останат с нулева стойност.</w:t>
+      </w:r>
     </w:p>
     <w:p>
       <w:pPr>
@@ -9111,6 +9169,9 @@
     <w:bookmarkEnd w:id="51"/>
     <w:p>
       <w:r>
+        <w:rPr>
+          <w:noProof/>
+        </w:rPr>
         <w:drawing>
           <wp:inline distT="0" distB="0" distL="0" distR="0" wp14:anchorId="5364D162" wp14:editId="5DC170E5">
             <wp:extent cx="6682233" cy="2981316"/>
@@ -9251,8 +9312,11 @@
         </w:numPr>
       </w:pPr>
       <w:r>
+        <w:t xml:space="preserve">ReadAsync (K id, bool useNavigationalProperties = false, bool isReadOnly = true), Task&lt;T&gt; - извличане от базата данни запис с ключ К. Съществуват опциите да се извличат и свързаните с записа навигационни свойства, както и дали </w:t>
+      </w:r>
+      <w:r>
         <w:lastRenderedPageBreak/>
-        <w:t xml:space="preserve">ReadAsync (K id, bool useNavigationalProperties = false, bool isReadOnly = true), Task&lt;T&gt; - извличане от базата данни запис с ключ К. Съществуват опциите да се извличат и свързаните с записа навигационни свойства, както и дали данните да само за четене. Тези опции са обозначени с два логически параметъра.  </w:t>
+        <w:t xml:space="preserve">данните да само за четене. Тези опции са обозначени с два логически параметъра.  </w:t>
       </w:r>
     </w:p>
     <w:p>
@@ -9330,6 +9394,9 @@
     </w:p>
     <w:p>
       <w:r>
+        <w:rPr>
+          <w:noProof/>
+        </w:rPr>
         <w:drawing>
           <wp:inline distT="0" distB="0" distL="0" distR="0" wp14:anchorId="576642C5" wp14:editId="091C5836">
             <wp:extent cx="5506218" cy="4153480"/>
@@ -9388,8 +9455,11 @@
         <w:ind w:left="0"/>
       </w:pPr>
       <w:r>
+        <w:t xml:space="preserve">Интерфейсът IdbWithoutNav (Фигура Х.) наподобява IdbWithNav с разликата, че функционалността да се извличат навигационните свойства не е зададена. Този </w:t>
+      </w:r>
+      <w:r>
         <w:lastRenderedPageBreak/>
-        <w:t xml:space="preserve">Интерфейсът IdbWithoutNav (Фигура Х.) наподобява IdbWithNav с разликата, че функционалността да се извличат навигационните свойства не е зададена. Този интерфейс e направен за dbContext класа на модела Town, защото той няма външни ключове. (Виж </w:t>
+        <w:t xml:space="preserve">интерфейс e направен за dbContext класа на модела Town, защото той няма външни ключове. (Виж </w:t>
       </w:r>
       <w:hyperlink w:anchor="IdbWithNav" w:history="1">
         <w:r>
@@ -9446,6 +9516,9 @@
     </w:p>
     <w:p>
       <w:r>
+        <w:rPr>
+          <w:noProof/>
+        </w:rPr>
         <w:drawing>
           <wp:inline distT="0" distB="0" distL="0" distR="0" wp14:anchorId="4598CB11" wp14:editId="22607FD4">
             <wp:extent cx="5731510" cy="2681605"/>
@@ -9550,6 +9623,9 @@
     <w:bookmarkEnd w:id="53"/>
     <w:p>
       <w:r>
+        <w:rPr>
+          <w:noProof/>
+        </w:rPr>
         <w:drawing>
           <wp:inline distT="0" distB="0" distL="0" distR="0" wp14:anchorId="4FE89CEF" wp14:editId="29D95444">
             <wp:extent cx="5731510" cy="672465"/>
@@ -9609,7 +9685,6 @@
         <w:ind w:left="0"/>
       </w:pPr>
       <w:r>
-        <w:lastRenderedPageBreak/>
         <w:t>Низът</w:t>
       </w:r>
       <w:r>
@@ -9637,16 +9712,22 @@
           <w:szCs w:val="28"/>
         </w:rPr>
       </w:pPr>
+      <w:bookmarkStart w:id="54" w:name="PetDbContext"/>
       <w:r>
         <w:rPr>
           <w:sz w:val="28"/>
           <w:szCs w:val="28"/>
         </w:rPr>
+        <w:lastRenderedPageBreak/>
         <w:t>PetDbContext</w:t>
       </w:r>
     </w:p>
-    <w:p>
-      <w:r>
+    <w:bookmarkEnd w:id="54"/>
+    <w:p>
+      <w:r>
+        <w:rPr>
+          <w:noProof/>
+        </w:rPr>
         <w:drawing>
           <wp:inline distT="0" distB="0" distL="0" distR="0" wp14:anchorId="2F4BDEB0" wp14:editId="56EE52B5">
             <wp:extent cx="5731510" cy="3101340"/>
@@ -9742,6 +9823,9 @@
         <w:ind w:left="0"/>
       </w:pPr>
       <w:r>
+        <w:rPr>
+          <w:noProof/>
+        </w:rPr>
         <w:lastRenderedPageBreak/>
         <w:drawing>
           <wp:inline distT="0" distB="0" distL="0" distR="0" wp14:anchorId="75CF1104" wp14:editId="7585A3C6">
@@ -9802,13 +9886,7 @@
         <w:ind w:left="0"/>
       </w:pPr>
       <w:r>
-        <w:t xml:space="preserve">Вторият метод за извличане е </w:t>
-      </w:r>
-      <w:r>
-        <w:t>ReadAllWithFilterAsyncOfUser</w:t>
-      </w:r>
-      <w:r>
-        <w:t xml:space="preserve"> (Фигура Х.). Той е аналогичен с предишния, но добавя още </w:t>
+        <w:t xml:space="preserve">Вторият метод за извличане е ReadAllWithFilterAsyncOfUser (Фигура Х.). Той е аналогичен с предишния, но добавя още </w:t>
       </w:r>
       <w:r>
         <w:t>2</w:t>
@@ -9832,19 +9910,7 @@
         <w:t>стопанин и</w:t>
       </w:r>
       <w:r>
-        <w:t xml:space="preserve"> активност </w:t>
-      </w:r>
-      <w:r>
-        <w:t>(“</w:t>
-      </w:r>
-      <w:r>
-        <w:t>видимост</w:t>
-      </w:r>
-      <w:r>
-        <w:t>”)</w:t>
-      </w:r>
-      <w:r>
-        <w:t xml:space="preserve"> на</w:t>
+        <w:t xml:space="preserve"> активност (“видимост”) на</w:t>
       </w:r>
       <w:r>
         <w:t xml:space="preserve"> записа</w:t>
@@ -9858,6 +9924,9 @@
     </w:p>
     <w:p>
       <w:r>
+        <w:rPr>
+          <w:noProof/>
+        </w:rPr>
         <w:drawing>
           <wp:inline distT="0" distB="0" distL="0" distR="0" wp14:anchorId="1A20CBCB" wp14:editId="2E888258">
             <wp:extent cx="5731510" cy="2918460"/>
@@ -9936,6 +10005,9 @@
         <w:ind w:left="0"/>
       </w:pPr>
       <w:r>
+        <w:rPr>
+          <w:noProof/>
+        </w:rPr>
         <w:lastRenderedPageBreak/>
         <w:drawing>
           <wp:inline distT="0" distB="0" distL="0" distR="0" wp14:anchorId="23CBA37A" wp14:editId="5E041400">
@@ -10057,6 +10129,9 @@
         <w:ind w:firstLine="0"/>
       </w:pPr>
       <w:r>
+        <w:rPr>
+          <w:noProof/>
+        </w:rPr>
         <w:lastRenderedPageBreak/>
         <w:drawing>
           <wp:inline distT="0" distB="0" distL="0" distR="0" wp14:anchorId="388A8018" wp14:editId="041E4275">
@@ -10181,6 +10256,9 @@
         <w:jc w:val="left"/>
       </w:pPr>
       <w:r>
+        <w:rPr>
+          <w:noProof/>
+        </w:rPr>
         <w:lastRenderedPageBreak/>
         <w:drawing>
           <wp:inline distT="0" distB="0" distL="0" distR="0" wp14:anchorId="2FFB95CE" wp14:editId="3600AF57">
@@ -10393,6 +10471,7 @@
         <w:rPr>
           <w:b/>
           <w:bCs/>
+          <w:noProof/>
         </w:rPr>
         <w:lastRenderedPageBreak/>
         <w:drawing>
@@ -10572,6 +10651,7 @@
         <w:rPr>
           <w:b/>
           <w:bCs/>
+          <w:noProof/>
         </w:rPr>
         <w:drawing>
           <wp:inline distT="0" distB="0" distL="0" distR="0" wp14:anchorId="46A1C3EE" wp14:editId="03441121">
@@ -10708,7 +10788,15 @@
       </w:r>
     </w:p>
     <w:p>
-      <w:r>
+      <w:pPr>
+        <w:rPr>
+          <w:lang w:val="en-US"/>
+        </w:rPr>
+      </w:pPr>
+      <w:r>
+        <w:rPr>
+          <w:noProof/>
+        </w:rPr>
         <w:drawing>
           <wp:inline distT="0" distB="0" distL="0" distR="0" wp14:anchorId="1862470F" wp14:editId="31C2F84B">
             <wp:extent cx="5731510" cy="4363720"/>
@@ -10748,32 +10836,142 @@
     </w:p>
     <w:p>
       <w:pPr>
-        <w:pStyle w:val="Heading6"/>
-        <w:numPr>
-          <w:ilvl w:val="0"/>
-          <w:numId w:val="47"/>
-        </w:numPr>
-        <w:rPr>
-          <w:sz w:val="28"/>
-          <w:szCs w:val="28"/>
-        </w:rPr>
-      </w:pPr>
-      <w:r>
-        <w:rPr>
-          <w:sz w:val="28"/>
-          <w:szCs w:val="28"/>
-        </w:rPr>
-        <w:lastRenderedPageBreak/>
-        <w:t>UserDbContext</w:t>
-      </w:r>
-    </w:p>
-    <w:p>
+        <w:jc w:val="center"/>
+        <w:rPr>
+          <w:i/>
+          <w:iCs/>
+          <w:lang w:val="en-US"/>
+        </w:rPr>
+      </w:pPr>
+      <w:r>
+        <w:rPr>
+          <w:i/>
+          <w:iCs/>
+        </w:rPr>
+        <w:t xml:space="preserve">Фигура Х. Класа </w:t>
+      </w:r>
+      <w:r>
+        <w:rPr>
+          <w:i/>
+          <w:iCs/>
+          <w:lang w:val="en-US"/>
+        </w:rPr>
+        <w:t>TownDbContext</w:t>
+      </w:r>
+    </w:p>
+    <w:p>
+      <w:pPr>
+        <w:ind w:left="0"/>
+        <w:rPr>
+          <w:lang w:val="en-US"/>
+        </w:rPr>
+      </w:pPr>
+      <w:r>
+        <w:t xml:space="preserve">Класът </w:t>
+      </w:r>
+      <w:r>
+        <w:rPr>
+          <w:lang w:val="en-US"/>
+        </w:rPr>
+        <w:t>TownDbContext (</w:t>
+      </w:r>
+      <w:r>
+        <w:t>Фигура Х.</w:t>
+      </w:r>
+      <w:r>
+        <w:rPr>
+          <w:lang w:val="en-US"/>
+        </w:rPr>
+        <w:t>)</w:t>
+      </w:r>
+      <w:r>
+        <w:t xml:space="preserve"> наследява </w:t>
+      </w:r>
+      <w:r>
+        <w:rPr>
+          <w:lang w:val="en-US"/>
+        </w:rPr>
+        <w:t xml:space="preserve">IdbWithoutNav, </w:t>
+      </w:r>
+      <w:r>
+        <w:t xml:space="preserve">защото класа </w:t>
+      </w:r>
+      <w:r>
+        <w:rPr>
+          <w:lang w:val="en-US"/>
+        </w:rPr>
+        <w:t xml:space="preserve">Town </w:t>
+      </w:r>
+      <w:r>
+        <w:t xml:space="preserve">няма външни ключове. По аналогичен начин както </w:t>
+      </w:r>
+      <w:r>
+        <w:rPr>
+          <w:lang w:val="en-US"/>
+        </w:rPr>
+        <w:t xml:space="preserve">PetDbContext, </w:t>
+      </w:r>
+      <w:r>
+        <w:t xml:space="preserve">имплементира </w:t>
+      </w:r>
+      <w:r>
+        <w:rPr>
+          <w:lang w:val="en-US"/>
+        </w:rPr>
+        <w:t>CRUD</w:t>
+      </w:r>
+      <w:r>
+        <w:t>, като пропуска функционалностите за навигационните свойства.</w:t>
+      </w:r>
+      <w:r>
+        <w:rPr>
+          <w:lang w:val="en-US"/>
+        </w:rPr>
+        <w:t xml:space="preserve"> (</w:t>
+      </w:r>
+      <w:r>
+        <w:t xml:space="preserve">Виж </w:t>
+      </w:r>
+      <w:hyperlink w:anchor="PetDbContext" w:history="1">
+        <w:r>
+          <w:rPr>
+            <w:rStyle w:val="Hyperlink"/>
+            <w:lang w:val="en-US"/>
+          </w:rPr>
+          <w:t>xv. PetDb</w:t>
+        </w:r>
+        <w:r>
+          <w:rPr>
+            <w:rStyle w:val="Hyperlink"/>
+            <w:lang w:val="en-US"/>
+          </w:rPr>
+          <w:t>C</w:t>
+        </w:r>
+        <w:r>
+          <w:rPr>
+            <w:rStyle w:val="Hyperlink"/>
+            <w:lang w:val="en-US"/>
+          </w:rPr>
+          <w:t>ontext</w:t>
+        </w:r>
+      </w:hyperlink>
+      <w:r>
+        <w:rPr>
+          <w:lang w:val="en-US"/>
+        </w:rPr>
+        <w:t>)</w:t>
+      </w:r>
+    </w:p>
+    <w:p>
+      <w:pPr>
+        <w:ind w:left="0"/>
+      </w:pPr>
       <w:r>
         <w:drawing>
-          <wp:inline distT="0" distB="0" distL="0" distR="0" wp14:anchorId="77D21724" wp14:editId="636F74AD">
-            <wp:extent cx="5731510" cy="4479925"/>
-            <wp:effectExtent l="0" t="0" r="2540" b="0"/>
-            <wp:docPr id="1430908044" name="Picture 1" descr="A screenshot of a computer program&#10;&#10;AI-generated content may be incorrect."/>
+          <wp:inline distT="0" distB="0" distL="0" distR="0" wp14:anchorId="70293D6B" wp14:editId="12CE66B5">
+            <wp:extent cx="5731510" cy="1827530"/>
+            <wp:effectExtent l="0" t="0" r="2540" b="1270"/>
+            <wp:docPr id="417363048" name="Picture 1" descr="A computer code with text&#10;&#10;AI-generated content may be incorrect."/>
             <wp:cNvGraphicFramePr>
               <a:graphicFrameLocks xmlns:a="http://schemas.openxmlformats.org/drawingml/2006/main" noChangeAspect="1"/>
             </wp:cNvGraphicFramePr>
@@ -10781,7 +10979,7 @@
               <a:graphicData uri="http://schemas.openxmlformats.org/drawingml/2006/picture">
                 <pic:pic xmlns:pic="http://schemas.openxmlformats.org/drawingml/2006/picture">
                   <pic:nvPicPr>
-                    <pic:cNvPr id="1430908044" name="Picture 1" descr="A screenshot of a computer program&#10;&#10;AI-generated content may be incorrect."/>
+                    <pic:cNvPr id="417363048" name="Picture 1" descr="A computer code with text&#10;&#10;AI-generated content may be incorrect."/>
                     <pic:cNvPicPr/>
                   </pic:nvPicPr>
                   <pic:blipFill>
@@ -10793,7 +10991,7 @@
                   <pic:spPr>
                     <a:xfrm>
                       <a:off x="0" y="0"/>
-                      <a:ext cx="5731510" cy="4479925"/>
+                      <a:ext cx="5731510" cy="1827530"/>
                     </a:xfrm>
                     <a:prstGeom prst="rect">
                       <a:avLst/>
@@ -10808,6 +11006,86 @@
     </w:p>
     <w:p>
       <w:pPr>
+        <w:ind w:left="0"/>
+        <w:jc w:val="center"/>
+        <w:rPr>
+          <w:i/>
+          <w:iCs/>
+          <w:lang w:val="en-US"/>
+        </w:rPr>
+      </w:pPr>
+      <w:r>
+        <w:rPr>
+          <w:i/>
+          <w:iCs/>
+        </w:rPr>
+        <w:t xml:space="preserve">Фигура Х. Метода за изтриване в </w:t>
+      </w:r>
+      <w:r>
+        <w:rPr>
+          <w:i/>
+          <w:iCs/>
+          <w:lang w:val="en-US"/>
+        </w:rPr>
+        <w:t>TownDbContext</w:t>
+      </w:r>
+    </w:p>
+    <w:p>
+      <w:pPr>
+        <w:ind w:left="0"/>
+        <w:rPr>
+          <w:lang w:val="en-US"/>
+        </w:rPr>
+      </w:pPr>
+      <w:r>
+        <w:lastRenderedPageBreak/>
+        <w:t xml:space="preserve">Единствената разлика е, че при метода за изтриване </w:t>
+      </w:r>
+      <w:r>
+        <w:rPr>
+          <w:lang w:val="en-US"/>
+        </w:rPr>
+        <w:t>(</w:t>
+      </w:r>
+      <w:r>
+        <w:t>Фигура Х.</w:t>
+      </w:r>
+      <w:r>
+        <w:rPr>
+          <w:lang w:val="en-US"/>
+        </w:rPr>
+        <w:t>)</w:t>
+      </w:r>
+      <w:r>
+        <w:t xml:space="preserve"> окончателно се изтрива записът от базата данни </w:t>
+      </w:r>
+      <w:r>
+        <w:t>- липсва</w:t>
+      </w:r>
+      <w:r>
+        <w:t xml:space="preserve"> функция </w:t>
+      </w:r>
+      <w:r>
+        <w:rPr>
+          <w:lang w:val="en-US"/>
+        </w:rPr>
+        <w:t>“</w:t>
+      </w:r>
+      <w:r>
+        <w:t>псевдо-изтриване</w:t>
+      </w:r>
+      <w:r>
+        <w:rPr>
+          <w:lang w:val="en-US"/>
+        </w:rPr>
+        <w:t>”</w:t>
+      </w:r>
+      <w:r>
+        <w:t>.</w:t>
+      </w:r>
+    </w:p>
+    <w:p>
+      <w:pPr>
         <w:pStyle w:val="Heading6"/>
         <w:numPr>
           <w:ilvl w:val="0"/>
@@ -10823,17 +11101,16 @@
           <w:sz w:val="28"/>
           <w:szCs w:val="28"/>
         </w:rPr>
-        <w:lastRenderedPageBreak/>
-        <w:t>UserRequestsDbContext</w:t>
+        <w:t>UserDbContext</w:t>
       </w:r>
     </w:p>
     <w:p>
       <w:r>
         <w:drawing>
-          <wp:inline distT="0" distB="0" distL="0" distR="0" wp14:anchorId="47D1195B" wp14:editId="47F73D00">
-            <wp:extent cx="5731510" cy="3971925"/>
-            <wp:effectExtent l="0" t="0" r="2540" b="9525"/>
-            <wp:docPr id="1140377744" name="Picture 1" descr="A computer screen shot of a program code&#10;&#10;AI-generated content may be incorrect."/>
+          <wp:inline distT="0" distB="0" distL="0" distR="0" wp14:anchorId="6DF461E0" wp14:editId="56AEAFC3">
+            <wp:extent cx="5731510" cy="3248660"/>
+            <wp:effectExtent l="0" t="0" r="2540" b="8890"/>
+            <wp:docPr id="1394899562" name="Picture 1" descr="A screenshot of a computer program&#10;&#10;AI-generated content may be incorrect."/>
             <wp:cNvGraphicFramePr>
               <a:graphicFrameLocks xmlns:a="http://schemas.openxmlformats.org/drawingml/2006/main" noChangeAspect="1"/>
             </wp:cNvGraphicFramePr>
@@ -10841,7 +11118,7 @@
               <a:graphicData uri="http://schemas.openxmlformats.org/drawingml/2006/picture">
                 <pic:pic xmlns:pic="http://schemas.openxmlformats.org/drawingml/2006/picture">
                   <pic:nvPicPr>
-                    <pic:cNvPr id="1140377744" name="Picture 1" descr="A computer screen shot of a program code&#10;&#10;AI-generated content may be incorrect."/>
+                    <pic:cNvPr id="1394899562" name="Picture 1" descr="A screenshot of a computer program&#10;&#10;AI-generated content may be incorrect."/>
                     <pic:cNvPicPr/>
                   </pic:nvPicPr>
                   <pic:blipFill>
@@ -10853,7 +11130,7 @@
                   <pic:spPr>
                     <a:xfrm>
                       <a:off x="0" y="0"/>
-                      <a:ext cx="5731510" cy="3971925"/>
+                      <a:ext cx="5731510" cy="3248660"/>
                     </a:xfrm>
                     <a:prstGeom prst="rect">
                       <a:avLst/>
@@ -10866,7 +11143,1262 @@
         </w:drawing>
       </w:r>
     </w:p>
-    <w:p/>
+    <w:p>
+      <w:pPr>
+        <w:jc w:val="center"/>
+        <w:rPr>
+          <w:i/>
+          <w:iCs/>
+          <w:lang w:val="en-US"/>
+        </w:rPr>
+      </w:pPr>
+      <w:r>
+        <w:rPr>
+          <w:i/>
+          <w:iCs/>
+        </w:rPr>
+        <w:t xml:space="preserve">Фигура Х.  Класа </w:t>
+      </w:r>
+      <w:r>
+        <w:rPr>
+          <w:i/>
+          <w:iCs/>
+          <w:lang w:val="en-US"/>
+        </w:rPr>
+        <w:t>UserDbContext</w:t>
+      </w:r>
+    </w:p>
+    <w:p>
+      <w:pPr>
+        <w:ind w:left="0"/>
+      </w:pPr>
+      <w:r>
+        <w:t xml:space="preserve">Класът </w:t>
+      </w:r>
+      <w:r>
+        <w:rPr>
+          <w:lang w:val="en-US"/>
+        </w:rPr>
+        <w:t>UserDbContext (</w:t>
+      </w:r>
+      <w:r>
+        <w:t>Фигура Х.</w:t>
+      </w:r>
+      <w:r>
+        <w:rPr>
+          <w:lang w:val="en-US"/>
+        </w:rPr>
+        <w:t>)</w:t>
+      </w:r>
+      <w:r>
+        <w:t xml:space="preserve"> имплементира интерфейсът </w:t>
+      </w:r>
+      <w:r>
+        <w:rPr>
+          <w:lang w:val="en-US"/>
+        </w:rPr>
+        <w:t>IdbWithNav</w:t>
+      </w:r>
+      <w:r>
+        <w:t xml:space="preserve"> и аналогогично като </w:t>
+      </w:r>
+      <w:r>
+        <w:rPr>
+          <w:lang w:val="en-US"/>
+        </w:rPr>
+        <w:t xml:space="preserve">PetDbContext </w:t>
+      </w:r>
+      <w:r>
+        <w:t>изгражда методи за филтрирано извличане</w:t>
+      </w:r>
+      <w:r>
+        <w:rPr>
+          <w:lang w:val="en-US"/>
+        </w:rPr>
+        <w:t xml:space="preserve"> </w:t>
+      </w:r>
+      <w:r>
+        <w:t>на записи</w:t>
+      </w:r>
+      <w:r>
+        <w:t xml:space="preserve"> и </w:t>
+      </w:r>
+      <w:r>
+        <w:rPr>
+          <w:lang w:val="en-US"/>
+        </w:rPr>
+        <w:t>CRUD.</w:t>
+      </w:r>
+      <w:r>
+        <w:t xml:space="preserve"> </w:t>
+      </w:r>
+      <w:r>
+        <w:rPr>
+          <w:lang w:val="en-US"/>
+        </w:rPr>
+        <w:t>(</w:t>
+      </w:r>
+      <w:r>
+        <w:t xml:space="preserve">Виж </w:t>
+      </w:r>
+      <w:hyperlink w:anchor="PetDbContext" w:history="1">
+        <w:r>
+          <w:rPr>
+            <w:rStyle w:val="Hyperlink"/>
+            <w:lang w:val="en-US"/>
+          </w:rPr>
+          <w:t>xv. Pet</w:t>
+        </w:r>
+        <w:r>
+          <w:rPr>
+            <w:rStyle w:val="Hyperlink"/>
+            <w:lang w:val="en-US"/>
+          </w:rPr>
+          <w:t>D</w:t>
+        </w:r>
+        <w:r>
+          <w:rPr>
+            <w:rStyle w:val="Hyperlink"/>
+            <w:lang w:val="en-US"/>
+          </w:rPr>
+          <w:t>bContext</w:t>
+        </w:r>
+      </w:hyperlink>
+      <w:r>
+        <w:rPr>
+          <w:lang w:val="en-US"/>
+        </w:rPr>
+        <w:t>)</w:t>
+      </w:r>
+    </w:p>
+    <w:p>
+      <w:pPr>
+        <w:ind w:left="0"/>
+      </w:pPr>
+      <w:r>
+        <w:t>Разликите между двата класа са следните:</w:t>
+      </w:r>
+    </w:p>
+    <w:p>
+      <w:pPr>
+        <w:pStyle w:val="ListParagraph"/>
+        <w:numPr>
+          <w:ilvl w:val="0"/>
+          <w:numId w:val="69"/>
+        </w:numPr>
+      </w:pPr>
+      <w:r>
+        <w:rPr>
+          <w:lang w:val="en-US"/>
+        </w:rPr>
+        <w:t>UserDbContext</w:t>
+      </w:r>
+      <w:r>
+        <w:t xml:space="preserve"> имплементира метода </w:t>
+      </w:r>
+      <w:r>
+        <w:rPr>
+          <w:lang w:val="en-US"/>
+        </w:rPr>
+        <w:t>ChangePassWord</w:t>
+      </w:r>
+      <w:r>
+        <w:t xml:space="preserve"> </w:t>
+      </w:r>
+      <w:r>
+        <w:rPr>
+          <w:lang w:val="en-US"/>
+        </w:rPr>
+        <w:t>(</w:t>
+      </w:r>
+      <w:r>
+        <w:t>Фигура Х.</w:t>
+      </w:r>
+      <w:r>
+        <w:rPr>
+          <w:lang w:val="en-US"/>
+        </w:rPr>
+        <w:t>)</w:t>
+      </w:r>
+      <w:r>
+        <w:t xml:space="preserve">, който, използвайки вграденият клас </w:t>
+      </w:r>
+      <w:r>
+        <w:rPr>
+          <w:lang w:val="en-US"/>
+        </w:rPr>
+        <w:t>userManager&lt;User&gt;</w:t>
+      </w:r>
+      <w:r>
+        <w:t xml:space="preserve">, променя паролата на потребител с нова, която отново е хеширана и само нейният хеш е запазен в базата данни. </w:t>
+      </w:r>
+    </w:p>
+    <w:p>
+      <w:pPr>
+        <w:pStyle w:val="ListParagraph"/>
+        <w:numPr>
+          <w:ilvl w:val="0"/>
+          <w:numId w:val="69"/>
+        </w:numPr>
+      </w:pPr>
+      <w:r>
+        <w:rPr>
+          <w:lang w:val="en-US"/>
+        </w:rPr>
+        <w:t>User</w:t>
+      </w:r>
+      <w:r>
+        <w:t xml:space="preserve"> модел</w:t>
+      </w:r>
+      <w:r>
+        <w:t>ът</w:t>
+      </w:r>
+      <w:r>
+        <w:t xml:space="preserve"> разчита на задаването на роли за оторизация. Те се слагат и премахват чрез </w:t>
+      </w:r>
+      <w:r>
+        <w:t xml:space="preserve">методите </w:t>
+      </w:r>
+      <w:r>
+        <w:t xml:space="preserve"> на класа </w:t>
+      </w:r>
+      <w:r>
+        <w:rPr>
+          <w:lang w:val="en-US"/>
+        </w:rPr>
+        <w:t>userManager</w:t>
+      </w:r>
+      <w:r>
+        <w:t xml:space="preserve"> - </w:t>
+      </w:r>
+      <w:r>
+        <w:rPr>
+          <w:lang w:val="en-US"/>
+        </w:rPr>
+        <w:t xml:space="preserve">AddToRoleAsync </w:t>
+      </w:r>
+      <w:r>
+        <w:t xml:space="preserve">и </w:t>
+      </w:r>
+      <w:r>
+        <w:rPr>
+          <w:lang w:val="en-US"/>
+        </w:rPr>
+        <w:t>RemoveFromRole</w:t>
+      </w:r>
+      <w:r>
+        <w:rPr>
+          <w:lang w:val="en-US"/>
+        </w:rPr>
+        <w:t>Async</w:t>
+      </w:r>
+      <w:r>
+        <w:rPr>
+          <w:lang w:val="en-US"/>
+        </w:rPr>
+        <w:t xml:space="preserve">. </w:t>
+      </w:r>
+      <w:r>
+        <w:rPr>
+          <w:lang w:val="en-US"/>
+        </w:rPr>
+        <w:t>(</w:t>
+      </w:r>
+      <w:r>
+        <w:t>Фигура Х.</w:t>
+      </w:r>
+      <w:r>
+        <w:rPr>
+          <w:lang w:val="en-US"/>
+        </w:rPr>
+        <w:t>)</w:t>
+      </w:r>
+    </w:p>
+    <w:p>
+      <w:pPr>
+        <w:pStyle w:val="ListParagraph"/>
+        <w:ind w:firstLine="0"/>
+      </w:pPr>
+      <w:r>
+        <w:lastRenderedPageBreak/>
+        <w:drawing>
+          <wp:inline distT="0" distB="0" distL="0" distR="0" wp14:anchorId="3EE93B76" wp14:editId="4BEBF935">
+            <wp:extent cx="5731510" cy="2034540"/>
+            <wp:effectExtent l="0" t="0" r="2540" b="3810"/>
+            <wp:docPr id="1638325040" name="Picture 1" descr="A screenshot of a computer screen&#10;&#10;AI-generated content may be incorrect."/>
+            <wp:cNvGraphicFramePr>
+              <a:graphicFrameLocks xmlns:a="http://schemas.openxmlformats.org/drawingml/2006/main" noChangeAspect="1"/>
+            </wp:cNvGraphicFramePr>
+            <a:graphic xmlns:a="http://schemas.openxmlformats.org/drawingml/2006/main">
+              <a:graphicData uri="http://schemas.openxmlformats.org/drawingml/2006/picture">
+                <pic:pic xmlns:pic="http://schemas.openxmlformats.org/drawingml/2006/picture">
+                  <pic:nvPicPr>
+                    <pic:cNvPr id="1638325040" name="Picture 1" descr="A screenshot of a computer screen&#10;&#10;AI-generated content may be incorrect."/>
+                    <pic:cNvPicPr/>
+                  </pic:nvPicPr>
+                  <pic:blipFill>
+                    <a:blip r:embed="rId34"/>
+                    <a:stretch>
+                      <a:fillRect/>
+                    </a:stretch>
+                  </pic:blipFill>
+                  <pic:spPr>
+                    <a:xfrm>
+                      <a:off x="0" y="0"/>
+                      <a:ext cx="5731510" cy="2034540"/>
+                    </a:xfrm>
+                    <a:prstGeom prst="rect">
+                      <a:avLst/>
+                    </a:prstGeom>
+                  </pic:spPr>
+                </pic:pic>
+              </a:graphicData>
+            </a:graphic>
+          </wp:inline>
+        </w:drawing>
+      </w:r>
+    </w:p>
+    <w:p>
+      <w:pPr>
+        <w:pStyle w:val="ListParagraph"/>
+        <w:ind w:firstLine="0"/>
+        <w:jc w:val="center"/>
+        <w:rPr>
+          <w:i/>
+          <w:iCs/>
+          <w:lang w:val="en-US"/>
+        </w:rPr>
+      </w:pPr>
+      <w:r>
+        <w:rPr>
+          <w:i/>
+          <w:iCs/>
+        </w:rPr>
+        <w:t>Фигура Х.</w:t>
+      </w:r>
+      <w:r>
+        <w:rPr>
+          <w:i/>
+          <w:iCs/>
+          <w:lang w:val="en-US"/>
+        </w:rPr>
+        <w:t xml:space="preserve"> </w:t>
+      </w:r>
+      <w:r>
+        <w:rPr>
+          <w:i/>
+          <w:iCs/>
+        </w:rPr>
+        <w:t xml:space="preserve">Добавяне и премахване на роли с </w:t>
+      </w:r>
+      <w:r>
+        <w:rPr>
+          <w:i/>
+          <w:iCs/>
+          <w:lang w:val="en-US"/>
+        </w:rPr>
+        <w:t>UserManager</w:t>
+      </w:r>
+      <w:r>
+        <w:rPr>
+          <w:i/>
+          <w:iCs/>
+          <w:lang w:val="en-US"/>
+        </w:rPr>
+        <w:t xml:space="preserve"> </w:t>
+      </w:r>
+      <w:r>
+        <w:rPr>
+          <w:i/>
+          <w:iCs/>
+        </w:rPr>
+        <w:t xml:space="preserve">при метода за актуализация на </w:t>
+      </w:r>
+      <w:r>
+        <w:rPr>
+          <w:i/>
+          <w:iCs/>
+          <w:lang w:val="en-US"/>
+        </w:rPr>
+        <w:t>UserDbContext</w:t>
+      </w:r>
+    </w:p>
+    <w:p>
+      <w:pPr>
+        <w:pStyle w:val="Heading6"/>
+        <w:numPr>
+          <w:ilvl w:val="0"/>
+          <w:numId w:val="47"/>
+        </w:numPr>
+        <w:rPr>
+          <w:sz w:val="28"/>
+          <w:szCs w:val="28"/>
+        </w:rPr>
+      </w:pPr>
+      <w:r>
+        <w:rPr>
+          <w:sz w:val="28"/>
+          <w:szCs w:val="28"/>
+        </w:rPr>
+        <w:t>UserRequestsDbContext</w:t>
+      </w:r>
+    </w:p>
+    <w:p>
+      <w:r>
+        <w:drawing>
+          <wp:inline distT="0" distB="0" distL="0" distR="0" wp14:anchorId="5C25D748" wp14:editId="2DCF6A3C">
+            <wp:extent cx="5731510" cy="2734945"/>
+            <wp:effectExtent l="0" t="0" r="2540" b="8255"/>
+            <wp:docPr id="1561208095" name="Picture 1" descr="A screenshot of a computer code&#10;&#10;AI-generated content may be incorrect."/>
+            <wp:cNvGraphicFramePr>
+              <a:graphicFrameLocks xmlns:a="http://schemas.openxmlformats.org/drawingml/2006/main" noChangeAspect="1"/>
+            </wp:cNvGraphicFramePr>
+            <a:graphic xmlns:a="http://schemas.openxmlformats.org/drawingml/2006/main">
+              <a:graphicData uri="http://schemas.openxmlformats.org/drawingml/2006/picture">
+                <pic:pic xmlns:pic="http://schemas.openxmlformats.org/drawingml/2006/picture">
+                  <pic:nvPicPr>
+                    <pic:cNvPr id="1561208095" name="Picture 1" descr="A screenshot of a computer code&#10;&#10;AI-generated content may be incorrect."/>
+                    <pic:cNvPicPr/>
+                  </pic:nvPicPr>
+                  <pic:blipFill>
+                    <a:blip r:embed="rId35"/>
+                    <a:stretch>
+                      <a:fillRect/>
+                    </a:stretch>
+                  </pic:blipFill>
+                  <pic:spPr>
+                    <a:xfrm>
+                      <a:off x="0" y="0"/>
+                      <a:ext cx="5731510" cy="2734945"/>
+                    </a:xfrm>
+                    <a:prstGeom prst="rect">
+                      <a:avLst/>
+                    </a:prstGeom>
+                  </pic:spPr>
+                </pic:pic>
+              </a:graphicData>
+            </a:graphic>
+          </wp:inline>
+        </w:drawing>
+      </w:r>
+    </w:p>
+    <w:p>
+      <w:pPr>
+        <w:jc w:val="center"/>
+        <w:rPr>
+          <w:i/>
+          <w:iCs/>
+          <w:lang w:val="en-US"/>
+        </w:rPr>
+      </w:pPr>
+      <w:r>
+        <w:rPr>
+          <w:i/>
+          <w:iCs/>
+        </w:rPr>
+        <w:t xml:space="preserve">Фигура Х. Класа </w:t>
+      </w:r>
+      <w:r>
+        <w:rPr>
+          <w:i/>
+          <w:iCs/>
+          <w:lang w:val="en-US"/>
+        </w:rPr>
+        <w:t>UserRequestsDbContext</w:t>
+      </w:r>
+    </w:p>
+    <w:p>
+      <w:pPr>
+        <w:ind w:left="0"/>
+      </w:pPr>
+      <w:r>
+        <w:t xml:space="preserve">Класът </w:t>
+      </w:r>
+      <w:r>
+        <w:rPr>
+          <w:lang w:val="en-US"/>
+        </w:rPr>
+        <w:t>UserRequestsDbContext</w:t>
+      </w:r>
+      <w:r>
+        <w:rPr>
+          <w:lang w:val="en-US"/>
+        </w:rPr>
+        <w:t xml:space="preserve"> </w:t>
+      </w:r>
+      <w:r>
+        <w:rPr>
+          <w:lang w:val="en-US"/>
+        </w:rPr>
+        <w:t>(</w:t>
+      </w:r>
+      <w:r>
+        <w:t>Фигура Х.</w:t>
+      </w:r>
+      <w:r>
+        <w:rPr>
+          <w:lang w:val="en-US"/>
+        </w:rPr>
+        <w:t>)</w:t>
+      </w:r>
+      <w:r>
+        <w:t xml:space="preserve"> имплементира интерфейсът </w:t>
+      </w:r>
+      <w:r>
+        <w:rPr>
+          <w:lang w:val="en-US"/>
+        </w:rPr>
+        <w:t>IdbWithNav</w:t>
+      </w:r>
+      <w:r>
+        <w:t xml:space="preserve"> и аналогогично като </w:t>
+      </w:r>
+      <w:r>
+        <w:rPr>
+          <w:lang w:val="en-US"/>
+        </w:rPr>
+        <w:t xml:space="preserve">PetDbContext </w:t>
+      </w:r>
+      <w:r>
+        <w:t>изгражда методи за филтрирано извличане</w:t>
+      </w:r>
+      <w:r>
+        <w:rPr>
+          <w:lang w:val="en-US"/>
+        </w:rPr>
+        <w:t xml:space="preserve"> </w:t>
+      </w:r>
+      <w:r>
+        <w:t xml:space="preserve">на записи и </w:t>
+      </w:r>
+      <w:r>
+        <w:rPr>
+          <w:lang w:val="en-US"/>
+        </w:rPr>
+        <w:t>CRUD.</w:t>
+      </w:r>
+      <w:r>
+        <w:t xml:space="preserve"> </w:t>
+      </w:r>
+      <w:r>
+        <w:rPr>
+          <w:lang w:val="en-US"/>
+        </w:rPr>
+        <w:t>(</w:t>
+      </w:r>
+      <w:r>
+        <w:t xml:space="preserve">Виж </w:t>
+      </w:r>
+      <w:hyperlink w:anchor="PetDbContext" w:history="1">
+        <w:r>
+          <w:rPr>
+            <w:rStyle w:val="Hyperlink"/>
+            <w:lang w:val="en-US"/>
+          </w:rPr>
+          <w:t>xv. PetDb</w:t>
+        </w:r>
+        <w:r>
+          <w:rPr>
+            <w:rStyle w:val="Hyperlink"/>
+            <w:lang w:val="en-US"/>
+          </w:rPr>
+          <w:t>C</w:t>
+        </w:r>
+        <w:r>
+          <w:rPr>
+            <w:rStyle w:val="Hyperlink"/>
+            <w:lang w:val="en-US"/>
+          </w:rPr>
+          <w:t>ontext</w:t>
+        </w:r>
+      </w:hyperlink>
+      <w:r>
+        <w:rPr>
+          <w:lang w:val="en-US"/>
+        </w:rPr>
+        <w:t>)</w:t>
+      </w:r>
+    </w:p>
+    <w:p>
+      <w:pPr>
+        <w:ind w:left="0"/>
+      </w:pPr>
+      <w:r>
+        <w:t>Класът съдържа и още няколко специализирани методи за работа с искания:</w:t>
+      </w:r>
+    </w:p>
+    <w:p>
+      <w:pPr>
+        <w:pStyle w:val="ListParagraph"/>
+        <w:numPr>
+          <w:ilvl w:val="0"/>
+          <w:numId w:val="70"/>
+        </w:numPr>
+        <w:rPr>
+          <w:b/>
+          <w:bCs/>
+        </w:rPr>
+      </w:pPr>
+      <w:r>
+        <w:rPr>
+          <w:b/>
+          <w:bCs/>
+        </w:rPr>
+        <w:t xml:space="preserve">Извличане на входящите и изходящите искания за </w:t>
+      </w:r>
+      <w:r>
+        <w:rPr>
+          <w:b/>
+          <w:bCs/>
+        </w:rPr>
+        <w:t xml:space="preserve">даден </w:t>
+      </w:r>
+      <w:r>
+        <w:rPr>
+          <w:b/>
+          <w:bCs/>
+        </w:rPr>
+        <w:t>потребител</w:t>
+      </w:r>
+    </w:p>
+    <w:p>
+      <w:pPr>
+        <w:pStyle w:val="ListParagraph"/>
+        <w:ind w:left="1080" w:firstLine="0"/>
+      </w:pPr>
+      <w:r>
+        <w:lastRenderedPageBreak/>
+        <w:drawing>
+          <wp:inline distT="0" distB="0" distL="0" distR="0" wp14:anchorId="79757698" wp14:editId="5C4527E6">
+            <wp:extent cx="5731510" cy="3199130"/>
+            <wp:effectExtent l="0" t="0" r="2540" b="1270"/>
+            <wp:docPr id="1949514727" name="Picture 1" descr="A screen shot of a computer program&#10;&#10;AI-generated content may be incorrect."/>
+            <wp:cNvGraphicFramePr>
+              <a:graphicFrameLocks xmlns:a="http://schemas.openxmlformats.org/drawingml/2006/main" noChangeAspect="1"/>
+            </wp:cNvGraphicFramePr>
+            <a:graphic xmlns:a="http://schemas.openxmlformats.org/drawingml/2006/main">
+              <a:graphicData uri="http://schemas.openxmlformats.org/drawingml/2006/picture">
+                <pic:pic xmlns:pic="http://schemas.openxmlformats.org/drawingml/2006/picture">
+                  <pic:nvPicPr>
+                    <pic:cNvPr id="1949514727" name="Picture 1" descr="A screen shot of a computer program&#10;&#10;AI-generated content may be incorrect."/>
+                    <pic:cNvPicPr/>
+                  </pic:nvPicPr>
+                  <pic:blipFill>
+                    <a:blip r:embed="rId36"/>
+                    <a:stretch>
+                      <a:fillRect/>
+                    </a:stretch>
+                  </pic:blipFill>
+                  <pic:spPr>
+                    <a:xfrm>
+                      <a:off x="0" y="0"/>
+                      <a:ext cx="5731510" cy="3199130"/>
+                    </a:xfrm>
+                    <a:prstGeom prst="rect">
+                      <a:avLst/>
+                    </a:prstGeom>
+                  </pic:spPr>
+                </pic:pic>
+              </a:graphicData>
+            </a:graphic>
+          </wp:inline>
+        </w:drawing>
+      </w:r>
+    </w:p>
+    <w:p>
+      <w:pPr>
+        <w:pStyle w:val="ListParagraph"/>
+        <w:ind w:left="1080" w:firstLine="0"/>
+        <w:jc w:val="center"/>
+        <w:rPr>
+          <w:i/>
+          <w:iCs/>
+          <w:lang w:val="en-US"/>
+        </w:rPr>
+      </w:pPr>
+      <w:r>
+        <w:rPr>
+          <w:i/>
+          <w:iCs/>
+        </w:rPr>
+        <w:t xml:space="preserve">Фигура Х. Методите за </w:t>
+      </w:r>
+      <w:r>
+        <w:rPr>
+          <w:i/>
+          <w:iCs/>
+          <w:lang w:val="en-US"/>
+        </w:rPr>
+        <w:t xml:space="preserve">Outbox </w:t>
+      </w:r>
+      <w:r>
+        <w:rPr>
+          <w:i/>
+          <w:iCs/>
+        </w:rPr>
+        <w:t xml:space="preserve">и </w:t>
+      </w:r>
+      <w:r>
+        <w:rPr>
+          <w:i/>
+          <w:iCs/>
+          <w:lang w:val="en-US"/>
+        </w:rPr>
+        <w:t xml:space="preserve">Inbox </w:t>
+      </w:r>
+      <w:r>
+        <w:rPr>
+          <w:i/>
+          <w:iCs/>
+        </w:rPr>
+        <w:t xml:space="preserve">в </w:t>
+      </w:r>
+      <w:r>
+        <w:rPr>
+          <w:i/>
+          <w:iCs/>
+          <w:lang w:val="en-US"/>
+        </w:rPr>
+        <w:t>UserRequestDbContext</w:t>
+      </w:r>
+    </w:p>
+    <w:p>
+      <w:pPr>
+        <w:ind w:left="0"/>
+      </w:pPr>
+      <w:r>
+        <w:t xml:space="preserve">Методите </w:t>
+      </w:r>
+      <w:r>
+        <w:rPr>
+          <w:lang w:val="en-US"/>
+        </w:rPr>
+        <w:t xml:space="preserve">ReadUserRequestOutboxAsync </w:t>
+      </w:r>
+      <w:r>
+        <w:t xml:space="preserve">и </w:t>
+      </w:r>
+      <w:r>
+        <w:rPr>
+          <w:lang w:val="en-US"/>
+        </w:rPr>
+        <w:t>ReadUserRequestInboxAsync</w:t>
+      </w:r>
+      <w:r>
+        <w:t xml:space="preserve"> </w:t>
+      </w:r>
+      <w:r>
+        <w:rPr>
+          <w:lang w:val="en-US"/>
+        </w:rPr>
+        <w:t>(</w:t>
+      </w:r>
+      <w:r>
+        <w:t>Фигура Х.</w:t>
+      </w:r>
+      <w:r>
+        <w:rPr>
+          <w:lang w:val="en-US"/>
+        </w:rPr>
+        <w:t>)</w:t>
+      </w:r>
+      <w:r>
+        <w:t xml:space="preserve"> извличат всички записи за</w:t>
+      </w:r>
+      <w:r>
+        <w:t xml:space="preserve"> </w:t>
+      </w:r>
+      <w:r>
+        <w:t>изходящи</w:t>
+      </w:r>
+      <w:r>
+        <w:t xml:space="preserve"> или </w:t>
+      </w:r>
+      <w:r>
+        <w:t>входящи</w:t>
+      </w:r>
+      <w:r>
+        <w:t xml:space="preserve"> искания на даден потребител. Филтрирането се извършва с помощта на </w:t>
+      </w:r>
+      <w:r>
+        <w:rPr>
+          <w:lang w:val="en-US"/>
+        </w:rPr>
+        <w:t xml:space="preserve">LINQ </w:t>
+      </w:r>
+      <w:r>
+        <w:t>заявки, които се прилагат към пълният списък искания от базата данни</w:t>
+      </w:r>
+    </w:p>
+    <w:p>
+      <w:pPr>
+        <w:pStyle w:val="ListParagraph"/>
+        <w:numPr>
+          <w:ilvl w:val="0"/>
+          <w:numId w:val="70"/>
+        </w:numPr>
+        <w:rPr>
+          <w:b/>
+          <w:bCs/>
+        </w:rPr>
+      </w:pPr>
+      <w:r>
+        <w:rPr>
+          <w:b/>
+          <w:bCs/>
+        </w:rPr>
+        <w:t>Методи за прием</w:t>
+      </w:r>
+      <w:r>
+        <w:rPr>
+          <w:b/>
+          <w:bCs/>
+          <w:lang w:val="en-US"/>
+        </w:rPr>
+        <w:t>/</w:t>
+      </w:r>
+      <w:r>
+        <w:rPr>
+          <w:b/>
+          <w:bCs/>
+        </w:rPr>
+        <w:t>отказ</w:t>
+      </w:r>
+      <w:r>
+        <w:rPr>
+          <w:b/>
+          <w:bCs/>
+          <w:lang w:val="en-US"/>
+        </w:rPr>
+        <w:t>/</w:t>
+      </w:r>
+      <w:r>
+        <w:rPr>
+          <w:b/>
+          <w:bCs/>
+        </w:rPr>
+        <w:t>отхвърляне на искане</w:t>
+      </w:r>
+    </w:p>
+    <w:p>
+      <w:pPr>
+        <w:ind w:left="720" w:firstLine="0"/>
+        <w:rPr>
+          <w:b/>
+          <w:bCs/>
+        </w:rPr>
+      </w:pPr>
+      <w:r>
+        <w:rPr>
+          <w:b/>
+          <w:bCs/>
+        </w:rPr>
+        <w:drawing>
+          <wp:inline distT="0" distB="0" distL="0" distR="0" wp14:anchorId="30EE469B" wp14:editId="461CEE79">
+            <wp:extent cx="5731510" cy="1635760"/>
+            <wp:effectExtent l="0" t="0" r="2540" b="2540"/>
+            <wp:docPr id="63245303" name="Picture 1" descr="A screen shot of a computer code&#10;&#10;AI-generated content may be incorrect."/>
+            <wp:cNvGraphicFramePr>
+              <a:graphicFrameLocks xmlns:a="http://schemas.openxmlformats.org/drawingml/2006/main" noChangeAspect="1"/>
+            </wp:cNvGraphicFramePr>
+            <a:graphic xmlns:a="http://schemas.openxmlformats.org/drawingml/2006/main">
+              <a:graphicData uri="http://schemas.openxmlformats.org/drawingml/2006/picture">
+                <pic:pic xmlns:pic="http://schemas.openxmlformats.org/drawingml/2006/picture">
+                  <pic:nvPicPr>
+                    <pic:cNvPr id="63245303" name="Picture 1" descr="A screen shot of a computer code&#10;&#10;AI-generated content may be incorrect."/>
+                    <pic:cNvPicPr/>
+                  </pic:nvPicPr>
+                  <pic:blipFill>
+                    <a:blip r:embed="rId37"/>
+                    <a:stretch>
+                      <a:fillRect/>
+                    </a:stretch>
+                  </pic:blipFill>
+                  <pic:spPr>
+                    <a:xfrm>
+                      <a:off x="0" y="0"/>
+                      <a:ext cx="5731510" cy="1635760"/>
+                    </a:xfrm>
+                    <a:prstGeom prst="rect">
+                      <a:avLst/>
+                    </a:prstGeom>
+                  </pic:spPr>
+                </pic:pic>
+              </a:graphicData>
+            </a:graphic>
+          </wp:inline>
+        </w:drawing>
+      </w:r>
+    </w:p>
+    <w:p>
+      <w:pPr>
+        <w:ind w:left="720" w:firstLine="0"/>
+        <w:jc w:val="center"/>
+        <w:rPr>
+          <w:i/>
+          <w:iCs/>
+          <w:lang w:val="en-US"/>
+        </w:rPr>
+      </w:pPr>
+      <w:r>
+        <w:rPr>
+          <w:i/>
+          <w:iCs/>
+        </w:rPr>
+        <w:t xml:space="preserve">Фигура Х. Метода </w:t>
+      </w:r>
+      <w:r>
+        <w:rPr>
+          <w:i/>
+          <w:iCs/>
+          <w:lang w:val="en-US"/>
+        </w:rPr>
+        <w:t xml:space="preserve">CancelAsync </w:t>
+      </w:r>
+      <w:r>
+        <w:rPr>
+          <w:i/>
+          <w:iCs/>
+        </w:rPr>
+        <w:t xml:space="preserve">на класа </w:t>
+      </w:r>
+      <w:r>
+        <w:rPr>
+          <w:i/>
+          <w:iCs/>
+          <w:lang w:val="en-US"/>
+        </w:rPr>
+        <w:t>UserRequestsDbContext</w:t>
+      </w:r>
+    </w:p>
+    <w:p>
+      <w:pPr>
+        <w:ind w:left="0"/>
+      </w:pPr>
+      <w:r>
+        <w:t xml:space="preserve">Методът </w:t>
+      </w:r>
+      <w:r>
+        <w:rPr>
+          <w:lang w:val="en-US"/>
+        </w:rPr>
+        <w:t>CancelAsync (</w:t>
+      </w:r>
+      <w:r>
+        <w:t>Фигура Х</w:t>
+      </w:r>
+      <w:r>
+        <w:rPr>
+          <w:lang w:val="en-US"/>
+        </w:rPr>
+        <w:t>)</w:t>
+      </w:r>
+      <w:r>
+        <w:t xml:space="preserve"> служи за отхвърляне на искане към домашен любимец от потребителя, </w:t>
+      </w:r>
+      <w:r>
+        <w:t>който</w:t>
+      </w:r>
+      <w:r>
+        <w:t xml:space="preserve"> първоначално го е направил.</w:t>
+      </w:r>
+      <w:r>
+        <w:t xml:space="preserve"> Това се случва с извличане от </w:t>
+      </w:r>
+      <w:r>
+        <w:t xml:space="preserve">на </w:t>
+      </w:r>
+      <w:r>
+        <w:t xml:space="preserve">запис чрез първичния му ключ, задаване на дата на отхвърляне и </w:t>
+      </w:r>
+      <w:r>
+        <w:t>запазване на промените.</w:t>
+      </w:r>
+      <w:r>
+        <w:t xml:space="preserve"> </w:t>
+      </w:r>
+    </w:p>
+    <w:p>
+      <w:pPr>
+        <w:ind w:left="0"/>
+        <w:rPr>
+          <w:lang w:val="en-US"/>
+        </w:rPr>
+      </w:pPr>
+      <w:r>
+        <w:rPr>
+          <w:lang w:val="en-US"/>
+        </w:rPr>
+        <w:lastRenderedPageBreak/>
+        <w:drawing>
+          <wp:inline distT="0" distB="0" distL="0" distR="0" wp14:anchorId="22D6E646" wp14:editId="46FE5DBA">
+            <wp:extent cx="5731510" cy="1864360"/>
+            <wp:effectExtent l="0" t="0" r="2540" b="2540"/>
+            <wp:docPr id="764205822" name="Picture 1" descr="A screen shot of a computer code&#10;&#10;AI-generated content may be incorrect."/>
+            <wp:cNvGraphicFramePr>
+              <a:graphicFrameLocks xmlns:a="http://schemas.openxmlformats.org/drawingml/2006/main" noChangeAspect="1"/>
+            </wp:cNvGraphicFramePr>
+            <a:graphic xmlns:a="http://schemas.openxmlformats.org/drawingml/2006/main">
+              <a:graphicData uri="http://schemas.openxmlformats.org/drawingml/2006/picture">
+                <pic:pic xmlns:pic="http://schemas.openxmlformats.org/drawingml/2006/picture">
+                  <pic:nvPicPr>
+                    <pic:cNvPr id="764205822" name="Picture 1" descr="A screen shot of a computer code&#10;&#10;AI-generated content may be incorrect."/>
+                    <pic:cNvPicPr/>
+                  </pic:nvPicPr>
+                  <pic:blipFill>
+                    <a:blip r:embed="rId38"/>
+                    <a:stretch>
+                      <a:fillRect/>
+                    </a:stretch>
+                  </pic:blipFill>
+                  <pic:spPr>
+                    <a:xfrm>
+                      <a:off x="0" y="0"/>
+                      <a:ext cx="5731510" cy="1864360"/>
+                    </a:xfrm>
+                    <a:prstGeom prst="rect">
+                      <a:avLst/>
+                    </a:prstGeom>
+                  </pic:spPr>
+                </pic:pic>
+              </a:graphicData>
+            </a:graphic>
+          </wp:inline>
+        </w:drawing>
+      </w:r>
+    </w:p>
+    <w:p>
+      <w:pPr>
+        <w:ind w:left="0"/>
+        <w:jc w:val="center"/>
+        <w:rPr>
+          <w:i/>
+          <w:iCs/>
+        </w:rPr>
+      </w:pPr>
+      <w:r>
+        <w:rPr>
+          <w:i/>
+          <w:iCs/>
+        </w:rPr>
+        <w:t xml:space="preserve">Фигура Х. Метода </w:t>
+      </w:r>
+      <w:r>
+        <w:rPr>
+          <w:i/>
+          <w:iCs/>
+          <w:lang w:val="en-US"/>
+        </w:rPr>
+        <w:t>AcceptAsync</w:t>
+      </w:r>
+      <w:r>
+        <w:rPr>
+          <w:i/>
+          <w:iCs/>
+        </w:rPr>
+        <w:t xml:space="preserve"> на класа </w:t>
+      </w:r>
+      <w:r>
+        <w:rPr>
+          <w:i/>
+          <w:iCs/>
+          <w:lang w:val="en-US"/>
+        </w:rPr>
+        <w:t>UserRequestsDbContext</w:t>
+      </w:r>
+    </w:p>
+    <w:p>
+      <w:pPr>
+        <w:ind w:left="0"/>
+      </w:pPr>
+      <w:r>
+        <w:t>Методът</w:t>
+      </w:r>
+      <w:r>
+        <w:t xml:space="preserve"> </w:t>
+      </w:r>
+      <w:r>
+        <w:rPr>
+          <w:lang w:val="en-US"/>
+        </w:rPr>
+        <w:t>AcceptAsync</w:t>
+      </w:r>
+      <w:r>
+        <w:rPr>
+          <w:lang w:val="en-US"/>
+        </w:rPr>
+        <w:t xml:space="preserve"> (</w:t>
+      </w:r>
+      <w:r>
+        <w:t>Фигура Х</w:t>
+      </w:r>
+      <w:r>
+        <w:rPr>
+          <w:lang w:val="en-US"/>
+        </w:rPr>
+        <w:t>)</w:t>
+      </w:r>
+      <w:r>
+        <w:t xml:space="preserve"> служи за </w:t>
+      </w:r>
+      <w:r>
+        <w:t>приемане</w:t>
+      </w:r>
+      <w:r>
+        <w:t xml:space="preserve"> на искане към домашен любимец от потребителя</w:t>
+      </w:r>
+      <w:r>
+        <w:t xml:space="preserve"> получател</w:t>
+      </w:r>
+      <w:r>
+        <w:t xml:space="preserve">. Това се случва с извличане  на запис чрез първичния му ключ, задаване на дата на </w:t>
+      </w:r>
+      <w:r>
+        <w:t>приемане, както и съобщение за отговор и дата на осиновяване,</w:t>
+      </w:r>
+      <w:r>
+        <w:t xml:space="preserve"> и запазване на промените. </w:t>
+      </w:r>
+    </w:p>
+    <w:p>
+      <w:pPr>
+        <w:ind w:left="0"/>
+      </w:pPr>
+      <w:r>
+        <w:drawing>
+          <wp:inline distT="0" distB="0" distL="0" distR="0" wp14:anchorId="5E711663" wp14:editId="6BD2124D">
+            <wp:extent cx="5731510" cy="1769110"/>
+            <wp:effectExtent l="0" t="0" r="2540" b="2540"/>
+            <wp:docPr id="586037395" name="Picture 1" descr="A screen shot of a computer code&#10;&#10;AI-generated content may be incorrect."/>
+            <wp:cNvGraphicFramePr>
+              <a:graphicFrameLocks xmlns:a="http://schemas.openxmlformats.org/drawingml/2006/main" noChangeAspect="1"/>
+            </wp:cNvGraphicFramePr>
+            <a:graphic xmlns:a="http://schemas.openxmlformats.org/drawingml/2006/main">
+              <a:graphicData uri="http://schemas.openxmlformats.org/drawingml/2006/picture">
+                <pic:pic xmlns:pic="http://schemas.openxmlformats.org/drawingml/2006/picture">
+                  <pic:nvPicPr>
+                    <pic:cNvPr id="586037395" name="Picture 1" descr="A screen shot of a computer code&#10;&#10;AI-generated content may be incorrect."/>
+                    <pic:cNvPicPr/>
+                  </pic:nvPicPr>
+                  <pic:blipFill>
+                    <a:blip r:embed="rId39"/>
+                    <a:stretch>
+                      <a:fillRect/>
+                    </a:stretch>
+                  </pic:blipFill>
+                  <pic:spPr>
+                    <a:xfrm>
+                      <a:off x="0" y="0"/>
+                      <a:ext cx="5731510" cy="1769110"/>
+                    </a:xfrm>
+                    <a:prstGeom prst="rect">
+                      <a:avLst/>
+                    </a:prstGeom>
+                  </pic:spPr>
+                </pic:pic>
+              </a:graphicData>
+            </a:graphic>
+          </wp:inline>
+        </w:drawing>
+      </w:r>
+    </w:p>
+    <w:p>
+      <w:pPr>
+        <w:ind w:left="0"/>
+        <w:jc w:val="center"/>
+        <w:rPr>
+          <w:i/>
+          <w:iCs/>
+        </w:rPr>
+      </w:pPr>
+      <w:r>
+        <w:rPr>
+          <w:i/>
+          <w:iCs/>
+        </w:rPr>
+        <w:t xml:space="preserve">Фигура Х. Метода </w:t>
+      </w:r>
+      <w:r>
+        <w:rPr>
+          <w:i/>
+          <w:iCs/>
+          <w:lang w:val="en-US"/>
+        </w:rPr>
+        <w:t>DenyAsync</w:t>
+      </w:r>
+      <w:r>
+        <w:rPr>
+          <w:i/>
+          <w:iCs/>
+        </w:rPr>
+        <w:t xml:space="preserve"> на класа </w:t>
+      </w:r>
+      <w:r>
+        <w:rPr>
+          <w:i/>
+          <w:iCs/>
+          <w:lang w:val="en-US"/>
+        </w:rPr>
+        <w:t>UserRequestsDbContext</w:t>
+      </w:r>
+    </w:p>
+    <w:p>
+      <w:pPr>
+        <w:ind w:left="0"/>
+      </w:pPr>
+      <w:r>
+        <w:t xml:space="preserve">Методът </w:t>
+      </w:r>
+      <w:r>
+        <w:rPr>
+          <w:lang w:val="en-US"/>
+        </w:rPr>
+        <w:t>DenyAsync</w:t>
+      </w:r>
+      <w:r>
+        <w:rPr>
+          <w:i/>
+          <w:iCs/>
+        </w:rPr>
+        <w:t xml:space="preserve"> </w:t>
+      </w:r>
+      <w:r>
+        <w:rPr>
+          <w:lang w:val="en-US"/>
+        </w:rPr>
+        <w:t>(</w:t>
+      </w:r>
+      <w:r>
+        <w:t>Фигура Х</w:t>
+      </w:r>
+      <w:r>
+        <w:rPr>
+          <w:lang w:val="en-US"/>
+        </w:rPr>
+        <w:t>)</w:t>
+      </w:r>
+      <w:r>
+        <w:t xml:space="preserve"> служи за </w:t>
+      </w:r>
+      <w:r>
+        <w:t>отказ</w:t>
+      </w:r>
+      <w:r>
+        <w:t xml:space="preserve"> на искане към домашен любимец от потребителя получател. Това се случва с извличане  на запис чрез първичния му ключ, задаване на дата на </w:t>
+      </w:r>
+      <w:r>
+        <w:t>отказване</w:t>
+      </w:r>
+      <w:r>
+        <w:t>, както и съобщение за отговор,</w:t>
+      </w:r>
+      <w:r>
+        <w:t xml:space="preserve"> </w:t>
+      </w:r>
+      <w:r>
+        <w:t xml:space="preserve">и запазване на промените. </w:t>
+      </w:r>
+    </w:p>
     <w:p>
       <w:pPr>
         <w:pStyle w:val="Heading4"/>
@@ -10877,29 +12409,38 @@
       </w:pPr>
       <w:r>
         <w:rPr>
+          <w:rStyle w:val="Heading4Char"/>
           <w:sz w:val="36"/>
           <w:szCs w:val="36"/>
-        </w:rPr>
+          <w:lang w:val="bg-BG"/>
+        </w:rPr>
+        <w:lastRenderedPageBreak/>
         <w:t>5</w:t>
       </w:r>
       <w:r>
         <w:rPr>
+          <w:rStyle w:val="Heading4Char"/>
           <w:sz w:val="36"/>
           <w:szCs w:val="36"/>
+          <w:lang w:val="bg-BG"/>
         </w:rPr>
         <w:t>.</w:t>
       </w:r>
       <w:r>
         <w:rPr>
+          <w:rStyle w:val="Heading4Char"/>
           <w:sz w:val="36"/>
           <w:szCs w:val="36"/>
+          <w:lang w:val="bg-BG"/>
         </w:rPr>
         <w:t>4</w:t>
       </w:r>
       <w:r>
         <w:rPr>
+          <w:rStyle w:val="Heading4Char"/>
           <w:sz w:val="36"/>
           <w:szCs w:val="36"/>
+          <w:lang w:val="bg-BG"/>
         </w:rPr>
         <w:t>.2 Business Layer</w:t>
       </w:r>
@@ -10965,57 +12506,6 @@
       </w:r>
     </w:p>
     <w:p>
-      <w:r>
-        <w:t>5.4.X Осигуряване на сигурност</w:t>
-      </w:r>
-    </w:p>
-    <w:p>
-      <w:r>
-        <w:t>Спомени атаките</w:t>
-      </w:r>
-    </w:p>
-    <w:p>
-      <w:r>
-        <w:t xml:space="preserve">Описание на всички мерки за сигурност </w:t>
-      </w:r>
-    </w:p>
-    <w:p>
-      <w:r>
-        <w:t>Сигурност на данните</w:t>
-      </w:r>
-    </w:p>
-    <w:p>
-      <w:r>
-        <w:t>Валидация на данни</w:t>
-      </w:r>
-    </w:p>
-    <w:p>
-      <w:r>
-        <w:t>Сигурност на контролерите и извеждането от тях данни</w:t>
-      </w:r>
-    </w:p>
-    <w:p>
-      <w:r>
-        <w:lastRenderedPageBreak/>
-        <w:t>Потребителски роли</w:t>
-      </w:r>
-    </w:p>
-    <w:p>
-      <w:r>
-        <w:t>Автентикация</w:t>
-      </w:r>
-    </w:p>
-    <w:p>
-      <w:r>
-        <w:t>Ауторизация</w:t>
-      </w:r>
-    </w:p>
-    <w:p>
-      <w:r>
-        <w:t>Хеширане на пароли</w:t>
-      </w:r>
-    </w:p>
-    <w:p>
       <w:pPr>
         <w:pStyle w:val="Heading4"/>
         <w:rPr>
@@ -11201,6 +12691,70 @@
     </w:p>
     <w:p>
       <w:pPr>
+        <w:pStyle w:val="Heading4"/>
+        <w:rPr>
+          <w:sz w:val="36"/>
+          <w:szCs w:val="36"/>
+        </w:rPr>
+      </w:pPr>
+      <w:bookmarkStart w:id="55" w:name="_Toc192865210"/>
+      <w:bookmarkStart w:id="56" w:name="_Toc193888271"/>
+      <w:r>
+        <w:rPr>
+          <w:sz w:val="36"/>
+          <w:szCs w:val="36"/>
+        </w:rPr>
+        <w:t>5.4.5 Осигуряване на сигурност</w:t>
+      </w:r>
+    </w:p>
+    <w:p>
+      <w:r>
+        <w:t>Спомени атаките</w:t>
+      </w:r>
+    </w:p>
+    <w:p>
+      <w:r>
+        <w:t xml:space="preserve">Описание на всички мерки за сигурност </w:t>
+      </w:r>
+    </w:p>
+    <w:p>
+      <w:r>
+        <w:lastRenderedPageBreak/>
+        <w:t>Сигурност на данните</w:t>
+      </w:r>
+    </w:p>
+    <w:p>
+      <w:r>
+        <w:t>Валидация на данни</w:t>
+      </w:r>
+    </w:p>
+    <w:p>
+      <w:r>
+        <w:t>Сигурност на контролерите и извеждането от тях данни</w:t>
+      </w:r>
+    </w:p>
+    <w:p>
+      <w:r>
+        <w:t>Потребителски роли</w:t>
+      </w:r>
+    </w:p>
+    <w:p>
+      <w:r>
+        <w:t>Автентикация</w:t>
+      </w:r>
+    </w:p>
+    <w:p>
+      <w:r>
+        <w:t>Ауторизация</w:t>
+      </w:r>
+    </w:p>
+    <w:p>
+      <w:r>
+        <w:t>Хеширане на пароли</w:t>
+      </w:r>
+    </w:p>
+    <w:p>
+      <w:pPr>
         <w:pStyle w:val="Heading2"/>
         <w:rPr>
           <w:rFonts w:ascii="Times New Roman" w:hAnsi="Times New Roman" w:cs="Times New Roman"/>
@@ -11208,8 +12762,6 @@
           <w:szCs w:val="44"/>
         </w:rPr>
       </w:pPr>
-      <w:bookmarkStart w:id="54" w:name="_Toc192865210"/>
-      <w:bookmarkStart w:id="55" w:name="_Toc193888271"/>
       <w:r>
         <w:rPr>
           <w:rFonts w:ascii="Times New Roman" w:hAnsi="Times New Roman" w:cs="Times New Roman"/>
@@ -11226,8 +12778,8 @@
         </w:rPr>
         <w:t>. Потребителска документация</w:t>
       </w:r>
-      <w:bookmarkEnd w:id="54"/>
       <w:bookmarkEnd w:id="55"/>
+      <w:bookmarkEnd w:id="56"/>
     </w:p>
     <w:p>
       <w:pPr>
@@ -11237,7 +12789,7 @@
           <w:szCs w:val="40"/>
         </w:rPr>
       </w:pPr>
-      <w:bookmarkStart w:id="56" w:name="_Toc193888272"/>
+      <w:bookmarkStart w:id="57" w:name="_Toc193888272"/>
       <w:r>
         <w:rPr>
           <w:sz w:val="40"/>
@@ -11259,7 +12811,7 @@
         </w:rPr>
         <w:t>Ръководство за потребителя</w:t>
       </w:r>
-      <w:bookmarkEnd w:id="56"/>
+      <w:bookmarkEnd w:id="57"/>
     </w:p>
     <w:p>
       <w:pPr>
@@ -11312,7 +12864,6 @@
           <w:rFonts w:cs="Times New Roman"/>
           <w:szCs w:val="24"/>
         </w:rPr>
-        <w:lastRenderedPageBreak/>
         <w:t>включва инструкции за инсталиране, работа с потребителския</w:t>
       </w:r>
     </w:p>
@@ -11360,7 +12911,7 @@
           <w:szCs w:val="40"/>
         </w:rPr>
       </w:pPr>
-      <w:bookmarkStart w:id="57" w:name="_Toc193888273"/>
+      <w:bookmarkStart w:id="58" w:name="_Toc193888273"/>
       <w:r>
         <w:rPr>
           <w:sz w:val="40"/>
@@ -11375,7 +12926,7 @@
         </w:rPr>
         <w:t>.2 Ръководство за администратора</w:t>
       </w:r>
-      <w:bookmarkEnd w:id="57"/>
+      <w:bookmarkEnd w:id="58"/>
     </w:p>
     <w:p>
       <w:pPr>
@@ -11490,8 +13041,8 @@
           <w:szCs w:val="44"/>
         </w:rPr>
       </w:pPr>
-      <w:bookmarkStart w:id="58" w:name="_Toc192865211"/>
-      <w:bookmarkStart w:id="59" w:name="_Toc193888274"/>
+      <w:bookmarkStart w:id="59" w:name="_Toc192865211"/>
+      <w:bookmarkStart w:id="60" w:name="_Toc193888274"/>
       <w:r>
         <w:rPr>
           <w:rStyle w:val="Heading2Char"/>
@@ -11500,6 +13051,7 @@
           <w:szCs w:val="44"/>
           <w:lang w:val="bg-BG"/>
         </w:rPr>
+        <w:lastRenderedPageBreak/>
         <w:t>7</w:t>
       </w:r>
       <w:r>
@@ -11512,8 +13064,8 @@
         </w:rPr>
         <w:t>. Авторски права</w:t>
       </w:r>
-      <w:bookmarkEnd w:id="58"/>
       <w:bookmarkEnd w:id="59"/>
+      <w:bookmarkEnd w:id="60"/>
     </w:p>
     <w:p>
       <w:pPr>
@@ -11676,8 +13228,8 @@
           <w:szCs w:val="48"/>
         </w:rPr>
       </w:pPr>
-      <w:bookmarkStart w:id="60" w:name="_Toc192865212"/>
-      <w:bookmarkStart w:id="61" w:name="_Toc193888275"/>
+      <w:bookmarkStart w:id="61" w:name="_Toc192865212"/>
+      <w:bookmarkStart w:id="62" w:name="_Toc193888275"/>
       <w:r>
         <w:rPr>
           <w:rFonts w:ascii="Times New Roman" w:hAnsi="Times New Roman" w:cs="Times New Roman"/>
@@ -11686,8 +13238,8 @@
         </w:rPr>
         <w:t>Заключение</w:t>
       </w:r>
-      <w:bookmarkEnd w:id="60"/>
       <w:bookmarkEnd w:id="61"/>
+      <w:bookmarkEnd w:id="62"/>
     </w:p>
     <w:p>
       <w:pPr>
@@ -11747,6 +13299,7 @@
           <w:rFonts w:cs="Times New Roman"/>
           <w:szCs w:val="24"/>
         </w:rPr>
+        <w:lastRenderedPageBreak/>
         <w:t>Обобщава постигнатото в дипломния проект, представя възможностите за бъдещо</w:t>
       </w:r>
     </w:p>
@@ -12042,8 +13595,8 @@
           <w:szCs w:val="48"/>
         </w:rPr>
       </w:pPr>
-      <w:bookmarkStart w:id="62" w:name="_Toc192865213"/>
-      <w:bookmarkStart w:id="63" w:name="_Toc193888276"/>
+      <w:bookmarkStart w:id="63" w:name="_Toc192865213"/>
+      <w:bookmarkStart w:id="64" w:name="_Toc193888276"/>
       <w:r>
         <w:rPr>
           <w:rFonts w:ascii="Times New Roman" w:hAnsi="Times New Roman" w:cs="Times New Roman"/>
@@ -12052,8 +13605,8 @@
         </w:rPr>
         <w:t>Списък на използвана литература</w:t>
       </w:r>
-      <w:bookmarkEnd w:id="62"/>
       <w:bookmarkEnd w:id="63"/>
+      <w:bookmarkEnd w:id="64"/>
     </w:p>
     <w:p>
       <w:pPr>
@@ -12186,7 +13739,7 @@
           <w:szCs w:val="28"/>
         </w:rPr>
       </w:pPr>
-      <w:hyperlink r:id="rId34" w:history="1">
+      <w:hyperlink r:id="rId40" w:history="1">
         <w:r>
           <w:rPr>
             <w:rStyle w:val="Hyperlink"/>
@@ -12204,7 +13757,7 @@
           <w:numId w:val="37"/>
         </w:numPr>
       </w:pPr>
-      <w:hyperlink r:id="rId35" w:history="1">
+      <w:hyperlink r:id="rId41" w:history="1">
         <w:r>
           <w:rPr>
             <w:rStyle w:val="Hyperlink"/>
@@ -12222,7 +13775,7 @@
           <w:numId w:val="37"/>
         </w:numPr>
       </w:pPr>
-      <w:hyperlink r:id="rId36" w:history="1">
+      <w:hyperlink r:id="rId42" w:history="1">
         <w:r>
           <w:rPr>
             <w:rStyle w:val="Hyperlink"/>
@@ -12240,7 +13793,7 @@
           <w:numId w:val="37"/>
         </w:numPr>
       </w:pPr>
-      <w:hyperlink r:id="rId37" w:history="1">
+      <w:hyperlink r:id="rId43" w:history="1">
         <w:r>
           <w:rPr>
             <w:rStyle w:val="Hyperlink"/>
@@ -12258,7 +13811,7 @@
           <w:numId w:val="37"/>
         </w:numPr>
       </w:pPr>
-      <w:hyperlink r:id="rId38" w:history="1">
+      <w:hyperlink r:id="rId44" w:history="1">
         <w:r>
           <w:rPr>
             <w:rStyle w:val="Hyperlink"/>
@@ -12275,7 +13828,7 @@
           <w:numId w:val="37"/>
         </w:numPr>
       </w:pPr>
-      <w:hyperlink r:id="rId39" w:history="1">
+      <w:hyperlink r:id="rId45" w:history="1">
         <w:r>
           <w:rPr>
             <w:rStyle w:val="Hyperlink"/>
@@ -12299,7 +13852,7 @@
           <w:szCs w:val="24"/>
         </w:rPr>
       </w:pPr>
-      <w:hyperlink r:id="rId40" w:history="1">
+      <w:hyperlink r:id="rId46" w:history="1">
         <w:r>
           <w:rPr>
             <w:rStyle w:val="Hyperlink"/>
@@ -12324,7 +13877,7 @@
           <w:szCs w:val="24"/>
         </w:rPr>
       </w:pPr>
-      <w:hyperlink r:id="rId41" w:history="1">
+      <w:hyperlink r:id="rId47" w:history="1">
         <w:r>
           <w:rPr>
             <w:rStyle w:val="Hyperlink"/>
@@ -12424,11 +13977,10 @@
           <w:bCs/>
           <w:szCs w:val="24"/>
         </w:rPr>
-        <w:lastRenderedPageBreak/>
         <w:t>Източници използвани за проучването</w:t>
       </w:r>
     </w:p>
-    <w:bookmarkStart w:id="64" w:name="AdoptMeBg"/>
+    <w:bookmarkStart w:id="65" w:name="AdoptMeBg"/>
     <w:p>
       <w:pPr>
         <w:numPr>
@@ -12493,8 +14045,8 @@
         <w:t xml:space="preserve"> – "Осинови Ме България", информация за осиновяване на бездомни животни.</w:t>
       </w:r>
     </w:p>
-    <w:bookmarkStart w:id="65" w:name="PetBuddyBg"/>
-    <w:bookmarkEnd w:id="64"/>
+    <w:bookmarkStart w:id="66" w:name="PetBuddyBg"/>
+    <w:bookmarkEnd w:id="65"/>
     <w:p>
       <w:pPr>
         <w:numPr>
@@ -12559,8 +14111,8 @@
         <w:t xml:space="preserve"> – "Купуване или осиновяване на домашен любимец – какво да изберем?", Pet Buddy.</w:t>
       </w:r>
     </w:p>
-    <w:bookmarkStart w:id="66" w:name="InvestorBg"/>
-    <w:bookmarkEnd w:id="65"/>
+    <w:bookmarkStart w:id="67" w:name="InvestorBg"/>
+    <w:bookmarkEnd w:id="66"/>
     <w:p>
       <w:pPr>
         <w:numPr>
@@ -12625,7 +14177,7 @@
         <w:t xml:space="preserve"> – "Нова платформа помага на стопани да открият домашните си любимци", Investor.bg.</w:t>
       </w:r>
     </w:p>
-    <w:bookmarkEnd w:id="66"/>
+    <w:bookmarkEnd w:id="67"/>
     <w:p>
       <w:pPr>
         <w:rPr>
@@ -12821,8 +14373,8 @@
           <w:szCs w:val="48"/>
         </w:rPr>
       </w:pPr>
-      <w:bookmarkStart w:id="67" w:name="_Toc192865214"/>
-      <w:bookmarkStart w:id="68" w:name="_Toc193888277"/>
+      <w:bookmarkStart w:id="68" w:name="_Toc192865214"/>
+      <w:bookmarkStart w:id="69" w:name="_Toc193888277"/>
       <w:r>
         <w:rPr>
           <w:rFonts w:ascii="Times New Roman" w:hAnsi="Times New Roman" w:cs="Times New Roman"/>
@@ -12831,8 +14383,8 @@
         </w:rPr>
         <w:t>Приложения</w:t>
       </w:r>
-      <w:bookmarkEnd w:id="67"/>
       <w:bookmarkEnd w:id="68"/>
+      <w:bookmarkEnd w:id="69"/>
     </w:p>
     <w:p>
       <w:pPr>
@@ -12878,6 +14430,7 @@
           <w:rFonts w:cs="Times New Roman"/>
           <w:szCs w:val="24"/>
         </w:rPr>
+        <w:lastRenderedPageBreak/>
         <w:t>документация, която не е намерила място в текста поради ограниченията в обема й</w:t>
       </w:r>
     </w:p>
@@ -13041,7 +14594,6 @@
           <w:rFonts w:cs="Times New Roman"/>
           <w:szCs w:val="24"/>
         </w:rPr>
-        <w:lastRenderedPageBreak/>
         <w:t>Notes</w:t>
       </w:r>
     </w:p>
@@ -13584,9 +15136,9 @@
       </w:pPr>
     </w:p>
     <w:sectPr>
-      <w:headerReference w:type="default" r:id="rId42"/>
-      <w:footerReference w:type="default" r:id="rId43"/>
-      <w:headerReference w:type="first" r:id="rId44"/>
+      <w:headerReference w:type="default" r:id="rId48"/>
+      <w:footerReference w:type="default" r:id="rId49"/>
+      <w:headerReference w:type="first" r:id="rId50"/>
       <w:pgSz w:w="11906" w:h="16838"/>
       <w:pgMar w:top="1440" w:right="1440" w:bottom="1440" w:left="1440" w:header="720" w:footer="720" w:gutter="0"/>
       <w:cols w:space="720"/>
@@ -13714,6 +15266,7 @@
     </w:pPr>
     <w:r>
       <w:rPr>
+        <w:noProof/>
         <w:u w:val="single"/>
       </w:rPr>
       <w:drawing>
@@ -13806,6 +15359,7 @@
     </w:pPr>
     <w:r>
       <w:rPr>
+        <w:noProof/>
         <w:u w:val="single"/>
       </w:rPr>
       <w:drawing>
@@ -19951,6 +21505,95 @@
     </w:lvl>
   </w:abstractNum>
   <w:abstractNum w:abstractNumId="61" w15:restartNumberingAfterBreak="0">
+    <w:nsid w:val="71202549"/>
+    <w:multiLevelType w:val="hybridMultilevel"/>
+    <w:tmpl w:val="D8329460"/>
+    <w:lvl w:ilvl="0" w:tplc="0809000F">
+      <w:start w:val="1"/>
+      <w:numFmt w:val="decimal"/>
+      <w:lvlText w:val="%1."/>
+      <w:lvlJc w:val="left"/>
+      <w:pPr>
+        <w:ind w:left="720" w:hanging="360"/>
+      </w:pPr>
+      <w:rPr>
+        <w:rFonts w:hint="default"/>
+      </w:rPr>
+    </w:lvl>
+    <w:lvl w:ilvl="1" w:tplc="08090019" w:tentative="1">
+      <w:start w:val="1"/>
+      <w:numFmt w:val="lowerLetter"/>
+      <w:lvlText w:val="%2."/>
+      <w:lvlJc w:val="left"/>
+      <w:pPr>
+        <w:ind w:left="1440" w:hanging="360"/>
+      </w:pPr>
+    </w:lvl>
+    <w:lvl w:ilvl="2" w:tplc="0809001B" w:tentative="1">
+      <w:start w:val="1"/>
+      <w:numFmt w:val="lowerRoman"/>
+      <w:lvlText w:val="%3."/>
+      <w:lvlJc w:val="right"/>
+      <w:pPr>
+        <w:ind w:left="2160" w:hanging="180"/>
+      </w:pPr>
+    </w:lvl>
+    <w:lvl w:ilvl="3" w:tplc="0809000F" w:tentative="1">
+      <w:start w:val="1"/>
+      <w:numFmt w:val="decimal"/>
+      <w:lvlText w:val="%4."/>
+      <w:lvlJc w:val="left"/>
+      <w:pPr>
+        <w:ind w:left="2880" w:hanging="360"/>
+      </w:pPr>
+    </w:lvl>
+    <w:lvl w:ilvl="4" w:tplc="08090019" w:tentative="1">
+      <w:start w:val="1"/>
+      <w:numFmt w:val="lowerLetter"/>
+      <w:lvlText w:val="%5."/>
+      <w:lvlJc w:val="left"/>
+      <w:pPr>
+        <w:ind w:left="3600" w:hanging="360"/>
+      </w:pPr>
+    </w:lvl>
+    <w:lvl w:ilvl="5" w:tplc="0809001B" w:tentative="1">
+      <w:start w:val="1"/>
+      <w:numFmt w:val="lowerRoman"/>
+      <w:lvlText w:val="%6."/>
+      <w:lvlJc w:val="right"/>
+      <w:pPr>
+        <w:ind w:left="4320" w:hanging="180"/>
+      </w:pPr>
+    </w:lvl>
+    <w:lvl w:ilvl="6" w:tplc="0809000F" w:tentative="1">
+      <w:start w:val="1"/>
+      <w:numFmt w:val="decimal"/>
+      <w:lvlText w:val="%7."/>
+      <w:lvlJc w:val="left"/>
+      <w:pPr>
+        <w:ind w:left="5040" w:hanging="360"/>
+      </w:pPr>
+    </w:lvl>
+    <w:lvl w:ilvl="7" w:tplc="08090019" w:tentative="1">
+      <w:start w:val="1"/>
+      <w:numFmt w:val="lowerLetter"/>
+      <w:lvlText w:val="%8."/>
+      <w:lvlJc w:val="left"/>
+      <w:pPr>
+        <w:ind w:left="5760" w:hanging="360"/>
+      </w:pPr>
+    </w:lvl>
+    <w:lvl w:ilvl="8" w:tplc="0809001B" w:tentative="1">
+      <w:start w:val="1"/>
+      <w:numFmt w:val="lowerRoman"/>
+      <w:lvlText w:val="%9."/>
+      <w:lvlJc w:val="right"/>
+      <w:pPr>
+        <w:ind w:left="6480" w:hanging="180"/>
+      </w:pPr>
+    </w:lvl>
+  </w:abstractNum>
+  <w:abstractNum w:abstractNumId="62" w15:restartNumberingAfterBreak="0">
     <w:nsid w:val="717E469D"/>
     <w:multiLevelType w:val="multilevel"/>
     <w:tmpl w:val="10D8AECE"/>
@@ -20070,7 +21713,7 @@
       </w:rPr>
     </w:lvl>
   </w:abstractNum>
-  <w:abstractNum w:abstractNumId="62" w15:restartNumberingAfterBreak="0">
+  <w:abstractNum w:abstractNumId="63" w15:restartNumberingAfterBreak="0">
     <w:nsid w:val="72A86A1D"/>
     <w:multiLevelType w:val="hybridMultilevel"/>
     <w:tmpl w:val="81DAF74E"/>
@@ -20156,7 +21799,7 @@
       </w:pPr>
     </w:lvl>
   </w:abstractNum>
-  <w:abstractNum w:abstractNumId="63" w15:restartNumberingAfterBreak="0">
+  <w:abstractNum w:abstractNumId="64" w15:restartNumberingAfterBreak="0">
     <w:nsid w:val="75157323"/>
     <w:multiLevelType w:val="hybridMultilevel"/>
     <w:tmpl w:val="AAEEE8C8"/>
@@ -20242,7 +21885,7 @@
       </w:pPr>
     </w:lvl>
   </w:abstractNum>
-  <w:abstractNum w:abstractNumId="64" w15:restartNumberingAfterBreak="0">
+  <w:abstractNum w:abstractNumId="65" w15:restartNumberingAfterBreak="0">
     <w:nsid w:val="76E2033B"/>
     <w:multiLevelType w:val="hybridMultilevel"/>
     <w:tmpl w:val="DE18DAB4"/>
@@ -20354,7 +21997,7 @@
       </w:rPr>
     </w:lvl>
   </w:abstractNum>
-  <w:abstractNum w:abstractNumId="65" w15:restartNumberingAfterBreak="0">
+  <w:abstractNum w:abstractNumId="66" w15:restartNumberingAfterBreak="0">
     <w:nsid w:val="7784519F"/>
     <w:multiLevelType w:val="multilevel"/>
     <w:tmpl w:val="6FF68DC0"/>
@@ -20474,7 +22117,7 @@
       </w:rPr>
     </w:lvl>
   </w:abstractNum>
-  <w:abstractNum w:abstractNumId="66" w15:restartNumberingAfterBreak="0">
+  <w:abstractNum w:abstractNumId="67" w15:restartNumberingAfterBreak="0">
     <w:nsid w:val="77CB7A10"/>
     <w:multiLevelType w:val="hybridMultilevel"/>
     <w:tmpl w:val="6718991A"/>
@@ -20563,7 +22206,93 @@
       </w:pPr>
     </w:lvl>
   </w:abstractNum>
-  <w:abstractNum w:abstractNumId="67" w15:restartNumberingAfterBreak="0">
+  <w:abstractNum w:abstractNumId="68" w15:restartNumberingAfterBreak="0">
+    <w:nsid w:val="7A0D2835"/>
+    <w:multiLevelType w:val="hybridMultilevel"/>
+    <w:tmpl w:val="BC664CBA"/>
+    <w:lvl w:ilvl="0" w:tplc="0809000F">
+      <w:start w:val="1"/>
+      <w:numFmt w:val="decimal"/>
+      <w:lvlText w:val="%1."/>
+      <w:lvlJc w:val="left"/>
+      <w:pPr>
+        <w:ind w:left="1080" w:hanging="360"/>
+      </w:pPr>
+    </w:lvl>
+    <w:lvl w:ilvl="1" w:tplc="08090019" w:tentative="1">
+      <w:start w:val="1"/>
+      <w:numFmt w:val="lowerLetter"/>
+      <w:lvlText w:val="%2."/>
+      <w:lvlJc w:val="left"/>
+      <w:pPr>
+        <w:ind w:left="1800" w:hanging="360"/>
+      </w:pPr>
+    </w:lvl>
+    <w:lvl w:ilvl="2" w:tplc="0809001B" w:tentative="1">
+      <w:start w:val="1"/>
+      <w:numFmt w:val="lowerRoman"/>
+      <w:lvlText w:val="%3."/>
+      <w:lvlJc w:val="right"/>
+      <w:pPr>
+        <w:ind w:left="2520" w:hanging="180"/>
+      </w:pPr>
+    </w:lvl>
+    <w:lvl w:ilvl="3" w:tplc="0809000F" w:tentative="1">
+      <w:start w:val="1"/>
+      <w:numFmt w:val="decimal"/>
+      <w:lvlText w:val="%4."/>
+      <w:lvlJc w:val="left"/>
+      <w:pPr>
+        <w:ind w:left="3240" w:hanging="360"/>
+      </w:pPr>
+    </w:lvl>
+    <w:lvl w:ilvl="4" w:tplc="08090019" w:tentative="1">
+      <w:start w:val="1"/>
+      <w:numFmt w:val="lowerLetter"/>
+      <w:lvlText w:val="%5."/>
+      <w:lvlJc w:val="left"/>
+      <w:pPr>
+        <w:ind w:left="3960" w:hanging="360"/>
+      </w:pPr>
+    </w:lvl>
+    <w:lvl w:ilvl="5" w:tplc="0809001B" w:tentative="1">
+      <w:start w:val="1"/>
+      <w:numFmt w:val="lowerRoman"/>
+      <w:lvlText w:val="%6."/>
+      <w:lvlJc w:val="right"/>
+      <w:pPr>
+        <w:ind w:left="4680" w:hanging="180"/>
+      </w:pPr>
+    </w:lvl>
+    <w:lvl w:ilvl="6" w:tplc="0809000F" w:tentative="1">
+      <w:start w:val="1"/>
+      <w:numFmt w:val="decimal"/>
+      <w:lvlText w:val="%7."/>
+      <w:lvlJc w:val="left"/>
+      <w:pPr>
+        <w:ind w:left="5400" w:hanging="360"/>
+      </w:pPr>
+    </w:lvl>
+    <w:lvl w:ilvl="7" w:tplc="08090019" w:tentative="1">
+      <w:start w:val="1"/>
+      <w:numFmt w:val="lowerLetter"/>
+      <w:lvlText w:val="%8."/>
+      <w:lvlJc w:val="left"/>
+      <w:pPr>
+        <w:ind w:left="6120" w:hanging="360"/>
+      </w:pPr>
+    </w:lvl>
+    <w:lvl w:ilvl="8" w:tplc="0809001B" w:tentative="1">
+      <w:start w:val="1"/>
+      <w:numFmt w:val="lowerRoman"/>
+      <w:lvlText w:val="%9."/>
+      <w:lvlJc w:val="right"/>
+      <w:pPr>
+        <w:ind w:left="6840" w:hanging="180"/>
+      </w:pPr>
+    </w:lvl>
+  </w:abstractNum>
+  <w:abstractNum w:abstractNumId="69" w15:restartNumberingAfterBreak="0">
     <w:nsid w:val="7DD80C98"/>
     <w:multiLevelType w:val="hybridMultilevel"/>
     <w:tmpl w:val="BBD8D964"/>
@@ -20653,7 +22382,7 @@
     <w:abstractNumId w:val="2"/>
   </w:num>
   <w:num w:numId="2" w16cid:durableId="465860298">
-    <w:abstractNumId w:val="62"/>
+    <w:abstractNumId w:val="63"/>
   </w:num>
   <w:num w:numId="3" w16cid:durableId="1962567941">
     <w:abstractNumId w:val="23"/>
@@ -20662,7 +22391,7 @@
     <w:abstractNumId w:val="59"/>
   </w:num>
   <w:num w:numId="5" w16cid:durableId="561798065">
-    <w:abstractNumId w:val="64"/>
+    <w:abstractNumId w:val="65"/>
   </w:num>
   <w:num w:numId="6" w16cid:durableId="1483618131">
     <w:abstractNumId w:val="17"/>
@@ -20671,7 +22400,7 @@
     <w:abstractNumId w:val="18"/>
   </w:num>
   <w:num w:numId="8" w16cid:durableId="816915479">
-    <w:abstractNumId w:val="66"/>
+    <w:abstractNumId w:val="67"/>
   </w:num>
   <w:num w:numId="9" w16cid:durableId="1544247746">
     <w:abstractNumId w:val="10"/>
@@ -20704,7 +22433,7 @@
     <w:abstractNumId w:val="47"/>
   </w:num>
   <w:num w:numId="19" w16cid:durableId="1854877071">
-    <w:abstractNumId w:val="67"/>
+    <w:abstractNumId w:val="69"/>
   </w:num>
   <w:num w:numId="20" w16cid:durableId="141896803">
     <w:abstractNumId w:val="58"/>
@@ -20734,7 +22463,7 @@
     <w:abstractNumId w:val="41"/>
   </w:num>
   <w:num w:numId="29" w16cid:durableId="1395544819">
-    <w:abstractNumId w:val="65"/>
+    <w:abstractNumId w:val="66"/>
   </w:num>
   <w:num w:numId="30" w16cid:durableId="1920170953">
     <w:abstractNumId w:val="31"/>
@@ -20758,7 +22487,7 @@
     <w:abstractNumId w:val="19"/>
   </w:num>
   <w:num w:numId="37" w16cid:durableId="609626971">
-    <w:abstractNumId w:val="61"/>
+    <w:abstractNumId w:val="62"/>
   </w:num>
   <w:num w:numId="38" w16cid:durableId="818350073">
     <w:abstractNumId w:val="22"/>
@@ -20782,7 +22511,7 @@
     <w:abstractNumId w:val="6"/>
   </w:num>
   <w:num w:numId="45" w16cid:durableId="228467333">
-    <w:abstractNumId w:val="63"/>
+    <w:abstractNumId w:val="64"/>
   </w:num>
   <w:num w:numId="46" w16cid:durableId="1605265690">
     <w:abstractNumId w:val="55"/>
@@ -20852,6 +22581,12 @@
   </w:num>
   <w:num w:numId="68" w16cid:durableId="1522812797">
     <w:abstractNumId w:val="46"/>
+  </w:num>
+  <w:num w:numId="69" w16cid:durableId="760299666">
+    <w:abstractNumId w:val="61"/>
+  </w:num>
+  <w:num w:numId="70" w16cid:durableId="2142533162">
+    <w:abstractNumId w:val="68"/>
   </w:num>
 </w:numbering>
 </file>
@@ -21459,6 +23194,7 @@
   <w:style w:type="character" w:default="1" w:styleId="DefaultParagraphFont">
     <w:name w:val="Default Paragraph Font"/>
     <w:uiPriority w:val="1"/>
+    <w:semiHidden/>
     <w:unhideWhenUsed/>
   </w:style>
   <w:style w:type="table" w:default="1" w:styleId="TableNormal">

</xml_diff>